<commit_message>
Renamed untitled to flowchart
</commit_message>
<xml_diff>
--- a/documentation/rapport.docx
+++ b/documentation/rapport.docx
@@ -2807,7 +2807,15 @@
         <w:rPr>
           <w:rFonts w:ascii="Gotham Book" w:hAnsi="Gotham Book"/>
         </w:rPr>
-        <w:t xml:space="preserve"> digital design, intelligente webløsninger og online markedsføring. </w:t>
+        <w:t xml:space="preserve"> </w:t>
+      </w:r>
+      <w:bookmarkStart w:id="3" w:name="_GoBack"/>
+      <w:bookmarkEnd w:id="3"/>
+      <w:r>
+        <w:rPr>
+          <w:rFonts w:ascii="Gotham Book" w:hAnsi="Gotham Book"/>
+        </w:rPr>
+        <w:t xml:space="preserve">digital design, intelligente webløsninger og online markedsføring. </w:t>
       </w:r>
     </w:p>
     <w:p>
@@ -2881,7 +2889,6 @@
           <w:rFonts w:ascii="Gotham Book" w:hAnsi="Gotham Book"/>
         </w:rPr>
       </w:pPr>
-      <w:bookmarkStart w:id="3" w:name="_GoBack"/>
       <w:r>
         <w:rPr>
           <w:rFonts w:ascii="Gotham Book" w:hAnsi="Gotham Book"/>
@@ -2947,7 +2954,13 @@
         <w:rPr>
           <w:rFonts w:ascii="Gotham Book" w:hAnsi="Gotham Book"/>
         </w:rPr>
-        <w:t>på udviklingen</w:t>
+        <w:t>om</w:t>
+      </w:r>
+      <w:r>
+        <w:rPr>
+          <w:rFonts w:ascii="Gotham Book" w:hAnsi="Gotham Book"/>
+        </w:rPr>
+        <w:t xml:space="preserve"> udviklingen</w:t>
       </w:r>
       <w:r>
         <w:rPr>
@@ -2971,7 +2984,31 @@
         <w:rPr>
           <w:rFonts w:ascii="Gotham Book" w:hAnsi="Gotham Book"/>
         </w:rPr>
-        <w:t xml:space="preserve"> har frontend udviklere som varetager det digitale design og webopsætning, </w:t>
+        <w:t xml:space="preserve"> har front</w:t>
+      </w:r>
+      <w:r>
+        <w:rPr>
+          <w:rFonts w:ascii="Gotham Book" w:hAnsi="Gotham Book"/>
+        </w:rPr>
+        <w:t>-</w:t>
+      </w:r>
+      <w:r>
+        <w:rPr>
+          <w:rFonts w:ascii="Gotham Book" w:hAnsi="Gotham Book"/>
+        </w:rPr>
+        <w:t xml:space="preserve">end udviklere som varetager det digitale design og </w:t>
+      </w:r>
+      <w:r>
+        <w:rPr>
+          <w:rFonts w:ascii="Gotham Book" w:hAnsi="Gotham Book"/>
+        </w:rPr>
+        <w:t xml:space="preserve">layout </w:t>
+      </w:r>
+      <w:r>
+        <w:rPr>
+          <w:rFonts w:ascii="Gotham Book" w:hAnsi="Gotham Book"/>
+        </w:rPr>
+        <w:t xml:space="preserve">opsætning, </w:t>
       </w:r>
       <w:r>
         <w:rPr>
@@ -2983,21 +3020,19 @@
         <w:rPr>
           <w:rFonts w:ascii="Gotham Book" w:hAnsi="Gotham Book"/>
         </w:rPr>
-        <w:t xml:space="preserve"> har </w:t>
-      </w:r>
-      <w:proofErr w:type="spellStart"/>
-      <w:r>
-        <w:rPr>
-          <w:rFonts w:ascii="Gotham Book" w:hAnsi="Gotham Book"/>
-        </w:rPr>
-        <w:t>backend</w:t>
-      </w:r>
-      <w:proofErr w:type="spellEnd"/>
-      <w:r>
-        <w:rPr>
-          <w:rFonts w:ascii="Gotham Book" w:hAnsi="Gotham Book"/>
-        </w:rPr>
-        <w:t xml:space="preserve"> udviklers der får programmering og funktionaliteten på plads. </w:t>
+        <w:t xml:space="preserve"> har back</w:t>
+      </w:r>
+      <w:r>
+        <w:rPr>
+          <w:rFonts w:ascii="Gotham Book" w:hAnsi="Gotham Book"/>
+        </w:rPr>
+        <w:t>-</w:t>
+      </w:r>
+      <w:r>
+        <w:rPr>
+          <w:rFonts w:ascii="Gotham Book" w:hAnsi="Gotham Book"/>
+        </w:rPr>
+        <w:t xml:space="preserve">end udviklers der får programmering og funktionaliteten på plads. </w:t>
       </w:r>
       <w:r>
         <w:rPr>
@@ -3048,7 +3083,6 @@
         <w:t xml:space="preserve"> online tilværelse. </w:t>
       </w:r>
     </w:p>
-    <w:bookmarkEnd w:id="3"/>
     <w:p>
       <w:pPr>
         <w:spacing w:line="360" w:lineRule="auto"/>

</xml_diff>

<commit_message>
Writing about software development method
</commit_message>
<xml_diff>
--- a/documentation/rapport.docx
+++ b/documentation/rapport.docx
@@ -128,7 +128,6 @@
           <w:szCs w:val="44"/>
         </w:rPr>
       </w:pPr>
-      <w:proofErr w:type="spellStart"/>
       <w:r>
         <w:rPr>
           <w:rFonts w:ascii="Gotham Book" w:eastAsia="Times New Roman" w:hAnsi="Gotham Book" w:cs="Times New Roman"/>
@@ -137,18 +136,7 @@
           <w:sz w:val="44"/>
           <w:szCs w:val="44"/>
         </w:rPr>
-        <w:t>Webcrawling</w:t>
-      </w:r>
-      <w:proofErr w:type="spellEnd"/>
-      <w:r>
-        <w:rPr>
-          <w:rFonts w:ascii="Gotham Book" w:eastAsia="Times New Roman" w:hAnsi="Gotham Book" w:cs="Times New Roman"/>
-          <w:iCs/>
-          <w:color w:val="333333"/>
-          <w:sz w:val="44"/>
-          <w:szCs w:val="44"/>
-        </w:rPr>
-        <w:t xml:space="preserve"> til analyse af hjemmesider</w:t>
+        <w:t>Webcrawling til analyse af hjemmesider</w:t>
       </w:r>
     </w:p>
     <w:p>
@@ -560,30 +548,22 @@
         <w:jc w:val="center"/>
         <w:rPr>
           <w:rFonts w:ascii="Gotham Book" w:hAnsi="Gotham Book"/>
-        </w:rPr>
-      </w:pPr>
-      <w:r>
-        <w:rPr>
-          <w:rFonts w:ascii="Gotham Book" w:hAnsi="Gotham Book"/>
-        </w:rPr>
-        <w:t xml:space="preserve">Ole </w:t>
-      </w:r>
-      <w:proofErr w:type="spellStart"/>
-      <w:r>
-        <w:rPr>
-          <w:rFonts w:ascii="Gotham Book" w:hAnsi="Gotham Book"/>
-        </w:rPr>
-        <w:t>Dolriis</w:t>
-      </w:r>
-      <w:proofErr w:type="spellEnd"/>
-    </w:p>
-    <w:p>
-      <w:pPr>
-        <w:jc w:val="center"/>
-        <w:rPr>
-          <w:rFonts w:ascii="Gotham Book" w:hAnsi="Gotham Book"/>
-        </w:rPr>
-      </w:pPr>
+          <w:b/>
+        </w:rPr>
+      </w:pPr>
+      <w:r>
+        <w:rPr>
+          <w:rFonts w:ascii="Gotham Book" w:hAnsi="Gotham Book"/>
+        </w:rPr>
+        <w:t>Ole Dolriis</w:t>
+      </w:r>
+      <w:r>
+        <w:rPr>
+          <w:rFonts w:ascii="Gotham Book" w:hAnsi="Gotham Book"/>
+          <w:b/>
+        </w:rPr>
+        <w:t xml:space="preserve"> (SDU) </w:t>
+      </w:r>
       <w:hyperlink r:id="rId12" w:history="1">
         <w:r>
           <w:rPr>
@@ -608,6 +588,49 @@
           <w:b/>
         </w:rPr>
       </w:pPr>
+      <w:r>
+        <w:rPr>
+          <w:rFonts w:ascii="Gotham Book" w:hAnsi="Gotham Book"/>
+        </w:rPr>
+        <w:t>Bjarne Bonde</w:t>
+      </w:r>
+      <w:r>
+        <w:rPr>
+          <w:rFonts w:ascii="Gotham Book" w:hAnsi="Gotham Book"/>
+          <w:b/>
+        </w:rPr>
+        <w:t xml:space="preserve"> (Morning Train)</w:t>
+      </w:r>
+      <w:r>
+        <w:rPr>
+          <w:rFonts w:ascii="Gotham Book" w:hAnsi="Gotham Book"/>
+        </w:rPr>
+        <w:t xml:space="preserve"> </w:t>
+      </w:r>
+      <w:hyperlink r:id="rId13" w:history="1">
+        <w:r>
+          <w:rPr>
+            <w:rStyle w:val="Llink"/>
+            <w:rFonts w:ascii="Gotham Book" w:hAnsi="Gotham Book"/>
+          </w:rPr>
+          <w:t>bb@morningtrain.dk</w:t>
+        </w:r>
+      </w:hyperlink>
+      <w:r>
+        <w:rPr>
+          <w:rFonts w:ascii="Gotham Book" w:hAnsi="Gotham Book"/>
+        </w:rPr>
+        <w:t xml:space="preserve"> </w:t>
+      </w:r>
+    </w:p>
+    <w:p>
+      <w:pPr>
+        <w:jc w:val="center"/>
+        <w:rPr>
+          <w:rFonts w:ascii="Gotham Book" w:hAnsi="Gotham Book"/>
+          <w:b/>
+        </w:rPr>
+      </w:pPr>
     </w:p>
     <w:p>
       <w:pPr>
@@ -760,7 +783,7 @@
         <w:rPr>
           <w:noProof/>
         </w:rPr>
-        <w:instrText xml:space="preserve"> PAGEREF _Toc351208471 \h </w:instrText>
+        <w:instrText xml:space="preserve"> PAGEREF _Toc351323967 \h </w:instrText>
       </w:r>
       <w:r>
         <w:rPr>
@@ -824,7 +847,7 @@
         <w:rPr>
           <w:noProof/>
         </w:rPr>
-        <w:instrText xml:space="preserve"> PAGEREF _Toc351208472 \h </w:instrText>
+        <w:instrText xml:space="preserve"> PAGEREF _Toc351323968 \h </w:instrText>
       </w:r>
       <w:r>
         <w:rPr>
@@ -888,7 +911,7 @@
         <w:rPr>
           <w:noProof/>
         </w:rPr>
-        <w:instrText xml:space="preserve"> PAGEREF _Toc351208473 \h </w:instrText>
+        <w:instrText xml:space="preserve"> PAGEREF _Toc351323969 \h </w:instrText>
       </w:r>
       <w:r>
         <w:rPr>
@@ -934,7 +957,7 @@
           <w:b w:val="0"/>
           <w:noProof/>
         </w:rPr>
-        <w:t>1.3 Resume</w:t>
+        <w:t>1.3 Problemformulering</w:t>
       </w:r>
       <w:r>
         <w:rPr>
@@ -952,7 +975,7 @@
         <w:rPr>
           <w:noProof/>
         </w:rPr>
-        <w:instrText xml:space="preserve"> PAGEREF _Toc351208474 \h </w:instrText>
+        <w:instrText xml:space="preserve"> PAGEREF _Toc351323970 \h </w:instrText>
       </w:r>
       <w:r>
         <w:rPr>
@@ -1014,7 +1037,7 @@
         <w:rPr>
           <w:noProof/>
         </w:rPr>
-        <w:instrText xml:space="preserve"> PAGEREF _Toc351208475 \h </w:instrText>
+        <w:instrText xml:space="preserve"> PAGEREF _Toc351323971 \h </w:instrText>
       </w:r>
       <w:r>
         <w:rPr>
@@ -1078,7 +1101,7 @@
         <w:rPr>
           <w:noProof/>
         </w:rPr>
-        <w:instrText xml:space="preserve"> PAGEREF _Toc351208476 \h </w:instrText>
+        <w:instrText xml:space="preserve"> PAGEREF _Toc351323972 \h </w:instrText>
       </w:r>
       <w:r>
         <w:rPr>
@@ -1103,6 +1126,8 @@
         </w:rPr>
         <w:fldChar w:fldCharType="end"/>
       </w:r>
+      <w:bookmarkStart w:id="0" w:name="_GoBack"/>
+      <w:bookmarkEnd w:id="0"/>
     </w:p>
     <w:p>
       <w:pPr>
@@ -1124,6 +1149,134 @@
           <w:b w:val="0"/>
           <w:noProof/>
         </w:rPr>
+        <w:t>2.2 Den Agile manifesto</w:t>
+      </w:r>
+      <w:r>
+        <w:rPr>
+          <w:noProof/>
+        </w:rPr>
+        <w:tab/>
+      </w:r>
+      <w:r>
+        <w:rPr>
+          <w:noProof/>
+        </w:rPr>
+        <w:fldChar w:fldCharType="begin"/>
+      </w:r>
+      <w:r>
+        <w:rPr>
+          <w:noProof/>
+        </w:rPr>
+        <w:instrText xml:space="preserve"> PAGEREF _Toc351323973 \h </w:instrText>
+      </w:r>
+      <w:r>
+        <w:rPr>
+          <w:noProof/>
+        </w:rPr>
+      </w:r>
+      <w:r>
+        <w:rPr>
+          <w:noProof/>
+        </w:rPr>
+        <w:fldChar w:fldCharType="separate"/>
+      </w:r>
+      <w:r>
+        <w:rPr>
+          <w:noProof/>
+        </w:rPr>
+        <w:t>6</w:t>
+      </w:r>
+      <w:r>
+        <w:rPr>
+          <w:noProof/>
+        </w:rPr>
+        <w:fldChar w:fldCharType="end"/>
+      </w:r>
+    </w:p>
+    <w:p>
+      <w:pPr>
+        <w:pStyle w:val="Indholdsfortegnelse2"/>
+        <w:tabs>
+          <w:tab w:val="right" w:leader="dot" w:pos="9622"/>
+        </w:tabs>
+        <w:rPr>
+          <w:b w:val="0"/>
+          <w:noProof/>
+          <w:sz w:val="24"/>
+          <w:szCs w:val="24"/>
+          <w:lang w:eastAsia="ja-JP"/>
+        </w:rPr>
+      </w:pPr>
+      <w:r>
+        <w:rPr>
+          <w:rFonts w:ascii="Gotham Medium" w:hAnsi="Gotham Medium"/>
+          <w:b w:val="0"/>
+          <w:noProof/>
+        </w:rPr>
+        <w:t>2.3 Scrum</w:t>
+      </w:r>
+      <w:r>
+        <w:rPr>
+          <w:noProof/>
+        </w:rPr>
+        <w:tab/>
+      </w:r>
+      <w:r>
+        <w:rPr>
+          <w:noProof/>
+        </w:rPr>
+        <w:fldChar w:fldCharType="begin"/>
+      </w:r>
+      <w:r>
+        <w:rPr>
+          <w:noProof/>
+        </w:rPr>
+        <w:instrText xml:space="preserve"> PAGEREF _Toc351323974 \h </w:instrText>
+      </w:r>
+      <w:r>
+        <w:rPr>
+          <w:noProof/>
+        </w:rPr>
+      </w:r>
+      <w:r>
+        <w:rPr>
+          <w:noProof/>
+        </w:rPr>
+        <w:fldChar w:fldCharType="separate"/>
+      </w:r>
+      <w:r>
+        <w:rPr>
+          <w:noProof/>
+        </w:rPr>
+        <w:t>6</w:t>
+      </w:r>
+      <w:r>
+        <w:rPr>
+          <w:noProof/>
+        </w:rPr>
+        <w:fldChar w:fldCharType="end"/>
+      </w:r>
+    </w:p>
+    <w:p>
+      <w:pPr>
+        <w:pStyle w:val="Indholdsfortegnelse2"/>
+        <w:tabs>
+          <w:tab w:val="right" w:leader="dot" w:pos="9622"/>
+        </w:tabs>
+        <w:rPr>
+          <w:b w:val="0"/>
+          <w:noProof/>
+          <w:sz w:val="24"/>
+          <w:szCs w:val="24"/>
+          <w:lang w:eastAsia="ja-JP"/>
+        </w:rPr>
+      </w:pPr>
+      <w:r>
+        <w:rPr>
+          <w:rFonts w:ascii="Gotham Medium" w:hAnsi="Gotham Medium"/>
+          <w:b w:val="0"/>
+          <w:noProof/>
+        </w:rPr>
         <w:t>2.2 Projektplan</w:t>
       </w:r>
       <w:r>
@@ -1142,7 +1295,7 @@
         <w:rPr>
           <w:noProof/>
         </w:rPr>
-        <w:instrText xml:space="preserve"> PAGEREF _Toc351208477 \h </w:instrText>
+        <w:instrText xml:space="preserve"> PAGEREF _Toc351323975 \h </w:instrText>
       </w:r>
       <w:r>
         <w:rPr>
@@ -1159,7 +1312,7 @@
         <w:rPr>
           <w:noProof/>
         </w:rPr>
-        <w:t>6</w:t>
+        <w:t>7</w:t>
       </w:r>
       <w:r>
         <w:rPr>
@@ -1204,7 +1357,7 @@
         <w:rPr>
           <w:noProof/>
         </w:rPr>
-        <w:instrText xml:space="preserve"> PAGEREF _Toc351208478 \h </w:instrText>
+        <w:instrText xml:space="preserve"> PAGEREF _Toc351323976 \h </w:instrText>
       </w:r>
       <w:r>
         <w:rPr>
@@ -1221,7 +1374,7 @@
         <w:rPr>
           <w:noProof/>
         </w:rPr>
-        <w:t>7</w:t>
+        <w:t>8</w:t>
       </w:r>
       <w:r>
         <w:rPr>
@@ -1268,7 +1421,7 @@
         <w:rPr>
           <w:noProof/>
         </w:rPr>
-        <w:instrText xml:space="preserve"> PAGEREF _Toc351208479 \h </w:instrText>
+        <w:instrText xml:space="preserve"> PAGEREF _Toc351323977 \h </w:instrText>
       </w:r>
       <w:r>
         <w:rPr>
@@ -1285,7 +1438,7 @@
         <w:rPr>
           <w:noProof/>
         </w:rPr>
-        <w:t>7</w:t>
+        <w:t>8</w:t>
       </w:r>
       <w:r>
         <w:rPr>
@@ -1332,7 +1485,7 @@
         <w:rPr>
           <w:noProof/>
         </w:rPr>
-        <w:instrText xml:space="preserve"> PAGEREF _Toc351208480 \h </w:instrText>
+        <w:instrText xml:space="preserve"> PAGEREF _Toc351323978 \h </w:instrText>
       </w:r>
       <w:r>
         <w:rPr>
@@ -1349,7 +1502,7 @@
         <w:rPr>
           <w:noProof/>
         </w:rPr>
-        <w:t>7</w:t>
+        <w:t>8</w:t>
       </w:r>
       <w:r>
         <w:rPr>
@@ -1394,7 +1547,7 @@
         <w:rPr>
           <w:noProof/>
         </w:rPr>
-        <w:instrText xml:space="preserve"> PAGEREF _Toc351208481 \h </w:instrText>
+        <w:instrText xml:space="preserve"> PAGEREF _Toc351323979 \h </w:instrText>
       </w:r>
       <w:r>
         <w:rPr>
@@ -1411,7 +1564,7 @@
         <w:rPr>
           <w:noProof/>
         </w:rPr>
-        <w:t>8</w:t>
+        <w:t>9</w:t>
       </w:r>
       <w:r>
         <w:rPr>
@@ -1458,7 +1611,7 @@
         <w:rPr>
           <w:noProof/>
         </w:rPr>
-        <w:instrText xml:space="preserve"> PAGEREF _Toc351208482 \h </w:instrText>
+        <w:instrText xml:space="preserve"> PAGEREF _Toc351323980 \h </w:instrText>
       </w:r>
       <w:r>
         <w:rPr>
@@ -1475,7 +1628,7 @@
         <w:rPr>
           <w:noProof/>
         </w:rPr>
-        <w:t>8</w:t>
+        <w:t>9</w:t>
       </w:r>
       <w:r>
         <w:rPr>
@@ -1522,7 +1675,7 @@
         <w:rPr>
           <w:noProof/>
         </w:rPr>
-        <w:instrText xml:space="preserve"> PAGEREF _Toc351208483 \h </w:instrText>
+        <w:instrText xml:space="preserve"> PAGEREF _Toc351323981 \h </w:instrText>
       </w:r>
       <w:r>
         <w:rPr>
@@ -1539,7 +1692,7 @@
         <w:rPr>
           <w:noProof/>
         </w:rPr>
-        <w:t>8</w:t>
+        <w:t>9</w:t>
       </w:r>
       <w:r>
         <w:rPr>
@@ -1584,7 +1737,7 @@
         <w:rPr>
           <w:noProof/>
         </w:rPr>
-        <w:instrText xml:space="preserve"> PAGEREF _Toc351208484 \h </w:instrText>
+        <w:instrText xml:space="preserve"> PAGEREF _Toc351323982 \h </w:instrText>
       </w:r>
       <w:r>
         <w:rPr>
@@ -1601,7 +1754,7 @@
         <w:rPr>
           <w:noProof/>
         </w:rPr>
-        <w:t>9</w:t>
+        <w:t>10</w:t>
       </w:r>
       <w:r>
         <w:rPr>
@@ -1648,7 +1801,7 @@
         <w:rPr>
           <w:noProof/>
         </w:rPr>
-        <w:instrText xml:space="preserve"> PAGEREF _Toc351208485 \h </w:instrText>
+        <w:instrText xml:space="preserve"> PAGEREF _Toc351323983 \h </w:instrText>
       </w:r>
       <w:r>
         <w:rPr>
@@ -1665,7 +1818,7 @@
         <w:rPr>
           <w:noProof/>
         </w:rPr>
-        <w:t>9</w:t>
+        <w:t>10</w:t>
       </w:r>
       <w:r>
         <w:rPr>
@@ -1712,7 +1865,7 @@
         <w:rPr>
           <w:noProof/>
         </w:rPr>
-        <w:instrText xml:space="preserve"> PAGEREF _Toc351208486 \h </w:instrText>
+        <w:instrText xml:space="preserve"> PAGEREF _Toc351323984 \h </w:instrText>
       </w:r>
       <w:r>
         <w:rPr>
@@ -1729,7 +1882,7 @@
         <w:rPr>
           <w:noProof/>
         </w:rPr>
-        <w:t>9</w:t>
+        <w:t>10</w:t>
       </w:r>
       <w:r>
         <w:rPr>
@@ -1774,7 +1927,7 @@
         <w:rPr>
           <w:noProof/>
         </w:rPr>
-        <w:instrText xml:space="preserve"> PAGEREF _Toc351208487 \h </w:instrText>
+        <w:instrText xml:space="preserve"> PAGEREF _Toc351323985 \h </w:instrText>
       </w:r>
       <w:r>
         <w:rPr>
@@ -1791,7 +1944,7 @@
         <w:rPr>
           <w:noProof/>
         </w:rPr>
-        <w:t>10</w:t>
+        <w:t>11</w:t>
       </w:r>
       <w:r>
         <w:rPr>
@@ -1838,7 +1991,7 @@
         <w:rPr>
           <w:noProof/>
         </w:rPr>
-        <w:instrText xml:space="preserve"> PAGEREF _Toc351208488 \h </w:instrText>
+        <w:instrText xml:space="preserve"> PAGEREF _Toc351323986 \h </w:instrText>
       </w:r>
       <w:r>
         <w:rPr>
@@ -1855,7 +2008,7 @@
         <w:rPr>
           <w:noProof/>
         </w:rPr>
-        <w:t>10</w:t>
+        <w:t>11</w:t>
       </w:r>
       <w:r>
         <w:rPr>
@@ -1902,7 +2055,7 @@
         <w:rPr>
           <w:noProof/>
         </w:rPr>
-        <w:instrText xml:space="preserve"> PAGEREF _Toc351208489 \h </w:instrText>
+        <w:instrText xml:space="preserve"> PAGEREF _Toc351323987 \h </w:instrText>
       </w:r>
       <w:r>
         <w:rPr>
@@ -1919,7 +2072,7 @@
         <w:rPr>
           <w:noProof/>
         </w:rPr>
-        <w:t>10</w:t>
+        <w:t>11</w:t>
       </w:r>
       <w:r>
         <w:rPr>
@@ -1964,7 +2117,7 @@
         <w:rPr>
           <w:noProof/>
         </w:rPr>
-        <w:instrText xml:space="preserve"> PAGEREF _Toc351208490 \h </w:instrText>
+        <w:instrText xml:space="preserve"> PAGEREF _Toc351323988 \h </w:instrText>
       </w:r>
       <w:r>
         <w:rPr>
@@ -1981,7 +2134,7 @@
         <w:rPr>
           <w:noProof/>
         </w:rPr>
-        <w:t>11</w:t>
+        <w:t>12</w:t>
       </w:r>
       <w:r>
         <w:rPr>
@@ -2028,7 +2181,7 @@
         <w:rPr>
           <w:noProof/>
         </w:rPr>
-        <w:instrText xml:space="preserve"> PAGEREF _Toc351208491 \h </w:instrText>
+        <w:instrText xml:space="preserve"> PAGEREF _Toc351323989 \h </w:instrText>
       </w:r>
       <w:r>
         <w:rPr>
@@ -2045,7 +2198,7 @@
         <w:rPr>
           <w:noProof/>
         </w:rPr>
-        <w:t>11</w:t>
+        <w:t>12</w:t>
       </w:r>
       <w:r>
         <w:rPr>
@@ -2092,7 +2245,7 @@
         <w:rPr>
           <w:noProof/>
         </w:rPr>
-        <w:instrText xml:space="preserve"> PAGEREF _Toc351208492 \h </w:instrText>
+        <w:instrText xml:space="preserve"> PAGEREF _Toc351323990 \h </w:instrText>
       </w:r>
       <w:r>
         <w:rPr>
@@ -2109,7 +2262,7 @@
         <w:rPr>
           <w:noProof/>
         </w:rPr>
-        <w:t>11</w:t>
+        <w:t>12</w:t>
       </w:r>
       <w:r>
         <w:rPr>
@@ -2154,7 +2307,7 @@
         <w:rPr>
           <w:noProof/>
         </w:rPr>
-        <w:instrText xml:space="preserve"> PAGEREF _Toc351208493 \h </w:instrText>
+        <w:instrText xml:space="preserve"> PAGEREF _Toc351323991 \h </w:instrText>
       </w:r>
       <w:r>
         <w:rPr>
@@ -2171,7 +2324,7 @@
         <w:rPr>
           <w:noProof/>
         </w:rPr>
-        <w:t>12</w:t>
+        <w:t>13</w:t>
       </w:r>
       <w:r>
         <w:rPr>
@@ -2218,7 +2371,7 @@
         <w:rPr>
           <w:noProof/>
         </w:rPr>
-        <w:instrText xml:space="preserve"> PAGEREF _Toc351208494 \h </w:instrText>
+        <w:instrText xml:space="preserve"> PAGEREF _Toc351323992 \h </w:instrText>
       </w:r>
       <w:r>
         <w:rPr>
@@ -2235,7 +2388,7 @@
         <w:rPr>
           <w:noProof/>
         </w:rPr>
-        <w:t>12</w:t>
+        <w:t>13</w:t>
       </w:r>
       <w:r>
         <w:rPr>
@@ -2282,7 +2435,7 @@
         <w:rPr>
           <w:noProof/>
         </w:rPr>
-        <w:instrText xml:space="preserve"> PAGEREF _Toc351208495 \h </w:instrText>
+        <w:instrText xml:space="preserve"> PAGEREF _Toc351323993 \h </w:instrText>
       </w:r>
       <w:r>
         <w:rPr>
@@ -2299,7 +2452,7 @@
         <w:rPr>
           <w:noProof/>
         </w:rPr>
-        <w:t>12</w:t>
+        <w:t>13</w:t>
       </w:r>
       <w:r>
         <w:rPr>
@@ -2344,7 +2497,7 @@
         <w:rPr>
           <w:noProof/>
         </w:rPr>
-        <w:instrText xml:space="preserve"> PAGEREF _Toc351208496 \h </w:instrText>
+        <w:instrText xml:space="preserve"> PAGEREF _Toc351323994 \h </w:instrText>
       </w:r>
       <w:r>
         <w:rPr>
@@ -2361,7 +2514,7 @@
         <w:rPr>
           <w:noProof/>
         </w:rPr>
-        <w:t>13</w:t>
+        <w:t>14</w:t>
       </w:r>
       <w:r>
         <w:rPr>
@@ -2408,7 +2561,7 @@
         <w:rPr>
           <w:noProof/>
         </w:rPr>
-        <w:instrText xml:space="preserve"> PAGEREF _Toc351208497 \h </w:instrText>
+        <w:instrText xml:space="preserve"> PAGEREF _Toc351323995 \h </w:instrText>
       </w:r>
       <w:r>
         <w:rPr>
@@ -2425,7 +2578,7 @@
         <w:rPr>
           <w:noProof/>
         </w:rPr>
-        <w:t>13</w:t>
+        <w:t>14</w:t>
       </w:r>
       <w:r>
         <w:rPr>
@@ -2472,7 +2625,7 @@
         <w:rPr>
           <w:noProof/>
         </w:rPr>
-        <w:instrText xml:space="preserve"> PAGEREF _Toc351208498 \h </w:instrText>
+        <w:instrText xml:space="preserve"> PAGEREF _Toc351323996 \h </w:instrText>
       </w:r>
       <w:r>
         <w:rPr>
@@ -2489,7 +2642,7 @@
         <w:rPr>
           <w:noProof/>
         </w:rPr>
-        <w:t>13</w:t>
+        <w:t>14</w:t>
       </w:r>
       <w:r>
         <w:rPr>
@@ -2555,7 +2708,7 @@
           <w:b w:val="0"/>
         </w:rPr>
       </w:pPr>
-      <w:bookmarkStart w:id="0" w:name="_Toc351208471"/>
+      <w:bookmarkStart w:id="1" w:name="_Toc351323967"/>
       <w:r>
         <w:rPr>
           <w:rFonts w:ascii="Gotham Medium" w:hAnsi="Gotham Medium"/>
@@ -2570,7 +2723,7 @@
         </w:rPr>
         <w:t>Introduktion</w:t>
       </w:r>
-      <w:bookmarkEnd w:id="0"/>
+      <w:bookmarkEnd w:id="1"/>
     </w:p>
     <w:p>
       <w:pPr>
@@ -2581,7 +2734,7 @@
           <w:b w:val="0"/>
         </w:rPr>
       </w:pPr>
-      <w:bookmarkStart w:id="1" w:name="_Toc351208472"/>
+      <w:bookmarkStart w:id="2" w:name="_Toc351323968"/>
       <w:r>
         <w:rPr>
           <w:rFonts w:ascii="Gotham Medium" w:hAnsi="Gotham Medium"/>
@@ -2589,7 +2742,7 @@
         </w:rPr>
         <w:t>1.1 Forord</w:t>
       </w:r>
-      <w:bookmarkEnd w:id="1"/>
+      <w:bookmarkEnd w:id="2"/>
     </w:p>
     <w:p>
       <w:pPr>
@@ -2642,6 +2795,12 @@
         </w:rPr>
         <w:t xml:space="preserve"> projektets vision.</w:t>
       </w:r>
+      <w:r>
+        <w:rPr>
+          <w:rFonts w:ascii="Gotham Book" w:hAnsi="Gotham Book"/>
+        </w:rPr>
+        <w:t xml:space="preserve"> Dette projekt er blevet vejledt af Ole Dolriis (lektor v/SDU) og Bjarne Bonde. Under projektforløbet har jeg fået råd fra alle konsulenter fra webbureaet Morning Train.</w:t>
+      </w:r>
     </w:p>
     <w:p>
       <w:pPr>
@@ -2650,32 +2809,6 @@
           <w:rFonts w:ascii="Gotham Book" w:hAnsi="Gotham Book"/>
         </w:rPr>
       </w:pPr>
-      <w:r>
-        <w:rPr>
-          <w:rFonts w:ascii="Gotham Book" w:hAnsi="Gotham Book"/>
-        </w:rPr>
-        <w:t xml:space="preserve">Projektet er blevet vejledt af </w:t>
-      </w:r>
-      <w:r>
-        <w:rPr>
-          <w:rFonts w:ascii="Gotham Book" w:hAnsi="Gotham Book"/>
-        </w:rPr>
-        <w:t xml:space="preserve">Ole </w:t>
-      </w:r>
-      <w:proofErr w:type="spellStart"/>
-      <w:r>
-        <w:rPr>
-          <w:rFonts w:ascii="Gotham Book" w:hAnsi="Gotham Book"/>
-        </w:rPr>
-        <w:t>Dolriis</w:t>
-      </w:r>
-      <w:proofErr w:type="spellEnd"/>
-      <w:r>
-        <w:rPr>
-          <w:rFonts w:ascii="Gotham Book" w:hAnsi="Gotham Book"/>
-        </w:rPr>
-        <w:t xml:space="preserve"> (lektor v/SDU) og Bjarne Bonde. </w:t>
-      </w:r>
     </w:p>
     <w:p>
       <w:pPr>
@@ -2688,49 +2821,49 @@
         <w:rPr>
           <w:rFonts w:ascii="Gotham Book" w:hAnsi="Gotham Book"/>
         </w:rPr>
-        <w:t>Under pr</w:t>
-      </w:r>
-      <w:r>
-        <w:rPr>
-          <w:rFonts w:ascii="Gotham Book" w:hAnsi="Gotham Book"/>
-        </w:rPr>
-        <w:t>ojektforløbet har jeg fået råd</w:t>
-      </w:r>
-      <w:r>
-        <w:rPr>
-          <w:rFonts w:ascii="Gotham Book" w:hAnsi="Gotham Book"/>
-        </w:rPr>
-        <w:t xml:space="preserve"> </w:t>
-      </w:r>
-      <w:r>
-        <w:rPr>
-          <w:rFonts w:ascii="Gotham Book" w:hAnsi="Gotham Book"/>
-        </w:rPr>
-        <w:t>fra</w:t>
-      </w:r>
-      <w:r>
-        <w:rPr>
-          <w:rFonts w:ascii="Gotham Book" w:hAnsi="Gotham Book"/>
-        </w:rPr>
-        <w:t xml:space="preserve"> alle</w:t>
-      </w:r>
-      <w:r>
-        <w:rPr>
-          <w:rFonts w:ascii="Gotham Book" w:hAnsi="Gotham Book"/>
-        </w:rPr>
-        <w:t xml:space="preserve"> konsulenter</w:t>
-      </w:r>
-      <w:r>
-        <w:rPr>
-          <w:rFonts w:ascii="Gotham Book" w:hAnsi="Gotham Book"/>
-        </w:rPr>
-        <w:t xml:space="preserve"> fra </w:t>
-      </w:r>
-      <w:r>
-        <w:rPr>
-          <w:rFonts w:ascii="Gotham Book" w:hAnsi="Gotham Book"/>
-        </w:rPr>
-        <w:t>webbureaet Morning Train.</w:t>
+        <w:t xml:space="preserve">Som led i mit uddannelsesforløb har jeg haft et praktikophold på 6 måneder hos Morning Train. Morning Train ledelsen </w:t>
+      </w:r>
+      <w:r>
+        <w:rPr>
+          <w:rFonts w:ascii="Gotham Book" w:hAnsi="Gotham Book"/>
+        </w:rPr>
+        <w:t>har</w:t>
+      </w:r>
+      <w:r>
+        <w:rPr>
+          <w:rFonts w:ascii="Gotham Book" w:hAnsi="Gotham Book"/>
+        </w:rPr>
+        <w:t xml:space="preserve"> herefter valgt</w:t>
+      </w:r>
+      <w:r>
+        <w:rPr>
+          <w:rFonts w:ascii="Gotham Book" w:hAnsi="Gotham Book"/>
+        </w:rPr>
+        <w:t xml:space="preserve"> at ansatte mig som serveransvarlig, hvor mit primære ansvarsområde har været serveropsætning, servervedligeholdelse og serversikkerhed. Mit sekundær ansvarsområde har været </w:t>
+      </w:r>
+      <w:r>
+        <w:rPr>
+          <w:rFonts w:ascii="Gotham Book" w:hAnsi="Gotham Book"/>
+        </w:rPr>
+        <w:t>fullstack udvikling af systemer</w:t>
+      </w:r>
+      <w:r>
+        <w:rPr>
+          <w:rFonts w:ascii="Gotham Book" w:hAnsi="Gotham Book"/>
+        </w:rPr>
+        <w:t>. Da jeg startede på dette projekt, havde jeg allerede været ansat i virksom</w:t>
+      </w:r>
+      <w:r>
+        <w:rPr>
+          <w:rFonts w:ascii="Gotham Book" w:hAnsi="Gotham Book"/>
+        </w:rPr>
+        <w:t>heden i 1 år og 7</w:t>
+      </w:r>
+      <w:r>
+        <w:rPr>
+          <w:rFonts w:ascii="Gotham Book" w:hAnsi="Gotham Book"/>
+        </w:rPr>
+        <w:t xml:space="preserve"> måneder. </w:t>
       </w:r>
     </w:p>
     <w:p>
@@ -2742,7 +2875,7 @@
           <w:b w:val="0"/>
         </w:rPr>
       </w:pPr>
-      <w:bookmarkStart w:id="2" w:name="_Toc351208473"/>
+      <w:bookmarkStart w:id="3" w:name="_Toc351323969"/>
       <w:r>
         <w:rPr>
           <w:rFonts w:ascii="Gotham Medium" w:hAnsi="Gotham Medium"/>
@@ -2764,7 +2897,7 @@
         </w:rPr>
         <w:t>område</w:t>
       </w:r>
-      <w:bookmarkEnd w:id="2"/>
+      <w:bookmarkEnd w:id="3"/>
     </w:p>
     <w:p>
       <w:pPr>
@@ -2807,7 +2940,13 @@
         <w:rPr>
           <w:rFonts w:ascii="Gotham Book" w:hAnsi="Gotham Book"/>
         </w:rPr>
-        <w:t xml:space="preserve"> digital design, intelligente webløsninger og online markedsføring. </w:t>
+        <w:t xml:space="preserve"> digital design, intelligente webløs</w:t>
+      </w:r>
+      <w:r>
+        <w:rPr>
+          <w:rFonts w:ascii="Gotham Book" w:hAnsi="Gotham Book"/>
+        </w:rPr>
+        <w:t>ninger og online markedsføring.</w:t>
       </w:r>
     </w:p>
     <w:p>
@@ -2833,7 +2972,43 @@
         <w:rPr>
           <w:rFonts w:ascii="Gotham Book" w:hAnsi="Gotham Book"/>
         </w:rPr>
-        <w:t xml:space="preserve">være et projekt i sig selv. </w:t>
+        <w:t xml:space="preserve">være et projekt i sig selv. Men jeg søgte et projekt som strækkede sig over alle tre kerne områder, et projekt der ville </w:t>
+      </w:r>
+      <w:r>
+        <w:rPr>
+          <w:rFonts w:ascii="Gotham Book" w:hAnsi="Gotham Book"/>
+        </w:rPr>
+        <w:t>kunne være</w:t>
+      </w:r>
+      <w:r>
+        <w:rPr>
+          <w:rFonts w:ascii="Gotham Book" w:hAnsi="Gotham Book"/>
+        </w:rPr>
+        <w:t xml:space="preserve"> til gavn </w:t>
+      </w:r>
+      <w:r>
+        <w:rPr>
+          <w:rFonts w:ascii="Gotham Book" w:hAnsi="Gotham Book"/>
+        </w:rPr>
+        <w:t>for</w:t>
+      </w:r>
+      <w:r>
+        <w:rPr>
+          <w:rFonts w:ascii="Gotham Book" w:hAnsi="Gotham Book"/>
+        </w:rPr>
+        <w:t xml:space="preserve"> </w:t>
+      </w:r>
+      <w:r>
+        <w:rPr>
+          <w:rFonts w:ascii="Gotham Book" w:hAnsi="Gotham Book"/>
+        </w:rPr>
+        <w:t>alle</w:t>
+      </w:r>
+      <w:r>
+        <w:rPr>
+          <w:rFonts w:ascii="Gotham Book" w:hAnsi="Gotham Book"/>
+        </w:rPr>
+        <w:t xml:space="preserve"> tre kerne områder. </w:t>
       </w:r>
     </w:p>
     <w:p>
@@ -2847,19 +3022,205 @@
         <w:rPr>
           <w:rFonts w:ascii="Gotham Book" w:hAnsi="Gotham Book"/>
         </w:rPr>
-        <w:t xml:space="preserve">Men jeg søgte et projekt som strækkede sig over alle tre kerne områder, et projekt der ville </w:t>
-      </w:r>
-      <w:r>
-        <w:rPr>
-          <w:rFonts w:ascii="Gotham Book" w:hAnsi="Gotham Book"/>
-        </w:rPr>
-        <w:t>kunne være</w:t>
-      </w:r>
-      <w:r>
-        <w:rPr>
-          <w:rFonts w:ascii="Gotham Book" w:hAnsi="Gotham Book"/>
-        </w:rPr>
-        <w:t xml:space="preserve"> til gavn </w:t>
+        <w:t>Men for at kunne gøre dette, blev jeg nød til at finde ud af præcis hvordan de forskelli</w:t>
+      </w:r>
+      <w:r>
+        <w:rPr>
+          <w:rFonts w:ascii="Gotham Book" w:hAnsi="Gotham Book"/>
+        </w:rPr>
+        <w:t xml:space="preserve">ge afdelinger </w:t>
+      </w:r>
+      <w:r>
+        <w:rPr>
+          <w:rFonts w:ascii="Gotham Book" w:hAnsi="Gotham Book"/>
+        </w:rPr>
+        <w:t>fungere</w:t>
+      </w:r>
+      <w:r>
+        <w:rPr>
+          <w:rFonts w:ascii="Gotham Book" w:hAnsi="Gotham Book"/>
+        </w:rPr>
+        <w:t>. Kort beskrevet så n</w:t>
+      </w:r>
+      <w:r>
+        <w:rPr>
+          <w:rFonts w:ascii="Gotham Book" w:hAnsi="Gotham Book"/>
+        </w:rPr>
+        <w:t xml:space="preserve">år Morning Train udvikler </w:t>
+      </w:r>
+      <w:r>
+        <w:rPr>
+          <w:rFonts w:ascii="Gotham Book" w:hAnsi="Gotham Book"/>
+        </w:rPr>
+        <w:t>en</w:t>
+      </w:r>
+      <w:r>
+        <w:rPr>
+          <w:rFonts w:ascii="Gotham Book" w:hAnsi="Gotham Book"/>
+        </w:rPr>
+        <w:t xml:space="preserve"> </w:t>
+      </w:r>
+      <w:r>
+        <w:rPr>
+          <w:rFonts w:ascii="Gotham Book" w:hAnsi="Gotham Book"/>
+        </w:rPr>
+        <w:t>ny</w:t>
+      </w:r>
+      <w:r>
+        <w:rPr>
+          <w:rFonts w:ascii="Gotham Book" w:hAnsi="Gotham Book"/>
+        </w:rPr>
+        <w:t xml:space="preserve"> </w:t>
+      </w:r>
+      <w:r>
+        <w:rPr>
+          <w:rFonts w:ascii="Gotham Book" w:hAnsi="Gotham Book"/>
+        </w:rPr>
+        <w:t>hjemmeside</w:t>
+      </w:r>
+      <w:r>
+        <w:rPr>
+          <w:rFonts w:ascii="Gotham Book" w:hAnsi="Gotham Book"/>
+        </w:rPr>
+        <w:t xml:space="preserve"> til en kunde, så er der </w:t>
+      </w:r>
+      <w:r>
+        <w:rPr>
+          <w:rFonts w:ascii="Gotham Book" w:hAnsi="Gotham Book"/>
+        </w:rPr>
+        <w:t>tre afdelinger</w:t>
+      </w:r>
+      <w:r>
+        <w:rPr>
+          <w:rFonts w:ascii="Gotham Book" w:hAnsi="Gotham Book"/>
+        </w:rPr>
+        <w:t xml:space="preserve"> som </w:t>
+      </w:r>
+      <w:r>
+        <w:rPr>
+          <w:rFonts w:ascii="Gotham Book" w:hAnsi="Gotham Book"/>
+        </w:rPr>
+        <w:t xml:space="preserve">tager hånd </w:t>
+      </w:r>
+      <w:r>
+        <w:rPr>
+          <w:rFonts w:ascii="Gotham Book" w:hAnsi="Gotham Book"/>
+        </w:rPr>
+        <w:t>om</w:t>
+      </w:r>
+      <w:r>
+        <w:rPr>
+          <w:rFonts w:ascii="Gotham Book" w:hAnsi="Gotham Book"/>
+        </w:rPr>
+        <w:t xml:space="preserve"> </w:t>
+      </w:r>
+      <w:r>
+        <w:rPr>
+          <w:rFonts w:ascii="Gotham Book" w:hAnsi="Gotham Book"/>
+        </w:rPr>
+        <w:t>opgaven</w:t>
+      </w:r>
+      <w:r>
+        <w:rPr>
+          <w:rFonts w:ascii="Gotham Book" w:hAnsi="Gotham Book"/>
+        </w:rPr>
+        <w:t xml:space="preserve">. </w:t>
+      </w:r>
+      <w:r>
+        <w:rPr>
+          <w:rFonts w:ascii="Gotham Book" w:hAnsi="Gotham Book"/>
+        </w:rPr>
+        <w:t>Morning Train</w:t>
+      </w:r>
+      <w:r>
+        <w:rPr>
+          <w:rFonts w:ascii="Gotham Book" w:hAnsi="Gotham Book"/>
+        </w:rPr>
+        <w:t xml:space="preserve"> har front</w:t>
+      </w:r>
+      <w:r>
+        <w:rPr>
+          <w:rFonts w:ascii="Gotham Book" w:hAnsi="Gotham Book"/>
+        </w:rPr>
+        <w:t>-</w:t>
+      </w:r>
+      <w:r>
+        <w:rPr>
+          <w:rFonts w:ascii="Gotham Book" w:hAnsi="Gotham Book"/>
+        </w:rPr>
+        <w:t xml:space="preserve">end udviklere som varetager det digitale design og </w:t>
+      </w:r>
+      <w:r>
+        <w:rPr>
+          <w:rFonts w:ascii="Gotham Book" w:hAnsi="Gotham Book"/>
+        </w:rPr>
+        <w:t xml:space="preserve">layout </w:t>
+      </w:r>
+      <w:r>
+        <w:rPr>
+          <w:rFonts w:ascii="Gotham Book" w:hAnsi="Gotham Book"/>
+        </w:rPr>
+        <w:t xml:space="preserve">opsætning, </w:t>
+      </w:r>
+      <w:r>
+        <w:rPr>
+          <w:rFonts w:ascii="Gotham Book" w:hAnsi="Gotham Book"/>
+        </w:rPr>
+        <w:t>de</w:t>
+      </w:r>
+      <w:r>
+        <w:rPr>
+          <w:rFonts w:ascii="Gotham Book" w:hAnsi="Gotham Book"/>
+        </w:rPr>
+        <w:t xml:space="preserve"> har back</w:t>
+      </w:r>
+      <w:r>
+        <w:rPr>
+          <w:rFonts w:ascii="Gotham Book" w:hAnsi="Gotham Book"/>
+        </w:rPr>
+        <w:t>-</w:t>
+      </w:r>
+      <w:r>
+        <w:rPr>
+          <w:rFonts w:ascii="Gotham Book" w:hAnsi="Gotham Book"/>
+        </w:rPr>
+        <w:t>end udviklere</w:t>
+      </w:r>
+      <w:r>
+        <w:rPr>
+          <w:rFonts w:ascii="Gotham Book" w:hAnsi="Gotham Book"/>
+        </w:rPr>
+        <w:t xml:space="preserve"> der får programmering og funktionaliteten på plads. </w:t>
+      </w:r>
+      <w:r>
+        <w:rPr>
+          <w:rFonts w:ascii="Gotham Book" w:hAnsi="Gotham Book"/>
+        </w:rPr>
+        <w:t>De</w:t>
+      </w:r>
+      <w:r>
+        <w:rPr>
+          <w:rFonts w:ascii="Gotham Book" w:hAnsi="Gotham Book"/>
+        </w:rPr>
+        <w:t xml:space="preserve"> har online markedsførings konsulenter som analysere og vurdere </w:t>
+      </w:r>
+      <w:r>
+        <w:rPr>
+          <w:rFonts w:ascii="Gotham Book" w:hAnsi="Gotham Book"/>
+        </w:rPr>
+        <w:t>hjemmesiden</w:t>
+      </w:r>
+      <w:r>
+        <w:rPr>
+          <w:rFonts w:ascii="Gotham Book" w:hAnsi="Gotham Book"/>
+        </w:rPr>
+        <w:t xml:space="preserve"> for at efterfølgende at</w:t>
+      </w:r>
+      <w:r>
+        <w:rPr>
+          <w:rFonts w:ascii="Gotham Book" w:hAnsi="Gotham Book"/>
+        </w:rPr>
+        <w:t xml:space="preserve"> optimere på det de føler der vil gøre en forskel </w:t>
       </w:r>
       <w:r>
         <w:rPr>
@@ -2877,13 +3238,13 @@
         <w:rPr>
           <w:rFonts w:ascii="Gotham Book" w:hAnsi="Gotham Book"/>
         </w:rPr>
-        <w:t>alle</w:t>
-      </w:r>
-      <w:r>
-        <w:rPr>
-          <w:rFonts w:ascii="Gotham Book" w:hAnsi="Gotham Book"/>
-        </w:rPr>
-        <w:t xml:space="preserve"> tre kerne områder. </w:t>
+        <w:t>hjemmesidens</w:t>
+      </w:r>
+      <w:r>
+        <w:rPr>
+          <w:rFonts w:ascii="Gotham Book" w:hAnsi="Gotham Book"/>
+        </w:rPr>
+        <w:t xml:space="preserve"> online tilværelse.</w:t>
       </w:r>
     </w:p>
     <w:p>
@@ -2893,12 +3254,169 @@
           <w:rFonts w:ascii="Gotham Book" w:hAnsi="Gotham Book"/>
         </w:rPr>
       </w:pPr>
-      <w:r>
-        <w:rPr>
-          <w:rFonts w:ascii="Gotham Book" w:hAnsi="Gotham Book"/>
-        </w:rPr>
-        <w:br/>
-        <w:t xml:space="preserve">Når Morning Train udvikler </w:t>
+    </w:p>
+    <w:p>
+      <w:pPr>
+        <w:spacing w:line="360" w:lineRule="auto"/>
+        <w:rPr>
+          <w:rFonts w:ascii="Gotham Book" w:hAnsi="Gotham Book"/>
+        </w:rPr>
+      </w:pPr>
+      <w:r>
+        <w:rPr>
+          <w:rFonts w:ascii="Gotham Book" w:hAnsi="Gotham Book"/>
+        </w:rPr>
+        <w:t>For at forstå hvad mit projek</w:t>
+      </w:r>
+      <w:r>
+        <w:rPr>
+          <w:rFonts w:ascii="Gotham Book" w:hAnsi="Gotham Book"/>
+        </w:rPr>
+        <w:t>t skulle handle om, besluttede jeg</w:t>
+      </w:r>
+      <w:r>
+        <w:rPr>
+          <w:rFonts w:ascii="Gotham Book" w:hAnsi="Gotham Book"/>
+        </w:rPr>
+        <w:t xml:space="preserve"> at snakke med medarbejdere fra de </w:t>
+      </w:r>
+      <w:r>
+        <w:rPr>
+          <w:rFonts w:ascii="Gotham Book" w:hAnsi="Gotham Book"/>
+        </w:rPr>
+        <w:t>forskellige afdelin</w:t>
+      </w:r>
+      <w:r>
+        <w:rPr>
+          <w:rFonts w:ascii="Gotham Book" w:hAnsi="Gotham Book"/>
+        </w:rPr>
+        <w:t>ger, for at</w:t>
+      </w:r>
+      <w:r>
+        <w:rPr>
+          <w:rFonts w:ascii="Gotham Book" w:hAnsi="Gotham Book"/>
+        </w:rPr>
+        <w:t xml:space="preserve"> h</w:t>
+      </w:r>
+      <w:r>
+        <w:rPr>
+          <w:rFonts w:ascii="Gotham Book" w:hAnsi="Gotham Book"/>
+        </w:rPr>
+        <w:t xml:space="preserve">øre dem </w:t>
+      </w:r>
+      <w:r>
+        <w:rPr>
+          <w:rFonts w:ascii="Gotham Book" w:hAnsi="Gotham Book"/>
+        </w:rPr>
+        <w:t xml:space="preserve">om </w:t>
+      </w:r>
+      <w:r>
+        <w:rPr>
+          <w:rFonts w:ascii="Gotham Book" w:hAnsi="Gotham Book"/>
+        </w:rPr>
+        <w:t xml:space="preserve">hvordan </w:t>
+      </w:r>
+      <w:r>
+        <w:rPr>
+          <w:rFonts w:ascii="Gotham Book" w:hAnsi="Gotham Book"/>
+        </w:rPr>
+        <w:t>et</w:t>
+      </w:r>
+      <w:r>
+        <w:rPr>
+          <w:rFonts w:ascii="Gotham Book" w:hAnsi="Gotham Book"/>
+        </w:rPr>
+        <w:t xml:space="preserve"> afgangsprojekt ville kunne bidrage til deres afdeling</w:t>
+      </w:r>
+      <w:r>
+        <w:rPr>
+          <w:rFonts w:ascii="Gotham Book" w:hAnsi="Gotham Book"/>
+        </w:rPr>
+        <w:t xml:space="preserve">. </w:t>
+      </w:r>
+      <w:r>
+        <w:rPr>
+          <w:rFonts w:ascii="Gotham Book" w:hAnsi="Gotham Book"/>
+        </w:rPr>
+        <w:t>Frontend</w:t>
+      </w:r>
+      <w:r>
+        <w:rPr>
+          <w:rFonts w:ascii="Gotham Book" w:hAnsi="Gotham Book"/>
+        </w:rPr>
+        <w:t xml:space="preserve"> </w:t>
+      </w:r>
+      <w:r>
+        <w:rPr>
+          <w:rFonts w:ascii="Gotham Book" w:hAnsi="Gotham Book"/>
+        </w:rPr>
+        <w:t>afdelingen</w:t>
+      </w:r>
+      <w:r>
+        <w:rPr>
+          <w:rFonts w:ascii="Gotham Book" w:hAnsi="Gotham Book"/>
+        </w:rPr>
+        <w:t xml:space="preserve"> kunne ikke rigtigt se at jeg kunne lave noget brugbart for dem, deres problemer </w:t>
+      </w:r>
+      <w:r>
+        <w:rPr>
+          <w:rFonts w:ascii="Gotham Book" w:hAnsi="Gotham Book"/>
+        </w:rPr>
+        <w:t>er</w:t>
+      </w:r>
+      <w:r>
+        <w:rPr>
+          <w:rFonts w:ascii="Gotham Book" w:hAnsi="Gotham Book"/>
+        </w:rPr>
+        <w:t xml:space="preserve"> </w:t>
+      </w:r>
+      <w:r>
+        <w:rPr>
+          <w:rFonts w:ascii="Gotham Book" w:hAnsi="Gotham Book"/>
+        </w:rPr>
+        <w:t xml:space="preserve">primært grafisk orienteret. Online markedsførings afdelingen ville have mig til at lave et system som skulle systematisk søge forskellige søgeord på Google og finde placeringer af en bestemt hjemmeside, dette projekt kunne ikke lade sig gøre, da Google ikke tillader systemer </w:t>
+      </w:r>
+      <w:r>
+        <w:rPr>
+          <w:rFonts w:ascii="Gotham Book" w:hAnsi="Gotham Book"/>
+        </w:rPr>
+        <w:t xml:space="preserve">at </w:t>
+      </w:r>
+      <w:r>
+        <w:rPr>
+          <w:rFonts w:ascii="Gotham Book" w:hAnsi="Gotham Book"/>
+        </w:rPr>
+        <w:t>crawle deres søgemaskine – ret banalt. B</w:t>
+      </w:r>
+      <w:r>
+        <w:rPr>
+          <w:rFonts w:ascii="Gotham Book" w:hAnsi="Gotham Book"/>
+        </w:rPr>
+        <w:t xml:space="preserve">ackend afdelingen </w:t>
+      </w:r>
+      <w:r>
+        <w:rPr>
+          <w:rFonts w:ascii="Gotham Book" w:hAnsi="Gotham Book"/>
+        </w:rPr>
+        <w:t>havde nogle spændende projekter som alle kunne have været det perfekte projekt at bruge som</w:t>
+      </w:r>
+      <w:r>
+        <w:rPr>
+          <w:rFonts w:ascii="Gotham Book" w:hAnsi="Gotham Book"/>
+        </w:rPr>
+        <w:t xml:space="preserve"> afgangsprojekt. F.eks. et projekt hvor man </w:t>
+      </w:r>
+      <w:r>
+        <w:rPr>
+          <w:rFonts w:ascii="Gotham Book" w:hAnsi="Gotham Book"/>
+        </w:rPr>
+        <w:t>samlede data</w:t>
+      </w:r>
+      <w:r>
+        <w:rPr>
+          <w:rFonts w:ascii="Gotham Book" w:hAnsi="Gotham Book"/>
+        </w:rPr>
+        <w:t xml:space="preserve"> om brugeradfærd</w:t>
       </w:r>
       <w:r>
         <w:rPr>
@@ -2910,13 +3428,83 @@
         <w:rPr>
           <w:rFonts w:ascii="Gotham Book" w:hAnsi="Gotham Book"/>
         </w:rPr>
+        <w:t xml:space="preserve"> på en </w:t>
+      </w:r>
+      <w:r>
+        <w:rPr>
+          <w:rFonts w:ascii="Gotham Book" w:hAnsi="Gotham Book"/>
+        </w:rPr>
+        <w:t xml:space="preserve">hjemmeside, </w:t>
+      </w:r>
+      <w:r>
+        <w:rPr>
+          <w:rFonts w:ascii="Gotham Book" w:hAnsi="Gotham Book"/>
+        </w:rPr>
+        <w:t>for at derefter</w:t>
+      </w:r>
+      <w:r>
+        <w:rPr>
+          <w:rFonts w:ascii="Gotham Book" w:hAnsi="Gotham Book"/>
+        </w:rPr>
         <w:t xml:space="preserve"> </w:t>
       </w:r>
       <w:r>
         <w:rPr>
           <w:rFonts w:ascii="Gotham Book" w:hAnsi="Gotham Book"/>
         </w:rPr>
-        <w:t>ny</w:t>
+        <w:t>bruge</w:t>
+      </w:r>
+      <w:r>
+        <w:rPr>
+          <w:rFonts w:ascii="Gotham Book" w:hAnsi="Gotham Book"/>
+        </w:rPr>
+        <w:t xml:space="preserve"> dette data til at forbedre hjemmesiden</w:t>
+      </w:r>
+      <w:r>
+        <w:rPr>
+          <w:rFonts w:ascii="Gotham Book" w:hAnsi="Gotham Book"/>
+        </w:rPr>
+        <w:t xml:space="preserve"> – hvor brugeren bliver centrum</w:t>
+      </w:r>
+      <w:r>
+        <w:rPr>
+          <w:rFonts w:ascii="Gotham Book" w:hAnsi="Gotham Book"/>
+        </w:rPr>
+        <w:t xml:space="preserve">. </w:t>
+      </w:r>
+    </w:p>
+    <w:p>
+      <w:pPr>
+        <w:spacing w:line="360" w:lineRule="auto"/>
+        <w:rPr>
+          <w:rFonts w:ascii="Gotham Book" w:hAnsi="Gotham Book"/>
+        </w:rPr>
+      </w:pPr>
+    </w:p>
+    <w:p>
+      <w:pPr>
+        <w:spacing w:line="360" w:lineRule="auto"/>
+        <w:rPr>
+          <w:rFonts w:ascii="Gotham Book" w:hAnsi="Gotham Book"/>
+        </w:rPr>
+      </w:pPr>
+      <w:r>
+        <w:rPr>
+          <w:rFonts w:ascii="Gotham Book" w:hAnsi="Gotham Book"/>
+        </w:rPr>
+        <w:t>Men det projekt jeg syntes</w:t>
+      </w:r>
+      <w:r>
+        <w:rPr>
+          <w:rFonts w:ascii="Gotham Book" w:hAnsi="Gotham Book"/>
+        </w:rPr>
+        <w:t xml:space="preserve"> der </w:t>
+      </w:r>
+      <w:r>
+        <w:rPr>
+          <w:rFonts w:ascii="Gotham Book" w:hAnsi="Gotham Book"/>
+        </w:rPr>
+        <w:t>vil</w:t>
       </w:r>
       <w:r>
         <w:rPr>
@@ -2928,49 +3516,91 @@
         <w:rPr>
           <w:rFonts w:ascii="Gotham Book" w:hAnsi="Gotham Book"/>
         </w:rPr>
-        <w:t>hjemmeside</w:t>
-      </w:r>
-      <w:r>
-        <w:rPr>
-          <w:rFonts w:ascii="Gotham Book" w:hAnsi="Gotham Book"/>
-        </w:rPr>
-        <w:t xml:space="preserve"> til en kunde, så er der </w:t>
-      </w:r>
-      <w:r>
-        <w:rPr>
-          <w:rFonts w:ascii="Gotham Book" w:hAnsi="Gotham Book"/>
-        </w:rPr>
-        <w:t>tre afdelinger</w:t>
-      </w:r>
-      <w:r>
-        <w:rPr>
-          <w:rFonts w:ascii="Gotham Book" w:hAnsi="Gotham Book"/>
-        </w:rPr>
-        <w:t xml:space="preserve"> som </w:t>
-      </w:r>
-      <w:r>
-        <w:rPr>
-          <w:rFonts w:ascii="Gotham Book" w:hAnsi="Gotham Book"/>
-        </w:rPr>
-        <w:t xml:space="preserve">tager hånd </w:t>
-      </w:r>
-      <w:r>
-        <w:rPr>
-          <w:rFonts w:ascii="Gotham Book" w:hAnsi="Gotham Book"/>
-        </w:rPr>
-        <w:t>om</w:t>
-      </w:r>
-      <w:r>
-        <w:rPr>
-          <w:rFonts w:ascii="Gotham Book" w:hAnsi="Gotham Book"/>
-        </w:rPr>
-        <w:t xml:space="preserve"> udviklingen</w:t>
-      </w:r>
-      <w:r>
-        <w:rPr>
-          <w:rFonts w:ascii="Gotham Book" w:hAnsi="Gotham Book"/>
-        </w:rPr>
-        <w:t xml:space="preserve"> af hjemmesiden</w:t>
+        <w:t>være til gavn for alle tre afdelinger blev ”webcrawling for analyse af hjemmesider”. I en mere forstående term: en bot som systematisk besøger hver eneste underside på en hjemmeside</w:t>
+      </w:r>
+      <w:r>
+        <w:rPr>
+          <w:rFonts w:ascii="Gotham Book" w:hAnsi="Gotham Book"/>
+        </w:rPr>
+        <w:t>,</w:t>
+      </w:r>
+      <w:r>
+        <w:rPr>
+          <w:rFonts w:ascii="Gotham Book" w:hAnsi="Gotham Book"/>
+        </w:rPr>
+        <w:t xml:space="preserve"> for at vurdere om der nogle </w:t>
+      </w:r>
+      <w:r>
+        <w:rPr>
+          <w:rFonts w:ascii="Gotham Book" w:hAnsi="Gotham Book"/>
+        </w:rPr>
+        <w:t>punkter</w:t>
+      </w:r>
+      <w:r>
+        <w:rPr>
+          <w:rFonts w:ascii="Gotham Book" w:hAnsi="Gotham Book"/>
+        </w:rPr>
+        <w:t xml:space="preserve"> som der kan forbedres.</w:t>
+      </w:r>
+      <w:r>
+        <w:rPr>
+          <w:rFonts w:ascii="Gotham Book" w:hAnsi="Gotham Book"/>
+        </w:rPr>
+        <w:t xml:space="preserve"> Vurdering</w:t>
+      </w:r>
+      <w:r>
+        <w:rPr>
+          <w:rFonts w:ascii="Gotham Book" w:hAnsi="Gotham Book"/>
+        </w:rPr>
+        <w:t>er</w:t>
+      </w:r>
+      <w:r>
+        <w:rPr>
+          <w:rFonts w:ascii="Gotham Book" w:hAnsi="Gotham Book"/>
+        </w:rPr>
+        <w:t xml:space="preserve"> af siden, kan herefter udvides, til at kunne tage hensyn til flere ting. </w:t>
+      </w:r>
+      <w:r>
+        <w:rPr>
+          <w:rFonts w:ascii="Gotham Book" w:hAnsi="Gotham Book"/>
+        </w:rPr>
+        <w:t>E</w:t>
+      </w:r>
+      <w:r>
+        <w:rPr>
+          <w:rFonts w:ascii="Gotham Book" w:hAnsi="Gotham Book"/>
+        </w:rPr>
+        <w:t>n vurdering kunne være</w:t>
+      </w:r>
+      <w:r>
+        <w:rPr>
+          <w:rFonts w:ascii="Gotham Book" w:hAnsi="Gotham Book"/>
+        </w:rPr>
+        <w:t xml:space="preserve"> f.eks.</w:t>
+      </w:r>
+      <w:r>
+        <w:rPr>
+          <w:rFonts w:ascii="Gotham Book" w:hAnsi="Gotham Book"/>
+        </w:rPr>
+        <w:t xml:space="preserve"> en undersøgelse om alle grafiske billeder ikke overgår en bestemt filstørrelse, da større en </w:t>
+      </w:r>
+      <w:r>
+        <w:rPr>
+          <w:rFonts w:ascii="Gotham Book" w:hAnsi="Gotham Book"/>
+        </w:rPr>
+        <w:t xml:space="preserve">billede </w:t>
+      </w:r>
+      <w:r>
+        <w:rPr>
+          <w:rFonts w:ascii="Gotham Book" w:hAnsi="Gotham Book"/>
+        </w:rPr>
+        <w:t>er, jo længere tid skal en besøgende vente på at</w:t>
+      </w:r>
+      <w:r>
+        <w:rPr>
+          <w:rFonts w:ascii="Gotham Book" w:hAnsi="Gotham Book"/>
+        </w:rPr>
+        <w:t xml:space="preserve"> billedet bliver fremvist</w:t>
       </w:r>
       <w:r>
         <w:rPr>
@@ -2978,114 +3608,6 @@
         </w:rPr>
         <w:t xml:space="preserve">. </w:t>
       </w:r>
-      <w:r>
-        <w:rPr>
-          <w:rFonts w:ascii="Gotham Book" w:hAnsi="Gotham Book"/>
-        </w:rPr>
-        <w:t>Morning Train</w:t>
-      </w:r>
-      <w:r>
-        <w:rPr>
-          <w:rFonts w:ascii="Gotham Book" w:hAnsi="Gotham Book"/>
-        </w:rPr>
-        <w:t xml:space="preserve"> har front</w:t>
-      </w:r>
-      <w:r>
-        <w:rPr>
-          <w:rFonts w:ascii="Gotham Book" w:hAnsi="Gotham Book"/>
-        </w:rPr>
-        <w:t>-</w:t>
-      </w:r>
-      <w:r>
-        <w:rPr>
-          <w:rFonts w:ascii="Gotham Book" w:hAnsi="Gotham Book"/>
-        </w:rPr>
-        <w:t xml:space="preserve">end udviklere som varetager det digitale design og </w:t>
-      </w:r>
-      <w:r>
-        <w:rPr>
-          <w:rFonts w:ascii="Gotham Book" w:hAnsi="Gotham Book"/>
-        </w:rPr>
-        <w:t xml:space="preserve">layout </w:t>
-      </w:r>
-      <w:r>
-        <w:rPr>
-          <w:rFonts w:ascii="Gotham Book" w:hAnsi="Gotham Book"/>
-        </w:rPr>
-        <w:t xml:space="preserve">opsætning, </w:t>
-      </w:r>
-      <w:r>
-        <w:rPr>
-          <w:rFonts w:ascii="Gotham Book" w:hAnsi="Gotham Book"/>
-        </w:rPr>
-        <w:t>de</w:t>
-      </w:r>
-      <w:r>
-        <w:rPr>
-          <w:rFonts w:ascii="Gotham Book" w:hAnsi="Gotham Book"/>
-        </w:rPr>
-        <w:t xml:space="preserve"> har back</w:t>
-      </w:r>
-      <w:r>
-        <w:rPr>
-          <w:rFonts w:ascii="Gotham Book" w:hAnsi="Gotham Book"/>
-        </w:rPr>
-        <w:t>-</w:t>
-      </w:r>
-      <w:r>
-        <w:rPr>
-          <w:rFonts w:ascii="Gotham Book" w:hAnsi="Gotham Book"/>
-        </w:rPr>
-        <w:t xml:space="preserve">end udviklers der får programmering og funktionaliteten på plads. </w:t>
-      </w:r>
-      <w:r>
-        <w:rPr>
-          <w:rFonts w:ascii="Gotham Book" w:hAnsi="Gotham Book"/>
-        </w:rPr>
-        <w:t>De</w:t>
-      </w:r>
-      <w:r>
-        <w:rPr>
-          <w:rFonts w:ascii="Gotham Book" w:hAnsi="Gotham Book"/>
-        </w:rPr>
-        <w:t xml:space="preserve"> har online markedsførings konsulenter som analysere og vurdere </w:t>
-      </w:r>
-      <w:r>
-        <w:rPr>
-          <w:rFonts w:ascii="Gotham Book" w:hAnsi="Gotham Book"/>
-        </w:rPr>
-        <w:t>hjemmesiden</w:t>
-      </w:r>
-      <w:r>
-        <w:rPr>
-          <w:rFonts w:ascii="Gotham Book" w:hAnsi="Gotham Book"/>
-        </w:rPr>
-        <w:t xml:space="preserve"> – og optimere på det de føler der vil gøre en forskel </w:t>
-      </w:r>
-      <w:r>
-        <w:rPr>
-          <w:rFonts w:ascii="Gotham Book" w:hAnsi="Gotham Book"/>
-        </w:rPr>
-        <w:t>for</w:t>
-      </w:r>
-      <w:r>
-        <w:rPr>
-          <w:rFonts w:ascii="Gotham Book" w:hAnsi="Gotham Book"/>
-        </w:rPr>
-        <w:t xml:space="preserve"> </w:t>
-      </w:r>
-      <w:r>
-        <w:rPr>
-          <w:rFonts w:ascii="Gotham Book" w:hAnsi="Gotham Book"/>
-        </w:rPr>
-        <w:t>hjemmesidens</w:t>
-      </w:r>
-      <w:r>
-        <w:rPr>
-          <w:rFonts w:ascii="Gotham Book" w:hAnsi="Gotham Book"/>
-        </w:rPr>
-        <w:t xml:space="preserve"> online tilværelse. </w:t>
-      </w:r>
     </w:p>
     <w:p>
       <w:pPr>
@@ -3094,22 +3616,6 @@
           <w:rFonts w:ascii="Gotham Book" w:hAnsi="Gotham Book"/>
         </w:rPr>
       </w:pPr>
-    </w:p>
-    <w:p>
-      <w:pPr>
-        <w:spacing w:line="360" w:lineRule="auto"/>
-        <w:rPr>
-          <w:rFonts w:ascii="Gotham Book" w:hAnsi="Gotham Book"/>
-          <w:b/>
-        </w:rPr>
-      </w:pPr>
-      <w:r>
-        <w:rPr>
-          <w:rFonts w:ascii="Gotham Book" w:hAnsi="Gotham Book"/>
-          <w:b/>
-        </w:rPr>
-        <w:t xml:space="preserve">Noget jeg har lagt mærke til i tilværelsen af </w:t>
-      </w:r>
     </w:p>
     <w:p>
       <w:pPr>
@@ -3120,13 +3626,20 @@
           <w:b w:val="0"/>
         </w:rPr>
       </w:pPr>
-      <w:bookmarkStart w:id="3" w:name="_Toc351208474"/>
-      <w:r>
-        <w:rPr>
-          <w:rFonts w:ascii="Gotham Medium" w:hAnsi="Gotham Medium"/>
-          <w:b w:val="0"/>
-        </w:rPr>
-        <w:t>1.3</w:t>
+      <w:bookmarkStart w:id="4" w:name="_Toc351323970"/>
+      <w:r>
+        <w:rPr>
+          <w:rFonts w:ascii="Gotham Medium" w:hAnsi="Gotham Medium"/>
+          <w:b w:val="0"/>
+        </w:rPr>
+        <w:t>1.</w:t>
+      </w:r>
+      <w:r>
+        <w:rPr>
+          <w:rFonts w:ascii="Gotham Medium" w:hAnsi="Gotham Medium"/>
+          <w:b w:val="0"/>
+        </w:rPr>
+        <w:t>3</w:t>
       </w:r>
       <w:r>
         <w:rPr>
@@ -3140,17 +3653,14 @@
           <w:rFonts w:ascii="Gotham Medium" w:hAnsi="Gotham Medium"/>
           <w:b w:val="0"/>
         </w:rPr>
-        <w:t>Resume</w:t>
-      </w:r>
-      <w:bookmarkEnd w:id="3"/>
+        <w:t>Problemformulering</w:t>
+      </w:r>
+      <w:bookmarkEnd w:id="4"/>
     </w:p>
     <w:p>
       <w:pPr>
         <w:spacing w:line="360" w:lineRule="auto"/>
       </w:pPr>
-      <w:r>
-        <w:br w:type="page"/>
-      </w:r>
     </w:p>
     <w:p>
       <w:pPr>
@@ -3161,7 +3671,7 @@
           <w:b w:val="0"/>
         </w:rPr>
       </w:pPr>
-      <w:bookmarkStart w:id="4" w:name="_Toc351208475"/>
+      <w:bookmarkStart w:id="5" w:name="_Toc351323971"/>
       <w:r>
         <w:rPr>
           <w:rFonts w:ascii="Gotham Medium" w:hAnsi="Gotham Medium"/>
@@ -3183,7 +3693,7 @@
         </w:rPr>
         <w:t>Planlægning</w:t>
       </w:r>
-      <w:bookmarkEnd w:id="4"/>
+      <w:bookmarkEnd w:id="5"/>
     </w:p>
     <w:p>
       <w:pPr>
@@ -3194,7 +3704,7 @@
           <w:b w:val="0"/>
         </w:rPr>
       </w:pPr>
-      <w:bookmarkStart w:id="5" w:name="_Toc351208476"/>
+      <w:bookmarkStart w:id="6" w:name="_Toc351323972"/>
       <w:r>
         <w:rPr>
           <w:rFonts w:ascii="Gotham Medium" w:hAnsi="Gotham Medium"/>
@@ -3216,8 +3726,247 @@
         </w:rPr>
         <w:t>Udviklingsmetode</w:t>
       </w:r>
-      <w:bookmarkEnd w:id="5"/>
-    </w:p>
+      <w:bookmarkEnd w:id="6"/>
+    </w:p>
+    <w:p>
+      <w:pPr>
+        <w:spacing w:line="360" w:lineRule="auto"/>
+        <w:rPr>
+          <w:rFonts w:ascii="Gotham Book" w:hAnsi="Gotham Book"/>
+        </w:rPr>
+      </w:pPr>
+      <w:r>
+        <w:rPr>
+          <w:rFonts w:ascii="Gotham Book" w:hAnsi="Gotham Book"/>
+        </w:rPr>
+        <w:t xml:space="preserve">Udviklingsmetoden som </w:t>
+      </w:r>
+      <w:r>
+        <w:rPr>
+          <w:rFonts w:ascii="Gotham Book" w:hAnsi="Gotham Book"/>
+        </w:rPr>
+        <w:t>jeg har</w:t>
+      </w:r>
+      <w:r>
+        <w:rPr>
+          <w:rFonts w:ascii="Gotham Book" w:hAnsi="Gotham Book"/>
+        </w:rPr>
+        <w:t xml:space="preserve"> brugt</w:t>
+      </w:r>
+      <w:r>
+        <w:rPr>
+          <w:rFonts w:ascii="Gotham Book" w:hAnsi="Gotham Book"/>
+        </w:rPr>
+        <w:t xml:space="preserve"> </w:t>
+      </w:r>
+      <w:r>
+        <w:rPr>
+          <w:rFonts w:ascii="Gotham Book" w:hAnsi="Gotham Book"/>
+        </w:rPr>
+        <w:t xml:space="preserve">i dette projekt er </w:t>
+      </w:r>
+      <w:r>
+        <w:rPr>
+          <w:rFonts w:ascii="Gotham Book" w:hAnsi="Gotham Book"/>
+        </w:rPr>
+        <w:t>Scrum, årsagen til at jeg har valgt Scrum er på baggrund af dets agile tilgang til software</w:t>
+      </w:r>
+      <w:r>
+        <w:rPr>
+          <w:rFonts w:ascii="Gotham Book" w:hAnsi="Gotham Book"/>
+        </w:rPr>
+        <w:t xml:space="preserve"> udvikling.</w:t>
+      </w:r>
+      <w:r>
+        <w:rPr>
+          <w:rFonts w:ascii="Gotham Book" w:hAnsi="Gotham Book"/>
+        </w:rPr>
+        <w:t xml:space="preserve"> For at kunne forklare hvordan jeg har implementeret Scrum, bliver jeg nød til at forklare hvordan min agile tilgang har været. Min agile tilgang har været baseret på den agile manifesto </w:t>
+      </w:r>
+      <w:r>
+        <w:rPr>
+          <w:rFonts w:ascii="Gotham Book" w:hAnsi="Gotham Book"/>
+        </w:rPr>
+        <w:t>for software udvikling.</w:t>
+      </w:r>
+      <w:r>
+        <w:rPr>
+          <w:rFonts w:ascii="Gotham Book" w:hAnsi="Gotham Book"/>
+        </w:rPr>
+        <w:t xml:space="preserve"> </w:t>
+      </w:r>
+    </w:p>
+    <w:p>
+      <w:pPr>
+        <w:pStyle w:val="Overskrift2"/>
+        <w:spacing w:line="360" w:lineRule="auto"/>
+        <w:rPr>
+          <w:rFonts w:ascii="Gotham Medium" w:hAnsi="Gotham Medium"/>
+          <w:b w:val="0"/>
+        </w:rPr>
+      </w:pPr>
+      <w:bookmarkStart w:id="7" w:name="_Toc351323973"/>
+      <w:r>
+        <w:rPr>
+          <w:rFonts w:ascii="Gotham Medium" w:hAnsi="Gotham Medium"/>
+          <w:b w:val="0"/>
+        </w:rPr>
+        <w:t>2</w:t>
+      </w:r>
+      <w:r>
+        <w:rPr>
+          <w:rFonts w:ascii="Gotham Medium" w:hAnsi="Gotham Medium"/>
+          <w:b w:val="0"/>
+        </w:rPr>
+        <w:t>.</w:t>
+      </w:r>
+      <w:r>
+        <w:rPr>
+          <w:rFonts w:ascii="Gotham Medium" w:hAnsi="Gotham Medium"/>
+          <w:b w:val="0"/>
+        </w:rPr>
+        <w:t xml:space="preserve">2 </w:t>
+      </w:r>
+      <w:r>
+        <w:rPr>
+          <w:rFonts w:ascii="Gotham Medium" w:hAnsi="Gotham Medium"/>
+          <w:b w:val="0"/>
+        </w:rPr>
+        <w:t xml:space="preserve">Den </w:t>
+      </w:r>
+      <w:r>
+        <w:rPr>
+          <w:rFonts w:ascii="Gotham Medium" w:hAnsi="Gotham Medium"/>
+          <w:b w:val="0"/>
+        </w:rPr>
+        <w:t>Agile manifesto</w:t>
+      </w:r>
+      <w:bookmarkEnd w:id="7"/>
+    </w:p>
+    <w:p>
+      <w:pPr>
+        <w:spacing w:line="360" w:lineRule="auto"/>
+      </w:pPr>
+      <w:hyperlink r:id="rId14" w:history="1">
+        <w:r>
+          <w:rPr>
+            <w:rStyle w:val="Llink"/>
+          </w:rPr>
+          <w:t>https://www.youtube.com/watch?v=Z9QbYZh1YXY</w:t>
+        </w:r>
+      </w:hyperlink>
+      <w:r>
+        <w:t xml:space="preserve"> </w:t>
+      </w:r>
+    </w:p>
+    <w:p>
+      <w:pPr>
+        <w:spacing w:line="360" w:lineRule="auto"/>
+      </w:pPr>
+      <w:hyperlink r:id="rId15" w:history="1">
+        <w:r>
+          <w:rPr>
+            <w:rStyle w:val="Llink"/>
+          </w:rPr>
+          <w:t>https://en.wikipedia.org/wiki/Agile_software_development#The_Manifesto_for_Agile_Software_Development</w:t>
+        </w:r>
+      </w:hyperlink>
+      <w:r>
+        <w:t xml:space="preserve"> </w:t>
+      </w:r>
+    </w:p>
+    <w:p>
+      <w:pPr>
+        <w:pStyle w:val="Overskrift2"/>
+        <w:spacing w:line="360" w:lineRule="auto"/>
+        <w:rPr>
+          <w:rFonts w:ascii="Gotham Medium" w:hAnsi="Gotham Medium"/>
+          <w:b w:val="0"/>
+        </w:rPr>
+      </w:pPr>
+      <w:bookmarkStart w:id="8" w:name="_Toc351323974"/>
+      <w:r>
+        <w:rPr>
+          <w:rFonts w:ascii="Gotham Medium" w:hAnsi="Gotham Medium"/>
+          <w:b w:val="0"/>
+        </w:rPr>
+        <w:t>2</w:t>
+      </w:r>
+      <w:r>
+        <w:rPr>
+          <w:rFonts w:ascii="Gotham Medium" w:hAnsi="Gotham Medium"/>
+          <w:b w:val="0"/>
+        </w:rPr>
+        <w:t>.</w:t>
+      </w:r>
+      <w:r>
+        <w:rPr>
+          <w:rFonts w:ascii="Gotham Medium" w:hAnsi="Gotham Medium"/>
+          <w:b w:val="0"/>
+        </w:rPr>
+        <w:t>3 Scrum</w:t>
+      </w:r>
+      <w:bookmarkEnd w:id="8"/>
+    </w:p>
+    <w:p>
+      <w:pPr>
+        <w:spacing w:line="360" w:lineRule="auto"/>
+      </w:pPr>
+      <w:hyperlink r:id="rId16" w:history="1">
+        <w:r>
+          <w:rPr>
+            <w:rStyle w:val="Llink"/>
+          </w:rPr>
+          <w:t>https://www.youtube.com/watch?v=9TycLR0TqFA</w:t>
+        </w:r>
+      </w:hyperlink>
+      <w:r>
+        <w:t xml:space="preserve"> </w:t>
+      </w:r>
+    </w:p>
+    <w:p>
+      <w:pPr>
+        <w:spacing w:line="360" w:lineRule="auto"/>
+      </w:pPr>
+      <w:r>
+        <w:br w:type="page"/>
+      </w:r>
+    </w:p>
+    <w:p/>
+    <w:p>
+      <w:pPr>
+        <w:pStyle w:val="Overskrift2"/>
+        <w:spacing w:line="360" w:lineRule="auto"/>
+        <w:rPr>
+          <w:rFonts w:ascii="Gotham Medium" w:hAnsi="Gotham Medium"/>
+          <w:b w:val="0"/>
+        </w:rPr>
+      </w:pPr>
+      <w:bookmarkStart w:id="9" w:name="_Toc351323975"/>
+      <w:r>
+        <w:rPr>
+          <w:rFonts w:ascii="Gotham Medium" w:hAnsi="Gotham Medium"/>
+          <w:b w:val="0"/>
+        </w:rPr>
+        <w:t>2</w:t>
+      </w:r>
+      <w:r>
+        <w:rPr>
+          <w:rFonts w:ascii="Gotham Medium" w:hAnsi="Gotham Medium"/>
+          <w:b w:val="0"/>
+        </w:rPr>
+        <w:t>.</w:t>
+      </w:r>
+      <w:r>
+        <w:rPr>
+          <w:rFonts w:ascii="Gotham Medium" w:hAnsi="Gotham Medium"/>
+          <w:b w:val="0"/>
+        </w:rPr>
+        <w:t>2 Projektplan</w:t>
+      </w:r>
+      <w:bookmarkEnd w:id="9"/>
+    </w:p>
+    <w:p/>
     <w:p>
       <w:r>
         <w:rPr>
@@ -3242,7 +3991,7 @@
                     </pic:cNvPicPr>
                   </pic:nvPicPr>
                   <pic:blipFill>
-                    <a:blip r:embed="rId13">
+                    <a:blip r:embed="rId17">
                       <a:extLst>
                         <a:ext uri="{28A0092B-C50C-407E-A947-70E740481C1C}">
                           <a14:useLocalDpi xmlns:a14="http://schemas.microsoft.com/office/drawing/2010/main" val="0"/>
@@ -3273,8 +4022,6 @@
           </wp:inline>
         </w:drawing>
       </w:r>
-      <w:bookmarkStart w:id="6" w:name="_GoBack"/>
-      <w:bookmarkEnd w:id="6"/>
     </w:p>
     <w:tbl>
       <w:tblPr>
@@ -3445,13 +4192,8 @@
           </w:p>
           <w:p>
             <w:r>
-              <w:t xml:space="preserve">+ </w:t>
+              <w:t>+ Review</w:t>
             </w:r>
-            <w:proofErr w:type="spellStart"/>
-            <w:r>
-              <w:t>Review</w:t>
-            </w:r>
-            <w:proofErr w:type="spellEnd"/>
           </w:p>
         </w:tc>
         <w:tc>
@@ -3481,13 +4223,8 @@
           </w:p>
           <w:p>
             <w:r>
-              <w:t xml:space="preserve">+ </w:t>
+              <w:t>+ Review</w:t>
             </w:r>
-            <w:proofErr w:type="spellStart"/>
-            <w:r>
-              <w:t>Review</w:t>
-            </w:r>
-            <w:proofErr w:type="spellEnd"/>
           </w:p>
         </w:tc>
         <w:tc>
@@ -3541,38 +4278,20 @@
           </w:tcPr>
           <w:p>
             <w:r>
-              <w:t xml:space="preserve">Produkt </w:t>
-            </w:r>
-            <w:proofErr w:type="spellStart"/>
-            <w:r>
-              <w:t>backlog</w:t>
-            </w:r>
-            <w:proofErr w:type="spellEnd"/>
-            <w:r>
-              <w:t xml:space="preserve"> (iterativt forløb)</w:t>
+              <w:t>Produkt backlog (iterativt forløb)</w:t>
             </w:r>
             <w:r>
               <w:br/>
-              <w:t xml:space="preserve">+ Sprint </w:t>
+              <w:t>+ Sprint backlog</w:t>
             </w:r>
-            <w:proofErr w:type="spellStart"/>
-            <w:r>
-              <w:t>backlog</w:t>
-            </w:r>
-            <w:proofErr w:type="spellEnd"/>
             <w:r>
               <w:br/>
               <w:t>+ Sprint</w:t>
             </w:r>
             <w:r>
               <w:br/>
-              <w:t xml:space="preserve">+ Produkt </w:t>
+              <w:t>+ Produkt review</w:t>
             </w:r>
-            <w:proofErr w:type="spellStart"/>
-            <w:r>
-              <w:t>review</w:t>
-            </w:r>
-            <w:proofErr w:type="spellEnd"/>
             <w:r>
               <w:br/>
               <w:t>+ Tests</w:t>
@@ -3604,6 +4323,49 @@
     <w:p/>
     <w:p>
       <w:pPr>
+        <w:pStyle w:val="Overskrift1"/>
+        <w:spacing w:line="360" w:lineRule="auto"/>
+        <w:rPr>
+          <w:rFonts w:ascii="Gotham Medium" w:hAnsi="Gotham Medium"/>
+          <w:b w:val="0"/>
+        </w:rPr>
+      </w:pPr>
+    </w:p>
+    <w:p>
+      <w:pPr>
+        <w:pStyle w:val="Overskrift1"/>
+        <w:spacing w:line="360" w:lineRule="auto"/>
+        <w:rPr>
+          <w:rFonts w:ascii="Gotham Medium" w:hAnsi="Gotham Medium"/>
+          <w:b w:val="0"/>
+        </w:rPr>
+      </w:pPr>
+      <w:bookmarkStart w:id="10" w:name="_Toc351323976"/>
+      <w:r>
+        <w:rPr>
+          <w:rFonts w:ascii="Gotham Medium" w:hAnsi="Gotham Medium"/>
+          <w:b w:val="0"/>
+        </w:rPr>
+        <w:t>3</w:t>
+      </w:r>
+      <w:r>
+        <w:rPr>
+          <w:rFonts w:ascii="Gotham Medium" w:hAnsi="Gotham Medium"/>
+          <w:b w:val="0"/>
+        </w:rPr>
+        <w:t xml:space="preserve">. </w:t>
+      </w:r>
+      <w:r>
+        <w:rPr>
+          <w:rFonts w:ascii="Gotham Medium" w:hAnsi="Gotham Medium"/>
+          <w:b w:val="0"/>
+        </w:rPr>
+        <w:t>Research</w:t>
+      </w:r>
+      <w:bookmarkEnd w:id="10"/>
+    </w:p>
+    <w:p>
+      <w:pPr>
         <w:pStyle w:val="Overskrift2"/>
         <w:spacing w:line="360" w:lineRule="auto"/>
         <w:rPr>
@@ -3611,13 +4373,46 @@
           <w:b w:val="0"/>
         </w:rPr>
       </w:pPr>
-      <w:bookmarkStart w:id="7" w:name="_Toc351208477"/>
-      <w:r>
-        <w:rPr>
-          <w:rFonts w:ascii="Gotham Medium" w:hAnsi="Gotham Medium"/>
-          <w:b w:val="0"/>
-        </w:rPr>
-        <w:t>2</w:t>
+      <w:bookmarkStart w:id="11" w:name="_Toc351323977"/>
+      <w:r>
+        <w:rPr>
+          <w:rFonts w:ascii="Gotham Medium" w:hAnsi="Gotham Medium"/>
+          <w:b w:val="0"/>
+        </w:rPr>
+        <w:t>3</w:t>
+      </w:r>
+      <w:r>
+        <w:rPr>
+          <w:rFonts w:ascii="Gotham Medium" w:hAnsi="Gotham Medium"/>
+          <w:b w:val="0"/>
+        </w:rPr>
+        <w:t xml:space="preserve">.1 </w:t>
+      </w:r>
+      <w:r>
+        <w:rPr>
+          <w:rFonts w:ascii="Gotham Medium" w:hAnsi="Gotham Medium"/>
+          <w:b w:val="0"/>
+        </w:rPr>
+        <w:t>…</w:t>
+      </w:r>
+      <w:bookmarkEnd w:id="11"/>
+    </w:p>
+    <w:p>
+      <w:pPr>
+        <w:pStyle w:val="Overskrift2"/>
+        <w:spacing w:line="360" w:lineRule="auto"/>
+        <w:rPr>
+          <w:rFonts w:ascii="Gotham Medium" w:hAnsi="Gotham Medium"/>
+          <w:b w:val="0"/>
+        </w:rPr>
+      </w:pPr>
+      <w:bookmarkStart w:id="12" w:name="_Toc351323978"/>
+      <w:r>
+        <w:rPr>
+          <w:rFonts w:ascii="Gotham Medium" w:hAnsi="Gotham Medium"/>
+          <w:b w:val="0"/>
+        </w:rPr>
+        <w:t>3</w:t>
       </w:r>
       <w:r>
         <w:rPr>
@@ -3631,9 +4426,16 @@
           <w:rFonts w:ascii="Gotham Medium" w:hAnsi="Gotham Medium"/>
           <w:b w:val="0"/>
         </w:rPr>
-        <w:t>2 Projektplan</w:t>
-      </w:r>
-      <w:bookmarkEnd w:id="7"/>
+        <w:t xml:space="preserve">2 </w:t>
+      </w:r>
+      <w:r>
+        <w:rPr>
+          <w:rFonts w:ascii="Gotham Medium" w:hAnsi="Gotham Medium"/>
+          <w:b w:val="0"/>
+        </w:rPr>
+        <w:t>…</w:t>
+      </w:r>
+      <w:bookmarkEnd w:id="12"/>
     </w:p>
     <w:p>
       <w:pPr>
@@ -3644,6 +4446,13 @@
           <w:b w:val="0"/>
         </w:rPr>
       </w:pPr>
+      <w:r>
+        <w:rPr>
+          <w:rFonts w:ascii="Gotham Medium" w:hAnsi="Gotham Medium"/>
+          <w:b w:val="0"/>
+        </w:rPr>
+        <w:br w:type="page"/>
+      </w:r>
     </w:p>
     <w:p>
       <w:pPr>
@@ -3654,13 +4463,13 @@
           <w:b w:val="0"/>
         </w:rPr>
       </w:pPr>
-      <w:bookmarkStart w:id="8" w:name="_Toc351208478"/>
-      <w:r>
-        <w:rPr>
-          <w:rFonts w:ascii="Gotham Medium" w:hAnsi="Gotham Medium"/>
-          <w:b w:val="0"/>
-        </w:rPr>
-        <w:t>3</w:t>
+      <w:bookmarkStart w:id="13" w:name="_Toc351323979"/>
+      <w:r>
+        <w:rPr>
+          <w:rFonts w:ascii="Gotham Medium" w:hAnsi="Gotham Medium"/>
+          <w:b w:val="0"/>
+        </w:rPr>
+        <w:t>4</w:t>
       </w:r>
       <w:r>
         <w:rPr>
@@ -3674,9 +4483,9 @@
           <w:rFonts w:ascii="Gotham Medium" w:hAnsi="Gotham Medium"/>
           <w:b w:val="0"/>
         </w:rPr>
-        <w:t>Research</w:t>
-      </w:r>
-      <w:bookmarkEnd w:id="8"/>
+        <w:t>Design</w:t>
+      </w:r>
+      <w:bookmarkEnd w:id="13"/>
     </w:p>
     <w:p>
       <w:pPr>
@@ -3687,13 +4496,13 @@
           <w:b w:val="0"/>
         </w:rPr>
       </w:pPr>
-      <w:bookmarkStart w:id="9" w:name="_Toc351208479"/>
-      <w:r>
-        <w:rPr>
-          <w:rFonts w:ascii="Gotham Medium" w:hAnsi="Gotham Medium"/>
-          <w:b w:val="0"/>
-        </w:rPr>
-        <w:t>3</w:t>
+      <w:bookmarkStart w:id="14" w:name="_Toc351323980"/>
+      <w:r>
+        <w:rPr>
+          <w:rFonts w:ascii="Gotham Medium" w:hAnsi="Gotham Medium"/>
+          <w:b w:val="0"/>
+        </w:rPr>
+        <w:t>4</w:t>
       </w:r>
       <w:r>
         <w:rPr>
@@ -3709,7 +4518,7 @@
         </w:rPr>
         <w:t>…</w:t>
       </w:r>
-      <w:bookmarkEnd w:id="9"/>
+      <w:bookmarkEnd w:id="14"/>
     </w:p>
     <w:p>
       <w:pPr>
@@ -3720,13 +4529,13 @@
           <w:b w:val="0"/>
         </w:rPr>
       </w:pPr>
-      <w:bookmarkStart w:id="10" w:name="_Toc351208480"/>
-      <w:r>
-        <w:rPr>
-          <w:rFonts w:ascii="Gotham Medium" w:hAnsi="Gotham Medium"/>
-          <w:b w:val="0"/>
-        </w:rPr>
-        <w:t>3</w:t>
+      <w:bookmarkStart w:id="15" w:name="_Toc351323981"/>
+      <w:r>
+        <w:rPr>
+          <w:rFonts w:ascii="Gotham Medium" w:hAnsi="Gotham Medium"/>
+          <w:b w:val="0"/>
+        </w:rPr>
+        <w:t>4</w:t>
       </w:r>
       <w:r>
         <w:rPr>
@@ -3740,16 +4549,9 @@
           <w:rFonts w:ascii="Gotham Medium" w:hAnsi="Gotham Medium"/>
           <w:b w:val="0"/>
         </w:rPr>
-        <w:t xml:space="preserve">2 </w:t>
-      </w:r>
-      <w:r>
-        <w:rPr>
-          <w:rFonts w:ascii="Gotham Medium" w:hAnsi="Gotham Medium"/>
-          <w:b w:val="0"/>
-        </w:rPr>
-        <w:t>…</w:t>
-      </w:r>
-      <w:bookmarkEnd w:id="10"/>
+        <w:t>2 …</w:t>
+      </w:r>
+      <w:bookmarkEnd w:id="15"/>
     </w:p>
     <w:p>
       <w:pPr>
@@ -3777,13 +4579,13 @@
           <w:b w:val="0"/>
         </w:rPr>
       </w:pPr>
-      <w:bookmarkStart w:id="11" w:name="_Toc351208481"/>
-      <w:r>
-        <w:rPr>
-          <w:rFonts w:ascii="Gotham Medium" w:hAnsi="Gotham Medium"/>
-          <w:b w:val="0"/>
-        </w:rPr>
-        <w:t>4</w:t>
+      <w:bookmarkStart w:id="16" w:name="_Toc351323982"/>
+      <w:r>
+        <w:rPr>
+          <w:rFonts w:ascii="Gotham Medium" w:hAnsi="Gotham Medium"/>
+          <w:b w:val="0"/>
+        </w:rPr>
+        <w:t>5</w:t>
       </w:r>
       <w:r>
         <w:rPr>
@@ -3797,9 +4599,9 @@
           <w:rFonts w:ascii="Gotham Medium" w:hAnsi="Gotham Medium"/>
           <w:b w:val="0"/>
         </w:rPr>
-        <w:t>Design</w:t>
-      </w:r>
-      <w:bookmarkEnd w:id="11"/>
+        <w:t>Implementation og test</w:t>
+      </w:r>
+      <w:bookmarkEnd w:id="16"/>
     </w:p>
     <w:p>
       <w:pPr>
@@ -3810,13 +4612,13 @@
           <w:b w:val="0"/>
         </w:rPr>
       </w:pPr>
-      <w:bookmarkStart w:id="12" w:name="_Toc351208482"/>
-      <w:r>
-        <w:rPr>
-          <w:rFonts w:ascii="Gotham Medium" w:hAnsi="Gotham Medium"/>
-          <w:b w:val="0"/>
-        </w:rPr>
-        <w:t>4</w:t>
+      <w:bookmarkStart w:id="17" w:name="_Toc351323983"/>
+      <w:r>
+        <w:rPr>
+          <w:rFonts w:ascii="Gotham Medium" w:hAnsi="Gotham Medium"/>
+          <w:b w:val="0"/>
+        </w:rPr>
+        <w:t>5</w:t>
       </w:r>
       <w:r>
         <w:rPr>
@@ -3832,7 +4634,7 @@
         </w:rPr>
         <w:t>…</w:t>
       </w:r>
-      <w:bookmarkEnd w:id="12"/>
+      <w:bookmarkEnd w:id="17"/>
     </w:p>
     <w:p>
       <w:pPr>
@@ -3843,13 +4645,13 @@
           <w:b w:val="0"/>
         </w:rPr>
       </w:pPr>
-      <w:bookmarkStart w:id="13" w:name="_Toc351208483"/>
-      <w:r>
-        <w:rPr>
-          <w:rFonts w:ascii="Gotham Medium" w:hAnsi="Gotham Medium"/>
-          <w:b w:val="0"/>
-        </w:rPr>
-        <w:t>4</w:t>
+      <w:bookmarkStart w:id="18" w:name="_Toc351323984"/>
+      <w:r>
+        <w:rPr>
+          <w:rFonts w:ascii="Gotham Medium" w:hAnsi="Gotham Medium"/>
+          <w:b w:val="0"/>
+        </w:rPr>
+        <w:t>5</w:t>
       </w:r>
       <w:r>
         <w:rPr>
@@ -3865,7 +4667,7 @@
         </w:rPr>
         <w:t>2 …</w:t>
       </w:r>
-      <w:bookmarkEnd w:id="13"/>
+      <w:bookmarkEnd w:id="18"/>
     </w:p>
     <w:p>
       <w:pPr>
@@ -3893,13 +4695,13 @@
           <w:b w:val="0"/>
         </w:rPr>
       </w:pPr>
-      <w:bookmarkStart w:id="14" w:name="_Toc351208484"/>
-      <w:r>
-        <w:rPr>
-          <w:rFonts w:ascii="Gotham Medium" w:hAnsi="Gotham Medium"/>
-          <w:b w:val="0"/>
-        </w:rPr>
-        <w:t>5</w:t>
+      <w:bookmarkStart w:id="19" w:name="_Toc351323985"/>
+      <w:r>
+        <w:rPr>
+          <w:rFonts w:ascii="Gotham Medium" w:hAnsi="Gotham Medium"/>
+          <w:b w:val="0"/>
+        </w:rPr>
+        <w:t>6</w:t>
       </w:r>
       <w:r>
         <w:rPr>
@@ -3908,23 +4710,14 @@
         </w:rPr>
         <w:t xml:space="preserve">. </w:t>
       </w:r>
-      <w:proofErr w:type="spellStart"/>
-      <w:r>
-        <w:rPr>
-          <w:rFonts w:ascii="Gotham Medium" w:hAnsi="Gotham Medium"/>
-          <w:b w:val="0"/>
-        </w:rPr>
-        <w:t>Implementation</w:t>
-      </w:r>
-      <w:proofErr w:type="spellEnd"/>
-      <w:r>
-        <w:rPr>
-          <w:rFonts w:ascii="Gotham Medium" w:hAnsi="Gotham Medium"/>
-          <w:b w:val="0"/>
-        </w:rPr>
-        <w:t xml:space="preserve"> og test</w:t>
-      </w:r>
-      <w:bookmarkEnd w:id="14"/>
+      <w:r>
+        <w:rPr>
+          <w:rFonts w:ascii="Gotham Medium" w:hAnsi="Gotham Medium"/>
+          <w:b w:val="0"/>
+        </w:rPr>
+        <w:t>Evaluering</w:t>
+      </w:r>
+      <w:bookmarkEnd w:id="19"/>
     </w:p>
     <w:p>
       <w:pPr>
@@ -3935,13 +4728,13 @@
           <w:b w:val="0"/>
         </w:rPr>
       </w:pPr>
-      <w:bookmarkStart w:id="15" w:name="_Toc351208485"/>
-      <w:r>
-        <w:rPr>
-          <w:rFonts w:ascii="Gotham Medium" w:hAnsi="Gotham Medium"/>
-          <w:b w:val="0"/>
-        </w:rPr>
-        <w:t>5</w:t>
+      <w:bookmarkStart w:id="20" w:name="_Toc351323986"/>
+      <w:r>
+        <w:rPr>
+          <w:rFonts w:ascii="Gotham Medium" w:hAnsi="Gotham Medium"/>
+          <w:b w:val="0"/>
+        </w:rPr>
+        <w:t>6</w:t>
       </w:r>
       <w:r>
         <w:rPr>
@@ -3957,7 +4750,7 @@
         </w:rPr>
         <w:t>…</w:t>
       </w:r>
-      <w:bookmarkEnd w:id="15"/>
+      <w:bookmarkEnd w:id="20"/>
     </w:p>
     <w:p>
       <w:pPr>
@@ -3968,13 +4761,13 @@
           <w:b w:val="0"/>
         </w:rPr>
       </w:pPr>
-      <w:bookmarkStart w:id="16" w:name="_Toc351208486"/>
-      <w:r>
-        <w:rPr>
-          <w:rFonts w:ascii="Gotham Medium" w:hAnsi="Gotham Medium"/>
-          <w:b w:val="0"/>
-        </w:rPr>
-        <w:t>5</w:t>
+      <w:bookmarkStart w:id="21" w:name="_Toc351323987"/>
+      <w:r>
+        <w:rPr>
+          <w:rFonts w:ascii="Gotham Medium" w:hAnsi="Gotham Medium"/>
+          <w:b w:val="0"/>
+        </w:rPr>
+        <w:t>6</w:t>
       </w:r>
       <w:r>
         <w:rPr>
@@ -3990,7 +4783,12 @@
         </w:rPr>
         <w:t>2 …</w:t>
       </w:r>
-      <w:bookmarkEnd w:id="16"/>
+      <w:bookmarkEnd w:id="21"/>
+    </w:p>
+    <w:p>
+      <w:pPr>
+        <w:spacing w:line="360" w:lineRule="auto"/>
+      </w:pPr>
     </w:p>
     <w:p>
       <w:pPr>
@@ -4018,13 +4816,13 @@
           <w:b w:val="0"/>
         </w:rPr>
       </w:pPr>
-      <w:bookmarkStart w:id="17" w:name="_Toc351208487"/>
-      <w:r>
-        <w:rPr>
-          <w:rFonts w:ascii="Gotham Medium" w:hAnsi="Gotham Medium"/>
-          <w:b w:val="0"/>
-        </w:rPr>
-        <w:t>6</w:t>
+      <w:bookmarkStart w:id="22" w:name="_Toc351323988"/>
+      <w:r>
+        <w:rPr>
+          <w:rFonts w:ascii="Gotham Medium" w:hAnsi="Gotham Medium"/>
+          <w:b w:val="0"/>
+        </w:rPr>
+        <w:t>7</w:t>
       </w:r>
       <w:r>
         <w:rPr>
@@ -4038,9 +4836,9 @@
           <w:rFonts w:ascii="Gotham Medium" w:hAnsi="Gotham Medium"/>
           <w:b w:val="0"/>
         </w:rPr>
-        <w:t>Evaluering</w:t>
-      </w:r>
-      <w:bookmarkEnd w:id="17"/>
+        <w:t>Konklusion</w:t>
+      </w:r>
+      <w:bookmarkEnd w:id="22"/>
     </w:p>
     <w:p>
       <w:pPr>
@@ -4051,20 +4849,20 @@
           <w:b w:val="0"/>
         </w:rPr>
       </w:pPr>
-      <w:bookmarkStart w:id="18" w:name="_Toc351208488"/>
-      <w:r>
-        <w:rPr>
-          <w:rFonts w:ascii="Gotham Medium" w:hAnsi="Gotham Medium"/>
-          <w:b w:val="0"/>
-        </w:rPr>
-        <w:t>6</w:t>
-      </w:r>
-      <w:r>
-        <w:rPr>
-          <w:rFonts w:ascii="Gotham Medium" w:hAnsi="Gotham Medium"/>
-          <w:b w:val="0"/>
-        </w:rPr>
-        <w:t xml:space="preserve">.1 </w:t>
+      <w:bookmarkStart w:id="23" w:name="_Toc351323989"/>
+      <w:r>
+        <w:rPr>
+          <w:rFonts w:ascii="Gotham Medium" w:hAnsi="Gotham Medium"/>
+          <w:b w:val="0"/>
+        </w:rPr>
+        <w:t>7.</w:t>
+      </w:r>
+      <w:r>
+        <w:rPr>
+          <w:rFonts w:ascii="Gotham Medium" w:hAnsi="Gotham Medium"/>
+          <w:b w:val="0"/>
+        </w:rPr>
+        <w:t xml:space="preserve">1 </w:t>
       </w:r>
       <w:r>
         <w:rPr>
@@ -4073,7 +4871,7 @@
         </w:rPr>
         <w:t>…</w:t>
       </w:r>
-      <w:bookmarkEnd w:id="18"/>
+      <w:bookmarkEnd w:id="23"/>
     </w:p>
     <w:p>
       <w:pPr>
@@ -4084,13 +4882,13 @@
           <w:b w:val="0"/>
         </w:rPr>
       </w:pPr>
-      <w:bookmarkStart w:id="19" w:name="_Toc351208489"/>
-      <w:r>
-        <w:rPr>
-          <w:rFonts w:ascii="Gotham Medium" w:hAnsi="Gotham Medium"/>
-          <w:b w:val="0"/>
-        </w:rPr>
-        <w:t>6</w:t>
+      <w:bookmarkStart w:id="24" w:name="_Toc351323990"/>
+      <w:r>
+        <w:rPr>
+          <w:rFonts w:ascii="Gotham Medium" w:hAnsi="Gotham Medium"/>
+          <w:b w:val="0"/>
+        </w:rPr>
+        <w:t>7</w:t>
       </w:r>
       <w:r>
         <w:rPr>
@@ -4106,7 +4904,7 @@
         </w:rPr>
         <w:t>2 …</w:t>
       </w:r>
-      <w:bookmarkEnd w:id="19"/>
+      <w:bookmarkEnd w:id="24"/>
     </w:p>
     <w:p>
       <w:pPr>
@@ -4139,29 +4937,15 @@
           <w:b w:val="0"/>
         </w:rPr>
       </w:pPr>
-      <w:bookmarkStart w:id="20" w:name="_Toc351208490"/>
-      <w:r>
-        <w:rPr>
-          <w:rFonts w:ascii="Gotham Medium" w:hAnsi="Gotham Medium"/>
-          <w:b w:val="0"/>
-        </w:rPr>
-        <w:t>7</w:t>
-      </w:r>
-      <w:r>
-        <w:rPr>
-          <w:rFonts w:ascii="Gotham Medium" w:hAnsi="Gotham Medium"/>
-          <w:b w:val="0"/>
-        </w:rPr>
-        <w:t xml:space="preserve">. </w:t>
-      </w:r>
-      <w:r>
-        <w:rPr>
-          <w:rFonts w:ascii="Gotham Medium" w:hAnsi="Gotham Medium"/>
-          <w:b w:val="0"/>
-        </w:rPr>
-        <w:t>Konklusion</w:t>
-      </w:r>
-      <w:bookmarkEnd w:id="20"/>
+      <w:bookmarkStart w:id="25" w:name="_Toc351323991"/>
+      <w:r>
+        <w:rPr>
+          <w:rFonts w:ascii="Gotham Medium" w:hAnsi="Gotham Medium"/>
+          <w:b w:val="0"/>
+        </w:rPr>
+        <w:t>8. Referencer</w:t>
+      </w:r>
+      <w:bookmarkEnd w:id="25"/>
     </w:p>
     <w:p>
       <w:pPr>
@@ -4172,20 +4956,20 @@
           <w:b w:val="0"/>
         </w:rPr>
       </w:pPr>
-      <w:bookmarkStart w:id="21" w:name="_Toc351208491"/>
-      <w:r>
-        <w:rPr>
-          <w:rFonts w:ascii="Gotham Medium" w:hAnsi="Gotham Medium"/>
-          <w:b w:val="0"/>
-        </w:rPr>
-        <w:t>7.</w:t>
-      </w:r>
-      <w:r>
-        <w:rPr>
-          <w:rFonts w:ascii="Gotham Medium" w:hAnsi="Gotham Medium"/>
-          <w:b w:val="0"/>
-        </w:rPr>
-        <w:t xml:space="preserve">1 </w:t>
+      <w:bookmarkStart w:id="26" w:name="_Toc351323992"/>
+      <w:r>
+        <w:rPr>
+          <w:rFonts w:ascii="Gotham Medium" w:hAnsi="Gotham Medium"/>
+          <w:b w:val="0"/>
+        </w:rPr>
+        <w:t>8</w:t>
+      </w:r>
+      <w:r>
+        <w:rPr>
+          <w:rFonts w:ascii="Gotham Medium" w:hAnsi="Gotham Medium"/>
+          <w:b w:val="0"/>
+        </w:rPr>
+        <w:t xml:space="preserve">.1 </w:t>
       </w:r>
       <w:r>
         <w:rPr>
@@ -4194,7 +4978,7 @@
         </w:rPr>
         <w:t>…</w:t>
       </w:r>
-      <w:bookmarkEnd w:id="21"/>
+      <w:bookmarkEnd w:id="26"/>
     </w:p>
     <w:p>
       <w:pPr>
@@ -4205,13 +4989,13 @@
           <w:b w:val="0"/>
         </w:rPr>
       </w:pPr>
-      <w:bookmarkStart w:id="22" w:name="_Toc351208492"/>
-      <w:r>
-        <w:rPr>
-          <w:rFonts w:ascii="Gotham Medium" w:hAnsi="Gotham Medium"/>
-          <w:b w:val="0"/>
-        </w:rPr>
-        <w:t>7</w:t>
+      <w:bookmarkStart w:id="27" w:name="_Toc351323993"/>
+      <w:r>
+        <w:rPr>
+          <w:rFonts w:ascii="Gotham Medium" w:hAnsi="Gotham Medium"/>
+          <w:b w:val="0"/>
+        </w:rPr>
+        <w:t>8</w:t>
       </w:r>
       <w:r>
         <w:rPr>
@@ -4227,7 +5011,7 @@
         </w:rPr>
         <w:t>2 …</w:t>
       </w:r>
-      <w:bookmarkEnd w:id="22"/>
+      <w:bookmarkEnd w:id="27"/>
     </w:p>
     <w:p>
       <w:pPr>
@@ -4260,15 +5044,15 @@
           <w:b w:val="0"/>
         </w:rPr>
       </w:pPr>
-      <w:bookmarkStart w:id="23" w:name="_Toc351208493"/>
-      <w:r>
-        <w:rPr>
-          <w:rFonts w:ascii="Gotham Medium" w:hAnsi="Gotham Medium"/>
-          <w:b w:val="0"/>
-        </w:rPr>
-        <w:t>8. Referencer</w:t>
-      </w:r>
-      <w:bookmarkEnd w:id="23"/>
+      <w:bookmarkStart w:id="28" w:name="_Toc351323994"/>
+      <w:r>
+        <w:rPr>
+          <w:rFonts w:ascii="Gotham Medium" w:hAnsi="Gotham Medium"/>
+          <w:b w:val="0"/>
+        </w:rPr>
+        <w:t>9. Appendiks</w:t>
+      </w:r>
+      <w:bookmarkEnd w:id="28"/>
     </w:p>
     <w:p>
       <w:pPr>
@@ -4279,13 +5063,13 @@
           <w:b w:val="0"/>
         </w:rPr>
       </w:pPr>
-      <w:bookmarkStart w:id="24" w:name="_Toc351208494"/>
-      <w:r>
-        <w:rPr>
-          <w:rFonts w:ascii="Gotham Medium" w:hAnsi="Gotham Medium"/>
-          <w:b w:val="0"/>
-        </w:rPr>
-        <w:t>8</w:t>
+      <w:bookmarkStart w:id="29" w:name="_Toc351323995"/>
+      <w:r>
+        <w:rPr>
+          <w:rFonts w:ascii="Gotham Medium" w:hAnsi="Gotham Medium"/>
+          <w:b w:val="0"/>
+        </w:rPr>
+        <w:t>9</w:t>
       </w:r>
       <w:r>
         <w:rPr>
@@ -4301,7 +5085,7 @@
         </w:rPr>
         <w:t>…</w:t>
       </w:r>
-      <w:bookmarkEnd w:id="24"/>
+      <w:bookmarkEnd w:id="29"/>
     </w:p>
     <w:p>
       <w:pPr>
@@ -4312,13 +5096,13 @@
           <w:b w:val="0"/>
         </w:rPr>
       </w:pPr>
-      <w:bookmarkStart w:id="25" w:name="_Toc351208495"/>
-      <w:r>
-        <w:rPr>
-          <w:rFonts w:ascii="Gotham Medium" w:hAnsi="Gotham Medium"/>
-          <w:b w:val="0"/>
-        </w:rPr>
-        <w:t>8</w:t>
+      <w:bookmarkStart w:id="30" w:name="_Toc351323996"/>
+      <w:r>
+        <w:rPr>
+          <w:rFonts w:ascii="Gotham Medium" w:hAnsi="Gotham Medium"/>
+          <w:b w:val="0"/>
+        </w:rPr>
+        <w:t>9</w:t>
       </w:r>
       <w:r>
         <w:rPr>
@@ -4334,7 +5118,12 @@
         </w:rPr>
         <w:t>2 …</w:t>
       </w:r>
-      <w:bookmarkEnd w:id="25"/>
+      <w:bookmarkEnd w:id="30"/>
+    </w:p>
+    <w:p>
+      <w:pPr>
+        <w:spacing w:line="360" w:lineRule="auto"/>
+      </w:pPr>
     </w:p>
     <w:p>
       <w:pPr>
@@ -4345,122 +5134,11 @@
       <w:pPr>
         <w:pStyle w:val="Overskrift1"/>
         <w:spacing w:line="360" w:lineRule="auto"/>
-        <w:rPr>
-          <w:rFonts w:ascii="Gotham Medium" w:hAnsi="Gotham Medium"/>
-          <w:b w:val="0"/>
-        </w:rPr>
-      </w:pPr>
-      <w:r>
-        <w:rPr>
-          <w:rFonts w:ascii="Gotham Medium" w:hAnsi="Gotham Medium"/>
-          <w:b w:val="0"/>
-        </w:rPr>
-        <w:br w:type="page"/>
-      </w:r>
-    </w:p>
-    <w:p>
-      <w:pPr>
-        <w:pStyle w:val="Overskrift1"/>
-        <w:spacing w:line="360" w:lineRule="auto"/>
-        <w:rPr>
-          <w:rFonts w:ascii="Gotham Medium" w:hAnsi="Gotham Medium"/>
-          <w:b w:val="0"/>
-        </w:rPr>
-      </w:pPr>
-      <w:bookmarkStart w:id="26" w:name="_Toc351208496"/>
-      <w:r>
-        <w:rPr>
-          <w:rFonts w:ascii="Gotham Medium" w:hAnsi="Gotham Medium"/>
-          <w:b w:val="0"/>
-        </w:rPr>
-        <w:t>9. Appendiks</w:t>
-      </w:r>
-      <w:bookmarkEnd w:id="26"/>
-    </w:p>
-    <w:p>
-      <w:pPr>
-        <w:pStyle w:val="Overskrift2"/>
-        <w:spacing w:line="360" w:lineRule="auto"/>
-        <w:rPr>
-          <w:rFonts w:ascii="Gotham Medium" w:hAnsi="Gotham Medium"/>
-          <w:b w:val="0"/>
-        </w:rPr>
-      </w:pPr>
-      <w:bookmarkStart w:id="27" w:name="_Toc351208497"/>
-      <w:r>
-        <w:rPr>
-          <w:rFonts w:ascii="Gotham Medium" w:hAnsi="Gotham Medium"/>
-          <w:b w:val="0"/>
-        </w:rPr>
-        <w:t>9</w:t>
-      </w:r>
-      <w:r>
-        <w:rPr>
-          <w:rFonts w:ascii="Gotham Medium" w:hAnsi="Gotham Medium"/>
-          <w:b w:val="0"/>
-        </w:rPr>
-        <w:t xml:space="preserve">.1 </w:t>
-      </w:r>
-      <w:r>
-        <w:rPr>
-          <w:rFonts w:ascii="Gotham Medium" w:hAnsi="Gotham Medium"/>
-          <w:b w:val="0"/>
-        </w:rPr>
-        <w:t>…</w:t>
-      </w:r>
-      <w:bookmarkEnd w:id="27"/>
-    </w:p>
-    <w:p>
-      <w:pPr>
-        <w:pStyle w:val="Overskrift2"/>
-        <w:spacing w:line="360" w:lineRule="auto"/>
-        <w:rPr>
-          <w:rFonts w:ascii="Gotham Medium" w:hAnsi="Gotham Medium"/>
-          <w:b w:val="0"/>
-        </w:rPr>
-      </w:pPr>
-      <w:bookmarkStart w:id="28" w:name="_Toc351208498"/>
-      <w:r>
-        <w:rPr>
-          <w:rFonts w:ascii="Gotham Medium" w:hAnsi="Gotham Medium"/>
-          <w:b w:val="0"/>
-        </w:rPr>
-        <w:t>9</w:t>
-      </w:r>
-      <w:r>
-        <w:rPr>
-          <w:rFonts w:ascii="Gotham Medium" w:hAnsi="Gotham Medium"/>
-          <w:b w:val="0"/>
-        </w:rPr>
-        <w:t>.</w:t>
-      </w:r>
-      <w:r>
-        <w:rPr>
-          <w:rFonts w:ascii="Gotham Medium" w:hAnsi="Gotham Medium"/>
-          <w:b w:val="0"/>
-        </w:rPr>
-        <w:t>2 …</w:t>
-      </w:r>
-      <w:bookmarkEnd w:id="28"/>
-    </w:p>
-    <w:p>
-      <w:pPr>
-        <w:spacing w:line="360" w:lineRule="auto"/>
-      </w:pPr>
-    </w:p>
-    <w:p>
-      <w:pPr>
-        <w:spacing w:line="360" w:lineRule="auto"/>
-      </w:pPr>
-    </w:p>
-    <w:p>
-      <w:pPr>
-        <w:pStyle w:val="Overskrift1"/>
-        <w:spacing w:line="360" w:lineRule="auto"/>
       </w:pPr>
     </w:p>
     <w:sectPr>
-      <w:headerReference w:type="default" r:id="rId14"/>
+      <w:headerReference w:type="default" r:id="rId18"/>
+      <w:footerReference w:type="default" r:id="rId19"/>
       <w:pgSz w:w="11900" w:h="16840"/>
       <w:pgMar w:top="1701" w:right="1134" w:bottom="1701" w:left="1134" w:header="708" w:footer="708" w:gutter="0"/>
       <w:cols w:space="708"/>
@@ -4487,6 +5165,106 @@
     </w:p>
   </w:endnote>
 </w:endnotes>
+</file>
+
+<file path=word/footer1.xml><?xml version="1.0" encoding="utf-8"?>
+<w:ftr xmlns:wpc="http://schemas.microsoft.com/office/word/2010/wordprocessingCanvas" xmlns:mo="http://schemas.microsoft.com/office/mac/office/2008/main" xmlns:mc="http://schemas.openxmlformats.org/markup-compatibility/2006" xmlns:mv="urn:schemas-microsoft-com:mac:vml" xmlns:o="urn:schemas-microsoft-com:office:office" xmlns:r="http://schemas.openxmlformats.org/officeDocument/2006/relationships" xmlns:m="http://schemas.openxmlformats.org/officeDocument/2006/math" xmlns:v="urn:schemas-microsoft-com:vml" xmlns:wp14="http://schemas.microsoft.com/office/word/2010/wordprocessingDrawing" xmlns:wp="http://schemas.openxmlformats.org/drawingml/2006/wordprocessingDrawing" xmlns:w10="urn:schemas-microsoft-com:office:word" xmlns:w="http://schemas.openxmlformats.org/wordprocessingml/2006/main" xmlns:w14="http://schemas.microsoft.com/office/word/2010/wordml" xmlns:wpg="http://schemas.microsoft.com/office/word/2010/wordprocessingGroup" xmlns:wpi="http://schemas.microsoft.com/office/word/2010/wordprocessingInk" xmlns:wne="http://schemas.microsoft.com/office/word/2006/wordml" xmlns:wps="http://schemas.microsoft.com/office/word/2010/wordprocessingShape" mc:Ignorable="w14 wp14">
+  <w:p>
+    <w:pPr>
+      <w:pStyle w:val="Sidefod"/>
+      <w:jc w:val="right"/>
+      <w:rPr>
+        <w:rFonts w:ascii="Gotham Extra Light" w:hAnsi="Gotham Extra Light"/>
+      </w:rPr>
+    </w:pPr>
+    <w:r>
+      <w:rPr>
+        <w:rFonts w:ascii="Gotham Extra Light" w:hAnsi="Gotham Extra Light" w:cs="Times New Roman"/>
+        <w:lang w:val="en-US"/>
+      </w:rPr>
+      <w:t xml:space="preserve">Side </w:t>
+    </w:r>
+    <w:r>
+      <w:rPr>
+        <w:rFonts w:ascii="Gotham Extra Light" w:hAnsi="Gotham Extra Light" w:cs="Times New Roman"/>
+        <w:lang w:val="en-US"/>
+      </w:rPr>
+      <w:fldChar w:fldCharType="begin"/>
+    </w:r>
+    <w:r>
+      <w:rPr>
+        <w:rFonts w:ascii="Gotham Extra Light" w:hAnsi="Gotham Extra Light" w:cs="Times New Roman"/>
+        <w:lang w:val="en-US"/>
+      </w:rPr>
+      <w:instrText xml:space="preserve"> PAGE </w:instrText>
+    </w:r>
+    <w:r>
+      <w:rPr>
+        <w:rFonts w:ascii="Gotham Extra Light" w:hAnsi="Gotham Extra Light" w:cs="Times New Roman"/>
+        <w:lang w:val="en-US"/>
+      </w:rPr>
+      <w:fldChar w:fldCharType="separate"/>
+    </w:r>
+    <w:r>
+      <w:rPr>
+        <w:rFonts w:ascii="Gotham Extra Light" w:hAnsi="Gotham Extra Light" w:cs="Times New Roman"/>
+        <w:noProof/>
+        <w:lang w:val="en-US"/>
+      </w:rPr>
+      <w:t>1</w:t>
+    </w:r>
+    <w:r>
+      <w:rPr>
+        <w:rFonts w:ascii="Gotham Extra Light" w:hAnsi="Gotham Extra Light" w:cs="Times New Roman"/>
+        <w:lang w:val="en-US"/>
+      </w:rPr>
+      <w:fldChar w:fldCharType="end"/>
+    </w:r>
+    <w:r>
+      <w:rPr>
+        <w:rFonts w:ascii="Gotham Extra Light" w:hAnsi="Gotham Extra Light" w:cs="Times New Roman"/>
+        <w:lang w:val="en-US"/>
+      </w:rPr>
+      <w:t xml:space="preserve"> af </w:t>
+    </w:r>
+    <w:r>
+      <w:rPr>
+        <w:rFonts w:ascii="Gotham Extra Light" w:hAnsi="Gotham Extra Light" w:cs="Times New Roman"/>
+        <w:lang w:val="en-US"/>
+      </w:rPr>
+      <w:fldChar w:fldCharType="begin"/>
+    </w:r>
+    <w:r>
+      <w:rPr>
+        <w:rFonts w:ascii="Gotham Extra Light" w:hAnsi="Gotham Extra Light" w:cs="Times New Roman"/>
+        <w:lang w:val="en-US"/>
+      </w:rPr>
+      <w:instrText xml:space="preserve"> NUMPAGES </w:instrText>
+    </w:r>
+    <w:r>
+      <w:rPr>
+        <w:rFonts w:ascii="Gotham Extra Light" w:hAnsi="Gotham Extra Light" w:cs="Times New Roman"/>
+        <w:lang w:val="en-US"/>
+      </w:rPr>
+      <w:fldChar w:fldCharType="separate"/>
+    </w:r>
+    <w:r>
+      <w:rPr>
+        <w:rFonts w:ascii="Gotham Extra Light" w:hAnsi="Gotham Extra Light" w:cs="Times New Roman"/>
+        <w:noProof/>
+        <w:lang w:val="en-US"/>
+      </w:rPr>
+      <w:t>2</w:t>
+    </w:r>
+    <w:r>
+      <w:rPr>
+        <w:rFonts w:ascii="Gotham Extra Light" w:hAnsi="Gotham Extra Light" w:cs="Times New Roman"/>
+        <w:lang w:val="en-US"/>
+      </w:rPr>
+      <w:fldChar w:fldCharType="end"/>
+    </w:r>
+  </w:p>
+</w:ftr>
 </file>
 
 <file path=word/footnotes.xml><?xml version="1.0" encoding="utf-8"?>

</xml_diff>

<commit_message>
Wrote about agile progress
</commit_message>
<xml_diff>
--- a/documentation/rapport.docx
+++ b/documentation/rapport.docx
@@ -53,7 +53,7 @@
                     </pic:cNvPicPr>
                   </pic:nvPicPr>
                   <pic:blipFill>
-                    <a:blip r:embed="rId7">
+                    <a:blip r:embed="rId8">
                       <a:extLst>
                         <a:ext uri="{28A0092B-C50C-407E-A947-70E740481C1C}">
                           <a14:useLocalDpi xmlns:a14="http://schemas.microsoft.com/office/drawing/2010/main" val="0"/>
@@ -128,7 +128,6 @@
           <w:szCs w:val="44"/>
         </w:rPr>
       </w:pPr>
-      <w:proofErr w:type="spellStart"/>
       <w:r>
         <w:rPr>
           <w:rFonts w:ascii="Gotham Book" w:eastAsia="Times New Roman" w:hAnsi="Gotham Book" w:cs="Times New Roman"/>
@@ -137,18 +136,7 @@
           <w:sz w:val="44"/>
           <w:szCs w:val="44"/>
         </w:rPr>
-        <w:t>Webcrawling</w:t>
-      </w:r>
-      <w:proofErr w:type="spellEnd"/>
-      <w:r>
-        <w:rPr>
-          <w:rFonts w:ascii="Gotham Book" w:eastAsia="Times New Roman" w:hAnsi="Gotham Book" w:cs="Times New Roman"/>
-          <w:iCs/>
-          <w:color w:val="333333"/>
-          <w:sz w:val="44"/>
-          <w:szCs w:val="44"/>
-        </w:rPr>
-        <w:t xml:space="preserve"> til analyse af hjemmesider</w:t>
+        <w:t>Webcrawling til analyse af hjemmesider</w:t>
       </w:r>
     </w:p>
     <w:p>
@@ -240,7 +228,7 @@
                     </pic:cNvPicPr>
                   </pic:nvPicPr>
                   <pic:blipFill>
-                    <a:blip r:embed="rId8">
+                    <a:blip r:embed="rId9">
                       <a:extLst>
                         <a:ext uri="{28A0092B-C50C-407E-A947-70E740481C1C}">
                           <a14:useLocalDpi xmlns:a14="http://schemas.microsoft.com/office/drawing/2010/main" val="0"/>
@@ -347,7 +335,7 @@
           <w:rFonts w:ascii="Gotham Book" w:hAnsi="Gotham Book"/>
         </w:rPr>
       </w:pPr>
-      <w:hyperlink r:id="rId9" w:history="1">
+      <w:hyperlink r:id="rId10" w:history="1">
         <w:r>
           <w:rPr>
             <w:rStyle w:val="Llink"/>
@@ -371,7 +359,7 @@
           <w:rFonts w:ascii="Gotham Book" w:hAnsi="Gotham Book"/>
         </w:rPr>
       </w:pPr>
-      <w:hyperlink r:id="rId10" w:history="1">
+      <w:hyperlink r:id="rId11" w:history="1">
         <w:r>
           <w:rPr>
             <w:rStyle w:val="Llink"/>
@@ -505,16 +493,8 @@
         <w:rPr>
           <w:rFonts w:ascii="Gotham Book" w:hAnsi="Gotham Book"/>
         </w:rPr>
-        <w:t xml:space="preserve">Ole </w:t>
-      </w:r>
-      <w:proofErr w:type="spellStart"/>
-      <w:r>
-        <w:rPr>
-          <w:rFonts w:ascii="Gotham Book" w:hAnsi="Gotham Book"/>
-        </w:rPr>
-        <w:t>Dolriis</w:t>
-      </w:r>
-      <w:proofErr w:type="spellEnd"/>
+        <w:t>Ole Dolriis</w:t>
+      </w:r>
       <w:r>
         <w:rPr>
           <w:rFonts w:ascii="Gotham Book" w:hAnsi="Gotham Book"/>
@@ -522,7 +502,7 @@
         </w:rPr>
         <w:t xml:space="preserve"> (SDU) </w:t>
       </w:r>
-      <w:hyperlink r:id="rId11" w:history="1">
+      <w:hyperlink r:id="rId12" w:history="1">
         <w:r>
           <w:rPr>
             <w:rStyle w:val="Llink"/>
@@ -565,7 +545,7 @@
         </w:rPr>
         <w:t xml:space="preserve"> </w:t>
       </w:r>
-      <w:hyperlink r:id="rId12" w:history="1">
+      <w:hyperlink r:id="rId13" w:history="1">
         <w:r>
           <w:rPr>
             <w:rStyle w:val="Llink"/>
@@ -733,21 +713,7 @@
         <w:rPr>
           <w:rFonts w:ascii="Gotham Book" w:hAnsi="Gotham Book"/>
         </w:rPr>
-        <w:t xml:space="preserve">Projektet er lavet i samarbejde med Morning Train Technologies ApS (ref. Morning Train), hvor jeg har i fællesskab med Bjarne Bonde (CTO v/Morning Train) defineret projektets vision. Dette projekt er blevet vejledt af Ole </w:t>
-      </w:r>
-      <w:proofErr w:type="spellStart"/>
-      <w:r>
-        <w:rPr>
-          <w:rFonts w:ascii="Gotham Book" w:hAnsi="Gotham Book"/>
-        </w:rPr>
-        <w:t>Dolriis</w:t>
-      </w:r>
-      <w:proofErr w:type="spellEnd"/>
-      <w:r>
-        <w:rPr>
-          <w:rFonts w:ascii="Gotham Book" w:hAnsi="Gotham Book"/>
-        </w:rPr>
-        <w:t xml:space="preserve"> (lektor v/SDU) og Bjarne Bonde. Under projektforløbet har jeg fået råd fra alle konsulenter fra webbureaet Morning Train.</w:t>
+        <w:t>Projektet er lavet i samarbejde med Morning Train Technologies ApS (ref. Morning Train), hvor jeg har i fællesskab med Bjarne Bonde (CTO v/Morning Train) defineret projektets vision. Dette projekt er blevet vejledt af Ole Dolriis (lektor v/SDU) og Bjarne Bonde. Under projektforløbet har jeg fået råd fra alle konsulenter fra webbureaet Morning Train.</w:t>
       </w:r>
       <w:r>
         <w:rPr>
@@ -815,21 +781,7 @@
         <w:rPr>
           <w:rFonts w:ascii="Gotham Book" w:hAnsi="Gotham Book"/>
         </w:rPr>
-        <w:t xml:space="preserve"> og Ole </w:t>
-      </w:r>
-      <w:proofErr w:type="spellStart"/>
-      <w:r>
-        <w:rPr>
-          <w:rFonts w:ascii="Gotham Book" w:hAnsi="Gotham Book"/>
-        </w:rPr>
-        <w:t>Dolriis</w:t>
-      </w:r>
-      <w:proofErr w:type="spellEnd"/>
-      <w:r>
-        <w:rPr>
-          <w:rFonts w:ascii="Gotham Book" w:hAnsi="Gotham Book"/>
-        </w:rPr>
-        <w:t xml:space="preserve"> for at have vejledt mig igennem </w:t>
+        <w:t xml:space="preserve"> og Ole Dolriis for at have vejledt mig igennem </w:t>
       </w:r>
       <w:r>
         <w:rPr>
@@ -1441,7 +1393,7 @@
         <w:rPr>
           <w:noProof/>
         </w:rPr>
-        <w:instrText xml:space="preserve"> PAGEREF _Toc352081379 \h </w:instrText>
+        <w:instrText xml:space="preserve"> PAGEREF _Toc352252147 \h </w:instrText>
       </w:r>
       <w:r>
         <w:rPr>
@@ -1505,7 +1457,7 @@
         <w:rPr>
           <w:noProof/>
         </w:rPr>
-        <w:instrText xml:space="preserve"> PAGEREF _Toc352081380 \h </w:instrText>
+        <w:instrText xml:space="preserve"> PAGEREF _Toc352252148 \h </w:instrText>
       </w:r>
       <w:r>
         <w:rPr>
@@ -1569,7 +1521,7 @@
         <w:rPr>
           <w:noProof/>
         </w:rPr>
-        <w:instrText xml:space="preserve"> PAGEREF _Toc352081381 \h </w:instrText>
+        <w:instrText xml:space="preserve"> PAGEREF _Toc352252149 \h </w:instrText>
       </w:r>
       <w:r>
         <w:rPr>
@@ -1633,7 +1585,7 @@
         <w:rPr>
           <w:noProof/>
         </w:rPr>
-        <w:instrText xml:space="preserve"> PAGEREF _Toc352081382 \h </w:instrText>
+        <w:instrText xml:space="preserve"> PAGEREF _Toc352252150 \h </w:instrText>
       </w:r>
       <w:r>
         <w:rPr>
@@ -1695,7 +1647,7 @@
         <w:rPr>
           <w:noProof/>
         </w:rPr>
-        <w:instrText xml:space="preserve"> PAGEREF _Toc352081383 \h </w:instrText>
+        <w:instrText xml:space="preserve"> PAGEREF _Toc352252151 \h </w:instrText>
       </w:r>
       <w:r>
         <w:rPr>
@@ -1712,7 +1664,7 @@
         <w:rPr>
           <w:noProof/>
         </w:rPr>
-        <w:t>10</w:t>
+        <w:t>9</w:t>
       </w:r>
       <w:r>
         <w:rPr>
@@ -1741,7 +1693,7 @@
           <w:b w:val="0"/>
           <w:noProof/>
         </w:rPr>
-        <w:t>2.1 Udviklingsmetode</w:t>
+        <w:t>2.1 Projektplan</w:t>
       </w:r>
       <w:r>
         <w:rPr>
@@ -1759,7 +1711,7 @@
         <w:rPr>
           <w:noProof/>
         </w:rPr>
-        <w:instrText xml:space="preserve"> PAGEREF _Toc352081384 \h </w:instrText>
+        <w:instrText xml:space="preserve"> PAGEREF _Toc352252152 \h </w:instrText>
       </w:r>
       <w:r>
         <w:rPr>
@@ -1805,7 +1757,7 @@
           <w:b w:val="0"/>
           <w:noProof/>
         </w:rPr>
-        <w:t>2.2 Agil softwareudvikling</w:t>
+        <w:t>2.2 Udviklingsmetode af produktet</w:t>
       </w:r>
       <w:r>
         <w:rPr>
@@ -1823,7 +1775,7 @@
         <w:rPr>
           <w:noProof/>
         </w:rPr>
-        <w:instrText xml:space="preserve"> PAGEREF _Toc352081385 \h </w:instrText>
+        <w:instrText xml:space="preserve"> PAGEREF _Toc352252153 \h </w:instrText>
       </w:r>
       <w:r>
         <w:rPr>
@@ -1840,7 +1792,7 @@
         <w:rPr>
           <w:noProof/>
         </w:rPr>
-        <w:t>10</w:t>
+        <w:t>11</w:t>
       </w:r>
       <w:r>
         <w:rPr>
@@ -1869,7 +1821,7 @@
           <w:b w:val="0"/>
           <w:noProof/>
         </w:rPr>
-        <w:t>2.3 Scrum</w:t>
+        <w:t>2.3 Agil softwareudvikling</w:t>
       </w:r>
       <w:r>
         <w:rPr>
@@ -1887,7 +1839,7 @@
         <w:rPr>
           <w:noProof/>
         </w:rPr>
-        <w:instrText xml:space="preserve"> PAGEREF _Toc352081386 \h </w:instrText>
+        <w:instrText xml:space="preserve"> PAGEREF _Toc352252154 \h </w:instrText>
       </w:r>
       <w:r>
         <w:rPr>
@@ -1904,7 +1856,7 @@
         <w:rPr>
           <w:noProof/>
         </w:rPr>
-        <w:t>11</w:t>
+        <w:t>12</w:t>
       </w:r>
       <w:r>
         <w:rPr>
@@ -1933,6 +1885,70 @@
           <w:b w:val="0"/>
           <w:noProof/>
         </w:rPr>
+        <w:t>2.4 Scrum</w:t>
+      </w:r>
+      <w:r>
+        <w:rPr>
+          <w:noProof/>
+        </w:rPr>
+        <w:tab/>
+      </w:r>
+      <w:r>
+        <w:rPr>
+          <w:noProof/>
+        </w:rPr>
+        <w:fldChar w:fldCharType="begin"/>
+      </w:r>
+      <w:r>
+        <w:rPr>
+          <w:noProof/>
+        </w:rPr>
+        <w:instrText xml:space="preserve"> PAGEREF _Toc352252155 \h </w:instrText>
+      </w:r>
+      <w:r>
+        <w:rPr>
+          <w:noProof/>
+        </w:rPr>
+      </w:r>
+      <w:r>
+        <w:rPr>
+          <w:noProof/>
+        </w:rPr>
+        <w:fldChar w:fldCharType="separate"/>
+      </w:r>
+      <w:r>
+        <w:rPr>
+          <w:noProof/>
+        </w:rPr>
+        <w:t>13</w:t>
+      </w:r>
+      <w:r>
+        <w:rPr>
+          <w:noProof/>
+        </w:rPr>
+        <w:fldChar w:fldCharType="end"/>
+      </w:r>
+    </w:p>
+    <w:p>
+      <w:pPr>
+        <w:pStyle w:val="Indholdsfortegnelse2"/>
+        <w:tabs>
+          <w:tab w:val="right" w:leader="dot" w:pos="9622"/>
+        </w:tabs>
+        <w:rPr>
+          <w:b w:val="0"/>
+          <w:noProof/>
+          <w:sz w:val="24"/>
+          <w:szCs w:val="24"/>
+          <w:lang w:eastAsia="ja-JP"/>
+        </w:rPr>
+      </w:pPr>
+      <w:r>
+        <w:rPr>
+          <w:rFonts w:ascii="Gotham Medium" w:hAnsi="Gotham Medium"/>
+          <w:b w:val="0"/>
+          <w:noProof/>
+        </w:rPr>
         <w:t>2.3 Projektplan</w:t>
       </w:r>
       <w:r>
@@ -1951,7 +1967,7 @@
         <w:rPr>
           <w:noProof/>
         </w:rPr>
-        <w:instrText xml:space="preserve"> PAGEREF _Toc352081387 \h </w:instrText>
+        <w:instrText xml:space="preserve"> PAGEREF _Toc352252156 \h </w:instrText>
       </w:r>
       <w:r>
         <w:rPr>
@@ -1968,7 +1984,7 @@
         <w:rPr>
           <w:noProof/>
         </w:rPr>
-        <w:t>12</w:t>
+        <w:t>14</w:t>
       </w:r>
       <w:r>
         <w:rPr>
@@ -2013,7 +2029,7 @@
         <w:rPr>
           <w:noProof/>
         </w:rPr>
-        <w:instrText xml:space="preserve"> PAGEREF _Toc352081388 \h </w:instrText>
+        <w:instrText xml:space="preserve"> PAGEREF _Toc352252157 \h </w:instrText>
       </w:r>
       <w:r>
         <w:rPr>
@@ -2030,7 +2046,7 @@
         <w:rPr>
           <w:noProof/>
         </w:rPr>
-        <w:t>14</w:t>
+        <w:t>16</w:t>
       </w:r>
       <w:r>
         <w:rPr>
@@ -2077,7 +2093,7 @@
         <w:rPr>
           <w:noProof/>
         </w:rPr>
-        <w:instrText xml:space="preserve"> PAGEREF _Toc352081389 \h </w:instrText>
+        <w:instrText xml:space="preserve"> PAGEREF _Toc352252158 \h </w:instrText>
       </w:r>
       <w:r>
         <w:rPr>
@@ -2094,7 +2110,7 @@
         <w:rPr>
           <w:noProof/>
         </w:rPr>
-        <w:t>14</w:t>
+        <w:t>16</w:t>
       </w:r>
       <w:r>
         <w:rPr>
@@ -2141,7 +2157,7 @@
         <w:rPr>
           <w:noProof/>
         </w:rPr>
-        <w:instrText xml:space="preserve"> PAGEREF _Toc352081390 \h </w:instrText>
+        <w:instrText xml:space="preserve"> PAGEREF _Toc352252159 \h </w:instrText>
       </w:r>
       <w:r>
         <w:rPr>
@@ -2158,7 +2174,7 @@
         <w:rPr>
           <w:noProof/>
         </w:rPr>
-        <w:t>14</w:t>
+        <w:t>16</w:t>
       </w:r>
       <w:r>
         <w:rPr>
@@ -2203,7 +2219,7 @@
         <w:rPr>
           <w:noProof/>
         </w:rPr>
-        <w:instrText xml:space="preserve"> PAGEREF _Toc352081391 \h </w:instrText>
+        <w:instrText xml:space="preserve"> PAGEREF _Toc352252160 \h </w:instrText>
       </w:r>
       <w:r>
         <w:rPr>
@@ -2220,7 +2236,7 @@
         <w:rPr>
           <w:noProof/>
         </w:rPr>
-        <w:t>15</w:t>
+        <w:t>17</w:t>
       </w:r>
       <w:r>
         <w:rPr>
@@ -2267,7 +2283,7 @@
         <w:rPr>
           <w:noProof/>
         </w:rPr>
-        <w:instrText xml:space="preserve"> PAGEREF _Toc352081392 \h </w:instrText>
+        <w:instrText xml:space="preserve"> PAGEREF _Toc352252161 \h </w:instrText>
       </w:r>
       <w:r>
         <w:rPr>
@@ -2284,7 +2300,7 @@
         <w:rPr>
           <w:noProof/>
         </w:rPr>
-        <w:t>15</w:t>
+        <w:t>17</w:t>
       </w:r>
       <w:r>
         <w:rPr>
@@ -2331,7 +2347,7 @@
         <w:rPr>
           <w:noProof/>
         </w:rPr>
-        <w:instrText xml:space="preserve"> PAGEREF _Toc352081393 \h </w:instrText>
+        <w:instrText xml:space="preserve"> PAGEREF _Toc352252162 \h </w:instrText>
       </w:r>
       <w:r>
         <w:rPr>
@@ -2348,7 +2364,7 @@
         <w:rPr>
           <w:noProof/>
         </w:rPr>
-        <w:t>15</w:t>
+        <w:t>17</w:t>
       </w:r>
       <w:r>
         <w:rPr>
@@ -2393,7 +2409,7 @@
         <w:rPr>
           <w:noProof/>
         </w:rPr>
-        <w:instrText xml:space="preserve"> PAGEREF _Toc352081394 \h </w:instrText>
+        <w:instrText xml:space="preserve"> PAGEREF _Toc352252163 \h </w:instrText>
       </w:r>
       <w:r>
         <w:rPr>
@@ -2410,7 +2426,7 @@
         <w:rPr>
           <w:noProof/>
         </w:rPr>
-        <w:t>16</w:t>
+        <w:t>18</w:t>
       </w:r>
       <w:r>
         <w:rPr>
@@ -2457,7 +2473,7 @@
         <w:rPr>
           <w:noProof/>
         </w:rPr>
-        <w:instrText xml:space="preserve"> PAGEREF _Toc352081395 \h </w:instrText>
+        <w:instrText xml:space="preserve"> PAGEREF _Toc352252164 \h </w:instrText>
       </w:r>
       <w:r>
         <w:rPr>
@@ -2474,7 +2490,7 @@
         <w:rPr>
           <w:noProof/>
         </w:rPr>
-        <w:t>16</w:t>
+        <w:t>18</w:t>
       </w:r>
       <w:r>
         <w:rPr>
@@ -2521,7 +2537,7 @@
         <w:rPr>
           <w:noProof/>
         </w:rPr>
-        <w:instrText xml:space="preserve"> PAGEREF _Toc352081396 \h </w:instrText>
+        <w:instrText xml:space="preserve"> PAGEREF _Toc352252165 \h </w:instrText>
       </w:r>
       <w:r>
         <w:rPr>
@@ -2538,7 +2554,7 @@
         <w:rPr>
           <w:noProof/>
         </w:rPr>
-        <w:t>16</w:t>
+        <w:t>18</w:t>
       </w:r>
       <w:r>
         <w:rPr>
@@ -2583,7 +2599,7 @@
         <w:rPr>
           <w:noProof/>
         </w:rPr>
-        <w:instrText xml:space="preserve"> PAGEREF _Toc352081397 \h </w:instrText>
+        <w:instrText xml:space="preserve"> PAGEREF _Toc352252166 \h </w:instrText>
       </w:r>
       <w:r>
         <w:rPr>
@@ -2600,7 +2616,7 @@
         <w:rPr>
           <w:noProof/>
         </w:rPr>
-        <w:t>17</w:t>
+        <w:t>19</w:t>
       </w:r>
       <w:r>
         <w:rPr>
@@ -2647,7 +2663,7 @@
         <w:rPr>
           <w:noProof/>
         </w:rPr>
-        <w:instrText xml:space="preserve"> PAGEREF _Toc352081398 \h </w:instrText>
+        <w:instrText xml:space="preserve"> PAGEREF _Toc352252167 \h </w:instrText>
       </w:r>
       <w:r>
         <w:rPr>
@@ -2664,7 +2680,7 @@
         <w:rPr>
           <w:noProof/>
         </w:rPr>
-        <w:t>17</w:t>
+        <w:t>19</w:t>
       </w:r>
       <w:r>
         <w:rPr>
@@ -2711,7 +2727,7 @@
         <w:rPr>
           <w:noProof/>
         </w:rPr>
-        <w:instrText xml:space="preserve"> PAGEREF _Toc352081399 \h </w:instrText>
+        <w:instrText xml:space="preserve"> PAGEREF _Toc352252168 \h </w:instrText>
       </w:r>
       <w:r>
         <w:rPr>
@@ -2728,7 +2744,7 @@
         <w:rPr>
           <w:noProof/>
         </w:rPr>
-        <w:t>17</w:t>
+        <w:t>19</w:t>
       </w:r>
       <w:r>
         <w:rPr>
@@ -2773,7 +2789,7 @@
         <w:rPr>
           <w:noProof/>
         </w:rPr>
-        <w:instrText xml:space="preserve"> PAGEREF _Toc352081400 \h </w:instrText>
+        <w:instrText xml:space="preserve"> PAGEREF _Toc352252169 \h </w:instrText>
       </w:r>
       <w:r>
         <w:rPr>
@@ -2790,7 +2806,7 @@
         <w:rPr>
           <w:noProof/>
         </w:rPr>
-        <w:t>18</w:t>
+        <w:t>20</w:t>
       </w:r>
       <w:r>
         <w:rPr>
@@ -2837,7 +2853,7 @@
         <w:rPr>
           <w:noProof/>
         </w:rPr>
-        <w:instrText xml:space="preserve"> PAGEREF _Toc352081401 \h </w:instrText>
+        <w:instrText xml:space="preserve"> PAGEREF _Toc352252170 \h </w:instrText>
       </w:r>
       <w:r>
         <w:rPr>
@@ -2854,7 +2870,7 @@
         <w:rPr>
           <w:noProof/>
         </w:rPr>
-        <w:t>18</w:t>
+        <w:t>20</w:t>
       </w:r>
       <w:r>
         <w:rPr>
@@ -2901,7 +2917,7 @@
         <w:rPr>
           <w:noProof/>
         </w:rPr>
-        <w:instrText xml:space="preserve"> PAGEREF _Toc352081402 \h </w:instrText>
+        <w:instrText xml:space="preserve"> PAGEREF _Toc352252171 \h </w:instrText>
       </w:r>
       <w:r>
         <w:rPr>
@@ -2918,7 +2934,7 @@
         <w:rPr>
           <w:noProof/>
         </w:rPr>
-        <w:t>18</w:t>
+        <w:t>20</w:t>
       </w:r>
       <w:r>
         <w:rPr>
@@ -2963,7 +2979,7 @@
         <w:rPr>
           <w:noProof/>
         </w:rPr>
-        <w:instrText xml:space="preserve"> PAGEREF _Toc352081403 \h </w:instrText>
+        <w:instrText xml:space="preserve"> PAGEREF _Toc352252172 \h </w:instrText>
       </w:r>
       <w:r>
         <w:rPr>
@@ -2980,7 +2996,7 @@
         <w:rPr>
           <w:noProof/>
         </w:rPr>
-        <w:t>19</w:t>
+        <w:t>21</w:t>
       </w:r>
       <w:r>
         <w:rPr>
@@ -3027,7 +3043,7 @@
         <w:rPr>
           <w:noProof/>
         </w:rPr>
-        <w:instrText xml:space="preserve"> PAGEREF _Toc352081404 \h </w:instrText>
+        <w:instrText xml:space="preserve"> PAGEREF _Toc352252173 \h </w:instrText>
       </w:r>
       <w:r>
         <w:rPr>
@@ -3044,7 +3060,7 @@
         <w:rPr>
           <w:noProof/>
         </w:rPr>
-        <w:t>19</w:t>
+        <w:t>21</w:t>
       </w:r>
       <w:r>
         <w:rPr>
@@ -3091,7 +3107,7 @@
         <w:rPr>
           <w:noProof/>
         </w:rPr>
-        <w:instrText xml:space="preserve"> PAGEREF _Toc352081405 \h </w:instrText>
+        <w:instrText xml:space="preserve"> PAGEREF _Toc352252174 \h </w:instrText>
       </w:r>
       <w:r>
         <w:rPr>
@@ -3108,7 +3124,7 @@
         <w:rPr>
           <w:noProof/>
         </w:rPr>
-        <w:t>19</w:t>
+        <w:t>21</w:t>
       </w:r>
       <w:r>
         <w:rPr>
@@ -3153,7 +3169,7 @@
         <w:rPr>
           <w:noProof/>
         </w:rPr>
-        <w:instrText xml:space="preserve"> PAGEREF _Toc352081406 \h </w:instrText>
+        <w:instrText xml:space="preserve"> PAGEREF _Toc352252175 \h </w:instrText>
       </w:r>
       <w:r>
         <w:rPr>
@@ -3170,7 +3186,7 @@
         <w:rPr>
           <w:noProof/>
         </w:rPr>
-        <w:t>20</w:t>
+        <w:t>22</w:t>
       </w:r>
       <w:r>
         <w:rPr>
@@ -3217,7 +3233,7 @@
         <w:rPr>
           <w:noProof/>
         </w:rPr>
-        <w:instrText xml:space="preserve"> PAGEREF _Toc352081407 \h </w:instrText>
+        <w:instrText xml:space="preserve"> PAGEREF _Toc352252176 \h </w:instrText>
       </w:r>
       <w:r>
         <w:rPr>
@@ -3234,7 +3250,7 @@
         <w:rPr>
           <w:noProof/>
         </w:rPr>
-        <w:t>20</w:t>
+        <w:t>22</w:t>
       </w:r>
       <w:r>
         <w:rPr>
@@ -3281,7 +3297,7 @@
         <w:rPr>
           <w:noProof/>
         </w:rPr>
-        <w:instrText xml:space="preserve"> PAGEREF _Toc352081408 \h </w:instrText>
+        <w:instrText xml:space="preserve"> PAGEREF _Toc352252177 \h </w:instrText>
       </w:r>
       <w:r>
         <w:rPr>
@@ -3298,7 +3314,7 @@
         <w:rPr>
           <w:noProof/>
         </w:rPr>
-        <w:t>20</w:t>
+        <w:t>22</w:t>
       </w:r>
       <w:r>
         <w:rPr>
@@ -3364,7 +3380,7 @@
           <w:b w:val="0"/>
         </w:rPr>
       </w:pPr>
-      <w:bookmarkStart w:id="0" w:name="_Toc352081379"/>
+      <w:bookmarkStart w:id="0" w:name="_Toc352252147"/>
       <w:r>
         <w:rPr>
           <w:rFonts w:ascii="Gotham Medium" w:hAnsi="Gotham Medium"/>
@@ -3530,7 +3546,7 @@
           <w:b w:val="0"/>
         </w:rPr>
       </w:pPr>
-      <w:bookmarkStart w:id="1" w:name="_Toc352081380"/>
+      <w:bookmarkStart w:id="1" w:name="_Toc352252148"/>
       <w:r>
         <w:rPr>
           <w:rFonts w:ascii="Gotham Medium" w:hAnsi="Gotham Medium"/>
@@ -4074,27 +4090,13 @@
         <w:rPr>
           <w:rFonts w:ascii="Gotham Book" w:hAnsi="Gotham Book"/>
         </w:rPr>
-        <w:t xml:space="preserve">crawle deres søgemaskine – ret banalt. </w:t>
-      </w:r>
-      <w:proofErr w:type="spellStart"/>
-      <w:r>
-        <w:rPr>
-          <w:rFonts w:ascii="Gotham Book" w:hAnsi="Gotham Book"/>
-        </w:rPr>
-        <w:t>B</w:t>
-      </w:r>
-      <w:r>
-        <w:rPr>
-          <w:rFonts w:ascii="Gotham Book" w:hAnsi="Gotham Book"/>
-        </w:rPr>
-        <w:t>ackend</w:t>
-      </w:r>
-      <w:proofErr w:type="spellEnd"/>
-      <w:r>
-        <w:rPr>
-          <w:rFonts w:ascii="Gotham Book" w:hAnsi="Gotham Book"/>
-        </w:rPr>
-        <w:t xml:space="preserve"> afdelingen </w:t>
+        <w:t>crawle deres søgemaskine – ret banalt. B</w:t>
+      </w:r>
+      <w:r>
+        <w:rPr>
+          <w:rFonts w:ascii="Gotham Book" w:hAnsi="Gotham Book"/>
+        </w:rPr>
+        <w:t xml:space="preserve">ackend afdelingen </w:t>
       </w:r>
       <w:r>
         <w:rPr>
@@ -4218,35 +4220,7 @@
         <w:rPr>
           <w:rFonts w:ascii="Gotham Book" w:hAnsi="Gotham Book"/>
         </w:rPr>
-        <w:t>være til gavn for alle tre afdelinger blev ”</w:t>
-      </w:r>
-      <w:proofErr w:type="spellStart"/>
-      <w:r>
-        <w:rPr>
-          <w:rFonts w:ascii="Gotham Book" w:hAnsi="Gotham Book"/>
-        </w:rPr>
-        <w:t>webcrawling</w:t>
-      </w:r>
-      <w:proofErr w:type="spellEnd"/>
-      <w:r>
-        <w:rPr>
-          <w:rFonts w:ascii="Gotham Book" w:hAnsi="Gotham Book"/>
-        </w:rPr>
-        <w:t xml:space="preserve"> for analyse af hjemmesider”. I en mere forstående term: en </w:t>
-      </w:r>
-      <w:proofErr w:type="spellStart"/>
-      <w:r>
-        <w:rPr>
-          <w:rFonts w:ascii="Gotham Book" w:hAnsi="Gotham Book"/>
-        </w:rPr>
-        <w:t>bot</w:t>
-      </w:r>
-      <w:proofErr w:type="spellEnd"/>
-      <w:r>
-        <w:rPr>
-          <w:rFonts w:ascii="Gotham Book" w:hAnsi="Gotham Book"/>
-        </w:rPr>
-        <w:t xml:space="preserve"> som systematisk besøger hver eneste underside på en hjemmeside</w:t>
+        <w:t>være til gavn for alle tre afdelinger blev ”webcrawling for analyse af hjemmesider”. I en mere forstående term: en bot som systematisk besøger hver eneste underside på en hjemmeside</w:t>
       </w:r>
       <w:r>
         <w:rPr>
@@ -4348,7 +4322,7 @@
           <w:b w:val="0"/>
         </w:rPr>
       </w:pPr>
-      <w:bookmarkStart w:id="2" w:name="_Toc352081381"/>
+      <w:bookmarkStart w:id="2" w:name="_Toc352252149"/>
       <w:r>
         <w:rPr>
           <w:rFonts w:ascii="Gotham Medium" w:hAnsi="Gotham Medium"/>
@@ -4410,113 +4384,29 @@
         <w:rPr>
           <w:rFonts w:ascii="Gotham Book" w:hAnsi="Gotham Book"/>
         </w:rPr>
-        <w:t xml:space="preserve">I samarbejde med Morning Train vil der blive udviklet et </w:t>
-      </w:r>
-      <w:proofErr w:type="spellStart"/>
-      <w:r>
-        <w:rPr>
-          <w:rFonts w:ascii="Gotham Book" w:hAnsi="Gotham Book"/>
-        </w:rPr>
-        <w:t>framework</w:t>
-      </w:r>
-      <w:proofErr w:type="spellEnd"/>
-      <w:r>
-        <w:rPr>
-          <w:rFonts w:ascii="Gotham Book" w:hAnsi="Gotham Book"/>
-        </w:rPr>
-        <w:t xml:space="preserve"> til </w:t>
-      </w:r>
-      <w:proofErr w:type="spellStart"/>
-      <w:r>
-        <w:rPr>
-          <w:rFonts w:ascii="Gotham Book" w:hAnsi="Gotham Book"/>
-        </w:rPr>
-        <w:t>crawling</w:t>
-      </w:r>
-      <w:proofErr w:type="spellEnd"/>
-      <w:r>
-        <w:rPr>
-          <w:rFonts w:ascii="Gotham Book" w:hAnsi="Gotham Book"/>
-        </w:rPr>
-        <w:t xml:space="preserve"> af hjemmesider. En </w:t>
-      </w:r>
-      <w:proofErr w:type="spellStart"/>
-      <w:r>
-        <w:rPr>
-          <w:rFonts w:ascii="Gotham Book" w:hAnsi="Gotham Book"/>
-        </w:rPr>
-        <w:t>webcrawler</w:t>
-      </w:r>
-      <w:proofErr w:type="spellEnd"/>
-      <w:r>
-        <w:rPr>
-          <w:rFonts w:ascii="Gotham Book" w:hAnsi="Gotham Book"/>
-        </w:rPr>
-        <w:t xml:space="preserve"> er en robot som systematisk besøger alle links på en hjemmeside. Man skal scripte sig op imod dette </w:t>
-      </w:r>
-      <w:proofErr w:type="spellStart"/>
-      <w:r>
-        <w:rPr>
-          <w:rFonts w:ascii="Gotham Book" w:hAnsi="Gotham Book"/>
-        </w:rPr>
-        <w:t>framework</w:t>
-      </w:r>
-      <w:proofErr w:type="spellEnd"/>
-      <w:r>
-        <w:rPr>
-          <w:rFonts w:ascii="Gotham Book" w:hAnsi="Gotham Book"/>
-        </w:rPr>
-        <w:t xml:space="preserve"> for at viderebehandle de data der opsamles under besøget. </w:t>
-      </w:r>
-    </w:p>
-    <w:p>
-      <w:pPr>
-        <w:spacing w:line="360" w:lineRule="auto"/>
-        <w:rPr>
-          <w:rFonts w:ascii="Gotham Book" w:hAnsi="Gotham Book"/>
-        </w:rPr>
-      </w:pPr>
-    </w:p>
-    <w:p>
-      <w:pPr>
-        <w:spacing w:line="360" w:lineRule="auto"/>
-        <w:rPr>
-          <w:rFonts w:ascii="Gotham Book" w:hAnsi="Gotham Book"/>
-        </w:rPr>
-      </w:pPr>
-      <w:r>
-        <w:rPr>
-          <w:rFonts w:ascii="Gotham Book" w:hAnsi="Gotham Book"/>
-        </w:rPr>
-        <w:t xml:space="preserve">Der opstilles en række testcases for at teste </w:t>
-      </w:r>
-      <w:proofErr w:type="spellStart"/>
-      <w:r>
-        <w:rPr>
-          <w:rFonts w:ascii="Gotham Book" w:hAnsi="Gotham Book"/>
-        </w:rPr>
-        <w:t>frameworket</w:t>
-      </w:r>
-      <w:proofErr w:type="spellEnd"/>
-      <w:r>
-        <w:rPr>
-          <w:rFonts w:ascii="Gotham Book" w:hAnsi="Gotham Book"/>
-        </w:rPr>
-        <w:t xml:space="preserve">. Dette </w:t>
-      </w:r>
-      <w:proofErr w:type="spellStart"/>
-      <w:r>
-        <w:rPr>
-          <w:rFonts w:ascii="Gotham Book" w:hAnsi="Gotham Book"/>
-        </w:rPr>
-        <w:t>framework</w:t>
-      </w:r>
-      <w:proofErr w:type="spellEnd"/>
-      <w:r>
-        <w:rPr>
-          <w:rFonts w:ascii="Gotham Book" w:hAnsi="Gotham Book"/>
-        </w:rPr>
-        <w:t xml:space="preserve"> skal </w:t>
+        <w:t xml:space="preserve">I samarbejde med Morning Train vil der blive udviklet et framework til crawling af hjemmesider. En webcrawler er en robot som systematisk besøger alle links på en hjemmeside. Man skal scripte sig op imod dette framework for at viderebehandle de data der opsamles under besøget. </w:t>
+      </w:r>
+    </w:p>
+    <w:p>
+      <w:pPr>
+        <w:spacing w:line="360" w:lineRule="auto"/>
+        <w:rPr>
+          <w:rFonts w:ascii="Gotham Book" w:hAnsi="Gotham Book"/>
+        </w:rPr>
+      </w:pPr>
+    </w:p>
+    <w:p>
+      <w:pPr>
+        <w:spacing w:line="360" w:lineRule="auto"/>
+        <w:rPr>
+          <w:rFonts w:ascii="Gotham Book" w:hAnsi="Gotham Book"/>
+        </w:rPr>
+      </w:pPr>
+      <w:r>
+        <w:rPr>
+          <w:rFonts w:ascii="Gotham Book" w:hAnsi="Gotham Book"/>
+        </w:rPr>
+        <w:t xml:space="preserve">Der opstilles en række testcases for at teste frameworket. Dette framework skal </w:t>
       </w:r>
       <w:r>
         <w:rPr>
@@ -4558,21 +4448,7 @@
         <w:rPr>
           <w:rFonts w:ascii="Gotham Book" w:hAnsi="Gotham Book"/>
         </w:rPr>
-        <w:t xml:space="preserve">så det er fleksibelt, skalerbart og ligetil at scripte op imod, uden at skulle koncentrere sig om </w:t>
-      </w:r>
-      <w:proofErr w:type="spellStart"/>
-      <w:r>
-        <w:rPr>
-          <w:rFonts w:ascii="Gotham Book" w:hAnsi="Gotham Book"/>
-        </w:rPr>
-        <w:t>skalering</w:t>
-      </w:r>
-      <w:proofErr w:type="spellEnd"/>
-      <w:r>
-        <w:rPr>
-          <w:rFonts w:ascii="Gotham Book" w:hAnsi="Gotham Book"/>
-        </w:rPr>
-        <w:t xml:space="preserve">. </w:t>
+        <w:t xml:space="preserve">så det er fleksibelt, skalerbart og ligetil at scripte op imod, uden at skulle koncentrere sig om skalering. </w:t>
       </w:r>
     </w:p>
     <w:p>
@@ -4587,21 +4463,12 @@
           <w:color w:val="000000"/>
         </w:rPr>
       </w:pPr>
-      <w:proofErr w:type="spellStart"/>
       <w:r>
         <w:rPr>
           <w:rFonts w:ascii="Gotham Book" w:hAnsi="Gotham Book" w:cs="Cambria Bold Italic"/>
           <w:color w:val="000000"/>
         </w:rPr>
-        <w:t>Frameworkets</w:t>
-      </w:r>
-      <w:proofErr w:type="spellEnd"/>
-      <w:r>
-        <w:rPr>
-          <w:rFonts w:ascii="Gotham Book" w:hAnsi="Gotham Book" w:cs="Cambria Bold Italic"/>
-          <w:color w:val="000000"/>
-        </w:rPr>
-        <w:t xml:space="preserve"> primære formål er at være så fleksibel at den kan understøtte en bred vifte af testcases. </w:t>
+        <w:t xml:space="preserve">Frameworkets primære formål er at være så fleksibel at den kan understøtte en bred vifte af testcases. </w:t>
       </w:r>
     </w:p>
     <w:p>
@@ -4616,21 +4483,12 @@
           <w:color w:val="000000"/>
         </w:rPr>
       </w:pPr>
-      <w:proofErr w:type="spellStart"/>
       <w:r>
         <w:rPr>
           <w:rFonts w:ascii="Gotham Book" w:hAnsi="Gotham Book" w:cs="Cambria Bold Italic"/>
           <w:color w:val="000000"/>
         </w:rPr>
-        <w:t>Frameworket</w:t>
-      </w:r>
-      <w:proofErr w:type="spellEnd"/>
-      <w:r>
-        <w:rPr>
-          <w:rFonts w:ascii="Gotham Book" w:hAnsi="Gotham Book" w:cs="Cambria Bold Italic"/>
-          <w:color w:val="000000"/>
-        </w:rPr>
-        <w:t xml:space="preserve"> skal til slut lave en teknisk rapport som påtaler alle forbedringsmuligheder den kan finde. </w:t>
+        <w:t xml:space="preserve">Frameworket skal til slut lave en teknisk rapport som påtaler alle forbedringsmuligheder den kan finde. </w:t>
       </w:r>
     </w:p>
     <w:p>
@@ -4650,23 +4508,7 @@
           <w:rFonts w:ascii="Gotham Book" w:hAnsi="Gotham Book" w:cs="Cambria Bold Italic"/>
           <w:color w:val="000000"/>
         </w:rPr>
-        <w:t xml:space="preserve">Følgende testcases kan være relevant til at validere </w:t>
-      </w:r>
-      <w:proofErr w:type="spellStart"/>
-      <w:r>
-        <w:rPr>
-          <w:rFonts w:ascii="Gotham Book" w:hAnsi="Gotham Book" w:cs="Cambria Bold Italic"/>
-          <w:color w:val="000000"/>
-        </w:rPr>
-        <w:t>frameworkets</w:t>
-      </w:r>
-      <w:proofErr w:type="spellEnd"/>
-      <w:r>
-        <w:rPr>
-          <w:rFonts w:ascii="Gotham Book" w:hAnsi="Gotham Book" w:cs="Cambria Bold Italic"/>
-          <w:color w:val="000000"/>
-        </w:rPr>
-        <w:t xml:space="preserve"> fleksibilitet ved at belyse forskellige brugstilfælde. </w:t>
+        <w:t xml:space="preserve">Følgende testcases kan være relevant til at validere frameworkets fleksibilitet ved at belyse forskellige brugstilfælde. </w:t>
       </w:r>
       <w:r>
         <w:rPr>
@@ -4784,39 +4626,7 @@
           <w:rFonts w:ascii="Gotham Book" w:hAnsi="Gotham Book" w:cs="Cambria Bold Italic"/>
           <w:color w:val="000000"/>
         </w:rPr>
-        <w:t xml:space="preserve"> en side som udløser en systemfejl. (500 – </w:t>
-      </w:r>
-      <w:proofErr w:type="spellStart"/>
-      <w:r>
-        <w:rPr>
-          <w:rFonts w:ascii="Gotham Book" w:hAnsi="Gotham Book" w:cs="Cambria Bold Italic"/>
-          <w:color w:val="000000"/>
-        </w:rPr>
-        <w:t>Internal</w:t>
-      </w:r>
-      <w:proofErr w:type="spellEnd"/>
-      <w:r>
-        <w:rPr>
-          <w:rFonts w:ascii="Gotham Book" w:hAnsi="Gotham Book" w:cs="Cambria Bold Italic"/>
-          <w:color w:val="000000"/>
-        </w:rPr>
-        <w:t xml:space="preserve"> server </w:t>
-      </w:r>
-      <w:proofErr w:type="spellStart"/>
-      <w:r>
-        <w:rPr>
-          <w:rFonts w:ascii="Gotham Book" w:hAnsi="Gotham Book" w:cs="Cambria Bold Italic"/>
-          <w:color w:val="000000"/>
-        </w:rPr>
-        <w:t>error</w:t>
-      </w:r>
-      <w:proofErr w:type="spellEnd"/>
-      <w:r>
-        <w:rPr>
-          <w:rFonts w:ascii="Gotham Book" w:hAnsi="Gotham Book" w:cs="Cambria Bold Italic"/>
-          <w:color w:val="000000"/>
-        </w:rPr>
-        <w:t xml:space="preserve">, såkaldte http 5XX fejl) </w:t>
+        <w:t xml:space="preserve"> en side som udløser en systemfejl. (500 – Internal server error, såkaldte http 5XX fejl) </w:t>
       </w:r>
       <w:r>
         <w:rPr>
@@ -5163,23 +4973,7 @@
           <w:rFonts w:ascii="Gotham Book" w:hAnsi="Gotham Book" w:cs="Cambria Bold Italic"/>
           <w:color w:val="000000"/>
         </w:rPr>
-        <w:t xml:space="preserve"> en side som ikke er mobil-, tablet- eller desktopvenlig (</w:t>
-      </w:r>
-      <w:proofErr w:type="spellStart"/>
-      <w:r>
-        <w:rPr>
-          <w:rFonts w:ascii="Gotham Book" w:hAnsi="Gotham Book" w:cs="Cambria Bold Italic"/>
-          <w:color w:val="000000"/>
-        </w:rPr>
-        <w:t>responsiv</w:t>
-      </w:r>
-      <w:proofErr w:type="spellEnd"/>
-      <w:r>
-        <w:rPr>
-          <w:rFonts w:ascii="Gotham Book" w:hAnsi="Gotham Book" w:cs="Cambria Bold Italic"/>
-          <w:color w:val="000000"/>
-        </w:rPr>
-        <w:t>). +        <w:t xml:space="preserve"> en side som ikke er mobil-, tablet- eller desktopvenlig (responsiv).  </w:t>
       </w:r>
       <w:r>
@@ -5227,7 +5021,7 @@
           <w:b w:val="0"/>
         </w:rPr>
       </w:pPr>
-      <w:bookmarkStart w:id="3" w:name="_Toc352081382"/>
+      <w:bookmarkStart w:id="3" w:name="_Toc352252150"/>
       <w:r>
         <w:rPr>
           <w:rFonts w:ascii="Gotham Medium" w:hAnsi="Gotham Medium"/>
@@ -5291,21 +5085,7 @@
         <w:rPr>
           <w:rFonts w:ascii="Gotham Book" w:hAnsi="Gotham Book"/>
         </w:rPr>
-        <w:t xml:space="preserve"> har vi som udgangspunkt besluttet at jeg kun skal lave </w:t>
-      </w:r>
-      <w:proofErr w:type="spellStart"/>
-      <w:r>
-        <w:rPr>
-          <w:rFonts w:ascii="Gotham Book" w:hAnsi="Gotham Book"/>
-        </w:rPr>
-        <w:t>frameworket</w:t>
-      </w:r>
-      <w:proofErr w:type="spellEnd"/>
-      <w:r>
-        <w:rPr>
-          <w:rFonts w:ascii="Gotham Book" w:hAnsi="Gotham Book"/>
-        </w:rPr>
-        <w:t xml:space="preserve"> til at kunne understøtte de første to test cases (punkt </w:t>
+        <w:t xml:space="preserve"> har vi som udgangspunkt besluttet at jeg kun skal lave frameworket til at kunne understøtte de første to test cases (punkt </w:t>
       </w:r>
       <w:r>
         <w:rPr>
@@ -5347,21 +5127,7 @@
         <w:rPr>
           <w:rFonts w:ascii="Gotham Book" w:hAnsi="Gotham Book"/>
         </w:rPr>
-        <w:t xml:space="preserve"> – og lade </w:t>
-      </w:r>
-      <w:proofErr w:type="spellStart"/>
-      <w:r>
-        <w:rPr>
-          <w:rFonts w:ascii="Gotham Book" w:hAnsi="Gotham Book"/>
-        </w:rPr>
-        <w:t>frameworket</w:t>
-      </w:r>
-      <w:proofErr w:type="spellEnd"/>
-      <w:r>
-        <w:rPr>
-          <w:rFonts w:ascii="Gotham Book" w:hAnsi="Gotham Book"/>
-        </w:rPr>
-        <w:t xml:space="preserve"> fremtidig</w:t>
+        <w:t xml:space="preserve"> – og lade frameworket fremtidig</w:t>
       </w:r>
       <w:r>
         <w:rPr>
@@ -5410,7 +5176,7 @@
           <w:b w:val="0"/>
         </w:rPr>
       </w:pPr>
-      <w:bookmarkStart w:id="4" w:name="_Toc352081383"/>
+      <w:bookmarkStart w:id="4" w:name="_Toc352252151"/>
       <w:r>
         <w:rPr>
           <w:rFonts w:ascii="Gotham Medium" w:hAnsi="Gotham Medium"/>
@@ -5521,21 +5287,7 @@
         <w:rPr>
           <w:rFonts w:ascii="Gotham Book" w:hAnsi="Gotham Book"/>
         </w:rPr>
-        <w:t xml:space="preserve">”Projects in Computing and Information Systems: A </w:t>
-      </w:r>
-      <w:proofErr w:type="spellStart"/>
-      <w:r>
-        <w:rPr>
-          <w:rFonts w:ascii="Gotham Book" w:hAnsi="Gotham Book"/>
-        </w:rPr>
-        <w:t>Student's</w:t>
-      </w:r>
-      <w:proofErr w:type="spellEnd"/>
-      <w:r>
-        <w:rPr>
-          <w:rFonts w:ascii="Gotham Book" w:hAnsi="Gotham Book"/>
-        </w:rPr>
-        <w:t xml:space="preserve"> Guide”</w:t>
+        <w:t>”Projects in Computing and Information Systems: A Student's Guide”</w:t>
       </w:r>
       <w:r>
         <w:rPr>
@@ -5559,16 +5311,8 @@
         <w:rPr>
           <w:rFonts w:ascii="Gotham Book" w:hAnsi="Gotham Book"/>
         </w:rPr>
-        <w:t xml:space="preserve"> Christian </w:t>
-      </w:r>
-      <w:proofErr w:type="spellStart"/>
-      <w:r>
-        <w:rPr>
-          <w:rFonts w:ascii="Gotham Book" w:hAnsi="Gotham Book"/>
-        </w:rPr>
-        <w:t>Dawson</w:t>
-      </w:r>
-      <w:proofErr w:type="spellEnd"/>
+        <w:t xml:space="preserve"> Christian Dawson</w:t>
+      </w:r>
       <w:r>
         <w:rPr>
           <w:rFonts w:ascii="Gotham Book" w:hAnsi="Gotham Book"/>
@@ -5621,22 +5365,176 @@
         <w:rPr>
           <w:rFonts w:ascii="Gotham Book" w:hAnsi="Gotham Book"/>
         </w:rPr>
-        <w:t xml:space="preserve">Min vejleder fandt </w:t>
-      </w:r>
-      <w:bookmarkStart w:id="5" w:name="_GoBack"/>
+        <w:t>Min vejleder fandt et dokument</w:t>
+      </w:r>
+      <w:r>
+        <w:rPr>
+          <w:rStyle w:val="Fodnotehenvisning"/>
+          <w:rFonts w:ascii="Gotham Book" w:hAnsi="Gotham Book"/>
+        </w:rPr>
+        <w:footnoteReference w:id="1"/>
+      </w:r>
+      <w:r>
+        <w:rPr>
+          <w:rFonts w:ascii="Gotham Book" w:hAnsi="Gotham Book"/>
+        </w:rPr>
+        <w:t xml:space="preserve"> </w:t>
+      </w:r>
+      <w:r>
+        <w:rPr>
+          <w:rFonts w:ascii="Gotham Book" w:hAnsi="Gotham Book"/>
+        </w:rPr>
+        <w:t xml:space="preserve">frem til mig, </w:t>
+      </w:r>
+      <w:r>
+        <w:rPr>
+          <w:rFonts w:ascii="Gotham Book" w:hAnsi="Gotham Book"/>
+        </w:rPr>
+        <w:t>som han troede jeg allerede havde fået udleveret fra min uddannelseskoordinator</w:t>
+      </w:r>
+      <w:r>
+        <w:rPr>
+          <w:rFonts w:ascii="Gotham Book" w:hAnsi="Gotham Book"/>
+        </w:rPr>
+        <w:t xml:space="preserve">. Jeg begyndte at følge dokumentets </w:t>
+      </w:r>
+      <w:r>
+        <w:rPr>
+          <w:rFonts w:ascii="Gotham Book" w:hAnsi="Gotham Book"/>
+        </w:rPr>
+        <w:t xml:space="preserve">forudsætninger og krav, og herved </w:t>
+      </w:r>
+      <w:r>
+        <w:rPr>
+          <w:rFonts w:ascii="Gotham Book" w:hAnsi="Gotham Book"/>
+        </w:rPr>
+        <w:t>tilrette</w:t>
+      </w:r>
+      <w:r>
+        <w:rPr>
+          <w:rFonts w:ascii="Gotham Book" w:hAnsi="Gotham Book"/>
+        </w:rPr>
+        <w:t xml:space="preserve"> dele </w:t>
+      </w:r>
+      <w:r>
+        <w:rPr>
+          <w:rFonts w:ascii="Gotham Book" w:hAnsi="Gotham Book"/>
+        </w:rPr>
+        <w:t>af min rapport</w:t>
+      </w:r>
+      <w:r>
+        <w:rPr>
+          <w:rFonts w:ascii="Gotham Book" w:hAnsi="Gotham Book"/>
+        </w:rPr>
+        <w:t xml:space="preserve"> til at stemme overens med dokumentet</w:t>
+      </w:r>
+      <w:r>
+        <w:rPr>
+          <w:rFonts w:ascii="Gotham Book" w:hAnsi="Gotham Book"/>
+        </w:rPr>
+        <w:t xml:space="preserve">. </w:t>
+      </w:r>
+    </w:p>
+    <w:p/>
+    <w:p>
+      <w:pPr>
+        <w:pStyle w:val="Overskrift2"/>
+        <w:spacing w:line="360" w:lineRule="auto"/>
+        <w:rPr>
+          <w:rFonts w:ascii="Gotham Medium" w:hAnsi="Gotham Medium"/>
+          <w:b w:val="0"/>
+        </w:rPr>
+      </w:pPr>
+      <w:bookmarkStart w:id="5" w:name="_Toc352252152"/>
+      <w:r>
+        <w:rPr>
+          <w:rFonts w:ascii="Gotham Medium" w:hAnsi="Gotham Medium"/>
+          <w:b w:val="0"/>
+        </w:rPr>
+        <w:t>2.1</w:t>
+      </w:r>
+      <w:r>
+        <w:rPr>
+          <w:rFonts w:ascii="Gotham Medium" w:hAnsi="Gotham Medium"/>
+          <w:b w:val="0"/>
+        </w:rPr>
+        <w:t xml:space="preserve"> </w:t>
+      </w:r>
+      <w:r>
+        <w:rPr>
+          <w:rFonts w:ascii="Gotham Medium" w:hAnsi="Gotham Medium"/>
+          <w:b w:val="0"/>
+        </w:rPr>
+        <w:t>Projektplan</w:t>
+      </w:r>
       <w:bookmarkEnd w:id="5"/>
-      <w:r>
-        <w:rPr>
-          <w:rFonts w:ascii="Gotham Book" w:hAnsi="Gotham Book"/>
-        </w:rPr>
-        <w:t>et dokument</w:t>
-      </w:r>
-      <w:r>
-        <w:rPr>
-          <w:rStyle w:val="Fodnotehenvisning"/>
-          <w:rFonts w:ascii="Gotham Book" w:hAnsi="Gotham Book"/>
-        </w:rPr>
-        <w:footnoteReference w:id="1"/>
+    </w:p>
+    <w:p>
+      <w:pPr>
+        <w:spacing w:line="360" w:lineRule="auto"/>
+        <w:rPr>
+          <w:rFonts w:ascii="Gotham Book" w:hAnsi="Gotham Book"/>
+        </w:rPr>
+      </w:pPr>
+      <w:r>
+        <w:rPr>
+          <w:rFonts w:ascii="Gotham Book" w:hAnsi="Gotham Book"/>
+        </w:rPr>
+        <w:t>For at overskue projektet, lavede jeg på anbefaling af Dr. Christian Dawson’s bog, en ”Work Breakdown</w:t>
+      </w:r>
+      <w:r>
+        <w:rPr>
+          <w:rFonts w:ascii="Gotham Book" w:hAnsi="Gotham Book"/>
+        </w:rPr>
+        <w:t xml:space="preserve"> Structure</w:t>
+      </w:r>
+      <w:r>
+        <w:rPr>
+          <w:rFonts w:ascii="Gotham Book" w:hAnsi="Gotham Book"/>
+        </w:rPr>
+        <w:t xml:space="preserve">” diagram, som havde til formål at brainstorme og visualisere alle vigtige </w:t>
+      </w:r>
+      <w:r>
+        <w:rPr>
+          <w:rFonts w:ascii="Gotham Book" w:hAnsi="Gotham Book"/>
+        </w:rPr>
+        <w:t>opgaver</w:t>
+      </w:r>
+      <w:r>
+        <w:rPr>
+          <w:rFonts w:ascii="Gotham Book" w:hAnsi="Gotham Book"/>
+        </w:rPr>
+        <w:t>.</w:t>
+      </w:r>
+      <w:r>
+        <w:rPr>
+          <w:rFonts w:ascii="Gotham Book" w:hAnsi="Gotham Book"/>
+        </w:rPr>
+        <w:t xml:space="preserve"> Herved</w:t>
+      </w:r>
+      <w:r>
+        <w:rPr>
+          <w:rFonts w:ascii="Gotham Book" w:hAnsi="Gotham Book"/>
+        </w:rPr>
+        <w:t xml:space="preserve"> at gøre det lettere at give et</w:t>
+      </w:r>
+      <w:r>
+        <w:rPr>
+          <w:rFonts w:ascii="Gotham Book" w:hAnsi="Gotham Book"/>
+        </w:rPr>
+        <w:t xml:space="preserve"> tidsestimat på hver enkelt </w:t>
+      </w:r>
+      <w:r>
+        <w:rPr>
+          <w:rFonts w:ascii="Gotham Book" w:hAnsi="Gotham Book"/>
+        </w:rPr>
+        <w:t>opgave</w:t>
+      </w:r>
+      <w:r>
+        <w:rPr>
+          <w:rFonts w:ascii="Gotham Book" w:hAnsi="Gotham Book"/>
+        </w:rPr>
+        <w:t>.</w:t>
       </w:r>
       <w:r>
         <w:rPr>
@@ -5644,190 +5542,6 @@
         </w:rPr>
         <w:t xml:space="preserve"> </w:t>
       </w:r>
-      <w:r>
-        <w:rPr>
-          <w:rFonts w:ascii="Gotham Book" w:hAnsi="Gotham Book"/>
-        </w:rPr>
-        <w:t xml:space="preserve">frem til mig, </w:t>
-      </w:r>
-      <w:r>
-        <w:rPr>
-          <w:rFonts w:ascii="Gotham Book" w:hAnsi="Gotham Book"/>
-        </w:rPr>
-        <w:t>som han troede jeg allerede havde fået udleveret fra min uddannelseskoordinator</w:t>
-      </w:r>
-      <w:r>
-        <w:rPr>
-          <w:rFonts w:ascii="Gotham Book" w:hAnsi="Gotham Book"/>
-        </w:rPr>
-        <w:t xml:space="preserve">. Jeg begyndte at følge dokumentets </w:t>
-      </w:r>
-      <w:r>
-        <w:rPr>
-          <w:rFonts w:ascii="Gotham Book" w:hAnsi="Gotham Book"/>
-        </w:rPr>
-        <w:t xml:space="preserve">forudsætninger og krav, og herved </w:t>
-      </w:r>
-      <w:r>
-        <w:rPr>
-          <w:rFonts w:ascii="Gotham Book" w:hAnsi="Gotham Book"/>
-        </w:rPr>
-        <w:t>tilrette</w:t>
-      </w:r>
-      <w:r>
-        <w:rPr>
-          <w:rFonts w:ascii="Gotham Book" w:hAnsi="Gotham Book"/>
-        </w:rPr>
-        <w:t xml:space="preserve"> dele </w:t>
-      </w:r>
-      <w:r>
-        <w:rPr>
-          <w:rFonts w:ascii="Gotham Book" w:hAnsi="Gotham Book"/>
-        </w:rPr>
-        <w:t>af min rapport</w:t>
-      </w:r>
-      <w:r>
-        <w:rPr>
-          <w:rFonts w:ascii="Gotham Book" w:hAnsi="Gotham Book"/>
-        </w:rPr>
-        <w:t xml:space="preserve"> til at stemme overens med dokumentet</w:t>
-      </w:r>
-      <w:r>
-        <w:rPr>
-          <w:rFonts w:ascii="Gotham Book" w:hAnsi="Gotham Book"/>
-        </w:rPr>
-        <w:t xml:space="preserve">. </w:t>
-      </w:r>
-    </w:p>
-    <w:p/>
-    <w:p>
-      <w:pPr>
-        <w:pStyle w:val="Overskrift2"/>
-        <w:spacing w:line="360" w:lineRule="auto"/>
-        <w:rPr>
-          <w:rFonts w:ascii="Gotham Medium" w:hAnsi="Gotham Medium"/>
-          <w:b w:val="0"/>
-        </w:rPr>
-      </w:pPr>
-      <w:r>
-        <w:rPr>
-          <w:rFonts w:ascii="Gotham Medium" w:hAnsi="Gotham Medium"/>
-          <w:b w:val="0"/>
-        </w:rPr>
-        <w:t>2.1</w:t>
-      </w:r>
-      <w:r>
-        <w:rPr>
-          <w:rFonts w:ascii="Gotham Medium" w:hAnsi="Gotham Medium"/>
-          <w:b w:val="0"/>
-        </w:rPr>
-        <w:t xml:space="preserve"> </w:t>
-      </w:r>
-      <w:r>
-        <w:rPr>
-          <w:rFonts w:ascii="Gotham Medium" w:hAnsi="Gotham Medium"/>
-          <w:b w:val="0"/>
-        </w:rPr>
-        <w:t>Projektplan</w:t>
-      </w:r>
-    </w:p>
-    <w:p>
-      <w:pPr>
-        <w:spacing w:line="360" w:lineRule="auto"/>
-        <w:rPr>
-          <w:rFonts w:ascii="Gotham Book" w:hAnsi="Gotham Book"/>
-        </w:rPr>
-      </w:pPr>
-      <w:r>
-        <w:rPr>
-          <w:rFonts w:ascii="Gotham Book" w:hAnsi="Gotham Book"/>
-        </w:rPr>
-        <w:t xml:space="preserve">For at overskue projektet, lavede jeg på anbefaling af Dr. Christian </w:t>
-      </w:r>
-      <w:proofErr w:type="spellStart"/>
-      <w:r>
-        <w:rPr>
-          <w:rFonts w:ascii="Gotham Book" w:hAnsi="Gotham Book"/>
-        </w:rPr>
-        <w:t>Dawson’s</w:t>
-      </w:r>
-      <w:proofErr w:type="spellEnd"/>
-      <w:r>
-        <w:rPr>
-          <w:rFonts w:ascii="Gotham Book" w:hAnsi="Gotham Book"/>
-        </w:rPr>
-        <w:t xml:space="preserve"> bog, en ”Work Breakdown</w:t>
-      </w:r>
-      <w:r>
-        <w:rPr>
-          <w:rFonts w:ascii="Gotham Book" w:hAnsi="Gotham Book"/>
-        </w:rPr>
-        <w:t xml:space="preserve"> </w:t>
-      </w:r>
-      <w:proofErr w:type="spellStart"/>
-      <w:r>
-        <w:rPr>
-          <w:rFonts w:ascii="Gotham Book" w:hAnsi="Gotham Book"/>
-        </w:rPr>
-        <w:t>Structure</w:t>
-      </w:r>
-      <w:proofErr w:type="spellEnd"/>
-      <w:r>
-        <w:rPr>
-          <w:rFonts w:ascii="Gotham Book" w:hAnsi="Gotham Book"/>
-        </w:rPr>
-        <w:t xml:space="preserve">” diagram, som havde til formål at brainstorme og visualisere alle vigtige </w:t>
-      </w:r>
-      <w:r>
-        <w:rPr>
-          <w:rFonts w:ascii="Gotham Book" w:hAnsi="Gotham Book"/>
-        </w:rPr>
-        <w:t>opgaver</w:t>
-      </w:r>
-      <w:r>
-        <w:rPr>
-          <w:rFonts w:ascii="Gotham Book" w:hAnsi="Gotham Book"/>
-        </w:rPr>
-        <w:t>.</w:t>
-      </w:r>
-      <w:r>
-        <w:rPr>
-          <w:rFonts w:ascii="Gotham Book" w:hAnsi="Gotham Book"/>
-        </w:rPr>
-        <w:t xml:space="preserve"> Herved gøre det lettere at give et ”</w:t>
-      </w:r>
-      <w:proofErr w:type="spellStart"/>
-      <w:r>
-        <w:rPr>
-          <w:rFonts w:ascii="Gotham Book" w:hAnsi="Gotham Book"/>
-        </w:rPr>
-        <w:t>worst</w:t>
-      </w:r>
-      <w:proofErr w:type="spellEnd"/>
-      <w:r>
-        <w:rPr>
-          <w:rFonts w:ascii="Gotham Book" w:hAnsi="Gotham Book"/>
-        </w:rPr>
-        <w:t xml:space="preserve">-case” tidsestimat på hver enkelt </w:t>
-      </w:r>
-      <w:r>
-        <w:rPr>
-          <w:rFonts w:ascii="Gotham Book" w:hAnsi="Gotham Book"/>
-        </w:rPr>
-        <w:t>opgave</w:t>
-      </w:r>
-      <w:r>
-        <w:rPr>
-          <w:rFonts w:ascii="Gotham Book" w:hAnsi="Gotham Book"/>
-        </w:rPr>
-        <w:t>.</w:t>
-      </w:r>
-      <w:r>
-        <w:rPr>
-          <w:rFonts w:ascii="Gotham Book" w:hAnsi="Gotham Book"/>
-        </w:rPr>
-        <w:t xml:space="preserve"> </w:t>
-      </w:r>
     </w:p>
     <w:p>
       <w:pPr>
@@ -5854,36 +5568,14 @@
         <w:rPr>
           <w:rFonts w:ascii="Gotham Book" w:hAnsi="Gotham Book"/>
         </w:rPr>
-        <w:t>”</w:t>
-      </w:r>
-      <w:proofErr w:type="spellStart"/>
-      <w:r>
-        <w:rPr>
-          <w:rFonts w:ascii="Gotham Book" w:hAnsi="Gotham Book"/>
-        </w:rPr>
-        <w:t>work</w:t>
-      </w:r>
-      <w:proofErr w:type="spellEnd"/>
-      <w:r>
-        <w:rPr>
-          <w:rFonts w:ascii="Gotham Book" w:hAnsi="Gotham Book"/>
-        </w:rPr>
-        <w:t xml:space="preserve"> break</w:t>
-      </w:r>
-      <w:r>
-        <w:rPr>
-          <w:rFonts w:ascii="Gotham Book" w:hAnsi="Gotham Book"/>
-        </w:rPr>
-        <w:t xml:space="preserve">down </w:t>
-      </w:r>
-      <w:proofErr w:type="spellStart"/>
-      <w:r>
-        <w:rPr>
-          <w:rFonts w:ascii="Gotham Book" w:hAnsi="Gotham Book"/>
-        </w:rPr>
-        <w:t>structure</w:t>
-      </w:r>
-      <w:proofErr w:type="spellEnd"/>
+        <w:t>”work break</w:t>
+      </w:r>
+      <w:r>
+        <w:rPr>
+          <w:rFonts w:ascii="Gotham Book" w:hAnsi="Gotham Book"/>
+        </w:rPr>
+        <w:t>down structure</w:t>
+      </w:r>
       <w:r>
         <w:rPr>
           <w:rFonts w:ascii="Gotham Book" w:hAnsi="Gotham Book"/>
@@ -5945,7 +5637,7 @@
                     </pic:cNvPicPr>
                   </pic:nvPicPr>
                   <pic:blipFill>
-                    <a:blip r:embed="rId13">
+                    <a:blip r:embed="rId14">
                       <a:extLst>
                         <a:ext uri="{28A0092B-C50C-407E-A947-70E740481C1C}">
                           <a14:useLocalDpi xmlns:a14="http://schemas.microsoft.com/office/drawing/2010/main" val="0"/>
@@ -6009,28 +5701,18 @@
         <w:t>Opgave flow</w:t>
       </w:r>
       <w:r>
-        <w:t xml:space="preserve"> (Work breakdown </w:t>
-      </w:r>
-      <w:proofErr w:type="spellStart"/>
-      <w:r>
-        <w:t>structure</w:t>
-      </w:r>
-      <w:proofErr w:type="spellEnd"/>
-      <w:r>
-        <w:t>)</w:t>
-      </w:r>
-    </w:p>
-    <w:p>
-      <w:pPr>
-        <w:spacing w:line="360" w:lineRule="auto"/>
-        <w:rPr>
-          <w:rFonts w:ascii="Gotham Book" w:hAnsi="Gotham Book"/>
-        </w:rPr>
-      </w:pPr>
-    </w:p>
-    <w:p>
-      <w:bookmarkStart w:id="6" w:name="_Toc352081384"/>
-    </w:p>
+        <w:t xml:space="preserve"> (Work breakdown structure)</w:t>
+      </w:r>
+    </w:p>
+    <w:p>
+      <w:pPr>
+        <w:spacing w:line="360" w:lineRule="auto"/>
+        <w:rPr>
+          <w:rFonts w:ascii="Gotham Book" w:hAnsi="Gotham Book"/>
+        </w:rPr>
+      </w:pPr>
+    </w:p>
+    <w:p/>
     <w:tbl>
       <w:tblPr>
         <w:tblStyle w:val="Lysliste"/>
@@ -6213,13 +5895,8 @@
           </w:p>
           <w:p>
             <w:r>
-              <w:t xml:space="preserve">+ </w:t>
+              <w:t>+ Review</w:t>
             </w:r>
-            <w:proofErr w:type="spellStart"/>
-            <w:r>
-              <w:t>Review</w:t>
-            </w:r>
-            <w:proofErr w:type="spellEnd"/>
           </w:p>
         </w:tc>
         <w:tc>
@@ -6231,7 +5908,7 @@
               <w:cnfStyle w:val="000000100000" w:firstRow="0" w:lastRow="0" w:firstColumn="0" w:lastColumn="0" w:oddVBand="0" w:evenVBand="0" w:oddHBand="1" w:evenHBand="0" w:firstRowFirstColumn="0" w:firstRowLastColumn="0" w:lastRowFirstColumn="0" w:lastRowLastColumn="0"/>
             </w:pPr>
             <w:r>
-              <w:t>1</w:t>
+              <w:t>2</w:t>
             </w:r>
             <w:r>
               <w:t xml:space="preserve"> uger</w:t>
@@ -6255,13 +5932,8 @@
           </w:p>
           <w:p>
             <w:r>
-              <w:t xml:space="preserve">+ </w:t>
+              <w:t>+ Review</w:t>
             </w:r>
-            <w:proofErr w:type="spellStart"/>
-            <w:r>
-              <w:t>Review</w:t>
-            </w:r>
-            <w:proofErr w:type="spellEnd"/>
           </w:p>
         </w:tc>
         <w:tc>
@@ -6332,26 +6004,16 @@
             </w:r>
             <w:r>
               <w:br/>
-              <w:t xml:space="preserve">+ Sprint </w:t>
+              <w:t>+ Sprint backlog</w:t>
             </w:r>
-            <w:proofErr w:type="spellStart"/>
-            <w:r>
-              <w:t>backlog</w:t>
-            </w:r>
-            <w:proofErr w:type="spellEnd"/>
             <w:r>
               <w:br/>
               <w:t>+ Sprint</w:t>
             </w:r>
             <w:r>
               <w:br/>
-              <w:t xml:space="preserve">+ Produkt </w:t>
+              <w:t>+ Produkt review</w:t>
             </w:r>
-            <w:proofErr w:type="spellStart"/>
-            <w:r>
-              <w:t>review</w:t>
-            </w:r>
-            <w:proofErr w:type="spellEnd"/>
             <w:r>
               <w:br/>
               <w:t>+ Tests</w:t>
@@ -6393,429 +6055,290 @@
         <w:br/>
       </w:r>
       <w:r>
-        <w:t>Tabel 1</w:t>
+        <w:t xml:space="preserve">Tabel 1 </w:t>
+      </w:r>
+      <w:r>
+        <w:t>–</w:t>
       </w:r>
       <w:r>
         <w:t xml:space="preserve"> </w:t>
       </w:r>
       <w:r>
-        <w:t>–</w:t>
-      </w:r>
-      <w:r>
-        <w:t xml:space="preserve"> </w:t>
-      </w:r>
-      <w:proofErr w:type="spellStart"/>
-      <w:r>
-        <w:t>Worst</w:t>
-      </w:r>
-      <w:proofErr w:type="spellEnd"/>
-      <w:r>
-        <w:t xml:space="preserve"> case t</w:t>
-      </w:r>
-      <w:r>
-        <w:t>idsestimat</w:t>
-      </w:r>
-      <w:r>
-        <w:t>er for projektet</w:t>
-      </w:r>
-    </w:p>
-    <w:p>
-      <w:pPr>
-        <w:spacing w:line="360" w:lineRule="auto"/>
-        <w:rPr>
-          <w:rFonts w:ascii="Gotham Book" w:hAnsi="Gotham Book"/>
-        </w:rPr>
-      </w:pPr>
-    </w:p>
-    <w:p>
-      <w:pPr>
-        <w:spacing w:line="360" w:lineRule="auto"/>
-        <w:rPr>
-          <w:rFonts w:ascii="Gotham Book" w:hAnsi="Gotham Book"/>
-        </w:rPr>
-      </w:pPr>
-      <w:r>
-        <w:rPr>
-          <w:rFonts w:ascii="Gotham Book" w:hAnsi="Gotham Book"/>
-        </w:rPr>
-        <w:t>I figur 1 ser vi min ”</w:t>
-      </w:r>
-      <w:proofErr w:type="spellStart"/>
-      <w:r>
-        <w:rPr>
-          <w:rFonts w:ascii="Gotham Book" w:hAnsi="Gotham Book"/>
-        </w:rPr>
-        <w:t>work</w:t>
-      </w:r>
-      <w:proofErr w:type="spellEnd"/>
-      <w:r>
-        <w:rPr>
-          <w:rFonts w:ascii="Gotham Book" w:hAnsi="Gotham Book"/>
-        </w:rPr>
-        <w:t xml:space="preserve"> breakdown </w:t>
-      </w:r>
-      <w:proofErr w:type="spellStart"/>
-      <w:r>
-        <w:rPr>
-          <w:rFonts w:ascii="Gotham Book" w:hAnsi="Gotham Book"/>
-        </w:rPr>
-        <w:t>structure</w:t>
-      </w:r>
-      <w:proofErr w:type="spellEnd"/>
-      <w:r>
-        <w:rPr>
-          <w:rFonts w:ascii="Gotham Book" w:hAnsi="Gotham Book"/>
-        </w:rPr>
-        <w:t xml:space="preserve">”. I tabel 1 ser vi min tidsestimater givet for hvert enkelt </w:t>
-      </w:r>
-      <w:proofErr w:type="spellStart"/>
-      <w:r>
-        <w:rPr>
-          <w:rFonts w:ascii="Gotham Book" w:hAnsi="Gotham Book"/>
-        </w:rPr>
-        <w:t>arbejds</w:t>
-      </w:r>
-      <w:proofErr w:type="spellEnd"/>
-      <w:r>
-        <w:rPr>
-          <w:rFonts w:ascii="Gotham Book" w:hAnsi="Gotham Book"/>
-        </w:rPr>
-        <w:t xml:space="preserve"> </w:t>
-      </w:r>
-      <w:proofErr w:type="spellStart"/>
-      <w:r>
-        <w:rPr>
-          <w:rFonts w:ascii="Gotham Book" w:hAnsi="Gotham Book"/>
-        </w:rPr>
-        <w:t>process</w:t>
-      </w:r>
-      <w:proofErr w:type="spellEnd"/>
-      <w:r>
-        <w:rPr>
-          <w:rFonts w:ascii="Gotham Book" w:hAnsi="Gotham Book"/>
-        </w:rPr>
-        <w:t xml:space="preserve">. </w:t>
-      </w:r>
-    </w:p>
-    <w:p/>
-    <w:p/>
-    <w:p>
-      <w:pPr>
-        <w:pStyle w:val="Overskrift2"/>
-        <w:spacing w:line="360" w:lineRule="auto"/>
-        <w:rPr>
-          <w:rFonts w:ascii="Gotham Medium" w:hAnsi="Gotham Medium"/>
-          <w:b w:val="0"/>
-        </w:rPr>
-      </w:pPr>
-      <w:r>
-        <w:rPr>
-          <w:rFonts w:ascii="Gotham Medium" w:hAnsi="Gotham Medium"/>
-          <w:b w:val="0"/>
-        </w:rPr>
-        <w:t>2</w:t>
-      </w:r>
-      <w:r>
-        <w:rPr>
-          <w:rFonts w:ascii="Gotham Medium" w:hAnsi="Gotham Medium"/>
-          <w:b w:val="0"/>
-        </w:rPr>
-        <w:t>.2</w:t>
-      </w:r>
-      <w:r>
-        <w:rPr>
-          <w:rFonts w:ascii="Gotham Medium" w:hAnsi="Gotham Medium"/>
-          <w:b w:val="0"/>
-        </w:rPr>
-        <w:t xml:space="preserve"> </w:t>
-      </w:r>
-      <w:r>
-        <w:rPr>
-          <w:rFonts w:ascii="Gotham Medium" w:hAnsi="Gotham Medium"/>
-          <w:b w:val="0"/>
-        </w:rPr>
-        <w:t>Udviklingsmetode</w:t>
-      </w:r>
-      <w:bookmarkEnd w:id="6"/>
-      <w:r>
-        <w:rPr>
-          <w:rFonts w:ascii="Gotham Medium" w:hAnsi="Gotham Medium"/>
-          <w:b w:val="0"/>
-        </w:rPr>
-        <w:t xml:space="preserve"> af produktet</w:t>
-      </w:r>
-    </w:p>
-    <w:p>
-      <w:pPr>
-        <w:spacing w:line="360" w:lineRule="auto"/>
-        <w:rPr>
-          <w:rFonts w:ascii="Gotham Book" w:hAnsi="Gotham Book"/>
-        </w:rPr>
-      </w:pPr>
-      <w:r>
-        <w:rPr>
-          <w:rFonts w:ascii="Gotham Book" w:hAnsi="Gotham Book"/>
-        </w:rPr>
-        <w:t xml:space="preserve">Udviklingsmetoden som </w:t>
-      </w:r>
-      <w:r>
-        <w:rPr>
-          <w:rFonts w:ascii="Gotham Book" w:hAnsi="Gotham Book"/>
-        </w:rPr>
-        <w:t>jeg har</w:t>
-      </w:r>
-      <w:r>
-        <w:rPr>
-          <w:rFonts w:ascii="Gotham Book" w:hAnsi="Gotham Book"/>
-        </w:rPr>
-        <w:t xml:space="preserve"> </w:t>
-      </w:r>
-      <w:r>
-        <w:rPr>
-          <w:rFonts w:ascii="Gotham Book" w:hAnsi="Gotham Book"/>
-        </w:rPr>
-        <w:t>anvendt</w:t>
-      </w:r>
-      <w:r>
-        <w:rPr>
-          <w:rFonts w:ascii="Gotham Book" w:hAnsi="Gotham Book"/>
-        </w:rPr>
-        <w:t xml:space="preserve"> </w:t>
-      </w:r>
-      <w:r>
-        <w:rPr>
-          <w:rFonts w:ascii="Gotham Book" w:hAnsi="Gotham Book"/>
-        </w:rPr>
-        <w:t xml:space="preserve">i dette projekt er </w:t>
-      </w:r>
-      <w:proofErr w:type="spellStart"/>
-      <w:r>
-        <w:rPr>
-          <w:rFonts w:ascii="Gotham Book" w:hAnsi="Gotham Book"/>
-        </w:rPr>
-        <w:t>Scrum</w:t>
-      </w:r>
-      <w:proofErr w:type="spellEnd"/>
-      <w:r>
-        <w:rPr>
-          <w:rFonts w:ascii="Gotham Book" w:hAnsi="Gotham Book"/>
-        </w:rPr>
-        <w:t xml:space="preserve">, årsagen til at jeg har valgt </w:t>
-      </w:r>
-      <w:proofErr w:type="spellStart"/>
-      <w:r>
-        <w:rPr>
-          <w:rFonts w:ascii="Gotham Book" w:hAnsi="Gotham Book"/>
-        </w:rPr>
-        <w:t>Scrum</w:t>
-      </w:r>
-      <w:proofErr w:type="spellEnd"/>
-      <w:r>
-        <w:rPr>
-          <w:rFonts w:ascii="Gotham Book" w:hAnsi="Gotham Book"/>
-        </w:rPr>
-        <w:t xml:space="preserve"> er på baggrund af dets agile tilgang til software</w:t>
-      </w:r>
-      <w:r>
-        <w:rPr>
-          <w:rFonts w:ascii="Gotham Book" w:hAnsi="Gotham Book"/>
-        </w:rPr>
-        <w:t xml:space="preserve"> udvikling.</w:t>
-      </w:r>
-      <w:r>
-        <w:rPr>
-          <w:rFonts w:ascii="Gotham Book" w:hAnsi="Gotham Book"/>
-        </w:rPr>
-        <w:t xml:space="preserve"> For at kunne forklare hvordan jeg har implementeret </w:t>
-      </w:r>
-      <w:proofErr w:type="spellStart"/>
-      <w:r>
-        <w:rPr>
-          <w:rFonts w:ascii="Gotham Book" w:hAnsi="Gotham Book"/>
-        </w:rPr>
-        <w:t>Scrum</w:t>
-      </w:r>
-      <w:proofErr w:type="spellEnd"/>
-      <w:r>
-        <w:rPr>
-          <w:rFonts w:ascii="Gotham Book" w:hAnsi="Gotham Book"/>
-        </w:rPr>
-        <w:t>, bliver jeg nød til at forklare hvordan min agile tilgang har været. Min agile tilgang har være</w:t>
-      </w:r>
-      <w:r>
-        <w:rPr>
-          <w:rFonts w:ascii="Gotham Book" w:hAnsi="Gotham Book"/>
-        </w:rPr>
-        <w:t xml:space="preserve">t baseret på </w:t>
-      </w:r>
-      <w:r>
-        <w:rPr>
-          <w:rFonts w:ascii="Gotham Book" w:hAnsi="Gotham Book"/>
-        </w:rPr>
-        <w:t>manifest</w:t>
-      </w:r>
-      <w:r>
-        <w:rPr>
-          <w:rFonts w:ascii="Gotham Book" w:hAnsi="Gotham Book"/>
-        </w:rPr>
-        <w:t>en</w:t>
-      </w:r>
-      <w:r>
-        <w:rPr>
-          <w:rFonts w:ascii="Gotham Book" w:hAnsi="Gotham Book"/>
-        </w:rPr>
-        <w:t xml:space="preserve"> </w:t>
-      </w:r>
-      <w:r>
-        <w:rPr>
-          <w:rFonts w:ascii="Gotham Book" w:hAnsi="Gotham Book"/>
-        </w:rPr>
-        <w:t xml:space="preserve">for </w:t>
-      </w:r>
-      <w:r>
-        <w:rPr>
-          <w:rFonts w:ascii="Gotham Book" w:hAnsi="Gotham Book"/>
-        </w:rPr>
-        <w:t xml:space="preserve">agil </w:t>
-      </w:r>
-      <w:r>
-        <w:rPr>
-          <w:rFonts w:ascii="Gotham Book" w:hAnsi="Gotham Book"/>
-        </w:rPr>
-        <w:t>software</w:t>
-      </w:r>
-      <w:r>
-        <w:rPr>
-          <w:rFonts w:ascii="Gotham Book" w:hAnsi="Gotham Book"/>
-        </w:rPr>
-        <w:t>udvikling.</w:t>
-      </w:r>
-      <w:r>
-        <w:rPr>
-          <w:rFonts w:ascii="Gotham Book" w:hAnsi="Gotham Book"/>
-        </w:rPr>
-        <w:t xml:space="preserve"> </w:t>
-      </w:r>
-    </w:p>
-    <w:p>
-      <w:pPr>
-        <w:pStyle w:val="Overskrift2"/>
-        <w:spacing w:line="360" w:lineRule="auto"/>
-        <w:rPr>
-          <w:rFonts w:ascii="Gotham Medium" w:hAnsi="Gotham Medium"/>
-          <w:b w:val="0"/>
-        </w:rPr>
-      </w:pPr>
-      <w:bookmarkStart w:id="7" w:name="_Toc352081385"/>
-      <w:r>
-        <w:rPr>
-          <w:rFonts w:ascii="Gotham Medium" w:hAnsi="Gotham Medium"/>
-          <w:b w:val="0"/>
-        </w:rPr>
-        <w:t>2</w:t>
-      </w:r>
-      <w:r>
-        <w:rPr>
-          <w:rFonts w:ascii="Gotham Medium" w:hAnsi="Gotham Medium"/>
-          <w:b w:val="0"/>
-        </w:rPr>
-        <w:t>.</w:t>
-      </w:r>
-      <w:r>
-        <w:rPr>
-          <w:rFonts w:ascii="Gotham Medium" w:hAnsi="Gotham Medium"/>
-          <w:b w:val="0"/>
-        </w:rPr>
-        <w:t>3</w:t>
-      </w:r>
-      <w:r>
-        <w:rPr>
-          <w:rFonts w:ascii="Gotham Medium" w:hAnsi="Gotham Medium"/>
-          <w:b w:val="0"/>
-        </w:rPr>
-        <w:t xml:space="preserve"> </w:t>
-      </w:r>
-      <w:r>
-        <w:rPr>
-          <w:rFonts w:ascii="Gotham Medium" w:hAnsi="Gotham Medium"/>
-          <w:b w:val="0"/>
-        </w:rPr>
-        <w:t>A</w:t>
-      </w:r>
-      <w:r>
-        <w:rPr>
-          <w:rFonts w:ascii="Gotham Medium" w:hAnsi="Gotham Medium"/>
-          <w:b w:val="0"/>
-        </w:rPr>
-        <w:t>gil softwareudvikling</w:t>
-      </w:r>
-      <w:bookmarkEnd w:id="7"/>
-    </w:p>
-    <w:p>
-      <w:r>
-        <w:rPr>
-          <w:rFonts w:ascii="Gotham Book" w:hAnsi="Gotham Book"/>
-        </w:rPr>
-        <w:t>I den agile manifest er der nogle værdier og principper der gør udvik</w:t>
-      </w:r>
-      <w:r>
-        <w:rPr>
-          <w:rFonts w:ascii="Gotham Book" w:hAnsi="Gotham Book"/>
-        </w:rPr>
-        <w:t xml:space="preserve">ling af software systemer nemmere og. </w:t>
-      </w:r>
-      <w:r>
-        <w:rPr>
-          <w:rFonts w:ascii="Gotham Book" w:hAnsi="Gotham Book"/>
-        </w:rPr>
-        <w:t xml:space="preserve"> </w:t>
-      </w:r>
-    </w:p>
-    <w:p>
-      <w:hyperlink r:id="rId14" w:history="1">
+        <w:t>Tidsestimater</w:t>
+      </w:r>
+      <w:r>
+        <w:t xml:space="preserve"> for projektet</w:t>
+      </w:r>
+    </w:p>
+    <w:p>
+      <w:pPr>
+        <w:spacing w:line="360" w:lineRule="auto"/>
+        <w:rPr>
+          <w:rFonts w:ascii="Gotham Book" w:hAnsi="Gotham Book"/>
+        </w:rPr>
+      </w:pPr>
+    </w:p>
+    <w:p>
+      <w:pPr>
+        <w:spacing w:line="360" w:lineRule="auto"/>
+        <w:rPr>
+          <w:rFonts w:ascii="Gotham Book" w:hAnsi="Gotham Book"/>
+        </w:rPr>
+      </w:pPr>
+      <w:r>
+        <w:rPr>
+          <w:rFonts w:ascii="Gotham Book" w:hAnsi="Gotham Book"/>
+        </w:rPr>
+        <w:t xml:space="preserve">En tidslinje for alle vigtige opgaver kan ses i figur 2. </w:t>
+      </w:r>
+    </w:p>
+    <w:p>
+      <w:pPr>
+        <w:keepNext/>
+        <w:spacing w:line="360" w:lineRule="auto"/>
+      </w:pPr>
+      <w:r>
+        <w:rPr>
+          <w:rFonts w:ascii="Gotham Book" w:hAnsi="Gotham Book"/>
+          <w:noProof/>
+          <w:lang w:val="en-US"/>
+        </w:rPr>
+        <w:drawing>
+          <wp:inline distT="0" distB="0" distL="0" distR="0" wp14:anchorId="0A42EF10" wp14:editId="4C1ACD56">
+            <wp:extent cx="6116320" cy="1491661"/>
+            <wp:effectExtent l="0" t="0" r="5080" b="6985"/>
+            <wp:docPr id="7" name="Billede 4"/>
+            <wp:cNvGraphicFramePr>
+              <a:graphicFrameLocks xmlns:a="http://schemas.openxmlformats.org/drawingml/2006/main" noChangeAspect="1"/>
+            </wp:cNvGraphicFramePr>
+            <a:graphic xmlns:a="http://schemas.openxmlformats.org/drawingml/2006/main">
+              <a:graphicData uri="http://schemas.openxmlformats.org/drawingml/2006/picture">
+                <pic:pic xmlns:pic="http://schemas.openxmlformats.org/drawingml/2006/picture">
+                  <pic:nvPicPr>
+                    <pic:cNvPr id="0" name="Picture 4"/>
+                    <pic:cNvPicPr>
+                      <a:picLocks noChangeAspect="1" noChangeArrowheads="1"/>
+                    </pic:cNvPicPr>
+                  </pic:nvPicPr>
+                  <pic:blipFill>
+                    <a:blip r:embed="rId15">
+                      <a:extLst>
+                        <a:ext uri="{28A0092B-C50C-407E-A947-70E740481C1C}">
+                          <a14:useLocalDpi xmlns:a14="http://schemas.microsoft.com/office/drawing/2010/main" val="0"/>
+                        </a:ext>
+                      </a:extLst>
+                    </a:blip>
+                    <a:srcRect/>
+                    <a:stretch>
+                      <a:fillRect/>
+                    </a:stretch>
+                  </pic:blipFill>
+                  <pic:spPr bwMode="auto">
+                    <a:xfrm>
+                      <a:off x="0" y="0"/>
+                      <a:ext cx="6116320" cy="1491661"/>
+                    </a:xfrm>
+                    <a:prstGeom prst="rect">
+                      <a:avLst/>
+                    </a:prstGeom>
+                    <a:noFill/>
+                    <a:ln>
+                      <a:noFill/>
+                    </a:ln>
+                  </pic:spPr>
+                </pic:pic>
+              </a:graphicData>
+            </a:graphic>
+          </wp:inline>
+        </w:drawing>
+      </w:r>
+    </w:p>
+    <w:p>
+      <w:pPr>
+        <w:pStyle w:val="Billedtekst"/>
+        <w:jc w:val="center"/>
+        <w:rPr>
+          <w:rFonts w:ascii="Gotham Book" w:hAnsi="Gotham Book"/>
+        </w:rPr>
+      </w:pPr>
+      <w:r>
+        <w:t xml:space="preserve">Figur </w:t>
+      </w:r>
+      <w:fldSimple w:instr=" SEQ Figur \* ARABIC ">
         <w:r>
           <w:rPr>
-            <w:rStyle w:val="Llink"/>
+            <w:noProof/>
           </w:rPr>
-          <w:t>http://agilemanifesto.org/</w:t>
+          <w:t>2</w:t>
         </w:r>
-      </w:hyperlink>
-      <w:r>
+      </w:fldSimple>
+      <w:r>
+        <w:t xml:space="preserve"> - Tidslinje over projektet</w:t>
+      </w:r>
+    </w:p>
+    <w:p/>
+    <w:p>
+      <w:pPr>
+        <w:pStyle w:val="Overskrift2"/>
+        <w:spacing w:line="360" w:lineRule="auto"/>
+        <w:rPr>
+          <w:rFonts w:ascii="Gotham Medium" w:hAnsi="Gotham Medium"/>
+          <w:b w:val="0"/>
+        </w:rPr>
+      </w:pPr>
+      <w:bookmarkStart w:id="6" w:name="_Toc352252153"/>
+      <w:r>
+        <w:rPr>
+          <w:rFonts w:ascii="Gotham Medium" w:hAnsi="Gotham Medium"/>
+          <w:b w:val="0"/>
+        </w:rPr>
+        <w:t>2</w:t>
+      </w:r>
+      <w:r>
+        <w:rPr>
+          <w:rFonts w:ascii="Gotham Medium" w:hAnsi="Gotham Medium"/>
+          <w:b w:val="0"/>
+        </w:rPr>
+        <w:t>.2</w:t>
+      </w:r>
+      <w:r>
+        <w:rPr>
+          <w:rFonts w:ascii="Gotham Medium" w:hAnsi="Gotham Medium"/>
+          <w:b w:val="0"/>
+        </w:rPr>
         <w:t xml:space="preserve"> </w:t>
       </w:r>
-    </w:p>
-    <w:p/>
-    <w:p>
-      <w:pPr>
-        <w:spacing w:line="360" w:lineRule="auto"/>
-      </w:pPr>
-      <w:hyperlink r:id="rId15" w:history="1">
-        <w:r>
-          <w:rPr>
-            <w:rStyle w:val="Llink"/>
-          </w:rPr>
-          <w:t>https://www.youtube.com/watch?v=Z9QbYZh1YXY</w:t>
-        </w:r>
-      </w:hyperlink>
-      <w:r>
+      <w:r>
+        <w:rPr>
+          <w:rFonts w:ascii="Gotham Medium" w:hAnsi="Gotham Medium"/>
+          <w:b w:val="0"/>
+        </w:rPr>
+        <w:t>Udviklingsmetode</w:t>
+      </w:r>
+      <w:r>
+        <w:rPr>
+          <w:rFonts w:ascii="Gotham Medium" w:hAnsi="Gotham Medium"/>
+          <w:b w:val="0"/>
+        </w:rPr>
+        <w:t xml:space="preserve"> af produktet</w:t>
+      </w:r>
+      <w:bookmarkEnd w:id="6"/>
+    </w:p>
+    <w:p>
+      <w:pPr>
+        <w:spacing w:line="360" w:lineRule="auto"/>
+        <w:rPr>
+          <w:rFonts w:ascii="Gotham Book" w:hAnsi="Gotham Book"/>
+        </w:rPr>
+      </w:pPr>
+      <w:r>
+        <w:rPr>
+          <w:rFonts w:ascii="Gotham Book" w:hAnsi="Gotham Book"/>
+        </w:rPr>
+        <w:t xml:space="preserve">Udviklingsmetoden som </w:t>
+      </w:r>
+      <w:r>
+        <w:rPr>
+          <w:rFonts w:ascii="Gotham Book" w:hAnsi="Gotham Book"/>
+        </w:rPr>
+        <w:t>jeg har</w:t>
+      </w:r>
+      <w:r>
+        <w:rPr>
+          <w:rFonts w:ascii="Gotham Book" w:hAnsi="Gotham Book"/>
+        </w:rPr>
         <w:t xml:space="preserve"> </w:t>
       </w:r>
-    </w:p>
-    <w:p>
-      <w:pPr>
-        <w:spacing w:line="360" w:lineRule="auto"/>
-      </w:pPr>
-      <w:hyperlink r:id="rId16" w:anchor="The_Manifesto_for_Agile_Software_Development" w:history="1">
-        <w:r>
-          <w:rPr>
-            <w:rStyle w:val="Llink"/>
-          </w:rPr>
-          <w:t>https://en.wikipedia.org/wiki/Agile_software_development#The_Manifesto_for_Agile_Software_Development</w:t>
-        </w:r>
-      </w:hyperlink>
-      <w:r>
+      <w:r>
+        <w:rPr>
+          <w:rFonts w:ascii="Gotham Book" w:hAnsi="Gotham Book"/>
+        </w:rPr>
+        <w:t>anvendt</w:t>
+      </w:r>
+      <w:r>
+        <w:rPr>
+          <w:rFonts w:ascii="Gotham Book" w:hAnsi="Gotham Book"/>
+        </w:rPr>
         <w:t xml:space="preserve"> </w:t>
       </w:r>
+      <w:r>
+        <w:rPr>
+          <w:rFonts w:ascii="Gotham Book" w:hAnsi="Gotham Book"/>
+        </w:rPr>
+        <w:t xml:space="preserve">i dette projekt er </w:t>
+      </w:r>
+      <w:r>
+        <w:rPr>
+          <w:rFonts w:ascii="Gotham Book" w:hAnsi="Gotham Book"/>
+        </w:rPr>
+        <w:t>Scrum, årsagen til at jeg har valgt Scrum er på baggrund af dets agile tilgang til software</w:t>
+      </w:r>
+      <w:r>
+        <w:rPr>
+          <w:rFonts w:ascii="Gotham Book" w:hAnsi="Gotham Book"/>
+        </w:rPr>
+        <w:t xml:space="preserve"> udvikling.</w:t>
+      </w:r>
+      <w:r>
+        <w:rPr>
+          <w:rFonts w:ascii="Gotham Book" w:hAnsi="Gotham Book"/>
+        </w:rPr>
+        <w:t xml:space="preserve"> For at kunne forklare hvordan jeg har implementeret Scrum, bliver jeg nød til at forklare hvordan min agile tilgang har været. Min agile tilgang har være</w:t>
+      </w:r>
+      <w:r>
+        <w:rPr>
+          <w:rFonts w:ascii="Gotham Book" w:hAnsi="Gotham Book"/>
+        </w:rPr>
+        <w:t xml:space="preserve">t baseret på </w:t>
+      </w:r>
+      <w:r>
+        <w:rPr>
+          <w:rFonts w:ascii="Gotham Book" w:hAnsi="Gotham Book"/>
+        </w:rPr>
+        <w:t>manifest</w:t>
+      </w:r>
+      <w:r>
+        <w:rPr>
+          <w:rFonts w:ascii="Gotham Book" w:hAnsi="Gotham Book"/>
+        </w:rPr>
+        <w:t>en</w:t>
+      </w:r>
+      <w:r>
+        <w:rPr>
+          <w:rFonts w:ascii="Gotham Book" w:hAnsi="Gotham Book"/>
+        </w:rPr>
+        <w:t xml:space="preserve"> </w:t>
+      </w:r>
+      <w:r>
+        <w:rPr>
+          <w:rFonts w:ascii="Gotham Book" w:hAnsi="Gotham Book"/>
+        </w:rPr>
+        <w:t xml:space="preserve">for </w:t>
+      </w:r>
+      <w:r>
+        <w:rPr>
+          <w:rFonts w:ascii="Gotham Book" w:hAnsi="Gotham Book"/>
+        </w:rPr>
+        <w:t xml:space="preserve">agil </w:t>
+      </w:r>
+      <w:r>
+        <w:rPr>
+          <w:rFonts w:ascii="Gotham Book" w:hAnsi="Gotham Book"/>
+        </w:rPr>
+        <w:t>software</w:t>
+      </w:r>
+      <w:r>
+        <w:rPr>
+          <w:rFonts w:ascii="Gotham Book" w:hAnsi="Gotham Book"/>
+        </w:rPr>
+        <w:t>udvikling.</w:t>
+      </w:r>
+      <w:r>
+        <w:rPr>
+          <w:rFonts w:ascii="Gotham Book" w:hAnsi="Gotham Book"/>
+        </w:rPr>
+        <w:t xml:space="preserve"> </w:t>
+      </w:r>
     </w:p>
     <w:p>
       <w:pPr>
@@ -6826,7 +6349,7 @@
           <w:b w:val="0"/>
         </w:rPr>
       </w:pPr>
-      <w:bookmarkStart w:id="8" w:name="_Toc352081386"/>
+      <w:bookmarkStart w:id="7" w:name="_Toc352252154"/>
       <w:r>
         <w:rPr>
           <w:rFonts w:ascii="Gotham Medium" w:hAnsi="Gotham Medium"/>
@@ -6846,24 +6369,728 @@
           <w:rFonts w:ascii="Gotham Medium" w:hAnsi="Gotham Medium"/>
           <w:b w:val="0"/>
         </w:rPr>
-        <w:t xml:space="preserve">3 </w:t>
-      </w:r>
-      <w:proofErr w:type="spellStart"/>
-      <w:r>
-        <w:rPr>
-          <w:rFonts w:ascii="Gotham Medium" w:hAnsi="Gotham Medium"/>
-          <w:b w:val="0"/>
-        </w:rPr>
-        <w:t>Scrum</w:t>
-      </w:r>
+        <w:t>3</w:t>
+      </w:r>
+      <w:r>
+        <w:rPr>
+          <w:rFonts w:ascii="Gotham Medium" w:hAnsi="Gotham Medium"/>
+          <w:b w:val="0"/>
+        </w:rPr>
+        <w:t xml:space="preserve"> </w:t>
+      </w:r>
+      <w:r>
+        <w:rPr>
+          <w:rFonts w:ascii="Gotham Medium" w:hAnsi="Gotham Medium"/>
+          <w:b w:val="0"/>
+        </w:rPr>
+        <w:t>A</w:t>
+      </w:r>
+      <w:r>
+        <w:rPr>
+          <w:rFonts w:ascii="Gotham Medium" w:hAnsi="Gotham Medium"/>
+          <w:b w:val="0"/>
+        </w:rPr>
+        <w:t>gil softwareudvikling</w:t>
+      </w:r>
+      <w:bookmarkEnd w:id="7"/>
+    </w:p>
+    <w:p>
+      <w:pPr>
+        <w:spacing w:line="360" w:lineRule="auto"/>
+        <w:rPr>
+          <w:rFonts w:ascii="Gotham Book" w:hAnsi="Gotham Book"/>
+        </w:rPr>
+      </w:pPr>
+      <w:r>
+        <w:rPr>
+          <w:rFonts w:ascii="Gotham Book" w:hAnsi="Gotham Book"/>
+        </w:rPr>
+        <w:t xml:space="preserve">Manifesten for agil softwareudvikling afdækker bedre måder at kunne udvikle software på. Følgende værdier har en </w:t>
+      </w:r>
+      <w:r>
+        <w:rPr>
+          <w:rFonts w:ascii="Gotham Book" w:hAnsi="Gotham Book"/>
+        </w:rPr>
+        <w:t>væsentlig</w:t>
+      </w:r>
+      <w:r>
+        <w:rPr>
+          <w:rFonts w:ascii="Gotham Book" w:hAnsi="Gotham Book"/>
+        </w:rPr>
+        <w:t xml:space="preserve"> betydning for hvordan agilt </w:t>
+      </w:r>
+      <w:r>
+        <w:rPr>
+          <w:rFonts w:ascii="Gotham Book" w:hAnsi="Gotham Book"/>
+        </w:rPr>
+        <w:t xml:space="preserve">software </w:t>
+      </w:r>
+      <w:r>
+        <w:rPr>
+          <w:rFonts w:ascii="Gotham Book" w:hAnsi="Gotham Book"/>
+        </w:rPr>
+        <w:t xml:space="preserve">arbejde bør udføres. </w:t>
+      </w:r>
+    </w:p>
+    <w:p>
+      <w:pPr>
+        <w:spacing w:line="360" w:lineRule="auto"/>
+        <w:rPr>
+          <w:rFonts w:ascii="Gotham Book" w:hAnsi="Gotham Book"/>
+        </w:rPr>
+      </w:pPr>
+    </w:p>
+    <w:p>
+      <w:pPr>
+        <w:pStyle w:val="Listeafsnit"/>
+        <w:numPr>
+          <w:ilvl w:val="0"/>
+          <w:numId w:val="1"/>
+        </w:numPr>
+        <w:spacing w:line="360" w:lineRule="auto"/>
+        <w:rPr>
+          <w:rFonts w:ascii="Gotham Book" w:hAnsi="Gotham Book"/>
+        </w:rPr>
+      </w:pPr>
+      <w:r>
+        <w:rPr>
+          <w:rFonts w:ascii="Gotham Book" w:hAnsi="Gotham Book"/>
+        </w:rPr>
+        <w:t>Individer og samarbejde frem for processer og værktøjer</w:t>
+      </w:r>
+    </w:p>
+    <w:p>
+      <w:pPr>
+        <w:spacing w:line="360" w:lineRule="auto"/>
+        <w:ind w:left="1080"/>
+        <w:rPr>
+          <w:rFonts w:ascii="Gotham Book" w:hAnsi="Gotham Book"/>
+        </w:rPr>
+      </w:pPr>
+      <w:r>
+        <w:rPr>
+          <w:rFonts w:ascii="Gotham Book" w:hAnsi="Gotham Book"/>
+        </w:rPr>
+        <w:t>Ved at jeg kommunikere åbent med alle</w:t>
+      </w:r>
+      <w:r>
+        <w:rPr>
+          <w:rFonts w:ascii="Gotham Book" w:hAnsi="Gotham Book"/>
+        </w:rPr>
+        <w:t xml:space="preserve"> relevante</w:t>
+      </w:r>
+      <w:r>
+        <w:rPr>
+          <w:rFonts w:ascii="Gotham Book" w:hAnsi="Gotham Book"/>
+        </w:rPr>
+        <w:t xml:space="preserve"> </w:t>
+      </w:r>
+      <w:r>
+        <w:rPr>
+          <w:rFonts w:ascii="Gotham Book" w:hAnsi="Gotham Book"/>
+        </w:rPr>
+        <w:t xml:space="preserve">personer </w:t>
+      </w:r>
+      <w:r>
+        <w:rPr>
+          <w:rFonts w:ascii="Gotham Book" w:hAnsi="Gotham Book"/>
+        </w:rPr>
+        <w:t xml:space="preserve">for at få feedback, </w:t>
+      </w:r>
+      <w:r>
+        <w:rPr>
+          <w:rFonts w:ascii="Gotham Book" w:hAnsi="Gotham Book"/>
+        </w:rPr>
+        <w:t xml:space="preserve">og ikke anvender </w:t>
+      </w:r>
+      <w:r>
+        <w:rPr>
+          <w:rFonts w:ascii="Gotham Book" w:hAnsi="Gotham Book"/>
+        </w:rPr>
+        <w:t xml:space="preserve">unødvendige </w:t>
+      </w:r>
+      <w:r>
+        <w:rPr>
+          <w:rFonts w:ascii="Gotham Book" w:hAnsi="Gotham Book"/>
+        </w:rPr>
+        <w:t>værktøjer til at planlægge</w:t>
+      </w:r>
+      <w:r>
+        <w:rPr>
+          <w:rFonts w:ascii="Gotham Book" w:hAnsi="Gotham Book"/>
+        </w:rPr>
+        <w:t>, udvikle</w:t>
+      </w:r>
+      <w:r>
+        <w:rPr>
+          <w:rFonts w:ascii="Gotham Book" w:hAnsi="Gotham Book"/>
+        </w:rPr>
+        <w:t xml:space="preserve"> og </w:t>
+      </w:r>
+      <w:r>
+        <w:rPr>
+          <w:rFonts w:ascii="Gotham Book" w:hAnsi="Gotham Book"/>
+        </w:rPr>
+        <w:t>iværksætte</w:t>
+      </w:r>
+      <w:r>
+        <w:rPr>
+          <w:rFonts w:ascii="Gotham Book" w:hAnsi="Gotham Book"/>
+        </w:rPr>
+        <w:t xml:space="preserve"> mit produkt.</w:t>
+      </w:r>
+    </w:p>
+    <w:p>
+      <w:pPr>
+        <w:pStyle w:val="Listeafsnit"/>
+        <w:numPr>
+          <w:ilvl w:val="0"/>
+          <w:numId w:val="1"/>
+        </w:numPr>
+        <w:spacing w:line="360" w:lineRule="auto"/>
+        <w:rPr>
+          <w:rFonts w:ascii="Gotham Book" w:hAnsi="Gotham Book"/>
+        </w:rPr>
+      </w:pPr>
+      <w:r>
+        <w:rPr>
+          <w:rFonts w:ascii="Gotham Book" w:hAnsi="Gotham Book"/>
+        </w:rPr>
+        <w:t>Velfungerende software frem for omfattende dokumentation</w:t>
+      </w:r>
+    </w:p>
+    <w:p>
+      <w:pPr>
+        <w:spacing w:line="360" w:lineRule="auto"/>
+        <w:ind w:left="1080"/>
+        <w:rPr>
+          <w:rFonts w:ascii="Gotham Book" w:hAnsi="Gotham Book"/>
+        </w:rPr>
+      </w:pPr>
+      <w:r>
+        <w:rPr>
+          <w:rFonts w:ascii="Gotham Book" w:hAnsi="Gotham Book"/>
+        </w:rPr>
+        <w:t xml:space="preserve">Ved at jeg laver et produkt som skal kunne gøre de nødvendige </w:t>
+      </w:r>
+      <w:r>
+        <w:rPr>
+          <w:rFonts w:ascii="Gotham Book" w:hAnsi="Gotham Book"/>
+        </w:rPr>
+        <w:t>ting</w:t>
+      </w:r>
+      <w:r>
+        <w:rPr>
+          <w:rFonts w:ascii="Gotham Book" w:hAnsi="Gotham Book"/>
+        </w:rPr>
+        <w:t xml:space="preserve"> </w:t>
+      </w:r>
+      <w:r>
+        <w:rPr>
+          <w:rFonts w:ascii="Gotham Book" w:hAnsi="Gotham Book"/>
+        </w:rPr>
+        <w:t>som Morning Train efterspørger, i stedet for at arbejde med omfattende kravspecifikationer, diagrammer og dokumenter.</w:t>
+      </w:r>
+    </w:p>
+    <w:p>
+      <w:pPr>
+        <w:pStyle w:val="Listeafsnit"/>
+        <w:numPr>
+          <w:ilvl w:val="0"/>
+          <w:numId w:val="1"/>
+        </w:numPr>
+        <w:spacing w:line="360" w:lineRule="auto"/>
+        <w:rPr>
+          <w:rFonts w:ascii="Gotham Book" w:hAnsi="Gotham Book"/>
+        </w:rPr>
+      </w:pPr>
+      <w:r>
+        <w:rPr>
+          <w:rFonts w:ascii="Gotham Book" w:hAnsi="Gotham Book"/>
+        </w:rPr>
+        <w:t>Samarbejde med kunden frem for kontraktforhandling</w:t>
+      </w:r>
+    </w:p>
+    <w:p>
+      <w:pPr>
+        <w:spacing w:line="360" w:lineRule="auto"/>
+        <w:ind w:left="1080"/>
+        <w:rPr>
+          <w:rFonts w:ascii="Gotham Book" w:hAnsi="Gotham Book"/>
+        </w:rPr>
+      </w:pPr>
+      <w:r>
+        <w:rPr>
+          <w:rFonts w:ascii="Gotham Book" w:hAnsi="Gotham Book"/>
+        </w:rPr>
+        <w:t xml:space="preserve">Ved at jeg hyppigt er i kommunikation med Morning Train, og ikke opsætter kontrakter om hvad der skal med, ikke med </w:t>
+      </w:r>
+      <w:r>
+        <w:rPr>
+          <w:rFonts w:ascii="Gotham Book" w:hAnsi="Gotham Book"/>
+        </w:rPr>
+        <w:t xml:space="preserve">i produktet, </w:t>
+      </w:r>
+      <w:r>
+        <w:rPr>
+          <w:rFonts w:ascii="Gotham Book" w:hAnsi="Gotham Book"/>
+        </w:rPr>
+        <w:t>og</w:t>
+      </w:r>
+      <w:r>
+        <w:rPr>
+          <w:rFonts w:ascii="Gotham Book" w:hAnsi="Gotham Book"/>
+        </w:rPr>
+        <w:t xml:space="preserve"> hvilke vilkår og forudsætninger</w:t>
+      </w:r>
+      <w:r>
+        <w:rPr>
+          <w:rFonts w:ascii="Gotham Book" w:hAnsi="Gotham Book"/>
+        </w:rPr>
+        <w:t xml:space="preserve"> der skal tages forbehold til</w:t>
+      </w:r>
+      <w:r>
+        <w:rPr>
+          <w:rFonts w:ascii="Gotham Book" w:hAnsi="Gotham Book"/>
+        </w:rPr>
+        <w:t xml:space="preserve">. </w:t>
+      </w:r>
+    </w:p>
+    <w:p>
+      <w:pPr>
+        <w:pStyle w:val="Listeafsnit"/>
+        <w:numPr>
+          <w:ilvl w:val="0"/>
+          <w:numId w:val="1"/>
+        </w:numPr>
+        <w:spacing w:line="360" w:lineRule="auto"/>
+        <w:rPr>
+          <w:rFonts w:ascii="Gotham Book" w:hAnsi="Gotham Book"/>
+        </w:rPr>
+      </w:pPr>
+      <w:r>
+        <w:rPr>
+          <w:rFonts w:ascii="Gotham Book" w:hAnsi="Gotham Book"/>
+        </w:rPr>
+        <w:t>Håndtering af forandring frem for fastholdelse af en plan</w:t>
+      </w:r>
+    </w:p>
+    <w:p>
+      <w:pPr>
+        <w:spacing w:line="360" w:lineRule="auto"/>
+        <w:ind w:left="1080"/>
+        <w:rPr>
+          <w:rFonts w:ascii="Gotham Book" w:hAnsi="Gotham Book"/>
+        </w:rPr>
+      </w:pPr>
+      <w:r>
+        <w:rPr>
+          <w:rFonts w:ascii="Gotham Book" w:hAnsi="Gotham Book"/>
+        </w:rPr>
+        <w:t xml:space="preserve">Ved at jeg er tilbøjelig til at ændre på mine tidsplaner og planer. Tilbøjelig til at ændre, tilføje og fjerne krav efter </w:t>
+      </w:r>
+      <w:r>
+        <w:rPr>
+          <w:rFonts w:ascii="Gotham Book" w:hAnsi="Gotham Book"/>
+        </w:rPr>
+        <w:t>Morning Trains</w:t>
+      </w:r>
+      <w:r>
+        <w:rPr>
+          <w:rFonts w:ascii="Gotham Book" w:hAnsi="Gotham Book"/>
+        </w:rPr>
+        <w:t xml:space="preserve"> ønsker og prioriteringer.  </w:t>
+      </w:r>
+    </w:p>
+    <w:p>
+      <w:pPr>
+        <w:spacing w:line="360" w:lineRule="auto"/>
+        <w:ind w:left="1080"/>
+        <w:rPr>
+          <w:rFonts w:ascii="Gotham Book" w:hAnsi="Gotham Book"/>
+        </w:rPr>
+      </w:pPr>
+    </w:p>
+    <w:p>
+      <w:pPr>
+        <w:spacing w:line="360" w:lineRule="auto"/>
+        <w:rPr>
+          <w:rFonts w:ascii="Gotham Book" w:hAnsi="Gotham Book"/>
+        </w:rPr>
+      </w:pPr>
+      <w:r>
+        <w:rPr>
+          <w:rFonts w:ascii="Gotham Book" w:hAnsi="Gotham Book"/>
+        </w:rPr>
+        <w:t xml:space="preserve">Disse fire værdier har markant indflydelse på </w:t>
+      </w:r>
+      <w:r>
+        <w:rPr>
+          <w:rFonts w:ascii="Gotham Book" w:hAnsi="Gotham Book"/>
+        </w:rPr>
+        <w:t>udviklingen af mit produkt, men</w:t>
+      </w:r>
+      <w:r>
+        <w:rPr>
+          <w:rFonts w:ascii="Gotham Book" w:hAnsi="Gotham Book"/>
+        </w:rPr>
+        <w:t xml:space="preserve"> at</w:t>
+      </w:r>
+      <w:r>
+        <w:rPr>
+          <w:rFonts w:ascii="Gotham Book" w:hAnsi="Gotham Book"/>
+        </w:rPr>
+        <w:t xml:space="preserve"> følge nogle bestemte principper vil </w:t>
+      </w:r>
+      <w:r>
+        <w:rPr>
+          <w:rFonts w:ascii="Gotham Book" w:hAnsi="Gotham Book"/>
+        </w:rPr>
+        <w:t>vise sig</w:t>
+      </w:r>
+      <w:r>
+        <w:rPr>
+          <w:rFonts w:ascii="Gotham Book" w:hAnsi="Gotham Book"/>
+        </w:rPr>
+        <w:t xml:space="preserve"> succesrigt for</w:t>
+      </w:r>
+      <w:r>
+        <w:rPr>
+          <w:rFonts w:ascii="Gotham Book" w:hAnsi="Gotham Book"/>
+        </w:rPr>
+        <w:t xml:space="preserve"> mit</w:t>
+      </w:r>
+      <w:r>
+        <w:rPr>
+          <w:rFonts w:ascii="Gotham Book" w:hAnsi="Gotham Book"/>
+        </w:rPr>
+        <w:t xml:space="preserve"> </w:t>
+      </w:r>
+      <w:r>
+        <w:rPr>
+          <w:rFonts w:ascii="Gotham Book" w:hAnsi="Gotham Book"/>
+        </w:rPr>
+        <w:t>produkt</w:t>
+      </w:r>
+      <w:r>
+        <w:rPr>
+          <w:rFonts w:ascii="Gotham Book" w:hAnsi="Gotham Book"/>
+        </w:rPr>
+        <w:t xml:space="preserve"> og Morning Train. </w:t>
+      </w:r>
+      <w:r>
+        <w:rPr>
+          <w:rFonts w:ascii="Gotham Book" w:hAnsi="Gotham Book"/>
+        </w:rPr>
+        <w:t>Herved har jeg anvendt disse</w:t>
+      </w:r>
+      <w:r>
+        <w:rPr>
+          <w:rFonts w:ascii="Gotham Book" w:hAnsi="Gotham Book"/>
+        </w:rPr>
+        <w:t xml:space="preserve"> releva</w:t>
+      </w:r>
+      <w:r>
+        <w:rPr>
+          <w:rFonts w:ascii="Gotham Book" w:hAnsi="Gotham Book"/>
+        </w:rPr>
+        <w:t>nte principper</w:t>
+      </w:r>
+      <w:r>
+        <w:rPr>
+          <w:rFonts w:ascii="Gotham Book" w:hAnsi="Gotham Book"/>
+        </w:rPr>
+        <w:t>.</w:t>
+      </w:r>
+    </w:p>
+    <w:p>
+      <w:pPr>
+        <w:spacing w:line="360" w:lineRule="auto"/>
+        <w:rPr>
+          <w:rFonts w:ascii="Gotham Book" w:hAnsi="Gotham Book"/>
+        </w:rPr>
+      </w:pPr>
+    </w:p>
+    <w:p>
+      <w:pPr>
+        <w:pStyle w:val="Listeafsnit"/>
+        <w:numPr>
+          <w:ilvl w:val="0"/>
+          <w:numId w:val="1"/>
+        </w:numPr>
+        <w:spacing w:line="360" w:lineRule="auto"/>
+        <w:rPr>
+          <w:rFonts w:ascii="Gotham Book" w:hAnsi="Gotham Book"/>
+        </w:rPr>
+      </w:pPr>
+      <w:r>
+        <w:rPr>
+          <w:rFonts w:ascii="Gotham Book" w:hAnsi="Gotham Book"/>
+        </w:rPr>
+        <w:t xml:space="preserve">Min højeste prioritet er at tilfredsstille Morning Train igennem </w:t>
+      </w:r>
+      <w:r>
+        <w:rPr>
+          <w:rFonts w:ascii="Gotham Book" w:hAnsi="Gotham Book"/>
+        </w:rPr>
+        <w:t>hurtig</w:t>
+      </w:r>
+      <w:r>
+        <w:rPr>
+          <w:rFonts w:ascii="Gotham Book" w:hAnsi="Gotham Book"/>
+        </w:rPr>
+        <w:t xml:space="preserve"> og vedvarende udvikling af produktet.</w:t>
+      </w:r>
+    </w:p>
+    <w:p>
+      <w:pPr>
+        <w:pStyle w:val="Listeafsnit"/>
+        <w:numPr>
+          <w:ilvl w:val="0"/>
+          <w:numId w:val="1"/>
+        </w:numPr>
+        <w:spacing w:line="360" w:lineRule="auto"/>
+        <w:rPr>
+          <w:rFonts w:ascii="Gotham Book" w:hAnsi="Gotham Book"/>
+        </w:rPr>
+      </w:pPr>
+      <w:r>
+        <w:rPr>
+          <w:rFonts w:ascii="Gotham Book" w:hAnsi="Gotham Book"/>
+        </w:rPr>
+        <w:t xml:space="preserve">Tilbøjelighed for ændrende krav, selv i sene stadier af udviklingen. Til gavn for Morning Train og dets </w:t>
+      </w:r>
+      <w:r>
+        <w:rPr>
+          <w:rFonts w:ascii="Gotham Book" w:hAnsi="Gotham Book"/>
+        </w:rPr>
+        <w:t xml:space="preserve">konkurrerende </w:t>
+      </w:r>
+      <w:r>
+        <w:rPr>
+          <w:rFonts w:ascii="Gotham Book" w:hAnsi="Gotham Book"/>
+        </w:rPr>
+        <w:t>marked.</w:t>
+      </w:r>
+    </w:p>
+    <w:p>
+      <w:pPr>
+        <w:pStyle w:val="Listeafsnit"/>
+        <w:numPr>
+          <w:ilvl w:val="0"/>
+          <w:numId w:val="1"/>
+        </w:numPr>
+        <w:spacing w:line="360" w:lineRule="auto"/>
+        <w:rPr>
+          <w:rFonts w:ascii="Gotham Book" w:hAnsi="Gotham Book"/>
+        </w:rPr>
+      </w:pPr>
+      <w:r>
+        <w:rPr>
+          <w:rFonts w:ascii="Gotham Book" w:hAnsi="Gotham Book"/>
+        </w:rPr>
+        <w:t xml:space="preserve">Løbende levering af et virkende produkt, </w:t>
+      </w:r>
+      <w:r>
+        <w:rPr>
+          <w:rFonts w:ascii="Gotham Book" w:hAnsi="Gotham Book"/>
+        </w:rPr>
+        <w:t>jo hyppigere desto bedre.</w:t>
+      </w:r>
+    </w:p>
+    <w:p>
+      <w:pPr>
+        <w:pStyle w:val="Listeafsnit"/>
+        <w:numPr>
+          <w:ilvl w:val="0"/>
+          <w:numId w:val="1"/>
+        </w:numPr>
+        <w:spacing w:line="360" w:lineRule="auto"/>
+        <w:rPr>
+          <w:rFonts w:ascii="Gotham Book" w:hAnsi="Gotham Book"/>
+        </w:rPr>
+      </w:pPr>
+      <w:r>
+        <w:rPr>
+          <w:rFonts w:ascii="Gotham Book" w:hAnsi="Gotham Book"/>
+        </w:rPr>
+        <w:t xml:space="preserve">Dagligt samarbejde med forretningsfolkene bag Morning Train. </w:t>
+      </w:r>
+    </w:p>
+    <w:p>
+      <w:pPr>
+        <w:pStyle w:val="Listeafsnit"/>
+        <w:numPr>
+          <w:ilvl w:val="0"/>
+          <w:numId w:val="1"/>
+        </w:numPr>
+        <w:spacing w:line="360" w:lineRule="auto"/>
+        <w:rPr>
+          <w:rFonts w:ascii="Gotham Book" w:hAnsi="Gotham Book"/>
+        </w:rPr>
+      </w:pPr>
+      <w:r>
+        <w:rPr>
+          <w:rFonts w:ascii="Gotham Book" w:hAnsi="Gotham Book"/>
+        </w:rPr>
+        <w:t>Møder og samtaler ”face-to-face” hos Morning Train.</w:t>
+      </w:r>
+    </w:p>
+    <w:p>
+      <w:pPr>
+        <w:pStyle w:val="Listeafsnit"/>
+        <w:numPr>
+          <w:ilvl w:val="0"/>
+          <w:numId w:val="1"/>
+        </w:numPr>
+        <w:spacing w:line="360" w:lineRule="auto"/>
+        <w:rPr>
+          <w:rFonts w:ascii="Gotham Book" w:hAnsi="Gotham Book"/>
+        </w:rPr>
+      </w:pPr>
+      <w:r>
+        <w:rPr>
+          <w:rFonts w:ascii="Gotham Book" w:hAnsi="Gotham Book"/>
+        </w:rPr>
+        <w:t xml:space="preserve">Min virkende produkt er den primære målbare fremdrift. </w:t>
+      </w:r>
+    </w:p>
+    <w:p>
+      <w:pPr>
+        <w:pStyle w:val="Listeafsnit"/>
+        <w:numPr>
+          <w:ilvl w:val="0"/>
+          <w:numId w:val="1"/>
+        </w:numPr>
+        <w:spacing w:line="360" w:lineRule="auto"/>
+        <w:rPr>
+          <w:rFonts w:ascii="Gotham Book" w:hAnsi="Gotham Book"/>
+        </w:rPr>
+      </w:pPr>
+      <w:r>
+        <w:rPr>
+          <w:rFonts w:ascii="Gotham Book" w:hAnsi="Gotham Book"/>
+        </w:rPr>
+        <w:t xml:space="preserve">Fokus på det tekniske og det gode design i produktet. </w:t>
+      </w:r>
+    </w:p>
+    <w:p>
+      <w:pPr>
+        <w:pStyle w:val="Listeafsnit"/>
+        <w:numPr>
+          <w:ilvl w:val="0"/>
+          <w:numId w:val="1"/>
+        </w:numPr>
+        <w:spacing w:line="360" w:lineRule="auto"/>
+        <w:rPr>
+          <w:rFonts w:ascii="Gotham Book" w:hAnsi="Gotham Book"/>
+        </w:rPr>
+      </w:pPr>
+      <w:r>
+        <w:rPr>
+          <w:rFonts w:ascii="Gotham Book" w:hAnsi="Gotham Book"/>
+        </w:rPr>
+        <w:t xml:space="preserve">Simplicitet, hold det simpelt – KISS, Keep it straight, stupid. </w:t>
+      </w:r>
+      <w:r>
+        <w:rPr>
+          <w:rFonts w:ascii="Gotham Book" w:hAnsi="Gotham Book"/>
+        </w:rPr>
+        <w:br/>
+      </w:r>
+      <w:r>
+        <w:rPr>
+          <w:rFonts w:ascii="Gotham Book" w:hAnsi="Gotham Book"/>
+        </w:rPr>
+        <w:t xml:space="preserve">Formå at lave lige nok til at få udført opgaven. </w:t>
+      </w:r>
+    </w:p>
+    <w:p>
+      <w:pPr>
+        <w:pStyle w:val="Listeafsnit"/>
+        <w:numPr>
+          <w:ilvl w:val="0"/>
+          <w:numId w:val="1"/>
+        </w:numPr>
+        <w:spacing w:line="360" w:lineRule="auto"/>
+        <w:rPr>
+          <w:rFonts w:ascii="Gotham Book" w:hAnsi="Gotham Book"/>
+        </w:rPr>
+      </w:pPr>
+      <w:r>
+        <w:rPr>
+          <w:rFonts w:ascii="Gotham Book" w:hAnsi="Gotham Book"/>
+        </w:rPr>
+        <w:t xml:space="preserve">Refleksion over effektiviteten løbende igennem </w:t>
+      </w:r>
+      <w:r>
+        <w:rPr>
+          <w:rFonts w:ascii="Gotham Book" w:hAnsi="Gotham Book"/>
+        </w:rPr>
+        <w:t>feedback og selv-refleksion</w:t>
+      </w:r>
+      <w:r>
+        <w:rPr>
+          <w:rFonts w:ascii="Gotham Book" w:hAnsi="Gotham Book"/>
+        </w:rPr>
+        <w:t xml:space="preserve">. </w:t>
+      </w:r>
+    </w:p>
+    <w:p>
+      <w:pPr>
+        <w:spacing w:line="360" w:lineRule="auto"/>
+        <w:rPr>
+          <w:rFonts w:ascii="Gotham Book" w:hAnsi="Gotham Book"/>
+        </w:rPr>
+      </w:pPr>
+    </w:p>
+    <w:p>
+      <w:pPr>
+        <w:pStyle w:val="Overskrift2"/>
+        <w:spacing w:line="360" w:lineRule="auto"/>
+        <w:rPr>
+          <w:rFonts w:ascii="Gotham Medium" w:hAnsi="Gotham Medium"/>
+          <w:b w:val="0"/>
+        </w:rPr>
+      </w:pPr>
+      <w:bookmarkStart w:id="8" w:name="_Toc352252155"/>
+      <w:r>
+        <w:rPr>
+          <w:rFonts w:ascii="Gotham Medium" w:hAnsi="Gotham Medium"/>
+          <w:b w:val="0"/>
+        </w:rPr>
+        <w:t>2</w:t>
+      </w:r>
+      <w:r>
+        <w:rPr>
+          <w:rFonts w:ascii="Gotham Medium" w:hAnsi="Gotham Medium"/>
+          <w:b w:val="0"/>
+        </w:rPr>
+        <w:t>.</w:t>
+      </w:r>
+      <w:r>
+        <w:rPr>
+          <w:rFonts w:ascii="Gotham Medium" w:hAnsi="Gotham Medium"/>
+          <w:b w:val="0"/>
+        </w:rPr>
+        <w:t>4</w:t>
+      </w:r>
+      <w:r>
+        <w:rPr>
+          <w:rFonts w:ascii="Gotham Medium" w:hAnsi="Gotham Medium"/>
+          <w:b w:val="0"/>
+        </w:rPr>
+        <w:t xml:space="preserve"> Scrum</w:t>
+      </w:r>
+      <w:bookmarkStart w:id="9" w:name="_GoBack"/>
       <w:bookmarkEnd w:id="8"/>
-      <w:proofErr w:type="spellEnd"/>
-    </w:p>
-    <w:p>
-      <w:pPr>
-        <w:spacing w:line="360" w:lineRule="auto"/>
-      </w:pPr>
-      <w:hyperlink r:id="rId17" w:history="1">
+      <w:bookmarkEnd w:id="9"/>
+    </w:p>
+    <w:p>
+      <w:pPr>
+        <w:spacing w:line="360" w:lineRule="auto"/>
+      </w:pPr>
+      <w:hyperlink r:id="rId16" w:history="1">
         <w:r>
           <w:rPr>
             <w:rStyle w:val="Llink"/>
@@ -6901,7 +7128,7 @@
           <w:b w:val="0"/>
         </w:rPr>
       </w:pPr>
-      <w:bookmarkStart w:id="9" w:name="_Toc352081387"/>
+      <w:bookmarkStart w:id="10" w:name="_Toc352252156"/>
       <w:r>
         <w:rPr>
           <w:rFonts w:ascii="Gotham Medium" w:hAnsi="Gotham Medium"/>
@@ -6930,7 +7157,7 @@
         </w:rPr>
         <w:t xml:space="preserve"> Projektplan</w:t>
       </w:r>
-      <w:bookmarkEnd w:id="9"/>
+      <w:bookmarkEnd w:id="10"/>
     </w:p>
     <w:p/>
     <w:p/>
@@ -6965,7 +7192,7 @@
           <w:b w:val="0"/>
         </w:rPr>
       </w:pPr>
-      <w:bookmarkStart w:id="10" w:name="_Toc352081388"/>
+      <w:bookmarkStart w:id="11" w:name="_Toc352252157"/>
       <w:r>
         <w:rPr>
           <w:rFonts w:ascii="Gotham Medium" w:hAnsi="Gotham Medium"/>
@@ -6987,7 +7214,7 @@
         </w:rPr>
         <w:t>Research</w:t>
       </w:r>
-      <w:bookmarkEnd w:id="10"/>
+      <w:bookmarkEnd w:id="11"/>
     </w:p>
     <w:p>
       <w:pPr>
@@ -6998,7 +7225,7 @@
           <w:b w:val="0"/>
         </w:rPr>
       </w:pPr>
-      <w:bookmarkStart w:id="11" w:name="_Toc352081389"/>
+      <w:bookmarkStart w:id="12" w:name="_Toc352252158"/>
       <w:r>
         <w:rPr>
           <w:rFonts w:ascii="Gotham Medium" w:hAnsi="Gotham Medium"/>
@@ -7020,7 +7247,7 @@
         </w:rPr>
         <w:t>…</w:t>
       </w:r>
-      <w:bookmarkEnd w:id="11"/>
+      <w:bookmarkEnd w:id="12"/>
     </w:p>
     <w:p>
       <w:pPr>
@@ -7031,7 +7258,7 @@
           <w:b w:val="0"/>
         </w:rPr>
       </w:pPr>
-      <w:bookmarkStart w:id="12" w:name="_Toc352081390"/>
+      <w:bookmarkStart w:id="13" w:name="_Toc352252159"/>
       <w:r>
         <w:rPr>
           <w:rFonts w:ascii="Gotham Medium" w:hAnsi="Gotham Medium"/>
@@ -7060,7 +7287,7 @@
         </w:rPr>
         <w:t>…</w:t>
       </w:r>
-      <w:bookmarkEnd w:id="12"/>
+      <w:bookmarkEnd w:id="13"/>
     </w:p>
     <w:p>
       <w:pPr>
@@ -7088,7 +7315,7 @@
           <w:b w:val="0"/>
         </w:rPr>
       </w:pPr>
-      <w:bookmarkStart w:id="13" w:name="_Toc352081391"/>
+      <w:bookmarkStart w:id="14" w:name="_Toc352252160"/>
       <w:r>
         <w:rPr>
           <w:rFonts w:ascii="Gotham Medium" w:hAnsi="Gotham Medium"/>
@@ -7110,7 +7337,7 @@
         </w:rPr>
         <w:t>Design</w:t>
       </w:r>
-      <w:bookmarkEnd w:id="13"/>
+      <w:bookmarkEnd w:id="14"/>
     </w:p>
     <w:p>
       <w:pPr>
@@ -7121,7 +7348,7 @@
           <w:b w:val="0"/>
         </w:rPr>
       </w:pPr>
-      <w:bookmarkStart w:id="14" w:name="_Toc352081392"/>
+      <w:bookmarkStart w:id="15" w:name="_Toc352252161"/>
       <w:r>
         <w:rPr>
           <w:rFonts w:ascii="Gotham Medium" w:hAnsi="Gotham Medium"/>
@@ -7143,7 +7370,7 @@
         </w:rPr>
         <w:t>…</w:t>
       </w:r>
-      <w:bookmarkEnd w:id="14"/>
+      <w:bookmarkEnd w:id="15"/>
     </w:p>
     <w:p>
       <w:pPr>
@@ -7154,7 +7381,7 @@
           <w:b w:val="0"/>
         </w:rPr>
       </w:pPr>
-      <w:bookmarkStart w:id="15" w:name="_Toc352081393"/>
+      <w:bookmarkStart w:id="16" w:name="_Toc352252162"/>
       <w:r>
         <w:rPr>
           <w:rFonts w:ascii="Gotham Medium" w:hAnsi="Gotham Medium"/>
@@ -7176,7 +7403,7 @@
         </w:rPr>
         <w:t>2 …</w:t>
       </w:r>
-      <w:bookmarkEnd w:id="15"/>
+      <w:bookmarkEnd w:id="16"/>
     </w:p>
     <w:p>
       <w:pPr>
@@ -7204,7 +7431,7 @@
           <w:b w:val="0"/>
         </w:rPr>
       </w:pPr>
-      <w:bookmarkStart w:id="16" w:name="_Toc352081394"/>
+      <w:bookmarkStart w:id="17" w:name="_Toc352252163"/>
       <w:r>
         <w:rPr>
           <w:rFonts w:ascii="Gotham Medium" w:hAnsi="Gotham Medium"/>
@@ -7219,23 +7446,14 @@
         </w:rPr>
         <w:t xml:space="preserve">. </w:t>
       </w:r>
-      <w:proofErr w:type="spellStart"/>
-      <w:r>
-        <w:rPr>
-          <w:rFonts w:ascii="Gotham Medium" w:hAnsi="Gotham Medium"/>
-          <w:b w:val="0"/>
-        </w:rPr>
-        <w:t>Implementation</w:t>
-      </w:r>
-      <w:proofErr w:type="spellEnd"/>
-      <w:r>
-        <w:rPr>
-          <w:rFonts w:ascii="Gotham Medium" w:hAnsi="Gotham Medium"/>
-          <w:b w:val="0"/>
-        </w:rPr>
-        <w:t xml:space="preserve"> og test</w:t>
-      </w:r>
-      <w:bookmarkEnd w:id="16"/>
+      <w:r>
+        <w:rPr>
+          <w:rFonts w:ascii="Gotham Medium" w:hAnsi="Gotham Medium"/>
+          <w:b w:val="0"/>
+        </w:rPr>
+        <w:t>Implementation og test</w:t>
+      </w:r>
+      <w:bookmarkEnd w:id="17"/>
     </w:p>
     <w:p>
       <w:pPr>
@@ -7246,7 +7464,7 @@
           <w:b w:val="0"/>
         </w:rPr>
       </w:pPr>
-      <w:bookmarkStart w:id="17" w:name="_Toc352081395"/>
+      <w:bookmarkStart w:id="18" w:name="_Toc352252164"/>
       <w:r>
         <w:rPr>
           <w:rFonts w:ascii="Gotham Medium" w:hAnsi="Gotham Medium"/>
@@ -7268,7 +7486,7 @@
         </w:rPr>
         <w:t>…</w:t>
       </w:r>
-      <w:bookmarkEnd w:id="17"/>
+      <w:bookmarkEnd w:id="18"/>
     </w:p>
     <w:p>
       <w:pPr>
@@ -7279,7 +7497,7 @@
           <w:b w:val="0"/>
         </w:rPr>
       </w:pPr>
-      <w:bookmarkStart w:id="18" w:name="_Toc352081396"/>
+      <w:bookmarkStart w:id="19" w:name="_Toc352252165"/>
       <w:r>
         <w:rPr>
           <w:rFonts w:ascii="Gotham Medium" w:hAnsi="Gotham Medium"/>
@@ -7301,7 +7519,7 @@
         </w:rPr>
         <w:t>2 …</w:t>
       </w:r>
-      <w:bookmarkEnd w:id="18"/>
+      <w:bookmarkEnd w:id="19"/>
     </w:p>
     <w:p>
       <w:pPr>
@@ -7329,7 +7547,7 @@
           <w:b w:val="0"/>
         </w:rPr>
       </w:pPr>
-      <w:bookmarkStart w:id="19" w:name="_Toc352081397"/>
+      <w:bookmarkStart w:id="20" w:name="_Toc352252166"/>
       <w:r>
         <w:rPr>
           <w:rFonts w:ascii="Gotham Medium" w:hAnsi="Gotham Medium"/>
@@ -7351,7 +7569,7 @@
         </w:rPr>
         <w:t>Evaluering</w:t>
       </w:r>
-      <w:bookmarkEnd w:id="19"/>
+      <w:bookmarkEnd w:id="20"/>
     </w:p>
     <w:p>
       <w:pPr>
@@ -7362,7 +7580,7 @@
           <w:b w:val="0"/>
         </w:rPr>
       </w:pPr>
-      <w:bookmarkStart w:id="20" w:name="_Toc352081398"/>
+      <w:bookmarkStart w:id="21" w:name="_Toc352252167"/>
       <w:r>
         <w:rPr>
           <w:rFonts w:ascii="Gotham Medium" w:hAnsi="Gotham Medium"/>
@@ -7384,7 +7602,7 @@
         </w:rPr>
         <w:t>…</w:t>
       </w:r>
-      <w:bookmarkEnd w:id="20"/>
+      <w:bookmarkEnd w:id="21"/>
     </w:p>
     <w:p>
       <w:pPr>
@@ -7395,7 +7613,7 @@
           <w:b w:val="0"/>
         </w:rPr>
       </w:pPr>
-      <w:bookmarkStart w:id="21" w:name="_Toc352081399"/>
+      <w:bookmarkStart w:id="22" w:name="_Toc352252168"/>
       <w:r>
         <w:rPr>
           <w:rFonts w:ascii="Gotham Medium" w:hAnsi="Gotham Medium"/>
@@ -7417,7 +7635,7 @@
         </w:rPr>
         <w:t>2 …</w:t>
       </w:r>
-      <w:bookmarkEnd w:id="21"/>
+      <w:bookmarkEnd w:id="22"/>
     </w:p>
     <w:p>
       <w:pPr>
@@ -7450,7 +7668,7 @@
           <w:b w:val="0"/>
         </w:rPr>
       </w:pPr>
-      <w:bookmarkStart w:id="22" w:name="_Toc352081400"/>
+      <w:bookmarkStart w:id="23" w:name="_Toc352252169"/>
       <w:r>
         <w:rPr>
           <w:rFonts w:ascii="Gotham Medium" w:hAnsi="Gotham Medium"/>
@@ -7472,7 +7690,7 @@
         </w:rPr>
         <w:t>Konklusion</w:t>
       </w:r>
-      <w:bookmarkEnd w:id="22"/>
+      <w:bookmarkEnd w:id="23"/>
     </w:p>
     <w:p>
       <w:pPr>
@@ -7483,7 +7701,7 @@
           <w:b w:val="0"/>
         </w:rPr>
       </w:pPr>
-      <w:bookmarkStart w:id="23" w:name="_Toc352081401"/>
+      <w:bookmarkStart w:id="24" w:name="_Toc352252170"/>
       <w:r>
         <w:rPr>
           <w:rFonts w:ascii="Gotham Medium" w:hAnsi="Gotham Medium"/>
@@ -7505,7 +7723,7 @@
         </w:rPr>
         <w:t>…</w:t>
       </w:r>
-      <w:bookmarkEnd w:id="23"/>
+      <w:bookmarkEnd w:id="24"/>
     </w:p>
     <w:p>
       <w:pPr>
@@ -7516,7 +7734,7 @@
           <w:b w:val="0"/>
         </w:rPr>
       </w:pPr>
-      <w:bookmarkStart w:id="24" w:name="_Toc352081402"/>
+      <w:bookmarkStart w:id="25" w:name="_Toc352252171"/>
       <w:r>
         <w:rPr>
           <w:rFonts w:ascii="Gotham Medium" w:hAnsi="Gotham Medium"/>
@@ -7538,7 +7756,7 @@
         </w:rPr>
         <w:t>2 …</w:t>
       </w:r>
-      <w:bookmarkEnd w:id="24"/>
+      <w:bookmarkEnd w:id="25"/>
     </w:p>
     <w:p>
       <w:pPr>
@@ -7571,7 +7789,7 @@
           <w:b w:val="0"/>
         </w:rPr>
       </w:pPr>
-      <w:bookmarkStart w:id="25" w:name="_Toc352081403"/>
+      <w:bookmarkStart w:id="26" w:name="_Toc352252172"/>
       <w:r>
         <w:rPr>
           <w:rFonts w:ascii="Gotham Medium" w:hAnsi="Gotham Medium"/>
@@ -7579,7 +7797,7 @@
         </w:rPr>
         <w:t>8. Referencer</w:t>
       </w:r>
-      <w:bookmarkEnd w:id="25"/>
+      <w:bookmarkEnd w:id="26"/>
     </w:p>
     <w:p>
       <w:pPr>
@@ -7590,7 +7808,7 @@
           <w:b w:val="0"/>
         </w:rPr>
       </w:pPr>
-      <w:bookmarkStart w:id="26" w:name="_Toc352081404"/>
+      <w:bookmarkStart w:id="27" w:name="_Toc352252173"/>
       <w:r>
         <w:rPr>
           <w:rFonts w:ascii="Gotham Medium" w:hAnsi="Gotham Medium"/>
@@ -7612,7 +7830,7 @@
         </w:rPr>
         <w:t>…</w:t>
       </w:r>
-      <w:bookmarkEnd w:id="26"/>
+      <w:bookmarkEnd w:id="27"/>
     </w:p>
     <w:p>
       <w:pPr>
@@ -7623,7 +7841,7 @@
           <w:b w:val="0"/>
         </w:rPr>
       </w:pPr>
-      <w:bookmarkStart w:id="27" w:name="_Toc352081405"/>
+      <w:bookmarkStart w:id="28" w:name="_Toc352252174"/>
       <w:r>
         <w:rPr>
           <w:rFonts w:ascii="Gotham Medium" w:hAnsi="Gotham Medium"/>
@@ -7645,7 +7863,7 @@
         </w:rPr>
         <w:t>2 …</w:t>
       </w:r>
-      <w:bookmarkEnd w:id="27"/>
+      <w:bookmarkEnd w:id="28"/>
     </w:p>
     <w:p>
       <w:pPr>
@@ -7678,7 +7896,7 @@
           <w:b w:val="0"/>
         </w:rPr>
       </w:pPr>
-      <w:bookmarkStart w:id="28" w:name="_Toc352081406"/>
+      <w:bookmarkStart w:id="29" w:name="_Toc352252175"/>
       <w:r>
         <w:rPr>
           <w:rFonts w:ascii="Gotham Medium" w:hAnsi="Gotham Medium"/>
@@ -7686,7 +7904,7 @@
         </w:rPr>
         <w:t>9. Appendiks</w:t>
       </w:r>
-      <w:bookmarkEnd w:id="28"/>
+      <w:bookmarkEnd w:id="29"/>
     </w:p>
     <w:p>
       <w:pPr>
@@ -7697,7 +7915,7 @@
           <w:b w:val="0"/>
         </w:rPr>
       </w:pPr>
-      <w:bookmarkStart w:id="29" w:name="_Toc352081407"/>
+      <w:bookmarkStart w:id="30" w:name="_Toc352252176"/>
       <w:r>
         <w:rPr>
           <w:rFonts w:ascii="Gotham Medium" w:hAnsi="Gotham Medium"/>
@@ -7719,7 +7937,7 @@
         </w:rPr>
         <w:t>…</w:t>
       </w:r>
-      <w:bookmarkEnd w:id="29"/>
+      <w:bookmarkEnd w:id="30"/>
     </w:p>
     <w:p>
       <w:pPr>
@@ -7730,7 +7948,7 @@
           <w:b w:val="0"/>
         </w:rPr>
       </w:pPr>
-      <w:bookmarkStart w:id="30" w:name="_Toc352081408"/>
+      <w:bookmarkStart w:id="31" w:name="_Toc352252177"/>
       <w:r>
         <w:rPr>
           <w:rFonts w:ascii="Gotham Medium" w:hAnsi="Gotham Medium"/>
@@ -7752,7 +7970,7 @@
         </w:rPr>
         <w:t>2 …</w:t>
       </w:r>
-      <w:bookmarkEnd w:id="30"/>
+      <w:bookmarkEnd w:id="31"/>
     </w:p>
     <w:p>
       <w:pPr>
@@ -7771,8 +7989,8 @@
       </w:pPr>
     </w:p>
     <w:sectPr>
-      <w:headerReference w:type="default" r:id="rId18"/>
-      <w:footerReference w:type="default" r:id="rId19"/>
+      <w:headerReference w:type="default" r:id="rId17"/>
+      <w:footerReference w:type="default" r:id="rId18"/>
       <w:pgSz w:w="11900" w:h="16840"/>
       <w:pgMar w:top="1701" w:right="1134" w:bottom="1701" w:left="1134" w:header="708" w:footer="708" w:gutter="0"/>
       <w:cols w:space="708"/>
@@ -7846,7 +8064,7 @@
         <w:noProof/>
         <w:lang w:val="en-US"/>
       </w:rPr>
-      <w:t>10</w:t>
+      <w:t>13</w:t>
     </w:r>
     <w:r>
       <w:rPr>
@@ -7860,23 +8078,7 @@
         <w:rFonts w:ascii="Gotham Extra Light" w:hAnsi="Gotham Extra Light" w:cs="Times New Roman"/>
         <w:lang w:val="en-US"/>
       </w:rPr>
-      <w:t xml:space="preserve"> </w:t>
-    </w:r>
-    <w:proofErr w:type="spellStart"/>
-    <w:r>
-      <w:rPr>
-        <w:rFonts w:ascii="Gotham Extra Light" w:hAnsi="Gotham Extra Light" w:cs="Times New Roman"/>
-        <w:lang w:val="en-US"/>
-      </w:rPr>
-      <w:t>af</w:t>
-    </w:r>
-    <w:proofErr w:type="spellEnd"/>
-    <w:r>
-      <w:rPr>
-        <w:rFonts w:ascii="Gotham Extra Light" w:hAnsi="Gotham Extra Light" w:cs="Times New Roman"/>
-        <w:lang w:val="en-US"/>
-      </w:rPr>
-      <w:t xml:space="preserve"> </w:t>
+      <w:t xml:space="preserve"> af </w:t>
     </w:r>
     <w:r>
       <w:rPr>
@@ -7905,7 +8107,7 @@
         <w:noProof/>
         <w:lang w:val="en-US"/>
       </w:rPr>
-      <w:t>21</w:t>
+      <w:t>22</w:t>
     </w:r>
     <w:r>
       <w:rPr>
@@ -7993,6 +8195,127 @@
     </w:pPr>
   </w:p>
 </w:hdr>
+</file>
+
+<file path=word/numbering.xml><?xml version="1.0" encoding="utf-8"?>
+<w:numbering xmlns:wpc="http://schemas.microsoft.com/office/word/2010/wordprocessingCanvas" xmlns:mo="http://schemas.microsoft.com/office/mac/office/2008/main" xmlns:mc="http://schemas.openxmlformats.org/markup-compatibility/2006" xmlns:mv="urn:schemas-microsoft-com:mac:vml" xmlns:o="urn:schemas-microsoft-com:office:office" xmlns:r="http://schemas.openxmlformats.org/officeDocument/2006/relationships" xmlns:m="http://schemas.openxmlformats.org/officeDocument/2006/math" xmlns:v="urn:schemas-microsoft-com:vml" xmlns:wp14="http://schemas.microsoft.com/office/word/2010/wordprocessingDrawing" xmlns:wp="http://schemas.openxmlformats.org/drawingml/2006/wordprocessingDrawing" xmlns:w10="urn:schemas-microsoft-com:office:word" xmlns:w="http://schemas.openxmlformats.org/wordprocessingml/2006/main" xmlns:w14="http://schemas.microsoft.com/office/word/2010/wordml" xmlns:wpg="http://schemas.microsoft.com/office/word/2010/wordprocessingGroup" xmlns:wpi="http://schemas.microsoft.com/office/word/2010/wordprocessingInk" xmlns:wne="http://schemas.microsoft.com/office/word/2006/wordml" xmlns:wps="http://schemas.microsoft.com/office/word/2010/wordprocessingShape" mc:Ignorable="w14 wp14">
+  <w:abstractNum w:abstractNumId="0">
+    <w:nsid w:val="52C478A4"/>
+    <w:multiLevelType w:val="hybridMultilevel"/>
+    <w:tmpl w:val="6A26BC74"/>
+    <w:lvl w:ilvl="0" w:tplc="74A44876">
+      <w:start w:val="2"/>
+      <w:numFmt w:val="bullet"/>
+      <w:lvlText w:val="-"/>
+      <w:lvlJc w:val="left"/>
+      <w:pPr>
+        <w:ind w:left="720" w:hanging="360"/>
+      </w:pPr>
+      <w:rPr>
+        <w:rFonts w:ascii="Gotham Book" w:eastAsiaTheme="minorEastAsia" w:hAnsi="Gotham Book" w:cstheme="minorBidi" w:hint="default"/>
+      </w:rPr>
+    </w:lvl>
+    <w:lvl w:ilvl="1" w:tplc="04090003">
+      <w:start w:val="1"/>
+      <w:numFmt w:val="bullet"/>
+      <w:lvlText w:val="o"/>
+      <w:lvlJc w:val="left"/>
+      <w:pPr>
+        <w:ind w:left="1440" w:hanging="360"/>
+      </w:pPr>
+      <w:rPr>
+        <w:rFonts w:ascii="Courier New" w:hAnsi="Courier New" w:hint="default"/>
+      </w:rPr>
+    </w:lvl>
+    <w:lvl w:ilvl="2" w:tplc="04090005" w:tentative="1">
+      <w:start w:val="1"/>
+      <w:numFmt w:val="bullet"/>
+      <w:lvlText w:val=""/>
+      <w:lvlJc w:val="left"/>
+      <w:pPr>
+        <w:ind w:left="2160" w:hanging="360"/>
+      </w:pPr>
+      <w:rPr>
+        <w:rFonts w:ascii="Wingdings" w:hAnsi="Wingdings" w:hint="default"/>
+      </w:rPr>
+    </w:lvl>
+    <w:lvl w:ilvl="3" w:tplc="04090001" w:tentative="1">
+      <w:start w:val="1"/>
+      <w:numFmt w:val="bullet"/>
+      <w:lvlText w:val=""/>
+      <w:lvlJc w:val="left"/>
+      <w:pPr>
+        <w:ind w:left="2880" w:hanging="360"/>
+      </w:pPr>
+      <w:rPr>
+        <w:rFonts w:ascii="Symbol" w:hAnsi="Symbol" w:hint="default"/>
+      </w:rPr>
+    </w:lvl>
+    <w:lvl w:ilvl="4" w:tplc="04090003" w:tentative="1">
+      <w:start w:val="1"/>
+      <w:numFmt w:val="bullet"/>
+      <w:lvlText w:val="o"/>
+      <w:lvlJc w:val="left"/>
+      <w:pPr>
+        <w:ind w:left="3600" w:hanging="360"/>
+      </w:pPr>
+      <w:rPr>
+        <w:rFonts w:ascii="Courier New" w:hAnsi="Courier New" w:hint="default"/>
+      </w:rPr>
+    </w:lvl>
+    <w:lvl w:ilvl="5" w:tplc="04090005" w:tentative="1">
+      <w:start w:val="1"/>
+      <w:numFmt w:val="bullet"/>
+      <w:lvlText w:val=""/>
+      <w:lvlJc w:val="left"/>
+      <w:pPr>
+        <w:ind w:left="4320" w:hanging="360"/>
+      </w:pPr>
+      <w:rPr>
+        <w:rFonts w:ascii="Wingdings" w:hAnsi="Wingdings" w:hint="default"/>
+      </w:rPr>
+    </w:lvl>
+    <w:lvl w:ilvl="6" w:tplc="04090001" w:tentative="1">
+      <w:start w:val="1"/>
+      <w:numFmt w:val="bullet"/>
+      <w:lvlText w:val=""/>
+      <w:lvlJc w:val="left"/>
+      <w:pPr>
+        <w:ind w:left="5040" w:hanging="360"/>
+      </w:pPr>
+      <w:rPr>
+        <w:rFonts w:ascii="Symbol" w:hAnsi="Symbol" w:hint="default"/>
+      </w:rPr>
+    </w:lvl>
+    <w:lvl w:ilvl="7" w:tplc="04090003" w:tentative="1">
+      <w:start w:val="1"/>
+      <w:numFmt w:val="bullet"/>
+      <w:lvlText w:val="o"/>
+      <w:lvlJc w:val="left"/>
+      <w:pPr>
+        <w:ind w:left="5760" w:hanging="360"/>
+      </w:pPr>
+      <w:rPr>
+        <w:rFonts w:ascii="Courier New" w:hAnsi="Courier New" w:hint="default"/>
+      </w:rPr>
+    </w:lvl>
+    <w:lvl w:ilvl="8" w:tplc="04090005" w:tentative="1">
+      <w:start w:val="1"/>
+      <w:numFmt w:val="bullet"/>
+      <w:lvlText w:val=""/>
+      <w:lvlJc w:val="left"/>
+      <w:pPr>
+        <w:ind w:left="6480" w:hanging="360"/>
+      </w:pPr>
+      <w:rPr>
+        <w:rFonts w:ascii="Wingdings" w:hAnsi="Wingdings" w:hint="default"/>
+      </w:rPr>
+    </w:lvl>
+  </w:abstractNum>
+  <w:num w:numId="1">
+    <w:abstractNumId w:val="0"/>
+  </w:num>
+</w:numbering>
 </file>
 
 <file path=word/styles.xml><?xml version="1.0" encoding="utf-8"?>

</xml_diff>

<commit_message>
Writing about Scrum values
</commit_message>
<xml_diff>
--- a/documentation/rapport.docx
+++ b/documentation/rapport.docx
@@ -1393,7 +1393,7 @@
         <w:rPr>
           <w:noProof/>
         </w:rPr>
-        <w:instrText xml:space="preserve"> PAGEREF _Toc352252147 \h </w:instrText>
+        <w:instrText xml:space="preserve"> PAGEREF _Toc352320496 \h </w:instrText>
       </w:r>
       <w:r>
         <w:rPr>
@@ -1457,7 +1457,7 @@
         <w:rPr>
           <w:noProof/>
         </w:rPr>
-        <w:instrText xml:space="preserve"> PAGEREF _Toc352252148 \h </w:instrText>
+        <w:instrText xml:space="preserve"> PAGEREF _Toc352320497 \h </w:instrText>
       </w:r>
       <w:r>
         <w:rPr>
@@ -1521,7 +1521,7 @@
         <w:rPr>
           <w:noProof/>
         </w:rPr>
-        <w:instrText xml:space="preserve"> PAGEREF _Toc352252149 \h </w:instrText>
+        <w:instrText xml:space="preserve"> PAGEREF _Toc352320498 \h </w:instrText>
       </w:r>
       <w:r>
         <w:rPr>
@@ -1585,7 +1585,7 @@
         <w:rPr>
           <w:noProof/>
         </w:rPr>
-        <w:instrText xml:space="preserve"> PAGEREF _Toc352252150 \h </w:instrText>
+        <w:instrText xml:space="preserve"> PAGEREF _Toc352320499 \h </w:instrText>
       </w:r>
       <w:r>
         <w:rPr>
@@ -1629,7 +1629,7 @@
           <w:b w:val="0"/>
           <w:noProof/>
         </w:rPr>
-        <w:t>2. Planlægning</w:t>
+        <w:t>2. Metode</w:t>
       </w:r>
       <w:r>
         <w:rPr>
@@ -1647,7 +1647,7 @@
         <w:rPr>
           <w:noProof/>
         </w:rPr>
-        <w:instrText xml:space="preserve"> PAGEREF _Toc352252151 \h </w:instrText>
+        <w:instrText xml:space="preserve"> PAGEREF _Toc352320500 \h </w:instrText>
       </w:r>
       <w:r>
         <w:rPr>
@@ -1711,7 +1711,7 @@
         <w:rPr>
           <w:noProof/>
         </w:rPr>
-        <w:instrText xml:space="preserve"> PAGEREF _Toc352252152 \h </w:instrText>
+        <w:instrText xml:space="preserve"> PAGEREF _Toc352320501 \h </w:instrText>
       </w:r>
       <w:r>
         <w:rPr>
@@ -1775,7 +1775,7 @@
         <w:rPr>
           <w:noProof/>
         </w:rPr>
-        <w:instrText xml:space="preserve"> PAGEREF _Toc352252153 \h </w:instrText>
+        <w:instrText xml:space="preserve"> PAGEREF _Toc352320502 \h </w:instrText>
       </w:r>
       <w:r>
         <w:rPr>
@@ -1839,7 +1839,7 @@
         <w:rPr>
           <w:noProof/>
         </w:rPr>
-        <w:instrText xml:space="preserve"> PAGEREF _Toc352252154 \h </w:instrText>
+        <w:instrText xml:space="preserve"> PAGEREF _Toc352320503 \h </w:instrText>
       </w:r>
       <w:r>
         <w:rPr>
@@ -1903,7 +1903,7 @@
         <w:rPr>
           <w:noProof/>
         </w:rPr>
-        <w:instrText xml:space="preserve"> PAGEREF _Toc352252155 \h </w:instrText>
+        <w:instrText xml:space="preserve"> PAGEREF _Toc352320504 \h </w:instrText>
       </w:r>
       <w:r>
         <w:rPr>
@@ -1921,6 +1921,68 @@
           <w:noProof/>
         </w:rPr>
         <w:t>13</w:t>
+      </w:r>
+      <w:r>
+        <w:rPr>
+          <w:noProof/>
+        </w:rPr>
+        <w:fldChar w:fldCharType="end"/>
+      </w:r>
+    </w:p>
+    <w:p>
+      <w:pPr>
+        <w:pStyle w:val="Indholdsfortegnelse1"/>
+        <w:tabs>
+          <w:tab w:val="right" w:leader="dot" w:pos="9622"/>
+        </w:tabs>
+        <w:rPr>
+          <w:b w:val="0"/>
+          <w:noProof/>
+          <w:lang w:eastAsia="ja-JP"/>
+        </w:rPr>
+      </w:pPr>
+      <w:r>
+        <w:rPr>
+          <w:rFonts w:ascii="Gotham Medium" w:hAnsi="Gotham Medium"/>
+          <w:b w:val="0"/>
+          <w:noProof/>
+        </w:rPr>
+        <w:t>3. Research</w:t>
+      </w:r>
+      <w:r>
+        <w:rPr>
+          <w:noProof/>
+        </w:rPr>
+        <w:tab/>
+      </w:r>
+      <w:r>
+        <w:rPr>
+          <w:noProof/>
+        </w:rPr>
+        <w:fldChar w:fldCharType="begin"/>
+      </w:r>
+      <w:r>
+        <w:rPr>
+          <w:noProof/>
+        </w:rPr>
+        <w:instrText xml:space="preserve"> PAGEREF _Toc352320505 \h </w:instrText>
+      </w:r>
+      <w:r>
+        <w:rPr>
+          <w:noProof/>
+        </w:rPr>
+      </w:r>
+      <w:r>
+        <w:rPr>
+          <w:noProof/>
+        </w:rPr>
+        <w:fldChar w:fldCharType="separate"/>
+      </w:r>
+      <w:r>
+        <w:rPr>
+          <w:noProof/>
+        </w:rPr>
+        <w:t>15</w:t>
       </w:r>
       <w:r>
         <w:rPr>
@@ -1949,7 +2011,7 @@
           <w:b w:val="0"/>
           <w:noProof/>
         </w:rPr>
-        <w:t>2.3 Projektplan</w:t>
+        <w:t>3.1 …</w:t>
       </w:r>
       <w:r>
         <w:rPr>
@@ -1967,7 +2029,7 @@
         <w:rPr>
           <w:noProof/>
         </w:rPr>
-        <w:instrText xml:space="preserve"> PAGEREF _Toc352252156 \h </w:instrText>
+        <w:instrText xml:space="preserve"> PAGEREF _Toc352320506 \h </w:instrText>
       </w:r>
       <w:r>
         <w:rPr>
@@ -1984,7 +2046,71 @@
         <w:rPr>
           <w:noProof/>
         </w:rPr>
-        <w:t>14</w:t>
+        <w:t>15</w:t>
+      </w:r>
+      <w:r>
+        <w:rPr>
+          <w:noProof/>
+        </w:rPr>
+        <w:fldChar w:fldCharType="end"/>
+      </w:r>
+    </w:p>
+    <w:p>
+      <w:pPr>
+        <w:pStyle w:val="Indholdsfortegnelse2"/>
+        <w:tabs>
+          <w:tab w:val="right" w:leader="dot" w:pos="9622"/>
+        </w:tabs>
+        <w:rPr>
+          <w:b w:val="0"/>
+          <w:noProof/>
+          <w:sz w:val="24"/>
+          <w:szCs w:val="24"/>
+          <w:lang w:eastAsia="ja-JP"/>
+        </w:rPr>
+      </w:pPr>
+      <w:r>
+        <w:rPr>
+          <w:rFonts w:ascii="Gotham Medium" w:hAnsi="Gotham Medium"/>
+          <w:b w:val="0"/>
+          <w:noProof/>
+        </w:rPr>
+        <w:t>3.2 …</w:t>
+      </w:r>
+      <w:r>
+        <w:rPr>
+          <w:noProof/>
+        </w:rPr>
+        <w:tab/>
+      </w:r>
+      <w:r>
+        <w:rPr>
+          <w:noProof/>
+        </w:rPr>
+        <w:fldChar w:fldCharType="begin"/>
+      </w:r>
+      <w:r>
+        <w:rPr>
+          <w:noProof/>
+        </w:rPr>
+        <w:instrText xml:space="preserve"> PAGEREF _Toc352320507 \h </w:instrText>
+      </w:r>
+      <w:r>
+        <w:rPr>
+          <w:noProof/>
+        </w:rPr>
+      </w:r>
+      <w:r>
+        <w:rPr>
+          <w:noProof/>
+        </w:rPr>
+        <w:fldChar w:fldCharType="separate"/>
+      </w:r>
+      <w:r>
+        <w:rPr>
+          <w:noProof/>
+        </w:rPr>
+        <w:t>15</w:t>
       </w:r>
       <w:r>
         <w:rPr>
@@ -2011,7 +2137,7 @@
           <w:b w:val="0"/>
           <w:noProof/>
         </w:rPr>
-        <w:t>3. Research</w:t>
+        <w:t>4. Design</w:t>
       </w:r>
       <w:r>
         <w:rPr>
@@ -2029,7 +2155,7 @@
         <w:rPr>
           <w:noProof/>
         </w:rPr>
-        <w:instrText xml:space="preserve"> PAGEREF _Toc352252157 \h </w:instrText>
+        <w:instrText xml:space="preserve"> PAGEREF _Toc352320508 \h </w:instrText>
       </w:r>
       <w:r>
         <w:rPr>
@@ -2075,7 +2201,7 @@
           <w:b w:val="0"/>
           <w:noProof/>
         </w:rPr>
-        <w:t>3.1 …</w:t>
+        <w:t>4.1 …</w:t>
       </w:r>
       <w:r>
         <w:rPr>
@@ -2093,7 +2219,7 @@
         <w:rPr>
           <w:noProof/>
         </w:rPr>
-        <w:instrText xml:space="preserve"> PAGEREF _Toc352252158 \h </w:instrText>
+        <w:instrText xml:space="preserve"> PAGEREF _Toc352320509 \h </w:instrText>
       </w:r>
       <w:r>
         <w:rPr>
@@ -2139,7 +2265,7 @@
           <w:b w:val="0"/>
           <w:noProof/>
         </w:rPr>
-        <w:t>3.2 …</w:t>
+        <w:t>4.2 …</w:t>
       </w:r>
       <w:r>
         <w:rPr>
@@ -2157,7 +2283,7 @@
         <w:rPr>
           <w:noProof/>
         </w:rPr>
-        <w:instrText xml:space="preserve"> PAGEREF _Toc352252159 \h </w:instrText>
+        <w:instrText xml:space="preserve"> PAGEREF _Toc352320510 \h </w:instrText>
       </w:r>
       <w:r>
         <w:rPr>
@@ -2201,7 +2327,7 @@
           <w:b w:val="0"/>
           <w:noProof/>
         </w:rPr>
-        <w:t>4. Design</w:t>
+        <w:t>5. Implementation og test</w:t>
       </w:r>
       <w:r>
         <w:rPr>
@@ -2219,7 +2345,7 @@
         <w:rPr>
           <w:noProof/>
         </w:rPr>
-        <w:instrText xml:space="preserve"> PAGEREF _Toc352252160 \h </w:instrText>
+        <w:instrText xml:space="preserve"> PAGEREF _Toc352320511 \h </w:instrText>
       </w:r>
       <w:r>
         <w:rPr>
@@ -2265,7 +2391,7 @@
           <w:b w:val="0"/>
           <w:noProof/>
         </w:rPr>
-        <w:t>4.1 …</w:t>
+        <w:t>5.1 …</w:t>
       </w:r>
       <w:r>
         <w:rPr>
@@ -2283,7 +2409,7 @@
         <w:rPr>
           <w:noProof/>
         </w:rPr>
-        <w:instrText xml:space="preserve"> PAGEREF _Toc352252161 \h </w:instrText>
+        <w:instrText xml:space="preserve"> PAGEREF _Toc352320512 \h </w:instrText>
       </w:r>
       <w:r>
         <w:rPr>
@@ -2329,7 +2455,7 @@
           <w:b w:val="0"/>
           <w:noProof/>
         </w:rPr>
-        <w:t>4.2 …</w:t>
+        <w:t>5.2 …</w:t>
       </w:r>
       <w:r>
         <w:rPr>
@@ -2347,7 +2473,7 @@
         <w:rPr>
           <w:noProof/>
         </w:rPr>
-        <w:instrText xml:space="preserve"> PAGEREF _Toc352252162 \h </w:instrText>
+        <w:instrText xml:space="preserve"> PAGEREF _Toc352320513 \h </w:instrText>
       </w:r>
       <w:r>
         <w:rPr>
@@ -2391,7 +2517,7 @@
           <w:b w:val="0"/>
           <w:noProof/>
         </w:rPr>
-        <w:t>5. Implementation og test</w:t>
+        <w:t>6. Evaluering</w:t>
       </w:r>
       <w:r>
         <w:rPr>
@@ -2409,7 +2535,7 @@
         <w:rPr>
           <w:noProof/>
         </w:rPr>
-        <w:instrText xml:space="preserve"> PAGEREF _Toc352252163 \h </w:instrText>
+        <w:instrText xml:space="preserve"> PAGEREF _Toc352320514 \h </w:instrText>
       </w:r>
       <w:r>
         <w:rPr>
@@ -2455,7 +2581,7 @@
           <w:b w:val="0"/>
           <w:noProof/>
         </w:rPr>
-        <w:t>5.1 …</w:t>
+        <w:t>6.1 …</w:t>
       </w:r>
       <w:r>
         <w:rPr>
@@ -2473,7 +2599,7 @@
         <w:rPr>
           <w:noProof/>
         </w:rPr>
-        <w:instrText xml:space="preserve"> PAGEREF _Toc352252164 \h </w:instrText>
+        <w:instrText xml:space="preserve"> PAGEREF _Toc352320515 \h </w:instrText>
       </w:r>
       <w:r>
         <w:rPr>
@@ -2519,7 +2645,7 @@
           <w:b w:val="0"/>
           <w:noProof/>
         </w:rPr>
-        <w:t>5.2 …</w:t>
+        <w:t>6.2 …</w:t>
       </w:r>
       <w:r>
         <w:rPr>
@@ -2537,7 +2663,7 @@
         <w:rPr>
           <w:noProof/>
         </w:rPr>
-        <w:instrText xml:space="preserve"> PAGEREF _Toc352252165 \h </w:instrText>
+        <w:instrText xml:space="preserve"> PAGEREF _Toc352320516 \h </w:instrText>
       </w:r>
       <w:r>
         <w:rPr>
@@ -2581,7 +2707,7 @@
           <w:b w:val="0"/>
           <w:noProof/>
         </w:rPr>
-        <w:t>6. Evaluering</w:t>
+        <w:t>7. Konklusion</w:t>
       </w:r>
       <w:r>
         <w:rPr>
@@ -2599,7 +2725,7 @@
         <w:rPr>
           <w:noProof/>
         </w:rPr>
-        <w:instrText xml:space="preserve"> PAGEREF _Toc352252166 \h </w:instrText>
+        <w:instrText xml:space="preserve"> PAGEREF _Toc352320517 \h </w:instrText>
       </w:r>
       <w:r>
         <w:rPr>
@@ -2645,7 +2771,7 @@
           <w:b w:val="0"/>
           <w:noProof/>
         </w:rPr>
-        <w:t>6.1 …</w:t>
+        <w:t>7.1 …</w:t>
       </w:r>
       <w:r>
         <w:rPr>
@@ -2663,7 +2789,7 @@
         <w:rPr>
           <w:noProof/>
         </w:rPr>
-        <w:instrText xml:space="preserve"> PAGEREF _Toc352252167 \h </w:instrText>
+        <w:instrText xml:space="preserve"> PAGEREF _Toc352320518 \h </w:instrText>
       </w:r>
       <w:r>
         <w:rPr>
@@ -2709,7 +2835,7 @@
           <w:b w:val="0"/>
           <w:noProof/>
         </w:rPr>
-        <w:t>6.2 …</w:t>
+        <w:t>7.2 …</w:t>
       </w:r>
       <w:r>
         <w:rPr>
@@ -2727,7 +2853,7 @@
         <w:rPr>
           <w:noProof/>
         </w:rPr>
-        <w:instrText xml:space="preserve"> PAGEREF _Toc352252168 \h </w:instrText>
+        <w:instrText xml:space="preserve"> PAGEREF _Toc352320519 \h </w:instrText>
       </w:r>
       <w:r>
         <w:rPr>
@@ -2771,7 +2897,7 @@
           <w:b w:val="0"/>
           <w:noProof/>
         </w:rPr>
-        <w:t>7. Konklusion</w:t>
+        <w:t>8. Referencer</w:t>
       </w:r>
       <w:r>
         <w:rPr>
@@ -2789,7 +2915,7 @@
         <w:rPr>
           <w:noProof/>
         </w:rPr>
-        <w:instrText xml:space="preserve"> PAGEREF _Toc352252169 \h </w:instrText>
+        <w:instrText xml:space="preserve"> PAGEREF _Toc352320520 \h </w:instrText>
       </w:r>
       <w:r>
         <w:rPr>
@@ -2835,7 +2961,7 @@
           <w:b w:val="0"/>
           <w:noProof/>
         </w:rPr>
-        <w:t>7.1 …</w:t>
+        <w:t>8.1 …</w:t>
       </w:r>
       <w:r>
         <w:rPr>
@@ -2853,7 +2979,7 @@
         <w:rPr>
           <w:noProof/>
         </w:rPr>
-        <w:instrText xml:space="preserve"> PAGEREF _Toc352252170 \h </w:instrText>
+        <w:instrText xml:space="preserve"> PAGEREF _Toc352320521 \h </w:instrText>
       </w:r>
       <w:r>
         <w:rPr>
@@ -2899,7 +3025,7 @@
           <w:b w:val="0"/>
           <w:noProof/>
         </w:rPr>
-        <w:t>7.2 …</w:t>
+        <w:t>8.2 …</w:t>
       </w:r>
       <w:r>
         <w:rPr>
@@ -2917,7 +3043,7 @@
         <w:rPr>
           <w:noProof/>
         </w:rPr>
-        <w:instrText xml:space="preserve"> PAGEREF _Toc352252171 \h </w:instrText>
+        <w:instrText xml:space="preserve"> PAGEREF _Toc352320522 \h </w:instrText>
       </w:r>
       <w:r>
         <w:rPr>
@@ -2961,7 +3087,7 @@
           <w:b w:val="0"/>
           <w:noProof/>
         </w:rPr>
-        <w:t>8. Referencer</w:t>
+        <w:t>9. Appendiks</w:t>
       </w:r>
       <w:r>
         <w:rPr>
@@ -2979,7 +3105,7 @@
         <w:rPr>
           <w:noProof/>
         </w:rPr>
-        <w:instrText xml:space="preserve"> PAGEREF _Toc352252172 \h </w:instrText>
+        <w:instrText xml:space="preserve"> PAGEREF _Toc352320523 \h </w:instrText>
       </w:r>
       <w:r>
         <w:rPr>
@@ -3025,7 +3151,7 @@
           <w:b w:val="0"/>
           <w:noProof/>
         </w:rPr>
-        <w:t>8.1 …</w:t>
+        <w:t>9.1 …</w:t>
       </w:r>
       <w:r>
         <w:rPr>
@@ -3043,7 +3169,7 @@
         <w:rPr>
           <w:noProof/>
         </w:rPr>
-        <w:instrText xml:space="preserve"> PAGEREF _Toc352252173 \h </w:instrText>
+        <w:instrText xml:space="preserve"> PAGEREF _Toc352320524 \h </w:instrText>
       </w:r>
       <w:r>
         <w:rPr>
@@ -3089,7 +3215,7 @@
           <w:b w:val="0"/>
           <w:noProof/>
         </w:rPr>
-        <w:t>8.2 …</w:t>
+        <w:t>9.2 …</w:t>
       </w:r>
       <w:r>
         <w:rPr>
@@ -3107,7 +3233,7 @@
         <w:rPr>
           <w:noProof/>
         </w:rPr>
-        <w:instrText xml:space="preserve"> PAGEREF _Toc352252174 \h </w:instrText>
+        <w:instrText xml:space="preserve"> PAGEREF _Toc352320525 \h </w:instrText>
       </w:r>
       <w:r>
         <w:rPr>
@@ -3125,196 +3251,6 @@
           <w:noProof/>
         </w:rPr>
         <w:t>21</w:t>
-      </w:r>
-      <w:r>
-        <w:rPr>
-          <w:noProof/>
-        </w:rPr>
-        <w:fldChar w:fldCharType="end"/>
-      </w:r>
-    </w:p>
-    <w:p>
-      <w:pPr>
-        <w:pStyle w:val="Indholdsfortegnelse1"/>
-        <w:tabs>
-          <w:tab w:val="right" w:leader="dot" w:pos="9622"/>
-        </w:tabs>
-        <w:rPr>
-          <w:b w:val="0"/>
-          <w:noProof/>
-          <w:lang w:eastAsia="ja-JP"/>
-        </w:rPr>
-      </w:pPr>
-      <w:r>
-        <w:rPr>
-          <w:rFonts w:ascii="Gotham Medium" w:hAnsi="Gotham Medium"/>
-          <w:b w:val="0"/>
-          <w:noProof/>
-        </w:rPr>
-        <w:t>9. Appendiks</w:t>
-      </w:r>
-      <w:r>
-        <w:rPr>
-          <w:noProof/>
-        </w:rPr>
-        <w:tab/>
-      </w:r>
-      <w:r>
-        <w:rPr>
-          <w:noProof/>
-        </w:rPr>
-        <w:fldChar w:fldCharType="begin"/>
-      </w:r>
-      <w:r>
-        <w:rPr>
-          <w:noProof/>
-        </w:rPr>
-        <w:instrText xml:space="preserve"> PAGEREF _Toc352252175 \h </w:instrText>
-      </w:r>
-      <w:r>
-        <w:rPr>
-          <w:noProof/>
-        </w:rPr>
-      </w:r>
-      <w:r>
-        <w:rPr>
-          <w:noProof/>
-        </w:rPr>
-        <w:fldChar w:fldCharType="separate"/>
-      </w:r>
-      <w:r>
-        <w:rPr>
-          <w:noProof/>
-        </w:rPr>
-        <w:t>22</w:t>
-      </w:r>
-      <w:r>
-        <w:rPr>
-          <w:noProof/>
-        </w:rPr>
-        <w:fldChar w:fldCharType="end"/>
-      </w:r>
-    </w:p>
-    <w:p>
-      <w:pPr>
-        <w:pStyle w:val="Indholdsfortegnelse2"/>
-        <w:tabs>
-          <w:tab w:val="right" w:leader="dot" w:pos="9622"/>
-        </w:tabs>
-        <w:rPr>
-          <w:b w:val="0"/>
-          <w:noProof/>
-          <w:sz w:val="24"/>
-          <w:szCs w:val="24"/>
-          <w:lang w:eastAsia="ja-JP"/>
-        </w:rPr>
-      </w:pPr>
-      <w:r>
-        <w:rPr>
-          <w:rFonts w:ascii="Gotham Medium" w:hAnsi="Gotham Medium"/>
-          <w:b w:val="0"/>
-          <w:noProof/>
-        </w:rPr>
-        <w:t>9.1 …</w:t>
-      </w:r>
-      <w:r>
-        <w:rPr>
-          <w:noProof/>
-        </w:rPr>
-        <w:tab/>
-      </w:r>
-      <w:r>
-        <w:rPr>
-          <w:noProof/>
-        </w:rPr>
-        <w:fldChar w:fldCharType="begin"/>
-      </w:r>
-      <w:r>
-        <w:rPr>
-          <w:noProof/>
-        </w:rPr>
-        <w:instrText xml:space="preserve"> PAGEREF _Toc352252176 \h </w:instrText>
-      </w:r>
-      <w:r>
-        <w:rPr>
-          <w:noProof/>
-        </w:rPr>
-      </w:r>
-      <w:r>
-        <w:rPr>
-          <w:noProof/>
-        </w:rPr>
-        <w:fldChar w:fldCharType="separate"/>
-      </w:r>
-      <w:r>
-        <w:rPr>
-          <w:noProof/>
-        </w:rPr>
-        <w:t>22</w:t>
-      </w:r>
-      <w:r>
-        <w:rPr>
-          <w:noProof/>
-        </w:rPr>
-        <w:fldChar w:fldCharType="end"/>
-      </w:r>
-    </w:p>
-    <w:p>
-      <w:pPr>
-        <w:pStyle w:val="Indholdsfortegnelse2"/>
-        <w:tabs>
-          <w:tab w:val="right" w:leader="dot" w:pos="9622"/>
-        </w:tabs>
-        <w:rPr>
-          <w:b w:val="0"/>
-          <w:noProof/>
-          <w:sz w:val="24"/>
-          <w:szCs w:val="24"/>
-          <w:lang w:eastAsia="ja-JP"/>
-        </w:rPr>
-      </w:pPr>
-      <w:r>
-        <w:rPr>
-          <w:rFonts w:ascii="Gotham Medium" w:hAnsi="Gotham Medium"/>
-          <w:b w:val="0"/>
-          <w:noProof/>
-        </w:rPr>
-        <w:t>9.2 …</w:t>
-      </w:r>
-      <w:r>
-        <w:rPr>
-          <w:noProof/>
-        </w:rPr>
-        <w:tab/>
-      </w:r>
-      <w:r>
-        <w:rPr>
-          <w:noProof/>
-        </w:rPr>
-        <w:fldChar w:fldCharType="begin"/>
-      </w:r>
-      <w:r>
-        <w:rPr>
-          <w:noProof/>
-        </w:rPr>
-        <w:instrText xml:space="preserve"> PAGEREF _Toc352252177 \h </w:instrText>
-      </w:r>
-      <w:r>
-        <w:rPr>
-          <w:noProof/>
-        </w:rPr>
-      </w:r>
-      <w:r>
-        <w:rPr>
-          <w:noProof/>
-        </w:rPr>
-        <w:fldChar w:fldCharType="separate"/>
-      </w:r>
-      <w:r>
-        <w:rPr>
-          <w:noProof/>
-        </w:rPr>
-        <w:t>22</w:t>
       </w:r>
       <w:r>
         <w:rPr>
@@ -3380,7 +3316,7 @@
           <w:b w:val="0"/>
         </w:rPr>
       </w:pPr>
-      <w:bookmarkStart w:id="0" w:name="_Toc352252147"/>
+      <w:bookmarkStart w:id="0" w:name="_Toc352320496"/>
       <w:r>
         <w:rPr>
           <w:rFonts w:ascii="Gotham Medium" w:hAnsi="Gotham Medium"/>
@@ -3504,13 +3440,43 @@
         <w:rPr>
           <w:rFonts w:ascii="Gotham Book" w:hAnsi="Gotham Book"/>
         </w:rPr>
-        <w:t>Morning Train, fik jeg lov til at medvirke til at danne en</w:t>
-      </w:r>
-      <w:r>
-        <w:rPr>
-          <w:rFonts w:ascii="Gotham Book" w:hAnsi="Gotham Book"/>
-        </w:rPr>
-        <w:t xml:space="preserve"> problemformulering, hvor jeg </w:t>
+        <w:t xml:space="preserve">Morning Train, fik jeg lov til at medvirke til at </w:t>
+      </w:r>
+      <w:r>
+        <w:rPr>
+          <w:rFonts w:ascii="Gotham Book" w:hAnsi="Gotham Book"/>
+        </w:rPr>
+        <w:t>forme</w:t>
+      </w:r>
+      <w:r>
+        <w:rPr>
+          <w:rFonts w:ascii="Gotham Book" w:hAnsi="Gotham Book"/>
+        </w:rPr>
+        <w:t xml:space="preserve"> </w:t>
+      </w:r>
+      <w:r>
+        <w:rPr>
+          <w:rFonts w:ascii="Gotham Book" w:hAnsi="Gotham Book"/>
+        </w:rPr>
+        <w:t>et</w:t>
+      </w:r>
+      <w:r>
+        <w:rPr>
+          <w:rFonts w:ascii="Gotham Book" w:hAnsi="Gotham Book"/>
+        </w:rPr>
+        <w:t xml:space="preserve"> </w:t>
+      </w:r>
+      <w:r>
+        <w:rPr>
+          <w:rFonts w:ascii="Gotham Book" w:hAnsi="Gotham Book"/>
+        </w:rPr>
+        <w:t>projekt</w:t>
+      </w:r>
+      <w:r>
+        <w:rPr>
+          <w:rFonts w:ascii="Gotham Book" w:hAnsi="Gotham Book"/>
+        </w:rPr>
+        <w:t xml:space="preserve">, hvor jeg </w:t>
       </w:r>
       <w:r>
         <w:rPr>
@@ -3546,7 +3512,7 @@
           <w:b w:val="0"/>
         </w:rPr>
       </w:pPr>
-      <w:bookmarkStart w:id="1" w:name="_Toc352252148"/>
+      <w:bookmarkStart w:id="1" w:name="_Toc352320497"/>
       <w:r>
         <w:rPr>
           <w:rFonts w:ascii="Gotham Medium" w:hAnsi="Gotham Medium"/>
@@ -3982,7 +3948,19 @@
         <w:rPr>
           <w:rFonts w:ascii="Gotham Book" w:hAnsi="Gotham Book"/>
         </w:rPr>
-        <w:t xml:space="preserve"> at snakke med medarbejdere fra de </w:t>
+        <w:t xml:space="preserve"> </w:t>
+      </w:r>
+      <w:r>
+        <w:rPr>
+          <w:rFonts w:ascii="Gotham Book" w:hAnsi="Gotham Book"/>
+        </w:rPr>
+        <w:t xml:space="preserve">for </w:t>
+      </w:r>
+      <w:r>
+        <w:rPr>
+          <w:rFonts w:ascii="Gotham Book" w:hAnsi="Gotham Book"/>
+        </w:rPr>
+        <w:t xml:space="preserve">at snakke med medarbejdere fra de </w:t>
       </w:r>
       <w:r>
         <w:rPr>
@@ -4322,7 +4300,7 @@
           <w:b w:val="0"/>
         </w:rPr>
       </w:pPr>
-      <w:bookmarkStart w:id="2" w:name="_Toc352252149"/>
+      <w:bookmarkStart w:id="2" w:name="_Toc352320498"/>
       <w:r>
         <w:rPr>
           <w:rFonts w:ascii="Gotham Medium" w:hAnsi="Gotham Medium"/>
@@ -5021,7 +4999,7 @@
           <w:b w:val="0"/>
         </w:rPr>
       </w:pPr>
-      <w:bookmarkStart w:id="3" w:name="_Toc352252150"/>
+      <w:bookmarkStart w:id="3" w:name="_Toc352320499"/>
       <w:r>
         <w:rPr>
           <w:rFonts w:ascii="Gotham Medium" w:hAnsi="Gotham Medium"/>
@@ -5176,7 +5154,7 @@
           <w:b w:val="0"/>
         </w:rPr>
       </w:pPr>
-      <w:bookmarkStart w:id="4" w:name="_Toc352252151"/>
+      <w:bookmarkStart w:id="4" w:name="_Toc352320500"/>
       <w:r>
         <w:rPr>
           <w:rFonts w:ascii="Gotham Medium" w:hAnsi="Gotham Medium"/>
@@ -5196,7 +5174,7 @@
           <w:rFonts w:ascii="Gotham Medium" w:hAnsi="Gotham Medium"/>
           <w:b w:val="0"/>
         </w:rPr>
-        <w:t>Planlægning</w:t>
+        <w:t>Metode</w:t>
       </w:r>
       <w:bookmarkEnd w:id="4"/>
     </w:p>
@@ -5211,7 +5189,19 @@
         <w:rPr>
           <w:rFonts w:ascii="Gotham Book" w:hAnsi="Gotham Book"/>
         </w:rPr>
-        <w:t xml:space="preserve">For at starte på dette projekt, blev jeg nød til at lave en projekt plan og følge den. Det hele virkede ret uoverskueligt i starten, for jeg var alene om at </w:t>
+        <w:t xml:space="preserve">For at starte på dette projekt, blev jeg nød til at lave en projekt plan og følge den. Det hele virkede ret uoverskueligt i starten, for jeg </w:t>
+      </w:r>
+      <w:r>
+        <w:rPr>
+          <w:rFonts w:ascii="Gotham Book" w:hAnsi="Gotham Book"/>
+        </w:rPr>
+        <w:t>er</w:t>
+      </w:r>
+      <w:r>
+        <w:rPr>
+          <w:rFonts w:ascii="Gotham Book" w:hAnsi="Gotham Book"/>
+        </w:rPr>
+        <w:t xml:space="preserve"> alene om at </w:t>
       </w:r>
       <w:r>
         <w:rPr>
@@ -5445,7 +5435,7 @@
           <w:b w:val="0"/>
         </w:rPr>
       </w:pPr>
-      <w:bookmarkStart w:id="5" w:name="_Toc352252152"/>
+      <w:bookmarkStart w:id="5" w:name="_Toc352320501"/>
       <w:r>
         <w:rPr>
           <w:rFonts w:ascii="Gotham Medium" w:hAnsi="Gotham Medium"/>
@@ -6186,7 +6176,7 @@
           <w:b w:val="0"/>
         </w:rPr>
       </w:pPr>
-      <w:bookmarkStart w:id="6" w:name="_Toc352252153"/>
+      <w:bookmarkStart w:id="6" w:name="_Toc352320502"/>
       <w:r>
         <w:rPr>
           <w:rFonts w:ascii="Gotham Medium" w:hAnsi="Gotham Medium"/>
@@ -6349,7 +6339,7 @@
           <w:b w:val="0"/>
         </w:rPr>
       </w:pPr>
-      <w:bookmarkStart w:id="7" w:name="_Toc352252154"/>
+      <w:bookmarkStart w:id="7" w:name="_Toc352320503"/>
       <w:r>
         <w:rPr>
           <w:rFonts w:ascii="Gotham Medium" w:hAnsi="Gotham Medium"/>
@@ -6746,13 +6736,13 @@
         <w:rPr>
           <w:rFonts w:ascii="Gotham Book" w:hAnsi="Gotham Book"/>
         </w:rPr>
-        <w:t>vise sig</w:t>
-      </w:r>
-      <w:r>
-        <w:rPr>
-          <w:rFonts w:ascii="Gotham Book" w:hAnsi="Gotham Book"/>
-        </w:rPr>
-        <w:t xml:space="preserve"> succesrigt for</w:t>
+        <w:t xml:space="preserve">være til gavn </w:t>
+      </w:r>
+      <w:r>
+        <w:rPr>
+          <w:rFonts w:ascii="Gotham Book" w:hAnsi="Gotham Book"/>
+        </w:rPr>
+        <w:t>for</w:t>
       </w:r>
       <w:r>
         <w:rPr>
@@ -6788,13 +6778,31 @@
         <w:rPr>
           <w:rFonts w:ascii="Gotham Book" w:hAnsi="Gotham Book"/>
         </w:rPr>
-        <w:t xml:space="preserve"> releva</w:t>
-      </w:r>
-      <w:r>
-        <w:rPr>
-          <w:rFonts w:ascii="Gotham Book" w:hAnsi="Gotham Book"/>
-        </w:rPr>
-        <w:t>nte principper</w:t>
+        <w:t xml:space="preserve"> </w:t>
+      </w:r>
+      <w:r>
+        <w:rPr>
+          <w:rFonts w:ascii="Gotham Book" w:hAnsi="Gotham Book"/>
+        </w:rPr>
+        <w:t>principper</w:t>
+      </w:r>
+      <w:r>
+        <w:rPr>
+          <w:rFonts w:ascii="Gotham Book" w:hAnsi="Gotham Book"/>
+        </w:rPr>
+        <w:t xml:space="preserve"> inspireret </w:t>
+      </w:r>
+      <w:r>
+        <w:rPr>
+          <w:rFonts w:ascii="Gotham Book" w:hAnsi="Gotham Book"/>
+        </w:rPr>
+        <w:t>fra</w:t>
+      </w:r>
+      <w:r>
+        <w:rPr>
+          <w:rFonts w:ascii="Gotham Book" w:hAnsi="Gotham Book"/>
+        </w:rPr>
+        <w:t xml:space="preserve"> manifesten for agil softwareudvikling</w:t>
       </w:r>
       <w:r>
         <w:rPr>
@@ -6971,7 +6979,19 @@
         <w:rPr>
           <w:rFonts w:ascii="Gotham Book" w:hAnsi="Gotham Book"/>
         </w:rPr>
-        <w:t xml:space="preserve">Fokus på det tekniske og det gode design i produktet. </w:t>
+        <w:t>Fokus</w:t>
+      </w:r>
+      <w:r>
+        <w:rPr>
+          <w:rFonts w:ascii="Gotham Book" w:hAnsi="Gotham Book"/>
+        </w:rPr>
+        <w:t>ere</w:t>
+      </w:r>
+      <w:r>
+        <w:rPr>
+          <w:rFonts w:ascii="Gotham Book" w:hAnsi="Gotham Book"/>
+        </w:rPr>
+        <w:t xml:space="preserve"> på det tekniske og det gode design i produktet. </w:t>
       </w:r>
     </w:p>
     <w:p>
@@ -7053,7 +7073,7 @@
           <w:b w:val="0"/>
         </w:rPr>
       </w:pPr>
-      <w:bookmarkStart w:id="8" w:name="_Toc352252155"/>
+      <w:bookmarkStart w:id="8" w:name="_Toc352320504"/>
       <w:r>
         <w:rPr>
           <w:rFonts w:ascii="Gotham Medium" w:hAnsi="Gotham Medium"/>
@@ -7082,43 +7102,809 @@
         </w:rPr>
         <w:t xml:space="preserve"> Scrum</w:t>
       </w:r>
+      <w:bookmarkEnd w:id="8"/>
+    </w:p>
+    <w:p>
+      <w:pPr>
+        <w:spacing w:line="360" w:lineRule="auto"/>
+        <w:rPr>
+          <w:rFonts w:ascii="Gotham Book" w:hAnsi="Gotham Book"/>
+        </w:rPr>
+      </w:pPr>
+      <w:r>
+        <w:rPr>
+          <w:rFonts w:ascii="Gotham Book" w:hAnsi="Gotham Book"/>
+        </w:rPr>
+        <w:t xml:space="preserve">Årsagen til at jeg har valgt Scrum fremfor andre </w:t>
+      </w:r>
+      <w:r>
+        <w:rPr>
+          <w:rFonts w:ascii="Gotham Book" w:hAnsi="Gotham Book"/>
+        </w:rPr>
+        <w:t>udviklingsmetoder er primært på grund af det</w:t>
+      </w:r>
+      <w:r>
+        <w:rPr>
+          <w:rFonts w:ascii="Gotham Book" w:hAnsi="Gotham Book"/>
+        </w:rPr>
+        <w:t>s</w:t>
+      </w:r>
+      <w:r>
+        <w:rPr>
+          <w:rFonts w:ascii="Gotham Book" w:hAnsi="Gotham Book"/>
+        </w:rPr>
+        <w:t xml:space="preserve"> agile tilgang til software udvikling. Et alternativt </w:t>
+      </w:r>
+      <w:r>
+        <w:rPr>
+          <w:rFonts w:ascii="Gotham Book" w:hAnsi="Gotham Book"/>
+        </w:rPr>
+        <w:t xml:space="preserve">populært </w:t>
+      </w:r>
+      <w:r>
+        <w:rPr>
+          <w:rFonts w:ascii="Gotham Book" w:hAnsi="Gotham Book"/>
+        </w:rPr>
+        <w:t>udviklingsform kunne have været vandfaldsmodellen, men problemet med vandfaldsmodellen er at alt skal planlægges</w:t>
+      </w:r>
+      <w:r>
+        <w:rPr>
+          <w:rFonts w:ascii="Gotham Book" w:hAnsi="Gotham Book"/>
+        </w:rPr>
+        <w:t xml:space="preserve"> på forhånd, det vil sige, </w:t>
+      </w:r>
+      <w:r>
+        <w:rPr>
+          <w:rFonts w:ascii="Gotham Book" w:hAnsi="Gotham Book"/>
+        </w:rPr>
+        <w:t>kravspecifikation</w:t>
+      </w:r>
+      <w:r>
+        <w:rPr>
+          <w:rFonts w:ascii="Gotham Book" w:hAnsi="Gotham Book"/>
+        </w:rPr>
+        <w:t>er</w:t>
+      </w:r>
+      <w:r>
+        <w:rPr>
+          <w:rFonts w:ascii="Gotham Book" w:hAnsi="Gotham Book"/>
+        </w:rPr>
+        <w:t xml:space="preserve"> </w:t>
+      </w:r>
+      <w:r>
+        <w:rPr>
+          <w:rFonts w:ascii="Gotham Book" w:hAnsi="Gotham Book"/>
+        </w:rPr>
+        <w:t>på</w:t>
+      </w:r>
+      <w:r>
+        <w:rPr>
+          <w:rFonts w:ascii="Gotham Book" w:hAnsi="Gotham Book"/>
+        </w:rPr>
+        <w:t xml:space="preserve"> </w:t>
+      </w:r>
+      <w:r>
+        <w:rPr>
+          <w:rFonts w:ascii="Gotham Book" w:hAnsi="Gotham Book"/>
+        </w:rPr>
+        <w:t>næsten alle krav</w:t>
+      </w:r>
+      <w:r>
+        <w:rPr>
+          <w:rFonts w:ascii="Gotham Book" w:hAnsi="Gotham Book"/>
+        </w:rPr>
+        <w:t xml:space="preserve">. </w:t>
+      </w:r>
+      <w:r>
+        <w:rPr>
+          <w:rFonts w:ascii="Gotham Book" w:hAnsi="Gotham Book"/>
+        </w:rPr>
+        <w:t xml:space="preserve">Med følgende argumenter var det nok til at </w:t>
+      </w:r>
+      <w:r>
+        <w:rPr>
+          <w:rFonts w:ascii="Gotham Book" w:hAnsi="Gotham Book"/>
+        </w:rPr>
+        <w:t xml:space="preserve">jeg </w:t>
+      </w:r>
+      <w:r>
+        <w:rPr>
+          <w:rFonts w:ascii="Gotham Book" w:hAnsi="Gotham Book"/>
+        </w:rPr>
+        <w:t xml:space="preserve">valgte  </w:t>
+      </w:r>
+      <w:r>
+        <w:rPr>
+          <w:rFonts w:ascii="Gotham Book" w:hAnsi="Gotham Book"/>
+        </w:rPr>
+        <w:t>Scrum fremfor vandfaldsmodellen:</w:t>
+      </w:r>
+    </w:p>
+    <w:p>
+      <w:pPr>
+        <w:pStyle w:val="Listeafsnit"/>
+        <w:numPr>
+          <w:ilvl w:val="0"/>
+          <w:numId w:val="1"/>
+        </w:numPr>
+        <w:spacing w:line="360" w:lineRule="auto"/>
+        <w:rPr>
+          <w:rFonts w:ascii="Gotham Book" w:hAnsi="Gotham Book"/>
+        </w:rPr>
+      </w:pPr>
+      <w:r>
+        <w:rPr>
+          <w:rFonts w:ascii="Gotham Book" w:hAnsi="Gotham Book"/>
+        </w:rPr>
+        <w:t xml:space="preserve">Jeg </w:t>
+      </w:r>
+      <w:r>
+        <w:rPr>
+          <w:rFonts w:ascii="Gotham Book" w:hAnsi="Gotham Book"/>
+        </w:rPr>
+        <w:t xml:space="preserve">forventer </w:t>
+      </w:r>
+      <w:r>
+        <w:rPr>
+          <w:rFonts w:ascii="Gotham Book" w:hAnsi="Gotham Book"/>
+        </w:rPr>
+        <w:t>ændringer i projektets scope</w:t>
+      </w:r>
+      <w:r>
+        <w:rPr>
+          <w:rFonts w:ascii="Gotham Book" w:hAnsi="Gotham Book"/>
+        </w:rPr>
+        <w:t>.</w:t>
+      </w:r>
+    </w:p>
+    <w:p>
+      <w:pPr>
+        <w:pStyle w:val="Listeafsnit"/>
+        <w:numPr>
+          <w:ilvl w:val="0"/>
+          <w:numId w:val="1"/>
+        </w:numPr>
+        <w:spacing w:line="360" w:lineRule="auto"/>
+        <w:rPr>
+          <w:rFonts w:ascii="Gotham Book" w:hAnsi="Gotham Book"/>
+        </w:rPr>
+      </w:pPr>
+      <w:r>
+        <w:rPr>
+          <w:rFonts w:ascii="Gotham Book" w:hAnsi="Gotham Book"/>
+        </w:rPr>
+        <w:t>A</w:t>
+      </w:r>
+      <w:r>
+        <w:rPr>
+          <w:rFonts w:ascii="Gotham Book" w:hAnsi="Gotham Book"/>
+        </w:rPr>
+        <w:t xml:space="preserve">lle krav </w:t>
+      </w:r>
+      <w:r>
+        <w:rPr>
+          <w:rFonts w:ascii="Gotham Book" w:hAnsi="Gotham Book"/>
+        </w:rPr>
+        <w:t xml:space="preserve">er </w:t>
+      </w:r>
+      <w:r>
+        <w:rPr>
+          <w:rFonts w:ascii="Gotham Book" w:hAnsi="Gotham Book"/>
+        </w:rPr>
+        <w:t>i</w:t>
+      </w:r>
+      <w:r>
+        <w:rPr>
+          <w:rFonts w:ascii="Gotham Book" w:hAnsi="Gotham Book"/>
+        </w:rPr>
+        <w:t>kke 100% defineret. Det vil sige at Morning Train ikke ved med sikkerhed hvordan slutproduktet skal se ud.</w:t>
+      </w:r>
+    </w:p>
+    <w:p>
+      <w:pPr>
+        <w:pStyle w:val="Listeafsnit"/>
+        <w:numPr>
+          <w:ilvl w:val="0"/>
+          <w:numId w:val="1"/>
+        </w:numPr>
+        <w:spacing w:line="360" w:lineRule="auto"/>
+        <w:rPr>
+          <w:rFonts w:ascii="Gotham Book" w:hAnsi="Gotham Book"/>
+        </w:rPr>
+      </w:pPr>
+      <w:r>
+        <w:rPr>
+          <w:rFonts w:ascii="Gotham Book" w:hAnsi="Gotham Book"/>
+        </w:rPr>
+        <w:t>J</w:t>
+      </w:r>
+      <w:r>
+        <w:rPr>
+          <w:rFonts w:ascii="Gotham Book" w:hAnsi="Gotham Book"/>
+        </w:rPr>
+        <w:t xml:space="preserve">eg ikke har lavet projektet før, </w:t>
+      </w:r>
+      <w:r>
+        <w:rPr>
+          <w:rFonts w:ascii="Gotham Book" w:hAnsi="Gotham Book"/>
+        </w:rPr>
+        <w:t>eller et lignende</w:t>
+      </w:r>
+      <w:r>
+        <w:rPr>
+          <w:rFonts w:ascii="Gotham Book" w:hAnsi="Gotham Book"/>
+        </w:rPr>
+        <w:t xml:space="preserve"> projekt</w:t>
+      </w:r>
+      <w:r>
+        <w:rPr>
+          <w:rFonts w:ascii="Gotham Book" w:hAnsi="Gotham Book"/>
+        </w:rPr>
+        <w:t>, så jeg kan ikke forudse alle krav der kan blive nødvendige.</w:t>
+      </w:r>
+    </w:p>
+    <w:p>
+      <w:pPr>
+        <w:pStyle w:val="Overskrift3"/>
+        <w:spacing w:line="360" w:lineRule="auto"/>
+        <w:rPr>
+          <w:rFonts w:ascii="Gotham Medium" w:hAnsi="Gotham Medium"/>
+          <w:b w:val="0"/>
+        </w:rPr>
+      </w:pPr>
+      <w:r>
+        <w:rPr>
+          <w:rFonts w:ascii="Gotham Medium" w:hAnsi="Gotham Medium"/>
+          <w:b w:val="0"/>
+        </w:rPr>
+        <w:t>2.4.1 Scrum’s oprindelse</w:t>
+      </w:r>
+    </w:p>
+    <w:p>
+      <w:pPr>
+        <w:spacing w:line="360" w:lineRule="auto"/>
+        <w:rPr>
+          <w:rFonts w:ascii="Gotham Book" w:hAnsi="Gotham Book"/>
+        </w:rPr>
+      </w:pPr>
+      <w:r>
+        <w:rPr>
+          <w:rFonts w:ascii="Gotham Book" w:hAnsi="Gotham Book"/>
+        </w:rPr>
+        <w:t xml:space="preserve">Scrum blev først nævnt af Hirotaka Takeuchi og </w:t>
+      </w:r>
+      <w:r>
+        <w:rPr>
+          <w:rFonts w:ascii="Gotham Book" w:hAnsi="Gotham Book"/>
+        </w:rPr>
+        <w:t xml:space="preserve">Ikujiro Nonaka </w:t>
+      </w:r>
+      <w:r>
+        <w:rPr>
+          <w:rFonts w:ascii="Gotham Book" w:hAnsi="Gotham Book"/>
+        </w:rPr>
+        <w:t>i 1987</w:t>
+      </w:r>
+      <w:r>
+        <w:rPr>
+          <w:rFonts w:ascii="Gotham Book" w:hAnsi="Gotham Book"/>
+        </w:rPr>
+        <w:t xml:space="preserve"> </w:t>
+      </w:r>
+      <w:r>
+        <w:rPr>
+          <w:rFonts w:ascii="Gotham Book" w:hAnsi="Gotham Book"/>
+        </w:rPr>
+        <w:t>i Japan. Det blev beskrevet som en form af hyper</w:t>
+      </w:r>
+      <w:r>
+        <w:rPr>
+          <w:rFonts w:ascii="Gotham Book" w:hAnsi="Gotham Book"/>
+        </w:rPr>
+        <w:t>aktiv produkt</w:t>
+      </w:r>
+      <w:r>
+        <w:rPr>
+          <w:rFonts w:ascii="Gotham Book" w:hAnsi="Gotham Book"/>
+        </w:rPr>
+        <w:t xml:space="preserve"> udvikling af produkter. Scrum referer til en strategi anvendt i hold spillet rugby. Strategien går ud på at få en bold tilbage i spillet, når bolden er ude. På grund af ligheder mellem principperne Scrum i spillet rugby og software udviklingsmetoden, blev det fastslået at navnet skulle være Scrum for software</w:t>
+      </w:r>
+      <w:r>
+        <w:rPr>
+          <w:rFonts w:ascii="Gotham Book" w:hAnsi="Gotham Book"/>
+        </w:rPr>
+        <w:t xml:space="preserve"> </w:t>
+      </w:r>
+      <w:r>
+        <w:rPr>
+          <w:rFonts w:ascii="Gotham Book" w:hAnsi="Gotham Book"/>
+        </w:rPr>
+        <w:t xml:space="preserve">udviklingsmetoden. </w:t>
+      </w:r>
+    </w:p>
+    <w:p>
+      <w:pPr>
+        <w:spacing w:line="360" w:lineRule="auto"/>
+        <w:rPr>
+          <w:rFonts w:ascii="Gotham Book" w:hAnsi="Gotham Book"/>
+        </w:rPr>
+      </w:pPr>
+    </w:p>
+    <w:p>
+      <w:pPr>
+        <w:pStyle w:val="Overskrift3"/>
+        <w:rPr>
+          <w:rFonts w:ascii="Gotham Medium" w:hAnsi="Gotham Medium"/>
+          <w:b w:val="0"/>
+        </w:rPr>
+      </w:pPr>
+      <w:r>
+        <w:rPr>
+          <w:rFonts w:ascii="Gotham Medium" w:hAnsi="Gotham Medium"/>
+          <w:b w:val="0"/>
+        </w:rPr>
+        <w:t>2.4.2</w:t>
+      </w:r>
+      <w:r>
+        <w:rPr>
+          <w:rFonts w:ascii="Gotham Medium" w:hAnsi="Gotham Medium"/>
+          <w:b w:val="0"/>
+        </w:rPr>
+        <w:t xml:space="preserve"> Scrum’s </w:t>
+      </w:r>
+      <w:r>
+        <w:rPr>
+          <w:rFonts w:ascii="Gotham Medium" w:hAnsi="Gotham Medium"/>
+          <w:b w:val="0"/>
+        </w:rPr>
+        <w:t>værdier</w:t>
+      </w:r>
+    </w:p>
+    <w:p>
+      <w:pPr>
+        <w:spacing w:line="360" w:lineRule="auto"/>
+        <w:rPr>
+          <w:rFonts w:ascii="Gotham Book" w:hAnsi="Gotham Book"/>
+        </w:rPr>
+      </w:pPr>
+      <w:r>
+        <w:rPr>
+          <w:rFonts w:ascii="Gotham Book" w:hAnsi="Gotham Book"/>
+        </w:rPr>
+        <w:t>Scrum</w:t>
+      </w:r>
+      <w:r>
+        <w:rPr>
+          <w:rFonts w:ascii="Gotham Book" w:hAnsi="Gotham Book"/>
+        </w:rPr>
+        <w:t xml:space="preserve"> er baseret på nogle fundamentale værdier, disse værdier styrker grundlaget for Scrum. </w:t>
+      </w:r>
+      <w:r>
+        <w:rPr>
+          <w:rFonts w:ascii="Gotham Book" w:hAnsi="Gotham Book"/>
+        </w:rPr>
+        <w:t xml:space="preserve">Følgende </w:t>
+      </w:r>
+      <w:r>
+        <w:rPr>
+          <w:rFonts w:ascii="Gotham Book" w:hAnsi="Gotham Book"/>
+        </w:rPr>
+        <w:t xml:space="preserve">værdier er essentielt for mit </w:t>
+      </w:r>
+      <w:r>
+        <w:rPr>
+          <w:rFonts w:ascii="Gotham Book" w:hAnsi="Gotham Book"/>
+        </w:rPr>
+        <w:t xml:space="preserve">Scrum projekt. </w:t>
+      </w:r>
+    </w:p>
+    <w:p>
+      <w:pPr>
+        <w:pStyle w:val="Listeafsnit"/>
+        <w:numPr>
+          <w:ilvl w:val="0"/>
+          <w:numId w:val="1"/>
+        </w:numPr>
+        <w:spacing w:line="360" w:lineRule="auto"/>
+        <w:rPr>
+          <w:rFonts w:ascii="Gotham Book" w:hAnsi="Gotham Book"/>
+        </w:rPr>
+      </w:pPr>
+      <w:r>
+        <w:rPr>
+          <w:rFonts w:ascii="Gotham Book" w:hAnsi="Gotham Book"/>
+        </w:rPr>
+        <w:t>Engagement</w:t>
+      </w:r>
+    </w:p>
+    <w:p>
+      <w:pPr>
+        <w:spacing w:line="360" w:lineRule="auto"/>
+        <w:ind w:left="1080"/>
+        <w:rPr>
+          <w:rFonts w:ascii="Gotham Book" w:hAnsi="Gotham Book"/>
+        </w:rPr>
+      </w:pPr>
+      <w:r>
+        <w:rPr>
+          <w:rFonts w:ascii="Gotham Book" w:hAnsi="Gotham Book"/>
+        </w:rPr>
+        <w:t>Jeg</w:t>
+      </w:r>
+      <w:r>
+        <w:rPr>
+          <w:rFonts w:ascii="Gotham Book" w:hAnsi="Gotham Book"/>
+        </w:rPr>
+        <w:t xml:space="preserve"> skal være engageret til succes, være villig til at danne realistiske mål. </w:t>
+      </w:r>
+      <w:r>
+        <w:rPr>
+          <w:rFonts w:ascii="Gotham Book" w:hAnsi="Gotham Book"/>
+        </w:rPr>
+        <w:t xml:space="preserve">Jeg skal være aktiv, hvor jeg er en del af et team. Min </w:t>
+      </w:r>
+      <w:r>
+        <w:rPr>
+          <w:rFonts w:ascii="Gotham Book" w:hAnsi="Gotham Book"/>
+        </w:rPr>
+        <w:t>mission</w:t>
+      </w:r>
+      <w:r>
+        <w:rPr>
+          <w:rFonts w:ascii="Gotham Book" w:hAnsi="Gotham Book"/>
+        </w:rPr>
+        <w:t xml:space="preserve"> er at arbejde sammen med mit team for at realiser </w:t>
+      </w:r>
+      <w:r>
+        <w:rPr>
+          <w:rFonts w:ascii="Gotham Book" w:hAnsi="Gotham Book"/>
+        </w:rPr>
+        <w:t>mine</w:t>
+      </w:r>
+      <w:r>
+        <w:rPr>
+          <w:rFonts w:ascii="Gotham Book" w:hAnsi="Gotham Book"/>
+        </w:rPr>
+        <w:t xml:space="preserve"> mål. </w:t>
+      </w:r>
+      <w:r>
+        <w:rPr>
+          <w:rFonts w:ascii="Gotham Book" w:hAnsi="Gotham Book"/>
+        </w:rPr>
+        <w:t xml:space="preserve">Jeg skal være ”all-in” på hele projektet. </w:t>
+      </w:r>
+    </w:p>
+    <w:p>
+      <w:pPr>
+        <w:pStyle w:val="Listeafsnit"/>
+        <w:numPr>
+          <w:ilvl w:val="0"/>
+          <w:numId w:val="1"/>
+        </w:numPr>
+        <w:spacing w:line="360" w:lineRule="auto"/>
+        <w:rPr>
+          <w:rFonts w:ascii="Gotham Book" w:hAnsi="Gotham Book"/>
+        </w:rPr>
+      </w:pPr>
+      <w:r>
+        <w:rPr>
+          <w:rFonts w:ascii="Gotham Book" w:hAnsi="Gotham Book"/>
+        </w:rPr>
+        <w:t>Fokus</w:t>
+      </w:r>
+    </w:p>
+    <w:p>
+      <w:pPr>
+        <w:spacing w:line="360" w:lineRule="auto"/>
+        <w:ind w:left="1080"/>
+        <w:rPr>
+          <w:rFonts w:ascii="Gotham Book" w:hAnsi="Gotham Book"/>
+        </w:rPr>
+      </w:pPr>
+      <w:r>
+        <w:rPr>
+          <w:rFonts w:ascii="Gotham Book" w:hAnsi="Gotham Book"/>
+        </w:rPr>
+        <w:t>Jeg skal være fokuseret, men fokusere på få opgaver ad</w:t>
+      </w:r>
+      <w:r>
+        <w:rPr>
+          <w:rFonts w:ascii="Gotham Book" w:hAnsi="Gotham Book"/>
+        </w:rPr>
+        <w:t xml:space="preserve"> </w:t>
+      </w:r>
+      <w:r>
+        <w:rPr>
+          <w:rFonts w:ascii="Gotham Book" w:hAnsi="Gotham Book"/>
+        </w:rPr>
+        <w:t>gangen. Jeg skal have en klar vision</w:t>
+      </w:r>
+      <w:r>
+        <w:rPr>
+          <w:rFonts w:ascii="Gotham Book" w:hAnsi="Gotham Book"/>
+        </w:rPr>
+        <w:t xml:space="preserve"> om min rolle i projektet, og en klar vision om min opgave. Min mission er at bruge min rolle til at fuldføre min opgave. </w:t>
+      </w:r>
+      <w:r>
+        <w:rPr>
+          <w:rFonts w:ascii="Gotham Book" w:hAnsi="Gotham Book"/>
+        </w:rPr>
+        <w:t xml:space="preserve"> </w:t>
+      </w:r>
+    </w:p>
+    <w:p>
+      <w:pPr>
+        <w:pStyle w:val="Listeafsnit"/>
+        <w:numPr>
+          <w:ilvl w:val="0"/>
+          <w:numId w:val="1"/>
+        </w:numPr>
+        <w:spacing w:line="360" w:lineRule="auto"/>
+        <w:rPr>
+          <w:rFonts w:ascii="Gotham Book" w:hAnsi="Gotham Book"/>
+        </w:rPr>
+      </w:pPr>
+      <w:r>
+        <w:rPr>
+          <w:rFonts w:ascii="Gotham Book" w:hAnsi="Gotham Book"/>
+        </w:rPr>
+        <w:t>Mod</w:t>
+      </w:r>
+    </w:p>
+    <w:p>
+      <w:pPr>
+        <w:spacing w:line="360" w:lineRule="auto"/>
+        <w:ind w:left="1080"/>
+        <w:rPr>
+          <w:rFonts w:ascii="Gotham Book" w:hAnsi="Gotham Book"/>
+        </w:rPr>
+      </w:pPr>
+      <w:r>
+        <w:rPr>
+          <w:rFonts w:ascii="Gotham Book" w:hAnsi="Gotham Book"/>
+        </w:rPr>
+        <w:t>Scrum bifalder ændringer. At kunne udskifte standarder og processer er ikke altid l</w:t>
+      </w:r>
+      <w:r>
+        <w:rPr>
+          <w:rFonts w:ascii="Gotham Book" w:hAnsi="Gotham Book"/>
+        </w:rPr>
+        <w:t>et, men at gøre det for et team</w:t>
+      </w:r>
+      <w:r>
+        <w:rPr>
+          <w:rFonts w:ascii="Gotham Book" w:hAnsi="Gotham Book"/>
+        </w:rPr>
+        <w:t xml:space="preserve">s succes, så er det det der skal til. Jeg skal have mod til at kunne engagere, til at kunne </w:t>
+      </w:r>
+      <w:r>
+        <w:rPr>
+          <w:rFonts w:ascii="Gotham Book" w:hAnsi="Gotham Book"/>
+        </w:rPr>
+        <w:t xml:space="preserve">lave handlinger, til at være åben, til at forvente respekt. </w:t>
+      </w:r>
+      <w:r>
+        <w:rPr>
+          <w:rFonts w:ascii="Gotham Book" w:hAnsi="Gotham Book"/>
+        </w:rPr>
+        <w:t xml:space="preserve"> </w:t>
+      </w:r>
+    </w:p>
+    <w:p>
+      <w:pPr>
+        <w:pStyle w:val="Listeafsnit"/>
+        <w:numPr>
+          <w:ilvl w:val="0"/>
+          <w:numId w:val="1"/>
+        </w:numPr>
+        <w:spacing w:line="360" w:lineRule="auto"/>
+        <w:rPr>
+          <w:rFonts w:ascii="Gotham Book" w:hAnsi="Gotham Book"/>
+        </w:rPr>
+      </w:pPr>
+      <w:r>
+        <w:rPr>
+          <w:rFonts w:ascii="Gotham Book" w:hAnsi="Gotham Book"/>
+        </w:rPr>
+        <w:t>Åbenhed</w:t>
+      </w:r>
+    </w:p>
+    <w:p>
+      <w:pPr>
+        <w:spacing w:line="360" w:lineRule="auto"/>
+        <w:ind w:left="1080"/>
+        <w:rPr>
+          <w:rFonts w:ascii="Gotham Book" w:hAnsi="Gotham Book"/>
+        </w:rPr>
+      </w:pPr>
+      <w:r>
+        <w:rPr>
+          <w:rFonts w:ascii="Gotham Book" w:hAnsi="Gotham Book"/>
+        </w:rPr>
+        <w:t xml:space="preserve">Jeg skal holde alt transparent, alt skal være åbent for feedback og forbedringer. </w:t>
+      </w:r>
       <w:bookmarkStart w:id="9" w:name="_GoBack"/>
-      <w:bookmarkEnd w:id="8"/>
       <w:bookmarkEnd w:id="9"/>
     </w:p>
     <w:p>
       <w:pPr>
-        <w:spacing w:line="360" w:lineRule="auto"/>
-      </w:pPr>
-      <w:hyperlink r:id="rId16" w:history="1">
-        <w:r>
-          <w:rPr>
-            <w:rStyle w:val="Llink"/>
-          </w:rPr>
-          <w:t>https://www.youtube.com/watch?v=9TycLR0TqFA</w:t>
-        </w:r>
-      </w:hyperlink>
-      <w:r>
+        <w:pStyle w:val="Listeafsnit"/>
+        <w:numPr>
+          <w:ilvl w:val="0"/>
+          <w:numId w:val="1"/>
+        </w:numPr>
+        <w:spacing w:line="360" w:lineRule="auto"/>
+        <w:rPr>
+          <w:rFonts w:ascii="Gotham Book" w:hAnsi="Gotham Book"/>
+        </w:rPr>
+      </w:pPr>
+      <w:r>
+        <w:rPr>
+          <w:rFonts w:ascii="Gotham Book" w:hAnsi="Gotham Book"/>
+        </w:rPr>
+        <w:t>Respekt</w:t>
+      </w:r>
+    </w:p>
+    <w:p>
+      <w:pPr>
+        <w:spacing w:line="360" w:lineRule="auto"/>
+        <w:ind w:left="1080"/>
+        <w:rPr>
+          <w:rFonts w:ascii="Gotham Book" w:hAnsi="Gotham Book"/>
+        </w:rPr>
+      </w:pPr>
+      <w:r>
+        <w:rPr>
+          <w:rFonts w:ascii="Gotham Book" w:hAnsi="Gotham Book"/>
+        </w:rPr>
+        <w:t>….</w:t>
+      </w:r>
+    </w:p>
+    <w:p/>
+    <w:p>
+      <w:pPr>
+        <w:pStyle w:val="Overskrift3"/>
+        <w:rPr>
+          <w:rFonts w:ascii="Gotham Medium" w:hAnsi="Gotham Medium"/>
+          <w:b w:val="0"/>
+        </w:rPr>
+      </w:pPr>
+      <w:r>
+        <w:rPr>
+          <w:rFonts w:ascii="Gotham Medium" w:hAnsi="Gotham Medium"/>
+          <w:b w:val="0"/>
+        </w:rPr>
+        <w:t>2.4.3</w:t>
+      </w:r>
+      <w:r>
+        <w:rPr>
+          <w:rFonts w:ascii="Gotham Medium" w:hAnsi="Gotham Medium"/>
+          <w:b w:val="0"/>
+        </w:rPr>
+        <w:t xml:space="preserve"> Scrum’s </w:t>
+      </w:r>
+      <w:r>
+        <w:rPr>
+          <w:rFonts w:ascii="Gotham Medium" w:hAnsi="Gotham Medium"/>
+          <w:b w:val="0"/>
+        </w:rPr>
+        <w:t>metoder</w:t>
+      </w:r>
+    </w:p>
+    <w:p>
+      <w:pPr>
+        <w:pStyle w:val="Overskrift3"/>
+        <w:rPr>
+          <w:rFonts w:ascii="Gotham Medium" w:hAnsi="Gotham Medium"/>
+          <w:b w:val="0"/>
+        </w:rPr>
+      </w:pPr>
+      <w:r>
+        <w:rPr>
+          <w:rFonts w:ascii="Gotham Medium" w:hAnsi="Gotham Medium"/>
+          <w:b w:val="0"/>
+        </w:rPr>
+        <w:t>2.4.</w:t>
+      </w:r>
+      <w:r>
+        <w:rPr>
+          <w:rFonts w:ascii="Gotham Medium" w:hAnsi="Gotham Medium"/>
+          <w:b w:val="0"/>
+        </w:rPr>
+        <w:t>4</w:t>
+      </w:r>
+      <w:r>
+        <w:rPr>
+          <w:rFonts w:ascii="Gotham Medium" w:hAnsi="Gotham Medium"/>
+          <w:b w:val="0"/>
+        </w:rPr>
+        <w:t xml:space="preserve"> Scrum’s </w:t>
+      </w:r>
+      <w:r>
+        <w:rPr>
+          <w:rFonts w:ascii="Gotham Medium" w:hAnsi="Gotham Medium"/>
+          <w:b w:val="0"/>
+        </w:rPr>
+        <w:t>værktøjer</w:t>
+      </w:r>
+    </w:p>
+    <w:p>
+      <w:pPr>
+        <w:pStyle w:val="Overskrift3"/>
+        <w:rPr>
+          <w:rFonts w:ascii="Gotham Medium" w:hAnsi="Gotham Medium"/>
+          <w:b w:val="0"/>
+        </w:rPr>
+      </w:pPr>
+      <w:r>
+        <w:rPr>
+          <w:rFonts w:ascii="Gotham Medium" w:hAnsi="Gotham Medium"/>
+          <w:b w:val="0"/>
+        </w:rPr>
+        <w:t>2.4.5</w:t>
+      </w:r>
+      <w:r>
+        <w:rPr>
+          <w:rFonts w:ascii="Gotham Medium" w:hAnsi="Gotham Medium"/>
+          <w:b w:val="0"/>
+        </w:rPr>
+        <w:t xml:space="preserve"> Scrum’s </w:t>
+      </w:r>
+      <w:r>
+        <w:rPr>
+          <w:rFonts w:ascii="Gotham Medium" w:hAnsi="Gotham Medium"/>
+          <w:b w:val="0"/>
+        </w:rPr>
+        <w:t>roller</w:t>
+      </w:r>
+      <w:r>
+        <w:rPr>
+          <w:rFonts w:ascii="Gotham Medium" w:hAnsi="Gotham Medium"/>
+          <w:b w:val="0"/>
+        </w:rPr>
         <w:t xml:space="preserve"> </w:t>
       </w:r>
-    </w:p>
-    <w:p>
-      <w:pPr>
-        <w:spacing w:line="360" w:lineRule="auto"/>
-      </w:pPr>
-      <w:r>
+      <w:r>
+        <w:rPr>
+          <w:rFonts w:ascii="Gotham Medium" w:hAnsi="Gotham Medium"/>
+          <w:b w:val="0"/>
+        </w:rPr>
         <w:br w:type="page"/>
       </w:r>
     </w:p>
     <w:p>
       <w:pPr>
-        <w:spacing w:line="360" w:lineRule="auto"/>
-      </w:pPr>
-      <w:r>
-        <w:t xml:space="preserve">Hvad, hvorfor. </w:t>
-      </w:r>
-    </w:p>
-    <w:p/>
+        <w:pStyle w:val="Overskrift1"/>
+        <w:spacing w:line="360" w:lineRule="auto"/>
+        <w:rPr>
+          <w:rFonts w:ascii="Gotham Medium" w:hAnsi="Gotham Medium"/>
+          <w:b w:val="0"/>
+        </w:rPr>
+      </w:pPr>
+      <w:bookmarkStart w:id="10" w:name="_Toc352320505"/>
+      <w:r>
+        <w:rPr>
+          <w:rFonts w:ascii="Gotham Medium" w:hAnsi="Gotham Medium"/>
+          <w:b w:val="0"/>
+        </w:rPr>
+        <w:t>3</w:t>
+      </w:r>
+      <w:r>
+        <w:rPr>
+          <w:rFonts w:ascii="Gotham Medium" w:hAnsi="Gotham Medium"/>
+          <w:b w:val="0"/>
+        </w:rPr>
+        <w:t xml:space="preserve">. </w:t>
+      </w:r>
+      <w:r>
+        <w:rPr>
+          <w:rFonts w:ascii="Gotham Medium" w:hAnsi="Gotham Medium"/>
+          <w:b w:val="0"/>
+        </w:rPr>
+        <w:t>Research</w:t>
+      </w:r>
+      <w:bookmarkEnd w:id="10"/>
+    </w:p>
     <w:p>
       <w:pPr>
         <w:pStyle w:val="Overskrift2"/>
@@ -7128,13 +7914,46 @@
           <w:b w:val="0"/>
         </w:rPr>
       </w:pPr>
-      <w:bookmarkStart w:id="10" w:name="_Toc352252156"/>
-      <w:r>
-        <w:rPr>
-          <w:rFonts w:ascii="Gotham Medium" w:hAnsi="Gotham Medium"/>
-          <w:b w:val="0"/>
-        </w:rPr>
-        <w:t>2</w:t>
+      <w:bookmarkStart w:id="11" w:name="_Toc352320506"/>
+      <w:r>
+        <w:rPr>
+          <w:rFonts w:ascii="Gotham Medium" w:hAnsi="Gotham Medium"/>
+          <w:b w:val="0"/>
+        </w:rPr>
+        <w:t>3</w:t>
+      </w:r>
+      <w:r>
+        <w:rPr>
+          <w:rFonts w:ascii="Gotham Medium" w:hAnsi="Gotham Medium"/>
+          <w:b w:val="0"/>
+        </w:rPr>
+        <w:t xml:space="preserve">.1 </w:t>
+      </w:r>
+      <w:r>
+        <w:rPr>
+          <w:rFonts w:ascii="Gotham Medium" w:hAnsi="Gotham Medium"/>
+          <w:b w:val="0"/>
+        </w:rPr>
+        <w:t>…</w:t>
+      </w:r>
+      <w:bookmarkEnd w:id="11"/>
+    </w:p>
+    <w:p>
+      <w:pPr>
+        <w:pStyle w:val="Overskrift2"/>
+        <w:spacing w:line="360" w:lineRule="auto"/>
+        <w:rPr>
+          <w:rFonts w:ascii="Gotham Medium" w:hAnsi="Gotham Medium"/>
+          <w:b w:val="0"/>
+        </w:rPr>
+      </w:pPr>
+      <w:bookmarkStart w:id="12" w:name="_Toc352320507"/>
+      <w:r>
+        <w:rPr>
+          <w:rFonts w:ascii="Gotham Medium" w:hAnsi="Gotham Medium"/>
+          <w:b w:val="0"/>
+        </w:rPr>
+        <w:t>3</w:t>
       </w:r>
       <w:r>
         <w:rPr>
@@ -7148,21 +7967,31 @@
           <w:rFonts w:ascii="Gotham Medium" w:hAnsi="Gotham Medium"/>
           <w:b w:val="0"/>
         </w:rPr>
-        <w:t>3</w:t>
-      </w:r>
-      <w:r>
-        <w:rPr>
-          <w:rFonts w:ascii="Gotham Medium" w:hAnsi="Gotham Medium"/>
-          <w:b w:val="0"/>
-        </w:rPr>
-        <w:t xml:space="preserve"> Projektplan</w:t>
-      </w:r>
-      <w:bookmarkEnd w:id="10"/>
-    </w:p>
-    <w:p/>
-    <w:p/>
-    <w:p>
-      <w:r>
+        <w:t xml:space="preserve">2 </w:t>
+      </w:r>
+      <w:r>
+        <w:rPr>
+          <w:rFonts w:ascii="Gotham Medium" w:hAnsi="Gotham Medium"/>
+          <w:b w:val="0"/>
+        </w:rPr>
+        <w:t>…</w:t>
+      </w:r>
+      <w:bookmarkEnd w:id="12"/>
+    </w:p>
+    <w:p>
+      <w:pPr>
+        <w:pStyle w:val="Overskrift1"/>
+        <w:spacing w:line="360" w:lineRule="auto"/>
+        <w:rPr>
+          <w:rFonts w:ascii="Gotham Medium" w:hAnsi="Gotham Medium"/>
+          <w:b w:val="0"/>
+        </w:rPr>
+      </w:pPr>
+      <w:r>
+        <w:rPr>
+          <w:rFonts w:ascii="Gotham Medium" w:hAnsi="Gotham Medium"/>
+          <w:b w:val="0"/>
+        </w:rPr>
         <w:br w:type="page"/>
       </w:r>
     </w:p>
@@ -7175,6 +8004,105 @@
           <w:b w:val="0"/>
         </w:rPr>
       </w:pPr>
+      <w:bookmarkStart w:id="13" w:name="_Toc352320508"/>
+      <w:r>
+        <w:rPr>
+          <w:rFonts w:ascii="Gotham Medium" w:hAnsi="Gotham Medium"/>
+          <w:b w:val="0"/>
+        </w:rPr>
+        <w:t>4</w:t>
+      </w:r>
+      <w:r>
+        <w:rPr>
+          <w:rFonts w:ascii="Gotham Medium" w:hAnsi="Gotham Medium"/>
+          <w:b w:val="0"/>
+        </w:rPr>
+        <w:t xml:space="preserve">. </w:t>
+      </w:r>
+      <w:r>
+        <w:rPr>
+          <w:rFonts w:ascii="Gotham Medium" w:hAnsi="Gotham Medium"/>
+          <w:b w:val="0"/>
+        </w:rPr>
+        <w:t>Design</w:t>
+      </w:r>
+      <w:bookmarkEnd w:id="13"/>
+    </w:p>
+    <w:p>
+      <w:pPr>
+        <w:pStyle w:val="Overskrift2"/>
+        <w:spacing w:line="360" w:lineRule="auto"/>
+        <w:rPr>
+          <w:rFonts w:ascii="Gotham Medium" w:hAnsi="Gotham Medium"/>
+          <w:b w:val="0"/>
+        </w:rPr>
+      </w:pPr>
+      <w:bookmarkStart w:id="14" w:name="_Toc352320509"/>
+      <w:r>
+        <w:rPr>
+          <w:rFonts w:ascii="Gotham Medium" w:hAnsi="Gotham Medium"/>
+          <w:b w:val="0"/>
+        </w:rPr>
+        <w:t>4</w:t>
+      </w:r>
+      <w:r>
+        <w:rPr>
+          <w:rFonts w:ascii="Gotham Medium" w:hAnsi="Gotham Medium"/>
+          <w:b w:val="0"/>
+        </w:rPr>
+        <w:t xml:space="preserve">.1 </w:t>
+      </w:r>
+      <w:r>
+        <w:rPr>
+          <w:rFonts w:ascii="Gotham Medium" w:hAnsi="Gotham Medium"/>
+          <w:b w:val="0"/>
+        </w:rPr>
+        <w:t>…</w:t>
+      </w:r>
+      <w:bookmarkEnd w:id="14"/>
+    </w:p>
+    <w:p>
+      <w:pPr>
+        <w:pStyle w:val="Overskrift2"/>
+        <w:spacing w:line="360" w:lineRule="auto"/>
+        <w:rPr>
+          <w:rFonts w:ascii="Gotham Medium" w:hAnsi="Gotham Medium"/>
+          <w:b w:val="0"/>
+        </w:rPr>
+      </w:pPr>
+      <w:bookmarkStart w:id="15" w:name="_Toc352320510"/>
+      <w:r>
+        <w:rPr>
+          <w:rFonts w:ascii="Gotham Medium" w:hAnsi="Gotham Medium"/>
+          <w:b w:val="0"/>
+        </w:rPr>
+        <w:t>4</w:t>
+      </w:r>
+      <w:r>
+        <w:rPr>
+          <w:rFonts w:ascii="Gotham Medium" w:hAnsi="Gotham Medium"/>
+          <w:b w:val="0"/>
+        </w:rPr>
+        <w:t>.</w:t>
+      </w:r>
+      <w:r>
+        <w:rPr>
+          <w:rFonts w:ascii="Gotham Medium" w:hAnsi="Gotham Medium"/>
+          <w:b w:val="0"/>
+        </w:rPr>
+        <w:t>2 …</w:t>
+      </w:r>
+      <w:bookmarkEnd w:id="15"/>
+    </w:p>
+    <w:p>
+      <w:pPr>
+        <w:pStyle w:val="Overskrift1"/>
+        <w:spacing w:line="360" w:lineRule="auto"/>
+        <w:rPr>
+          <w:rFonts w:ascii="Gotham Medium" w:hAnsi="Gotham Medium"/>
+          <w:b w:val="0"/>
+        </w:rPr>
+      </w:pPr>
       <w:r>
         <w:rPr>
           <w:rFonts w:ascii="Gotham Medium" w:hAnsi="Gotham Medium"/>
@@ -7192,13 +8120,13 @@
           <w:b w:val="0"/>
         </w:rPr>
       </w:pPr>
-      <w:bookmarkStart w:id="11" w:name="_Toc352252157"/>
-      <w:r>
-        <w:rPr>
-          <w:rFonts w:ascii="Gotham Medium" w:hAnsi="Gotham Medium"/>
-          <w:b w:val="0"/>
-        </w:rPr>
-        <w:t>3</w:t>
+      <w:bookmarkStart w:id="16" w:name="_Toc352320511"/>
+      <w:r>
+        <w:rPr>
+          <w:rFonts w:ascii="Gotham Medium" w:hAnsi="Gotham Medium"/>
+          <w:b w:val="0"/>
+        </w:rPr>
+        <w:t>5</w:t>
       </w:r>
       <w:r>
         <w:rPr>
@@ -7212,9 +8140,9 @@
           <w:rFonts w:ascii="Gotham Medium" w:hAnsi="Gotham Medium"/>
           <w:b w:val="0"/>
         </w:rPr>
-        <w:t>Research</w:t>
-      </w:r>
-      <w:bookmarkEnd w:id="11"/>
+        <w:t>Implementation og test</w:t>
+      </w:r>
+      <w:bookmarkEnd w:id="16"/>
     </w:p>
     <w:p>
       <w:pPr>
@@ -7225,13 +8153,13 @@
           <w:b w:val="0"/>
         </w:rPr>
       </w:pPr>
-      <w:bookmarkStart w:id="12" w:name="_Toc352252158"/>
-      <w:r>
-        <w:rPr>
-          <w:rFonts w:ascii="Gotham Medium" w:hAnsi="Gotham Medium"/>
-          <w:b w:val="0"/>
-        </w:rPr>
-        <w:t>3</w:t>
+      <w:bookmarkStart w:id="17" w:name="_Toc352320512"/>
+      <w:r>
+        <w:rPr>
+          <w:rFonts w:ascii="Gotham Medium" w:hAnsi="Gotham Medium"/>
+          <w:b w:val="0"/>
+        </w:rPr>
+        <w:t>5</w:t>
       </w:r>
       <w:r>
         <w:rPr>
@@ -7247,7 +8175,7 @@
         </w:rPr>
         <w:t>…</w:t>
       </w:r>
-      <w:bookmarkEnd w:id="12"/>
+      <w:bookmarkEnd w:id="17"/>
     </w:p>
     <w:p>
       <w:pPr>
@@ -7258,13 +8186,13 @@
           <w:b w:val="0"/>
         </w:rPr>
       </w:pPr>
-      <w:bookmarkStart w:id="13" w:name="_Toc352252159"/>
-      <w:r>
-        <w:rPr>
-          <w:rFonts w:ascii="Gotham Medium" w:hAnsi="Gotham Medium"/>
-          <w:b w:val="0"/>
-        </w:rPr>
-        <w:t>3</w:t>
+      <w:bookmarkStart w:id="18" w:name="_Toc352320513"/>
+      <w:r>
+        <w:rPr>
+          <w:rFonts w:ascii="Gotham Medium" w:hAnsi="Gotham Medium"/>
+          <w:b w:val="0"/>
+        </w:rPr>
+        <w:t>5</w:t>
       </w:r>
       <w:r>
         <w:rPr>
@@ -7278,7 +8206,83 @@
           <w:rFonts w:ascii="Gotham Medium" w:hAnsi="Gotham Medium"/>
           <w:b w:val="0"/>
         </w:rPr>
-        <w:t xml:space="preserve">2 </w:t>
+        <w:t>2 …</w:t>
+      </w:r>
+      <w:bookmarkEnd w:id="18"/>
+    </w:p>
+    <w:p>
+      <w:pPr>
+        <w:pStyle w:val="Overskrift1"/>
+        <w:spacing w:line="360" w:lineRule="auto"/>
+        <w:rPr>
+          <w:rFonts w:ascii="Gotham Medium" w:hAnsi="Gotham Medium"/>
+          <w:b w:val="0"/>
+        </w:rPr>
+      </w:pPr>
+      <w:r>
+        <w:rPr>
+          <w:rFonts w:ascii="Gotham Medium" w:hAnsi="Gotham Medium"/>
+          <w:b w:val="0"/>
+        </w:rPr>
+        <w:br w:type="page"/>
+      </w:r>
+    </w:p>
+    <w:p>
+      <w:pPr>
+        <w:pStyle w:val="Overskrift1"/>
+        <w:spacing w:line="360" w:lineRule="auto"/>
+        <w:rPr>
+          <w:rFonts w:ascii="Gotham Medium" w:hAnsi="Gotham Medium"/>
+          <w:b w:val="0"/>
+        </w:rPr>
+      </w:pPr>
+      <w:bookmarkStart w:id="19" w:name="_Toc352320514"/>
+      <w:r>
+        <w:rPr>
+          <w:rFonts w:ascii="Gotham Medium" w:hAnsi="Gotham Medium"/>
+          <w:b w:val="0"/>
+        </w:rPr>
+        <w:t>6</w:t>
+      </w:r>
+      <w:r>
+        <w:rPr>
+          <w:rFonts w:ascii="Gotham Medium" w:hAnsi="Gotham Medium"/>
+          <w:b w:val="0"/>
+        </w:rPr>
+        <w:t xml:space="preserve">. </w:t>
+      </w:r>
+      <w:r>
+        <w:rPr>
+          <w:rFonts w:ascii="Gotham Medium" w:hAnsi="Gotham Medium"/>
+          <w:b w:val="0"/>
+        </w:rPr>
+        <w:t>Evaluering</w:t>
+      </w:r>
+      <w:bookmarkEnd w:id="19"/>
+    </w:p>
+    <w:p>
+      <w:pPr>
+        <w:pStyle w:val="Overskrift2"/>
+        <w:spacing w:line="360" w:lineRule="auto"/>
+        <w:rPr>
+          <w:rFonts w:ascii="Gotham Medium" w:hAnsi="Gotham Medium"/>
+          <w:b w:val="0"/>
+        </w:rPr>
+      </w:pPr>
+      <w:bookmarkStart w:id="20" w:name="_Toc352320515"/>
+      <w:r>
+        <w:rPr>
+          <w:rFonts w:ascii="Gotham Medium" w:hAnsi="Gotham Medium"/>
+          <w:b w:val="0"/>
+        </w:rPr>
+        <w:t>6</w:t>
+      </w:r>
+      <w:r>
+        <w:rPr>
+          <w:rFonts w:ascii="Gotham Medium" w:hAnsi="Gotham Medium"/>
+          <w:b w:val="0"/>
+        </w:rPr>
+        <w:t xml:space="preserve">.1 </w:t>
       </w:r>
       <w:r>
         <w:rPr>
@@ -7287,7 +8291,45 @@
         </w:rPr>
         <w:t>…</w:t>
       </w:r>
-      <w:bookmarkEnd w:id="13"/>
+      <w:bookmarkEnd w:id="20"/>
+    </w:p>
+    <w:p>
+      <w:pPr>
+        <w:pStyle w:val="Overskrift2"/>
+        <w:spacing w:line="360" w:lineRule="auto"/>
+        <w:rPr>
+          <w:rFonts w:ascii="Gotham Medium" w:hAnsi="Gotham Medium"/>
+          <w:b w:val="0"/>
+        </w:rPr>
+      </w:pPr>
+      <w:bookmarkStart w:id="21" w:name="_Toc352320516"/>
+      <w:r>
+        <w:rPr>
+          <w:rFonts w:ascii="Gotham Medium" w:hAnsi="Gotham Medium"/>
+          <w:b w:val="0"/>
+        </w:rPr>
+        <w:t>6</w:t>
+      </w:r>
+      <w:r>
+        <w:rPr>
+          <w:rFonts w:ascii="Gotham Medium" w:hAnsi="Gotham Medium"/>
+          <w:b w:val="0"/>
+        </w:rPr>
+        <w:t>.</w:t>
+      </w:r>
+      <w:r>
+        <w:rPr>
+          <w:rFonts w:ascii="Gotham Medium" w:hAnsi="Gotham Medium"/>
+          <w:b w:val="0"/>
+        </w:rPr>
+        <w:t>2 …</w:t>
+      </w:r>
+      <w:bookmarkEnd w:id="21"/>
+    </w:p>
+    <w:p>
+      <w:pPr>
+        <w:spacing w:line="360" w:lineRule="auto"/>
+      </w:pPr>
     </w:p>
     <w:p>
       <w:pPr>
@@ -7315,13 +8357,13 @@
           <w:b w:val="0"/>
         </w:rPr>
       </w:pPr>
-      <w:bookmarkStart w:id="14" w:name="_Toc352252160"/>
-      <w:r>
-        <w:rPr>
-          <w:rFonts w:ascii="Gotham Medium" w:hAnsi="Gotham Medium"/>
-          <w:b w:val="0"/>
-        </w:rPr>
-        <w:t>4</w:t>
+      <w:bookmarkStart w:id="22" w:name="_Toc352320517"/>
+      <w:r>
+        <w:rPr>
+          <w:rFonts w:ascii="Gotham Medium" w:hAnsi="Gotham Medium"/>
+          <w:b w:val="0"/>
+        </w:rPr>
+        <w:t>7</w:t>
       </w:r>
       <w:r>
         <w:rPr>
@@ -7335,9 +8377,9 @@
           <w:rFonts w:ascii="Gotham Medium" w:hAnsi="Gotham Medium"/>
           <w:b w:val="0"/>
         </w:rPr>
-        <w:t>Design</w:t>
-      </w:r>
-      <w:bookmarkEnd w:id="14"/>
+        <w:t>Konklusion</w:t>
+      </w:r>
+      <w:bookmarkEnd w:id="22"/>
     </w:p>
     <w:p>
       <w:pPr>
@@ -7348,13 +8390,120 @@
           <w:b w:val="0"/>
         </w:rPr>
       </w:pPr>
-      <w:bookmarkStart w:id="15" w:name="_Toc352252161"/>
-      <w:r>
-        <w:rPr>
-          <w:rFonts w:ascii="Gotham Medium" w:hAnsi="Gotham Medium"/>
-          <w:b w:val="0"/>
-        </w:rPr>
-        <w:t>4</w:t>
+      <w:bookmarkStart w:id="23" w:name="_Toc352320518"/>
+      <w:r>
+        <w:rPr>
+          <w:rFonts w:ascii="Gotham Medium" w:hAnsi="Gotham Medium"/>
+          <w:b w:val="0"/>
+        </w:rPr>
+        <w:t>7.</w:t>
+      </w:r>
+      <w:r>
+        <w:rPr>
+          <w:rFonts w:ascii="Gotham Medium" w:hAnsi="Gotham Medium"/>
+          <w:b w:val="0"/>
+        </w:rPr>
+        <w:t xml:space="preserve">1 </w:t>
+      </w:r>
+      <w:r>
+        <w:rPr>
+          <w:rFonts w:ascii="Gotham Medium" w:hAnsi="Gotham Medium"/>
+          <w:b w:val="0"/>
+        </w:rPr>
+        <w:t>…</w:t>
+      </w:r>
+      <w:bookmarkEnd w:id="23"/>
+    </w:p>
+    <w:p>
+      <w:pPr>
+        <w:pStyle w:val="Overskrift2"/>
+        <w:spacing w:line="360" w:lineRule="auto"/>
+        <w:rPr>
+          <w:rFonts w:ascii="Gotham Medium" w:hAnsi="Gotham Medium"/>
+          <w:b w:val="0"/>
+        </w:rPr>
+      </w:pPr>
+      <w:bookmarkStart w:id="24" w:name="_Toc352320519"/>
+      <w:r>
+        <w:rPr>
+          <w:rFonts w:ascii="Gotham Medium" w:hAnsi="Gotham Medium"/>
+          <w:b w:val="0"/>
+        </w:rPr>
+        <w:t>7</w:t>
+      </w:r>
+      <w:r>
+        <w:rPr>
+          <w:rFonts w:ascii="Gotham Medium" w:hAnsi="Gotham Medium"/>
+          <w:b w:val="0"/>
+        </w:rPr>
+        <w:t>.</w:t>
+      </w:r>
+      <w:r>
+        <w:rPr>
+          <w:rFonts w:ascii="Gotham Medium" w:hAnsi="Gotham Medium"/>
+          <w:b w:val="0"/>
+        </w:rPr>
+        <w:t>2 …</w:t>
+      </w:r>
+      <w:bookmarkEnd w:id="24"/>
+    </w:p>
+    <w:p>
+      <w:pPr>
+        <w:spacing w:line="360" w:lineRule="auto"/>
+      </w:pPr>
+    </w:p>
+    <w:p>
+      <w:pPr>
+        <w:pStyle w:val="Overskrift1"/>
+        <w:spacing w:line="360" w:lineRule="auto"/>
+        <w:rPr>
+          <w:rFonts w:ascii="Gotham Medium" w:hAnsi="Gotham Medium"/>
+          <w:b w:val="0"/>
+        </w:rPr>
+      </w:pPr>
+      <w:r>
+        <w:rPr>
+          <w:rFonts w:ascii="Gotham Medium" w:hAnsi="Gotham Medium"/>
+          <w:b w:val="0"/>
+        </w:rPr>
+        <w:br w:type="page"/>
+      </w:r>
+    </w:p>
+    <w:p>
+      <w:pPr>
+        <w:pStyle w:val="Overskrift1"/>
+        <w:spacing w:line="360" w:lineRule="auto"/>
+        <w:rPr>
+          <w:rFonts w:ascii="Gotham Medium" w:hAnsi="Gotham Medium"/>
+          <w:b w:val="0"/>
+        </w:rPr>
+      </w:pPr>
+      <w:bookmarkStart w:id="25" w:name="_Toc352320520"/>
+      <w:r>
+        <w:rPr>
+          <w:rFonts w:ascii="Gotham Medium" w:hAnsi="Gotham Medium"/>
+          <w:b w:val="0"/>
+        </w:rPr>
+        <w:t>8. Referencer</w:t>
+      </w:r>
+      <w:bookmarkEnd w:id="25"/>
+    </w:p>
+    <w:p>
+      <w:pPr>
+        <w:pStyle w:val="Overskrift2"/>
+        <w:spacing w:line="360" w:lineRule="auto"/>
+        <w:rPr>
+          <w:rFonts w:ascii="Gotham Medium" w:hAnsi="Gotham Medium"/>
+          <w:b w:val="0"/>
+        </w:rPr>
+      </w:pPr>
+      <w:bookmarkStart w:id="26" w:name="_Toc352320521"/>
+      <w:r>
+        <w:rPr>
+          <w:rFonts w:ascii="Gotham Medium" w:hAnsi="Gotham Medium"/>
+          <w:b w:val="0"/>
+        </w:rPr>
+        <w:t>8</w:t>
       </w:r>
       <w:r>
         <w:rPr>
@@ -7370,7 +8519,7 @@
         </w:rPr>
         <w:t>…</w:t>
       </w:r>
-      <w:bookmarkEnd w:id="15"/>
+      <w:bookmarkEnd w:id="26"/>
     </w:p>
     <w:p>
       <w:pPr>
@@ -7381,13 +8530,13 @@
           <w:b w:val="0"/>
         </w:rPr>
       </w:pPr>
-      <w:bookmarkStart w:id="16" w:name="_Toc352252162"/>
-      <w:r>
-        <w:rPr>
-          <w:rFonts w:ascii="Gotham Medium" w:hAnsi="Gotham Medium"/>
-          <w:b w:val="0"/>
-        </w:rPr>
-        <w:t>4</w:t>
+      <w:bookmarkStart w:id="27" w:name="_Toc352320522"/>
+      <w:r>
+        <w:rPr>
+          <w:rFonts w:ascii="Gotham Medium" w:hAnsi="Gotham Medium"/>
+          <w:b w:val="0"/>
+        </w:rPr>
+        <w:t>8</w:t>
       </w:r>
       <w:r>
         <w:rPr>
@@ -7403,7 +8552,12 @@
         </w:rPr>
         <w:t>2 …</w:t>
       </w:r>
-      <w:bookmarkEnd w:id="16"/>
+      <w:bookmarkEnd w:id="27"/>
+    </w:p>
+    <w:p>
+      <w:pPr>
+        <w:spacing w:line="360" w:lineRule="auto"/>
+      </w:pPr>
     </w:p>
     <w:p>
       <w:pPr>
@@ -7431,29 +8585,15 @@
           <w:b w:val="0"/>
         </w:rPr>
       </w:pPr>
-      <w:bookmarkStart w:id="17" w:name="_Toc352252163"/>
-      <w:r>
-        <w:rPr>
-          <w:rFonts w:ascii="Gotham Medium" w:hAnsi="Gotham Medium"/>
-          <w:b w:val="0"/>
-        </w:rPr>
-        <w:t>5</w:t>
-      </w:r>
-      <w:r>
-        <w:rPr>
-          <w:rFonts w:ascii="Gotham Medium" w:hAnsi="Gotham Medium"/>
-          <w:b w:val="0"/>
-        </w:rPr>
-        <w:t xml:space="preserve">. </w:t>
-      </w:r>
-      <w:r>
-        <w:rPr>
-          <w:rFonts w:ascii="Gotham Medium" w:hAnsi="Gotham Medium"/>
-          <w:b w:val="0"/>
-        </w:rPr>
-        <w:t>Implementation og test</w:t>
-      </w:r>
-      <w:bookmarkEnd w:id="17"/>
+      <w:bookmarkStart w:id="28" w:name="_Toc352320523"/>
+      <w:r>
+        <w:rPr>
+          <w:rFonts w:ascii="Gotham Medium" w:hAnsi="Gotham Medium"/>
+          <w:b w:val="0"/>
+        </w:rPr>
+        <w:t>9. Appendiks</w:t>
+      </w:r>
+      <w:bookmarkEnd w:id="28"/>
     </w:p>
     <w:p>
       <w:pPr>
@@ -7464,13 +8604,13 @@
           <w:b w:val="0"/>
         </w:rPr>
       </w:pPr>
-      <w:bookmarkStart w:id="18" w:name="_Toc352252164"/>
-      <w:r>
-        <w:rPr>
-          <w:rFonts w:ascii="Gotham Medium" w:hAnsi="Gotham Medium"/>
-          <w:b w:val="0"/>
-        </w:rPr>
-        <w:t>5</w:t>
+      <w:bookmarkStart w:id="29" w:name="_Toc352320524"/>
+      <w:r>
+        <w:rPr>
+          <w:rFonts w:ascii="Gotham Medium" w:hAnsi="Gotham Medium"/>
+          <w:b w:val="0"/>
+        </w:rPr>
+        <w:t>9</w:t>
       </w:r>
       <w:r>
         <w:rPr>
@@ -7486,7 +8626,7 @@
         </w:rPr>
         <w:t>…</w:t>
       </w:r>
-      <w:bookmarkEnd w:id="18"/>
+      <w:bookmarkEnd w:id="29"/>
     </w:p>
     <w:p>
       <w:pPr>
@@ -7497,13 +8637,13 @@
           <w:b w:val="0"/>
         </w:rPr>
       </w:pPr>
-      <w:bookmarkStart w:id="19" w:name="_Toc352252165"/>
-      <w:r>
-        <w:rPr>
-          <w:rFonts w:ascii="Gotham Medium" w:hAnsi="Gotham Medium"/>
-          <w:b w:val="0"/>
-        </w:rPr>
-        <w:t>5</w:t>
+      <w:bookmarkStart w:id="30" w:name="_Toc352320525"/>
+      <w:r>
+        <w:rPr>
+          <w:rFonts w:ascii="Gotham Medium" w:hAnsi="Gotham Medium"/>
+          <w:b w:val="0"/>
+        </w:rPr>
+        <w:t>9</w:t>
       </w:r>
       <w:r>
         <w:rPr>
@@ -7519,478 +8659,27 @@
         </w:rPr>
         <w:t>2 …</w:t>
       </w:r>
-      <w:bookmarkEnd w:id="19"/>
+      <w:bookmarkEnd w:id="30"/>
+    </w:p>
+    <w:p>
+      <w:pPr>
+        <w:spacing w:line="360" w:lineRule="auto"/>
+      </w:pPr>
+    </w:p>
+    <w:p>
+      <w:pPr>
+        <w:spacing w:line="360" w:lineRule="auto"/>
+      </w:pPr>
     </w:p>
     <w:p>
       <w:pPr>
         <w:pStyle w:val="Overskrift1"/>
         <w:spacing w:line="360" w:lineRule="auto"/>
-        <w:rPr>
-          <w:rFonts w:ascii="Gotham Medium" w:hAnsi="Gotham Medium"/>
-          <w:b w:val="0"/>
-        </w:rPr>
-      </w:pPr>
-      <w:r>
-        <w:rPr>
-          <w:rFonts w:ascii="Gotham Medium" w:hAnsi="Gotham Medium"/>
-          <w:b w:val="0"/>
-        </w:rPr>
-        <w:br w:type="page"/>
-      </w:r>
-    </w:p>
-    <w:p>
-      <w:pPr>
-        <w:pStyle w:val="Overskrift1"/>
-        <w:spacing w:line="360" w:lineRule="auto"/>
-        <w:rPr>
-          <w:rFonts w:ascii="Gotham Medium" w:hAnsi="Gotham Medium"/>
-          <w:b w:val="0"/>
-        </w:rPr>
-      </w:pPr>
-      <w:bookmarkStart w:id="20" w:name="_Toc352252166"/>
-      <w:r>
-        <w:rPr>
-          <w:rFonts w:ascii="Gotham Medium" w:hAnsi="Gotham Medium"/>
-          <w:b w:val="0"/>
-        </w:rPr>
-        <w:t>6</w:t>
-      </w:r>
-      <w:r>
-        <w:rPr>
-          <w:rFonts w:ascii="Gotham Medium" w:hAnsi="Gotham Medium"/>
-          <w:b w:val="0"/>
-        </w:rPr>
-        <w:t xml:space="preserve">. </w:t>
-      </w:r>
-      <w:r>
-        <w:rPr>
-          <w:rFonts w:ascii="Gotham Medium" w:hAnsi="Gotham Medium"/>
-          <w:b w:val="0"/>
-        </w:rPr>
-        <w:t>Evaluering</w:t>
-      </w:r>
-      <w:bookmarkEnd w:id="20"/>
-    </w:p>
-    <w:p>
-      <w:pPr>
-        <w:pStyle w:val="Overskrift2"/>
-        <w:spacing w:line="360" w:lineRule="auto"/>
-        <w:rPr>
-          <w:rFonts w:ascii="Gotham Medium" w:hAnsi="Gotham Medium"/>
-          <w:b w:val="0"/>
-        </w:rPr>
-      </w:pPr>
-      <w:bookmarkStart w:id="21" w:name="_Toc352252167"/>
-      <w:r>
-        <w:rPr>
-          <w:rFonts w:ascii="Gotham Medium" w:hAnsi="Gotham Medium"/>
-          <w:b w:val="0"/>
-        </w:rPr>
-        <w:t>6</w:t>
-      </w:r>
-      <w:r>
-        <w:rPr>
-          <w:rFonts w:ascii="Gotham Medium" w:hAnsi="Gotham Medium"/>
-          <w:b w:val="0"/>
-        </w:rPr>
-        <w:t xml:space="preserve">.1 </w:t>
-      </w:r>
-      <w:r>
-        <w:rPr>
-          <w:rFonts w:ascii="Gotham Medium" w:hAnsi="Gotham Medium"/>
-          <w:b w:val="0"/>
-        </w:rPr>
-        <w:t>…</w:t>
-      </w:r>
-      <w:bookmarkEnd w:id="21"/>
-    </w:p>
-    <w:p>
-      <w:pPr>
-        <w:pStyle w:val="Overskrift2"/>
-        <w:spacing w:line="360" w:lineRule="auto"/>
-        <w:rPr>
-          <w:rFonts w:ascii="Gotham Medium" w:hAnsi="Gotham Medium"/>
-          <w:b w:val="0"/>
-        </w:rPr>
-      </w:pPr>
-      <w:bookmarkStart w:id="22" w:name="_Toc352252168"/>
-      <w:r>
-        <w:rPr>
-          <w:rFonts w:ascii="Gotham Medium" w:hAnsi="Gotham Medium"/>
-          <w:b w:val="0"/>
-        </w:rPr>
-        <w:t>6</w:t>
-      </w:r>
-      <w:r>
-        <w:rPr>
-          <w:rFonts w:ascii="Gotham Medium" w:hAnsi="Gotham Medium"/>
-          <w:b w:val="0"/>
-        </w:rPr>
-        <w:t>.</w:t>
-      </w:r>
-      <w:r>
-        <w:rPr>
-          <w:rFonts w:ascii="Gotham Medium" w:hAnsi="Gotham Medium"/>
-          <w:b w:val="0"/>
-        </w:rPr>
-        <w:t>2 …</w:t>
-      </w:r>
-      <w:bookmarkEnd w:id="22"/>
-    </w:p>
-    <w:p>
-      <w:pPr>
-        <w:spacing w:line="360" w:lineRule="auto"/>
-      </w:pPr>
-    </w:p>
-    <w:p>
-      <w:pPr>
-        <w:pStyle w:val="Overskrift1"/>
-        <w:spacing w:line="360" w:lineRule="auto"/>
-        <w:rPr>
-          <w:rFonts w:ascii="Gotham Medium" w:hAnsi="Gotham Medium"/>
-          <w:b w:val="0"/>
-        </w:rPr>
-      </w:pPr>
-      <w:r>
-        <w:rPr>
-          <w:rFonts w:ascii="Gotham Medium" w:hAnsi="Gotham Medium"/>
-          <w:b w:val="0"/>
-        </w:rPr>
-        <w:br w:type="page"/>
-      </w:r>
-    </w:p>
-    <w:p>
-      <w:pPr>
-        <w:pStyle w:val="Overskrift1"/>
-        <w:spacing w:line="360" w:lineRule="auto"/>
-        <w:rPr>
-          <w:rFonts w:ascii="Gotham Medium" w:hAnsi="Gotham Medium"/>
-          <w:b w:val="0"/>
-        </w:rPr>
-      </w:pPr>
-      <w:bookmarkStart w:id="23" w:name="_Toc352252169"/>
-      <w:r>
-        <w:rPr>
-          <w:rFonts w:ascii="Gotham Medium" w:hAnsi="Gotham Medium"/>
-          <w:b w:val="0"/>
-        </w:rPr>
-        <w:t>7</w:t>
-      </w:r>
-      <w:r>
-        <w:rPr>
-          <w:rFonts w:ascii="Gotham Medium" w:hAnsi="Gotham Medium"/>
-          <w:b w:val="0"/>
-        </w:rPr>
-        <w:t xml:space="preserve">. </w:t>
-      </w:r>
-      <w:r>
-        <w:rPr>
-          <w:rFonts w:ascii="Gotham Medium" w:hAnsi="Gotham Medium"/>
-          <w:b w:val="0"/>
-        </w:rPr>
-        <w:t>Konklusion</w:t>
-      </w:r>
-      <w:bookmarkEnd w:id="23"/>
-    </w:p>
-    <w:p>
-      <w:pPr>
-        <w:pStyle w:val="Overskrift2"/>
-        <w:spacing w:line="360" w:lineRule="auto"/>
-        <w:rPr>
-          <w:rFonts w:ascii="Gotham Medium" w:hAnsi="Gotham Medium"/>
-          <w:b w:val="0"/>
-        </w:rPr>
-      </w:pPr>
-      <w:bookmarkStart w:id="24" w:name="_Toc352252170"/>
-      <w:r>
-        <w:rPr>
-          <w:rFonts w:ascii="Gotham Medium" w:hAnsi="Gotham Medium"/>
-          <w:b w:val="0"/>
-        </w:rPr>
-        <w:t>7.</w:t>
-      </w:r>
-      <w:r>
-        <w:rPr>
-          <w:rFonts w:ascii="Gotham Medium" w:hAnsi="Gotham Medium"/>
-          <w:b w:val="0"/>
-        </w:rPr>
-        <w:t xml:space="preserve">1 </w:t>
-      </w:r>
-      <w:r>
-        <w:rPr>
-          <w:rFonts w:ascii="Gotham Medium" w:hAnsi="Gotham Medium"/>
-          <w:b w:val="0"/>
-        </w:rPr>
-        <w:t>…</w:t>
-      </w:r>
-      <w:bookmarkEnd w:id="24"/>
-    </w:p>
-    <w:p>
-      <w:pPr>
-        <w:pStyle w:val="Overskrift2"/>
-        <w:spacing w:line="360" w:lineRule="auto"/>
-        <w:rPr>
-          <w:rFonts w:ascii="Gotham Medium" w:hAnsi="Gotham Medium"/>
-          <w:b w:val="0"/>
-        </w:rPr>
-      </w:pPr>
-      <w:bookmarkStart w:id="25" w:name="_Toc352252171"/>
-      <w:r>
-        <w:rPr>
-          <w:rFonts w:ascii="Gotham Medium" w:hAnsi="Gotham Medium"/>
-          <w:b w:val="0"/>
-        </w:rPr>
-        <w:t>7</w:t>
-      </w:r>
-      <w:r>
-        <w:rPr>
-          <w:rFonts w:ascii="Gotham Medium" w:hAnsi="Gotham Medium"/>
-          <w:b w:val="0"/>
-        </w:rPr>
-        <w:t>.</w:t>
-      </w:r>
-      <w:r>
-        <w:rPr>
-          <w:rFonts w:ascii="Gotham Medium" w:hAnsi="Gotham Medium"/>
-          <w:b w:val="0"/>
-        </w:rPr>
-        <w:t>2 …</w:t>
-      </w:r>
-      <w:bookmarkEnd w:id="25"/>
-    </w:p>
-    <w:p>
-      <w:pPr>
-        <w:spacing w:line="360" w:lineRule="auto"/>
-      </w:pPr>
-    </w:p>
-    <w:p>
-      <w:pPr>
-        <w:pStyle w:val="Overskrift1"/>
-        <w:spacing w:line="360" w:lineRule="auto"/>
-        <w:rPr>
-          <w:rFonts w:ascii="Gotham Medium" w:hAnsi="Gotham Medium"/>
-          <w:b w:val="0"/>
-        </w:rPr>
-      </w:pPr>
-      <w:r>
-        <w:rPr>
-          <w:rFonts w:ascii="Gotham Medium" w:hAnsi="Gotham Medium"/>
-          <w:b w:val="0"/>
-        </w:rPr>
-        <w:br w:type="page"/>
-      </w:r>
-    </w:p>
-    <w:p>
-      <w:pPr>
-        <w:pStyle w:val="Overskrift1"/>
-        <w:spacing w:line="360" w:lineRule="auto"/>
-        <w:rPr>
-          <w:rFonts w:ascii="Gotham Medium" w:hAnsi="Gotham Medium"/>
-          <w:b w:val="0"/>
-        </w:rPr>
-      </w:pPr>
-      <w:bookmarkStart w:id="26" w:name="_Toc352252172"/>
-      <w:r>
-        <w:rPr>
-          <w:rFonts w:ascii="Gotham Medium" w:hAnsi="Gotham Medium"/>
-          <w:b w:val="0"/>
-        </w:rPr>
-        <w:t>8. Referencer</w:t>
-      </w:r>
-      <w:bookmarkEnd w:id="26"/>
-    </w:p>
-    <w:p>
-      <w:pPr>
-        <w:pStyle w:val="Overskrift2"/>
-        <w:spacing w:line="360" w:lineRule="auto"/>
-        <w:rPr>
-          <w:rFonts w:ascii="Gotham Medium" w:hAnsi="Gotham Medium"/>
-          <w:b w:val="0"/>
-        </w:rPr>
-      </w:pPr>
-      <w:bookmarkStart w:id="27" w:name="_Toc352252173"/>
-      <w:r>
-        <w:rPr>
-          <w:rFonts w:ascii="Gotham Medium" w:hAnsi="Gotham Medium"/>
-          <w:b w:val="0"/>
-        </w:rPr>
-        <w:t>8</w:t>
-      </w:r>
-      <w:r>
-        <w:rPr>
-          <w:rFonts w:ascii="Gotham Medium" w:hAnsi="Gotham Medium"/>
-          <w:b w:val="0"/>
-        </w:rPr>
-        <w:t xml:space="preserve">.1 </w:t>
-      </w:r>
-      <w:r>
-        <w:rPr>
-          <w:rFonts w:ascii="Gotham Medium" w:hAnsi="Gotham Medium"/>
-          <w:b w:val="0"/>
-        </w:rPr>
-        <w:t>…</w:t>
-      </w:r>
-      <w:bookmarkEnd w:id="27"/>
-    </w:p>
-    <w:p>
-      <w:pPr>
-        <w:pStyle w:val="Overskrift2"/>
-        <w:spacing w:line="360" w:lineRule="auto"/>
-        <w:rPr>
-          <w:rFonts w:ascii="Gotham Medium" w:hAnsi="Gotham Medium"/>
-          <w:b w:val="0"/>
-        </w:rPr>
-      </w:pPr>
-      <w:bookmarkStart w:id="28" w:name="_Toc352252174"/>
-      <w:r>
-        <w:rPr>
-          <w:rFonts w:ascii="Gotham Medium" w:hAnsi="Gotham Medium"/>
-          <w:b w:val="0"/>
-        </w:rPr>
-        <w:t>8</w:t>
-      </w:r>
-      <w:r>
-        <w:rPr>
-          <w:rFonts w:ascii="Gotham Medium" w:hAnsi="Gotham Medium"/>
-          <w:b w:val="0"/>
-        </w:rPr>
-        <w:t>.</w:t>
-      </w:r>
-      <w:r>
-        <w:rPr>
-          <w:rFonts w:ascii="Gotham Medium" w:hAnsi="Gotham Medium"/>
-          <w:b w:val="0"/>
-        </w:rPr>
-        <w:t>2 …</w:t>
-      </w:r>
-      <w:bookmarkEnd w:id="28"/>
-    </w:p>
-    <w:p>
-      <w:pPr>
-        <w:spacing w:line="360" w:lineRule="auto"/>
-      </w:pPr>
-    </w:p>
-    <w:p>
-      <w:pPr>
-        <w:pStyle w:val="Overskrift1"/>
-        <w:spacing w:line="360" w:lineRule="auto"/>
-        <w:rPr>
-          <w:rFonts w:ascii="Gotham Medium" w:hAnsi="Gotham Medium"/>
-          <w:b w:val="0"/>
-        </w:rPr>
-      </w:pPr>
-      <w:r>
-        <w:rPr>
-          <w:rFonts w:ascii="Gotham Medium" w:hAnsi="Gotham Medium"/>
-          <w:b w:val="0"/>
-        </w:rPr>
-        <w:br w:type="page"/>
-      </w:r>
-    </w:p>
-    <w:p>
-      <w:pPr>
-        <w:pStyle w:val="Overskrift1"/>
-        <w:spacing w:line="360" w:lineRule="auto"/>
-        <w:rPr>
-          <w:rFonts w:ascii="Gotham Medium" w:hAnsi="Gotham Medium"/>
-          <w:b w:val="0"/>
-        </w:rPr>
-      </w:pPr>
-      <w:bookmarkStart w:id="29" w:name="_Toc352252175"/>
-      <w:r>
-        <w:rPr>
-          <w:rFonts w:ascii="Gotham Medium" w:hAnsi="Gotham Medium"/>
-          <w:b w:val="0"/>
-        </w:rPr>
-        <w:t>9. Appendiks</w:t>
-      </w:r>
-      <w:bookmarkEnd w:id="29"/>
-    </w:p>
-    <w:p>
-      <w:pPr>
-        <w:pStyle w:val="Overskrift2"/>
-        <w:spacing w:line="360" w:lineRule="auto"/>
-        <w:rPr>
-          <w:rFonts w:ascii="Gotham Medium" w:hAnsi="Gotham Medium"/>
-          <w:b w:val="0"/>
-        </w:rPr>
-      </w:pPr>
-      <w:bookmarkStart w:id="30" w:name="_Toc352252176"/>
-      <w:r>
-        <w:rPr>
-          <w:rFonts w:ascii="Gotham Medium" w:hAnsi="Gotham Medium"/>
-          <w:b w:val="0"/>
-        </w:rPr>
-        <w:t>9</w:t>
-      </w:r>
-      <w:r>
-        <w:rPr>
-          <w:rFonts w:ascii="Gotham Medium" w:hAnsi="Gotham Medium"/>
-          <w:b w:val="0"/>
-        </w:rPr>
-        <w:t xml:space="preserve">.1 </w:t>
-      </w:r>
-      <w:r>
-        <w:rPr>
-          <w:rFonts w:ascii="Gotham Medium" w:hAnsi="Gotham Medium"/>
-          <w:b w:val="0"/>
-        </w:rPr>
-        <w:t>…</w:t>
-      </w:r>
-      <w:bookmarkEnd w:id="30"/>
-    </w:p>
-    <w:p>
-      <w:pPr>
-        <w:pStyle w:val="Overskrift2"/>
-        <w:spacing w:line="360" w:lineRule="auto"/>
-        <w:rPr>
-          <w:rFonts w:ascii="Gotham Medium" w:hAnsi="Gotham Medium"/>
-          <w:b w:val="0"/>
-        </w:rPr>
-      </w:pPr>
-      <w:bookmarkStart w:id="31" w:name="_Toc352252177"/>
-      <w:r>
-        <w:rPr>
-          <w:rFonts w:ascii="Gotham Medium" w:hAnsi="Gotham Medium"/>
-          <w:b w:val="0"/>
-        </w:rPr>
-        <w:t>9</w:t>
-      </w:r>
-      <w:r>
-        <w:rPr>
-          <w:rFonts w:ascii="Gotham Medium" w:hAnsi="Gotham Medium"/>
-          <w:b w:val="0"/>
-        </w:rPr>
-        <w:t>.</w:t>
-      </w:r>
-      <w:r>
-        <w:rPr>
-          <w:rFonts w:ascii="Gotham Medium" w:hAnsi="Gotham Medium"/>
-          <w:b w:val="0"/>
-        </w:rPr>
-        <w:t>2 …</w:t>
-      </w:r>
-      <w:bookmarkEnd w:id="31"/>
-    </w:p>
-    <w:p>
-      <w:pPr>
-        <w:spacing w:line="360" w:lineRule="auto"/>
-      </w:pPr>
-    </w:p>
-    <w:p>
-      <w:pPr>
-        <w:spacing w:line="360" w:lineRule="auto"/>
-      </w:pPr>
-    </w:p>
-    <w:p>
-      <w:pPr>
-        <w:pStyle w:val="Overskrift1"/>
-        <w:spacing w:line="360" w:lineRule="auto"/>
       </w:pPr>
     </w:p>
     <w:sectPr>
-      <w:headerReference w:type="default" r:id="rId17"/>
-      <w:footerReference w:type="default" r:id="rId18"/>
+      <w:headerReference w:type="default" r:id="rId16"/>
+      <w:footerReference w:type="default" r:id="rId17"/>
       <w:pgSz w:w="11900" w:h="16840"/>
       <w:pgMar w:top="1701" w:right="1134" w:bottom="1701" w:left="1134" w:header="708" w:footer="708" w:gutter="0"/>
       <w:cols w:space="708"/>
@@ -8064,7 +8753,7 @@
         <w:noProof/>
         <w:lang w:val="en-US"/>
       </w:rPr>
-      <w:t>13</w:t>
+      <w:t>11</w:t>
     </w:r>
     <w:r>
       <w:rPr>
@@ -8107,7 +8796,7 @@
         <w:noProof/>
         <w:lang w:val="en-US"/>
       </w:rPr>
-      <w:t>22</w:t>
+      <w:t>21</w:t>
     </w:r>
     <w:r>
       <w:rPr>
@@ -8519,6 +9208,28 @@
       <w:color w:val="4B5A60" w:themeColor="accent1"/>
       <w:sz w:val="26"/>
       <w:szCs w:val="26"/>
+    </w:rPr>
+  </w:style>
+  <w:style w:type="paragraph" w:styleId="Overskrift3">
+    <w:name w:val="heading 3"/>
+    <w:basedOn w:val="Normal"/>
+    <w:next w:val="Normal"/>
+    <w:link w:val="Overskrift3Tegn"/>
+    <w:uiPriority w:val="9"/>
+    <w:unhideWhenUsed/>
+    <w:qFormat/>
+    <w:rsid w:val="00962BD6"/>
+    <w:pPr>
+      <w:keepNext/>
+      <w:keepLines/>
+      <w:spacing w:before="200"/>
+      <w:outlineLvl w:val="2"/>
+    </w:pPr>
+    <w:rPr>
+      <w:rFonts w:asciiTheme="majorHAnsi" w:eastAsiaTheme="majorEastAsia" w:hAnsiTheme="majorHAnsi" w:cstheme="majorBidi"/>
+      <w:b/>
+      <w:bCs/>
+      <w:color w:val="4B5A60" w:themeColor="accent1"/>
     </w:rPr>
   </w:style>
   <w:style w:type="character" w:default="1" w:styleId="Standardskrifttypeiafsnit">
@@ -9159,6 +9870,19 @@
       <w:szCs w:val="18"/>
     </w:rPr>
   </w:style>
+  <w:style w:type="character" w:customStyle="1" w:styleId="Overskrift3Tegn">
+    <w:name w:val="Overskrift 3 Tegn"/>
+    <w:basedOn w:val="Standardskrifttypeiafsnit"/>
+    <w:link w:val="Overskrift3"/>
+    <w:uiPriority w:val="9"/>
+    <w:rsid w:val="00962BD6"/>
+    <w:rPr>
+      <w:rFonts w:asciiTheme="majorHAnsi" w:eastAsiaTheme="majorEastAsia" w:hAnsiTheme="majorHAnsi" w:cstheme="majorBidi"/>
+      <w:b/>
+      <w:bCs/>
+      <w:color w:val="4B5A60" w:themeColor="accent1"/>
+    </w:rPr>
+  </w:style>
 </w:styles>
 </file>
 
@@ -9363,6 +10087,28 @@
       <w:color w:val="4B5A60" w:themeColor="accent1"/>
       <w:sz w:val="26"/>
       <w:szCs w:val="26"/>
+    </w:rPr>
+  </w:style>
+  <w:style w:type="paragraph" w:styleId="Overskrift3">
+    <w:name w:val="heading 3"/>
+    <w:basedOn w:val="Normal"/>
+    <w:next w:val="Normal"/>
+    <w:link w:val="Overskrift3Tegn"/>
+    <w:uiPriority w:val="9"/>
+    <w:unhideWhenUsed/>
+    <w:qFormat/>
+    <w:rsid w:val="00962BD6"/>
+    <w:pPr>
+      <w:keepNext/>
+      <w:keepLines/>
+      <w:spacing w:before="200"/>
+      <w:outlineLvl w:val="2"/>
+    </w:pPr>
+    <w:rPr>
+      <w:rFonts w:asciiTheme="majorHAnsi" w:eastAsiaTheme="majorEastAsia" w:hAnsiTheme="majorHAnsi" w:cstheme="majorBidi"/>
+      <w:b/>
+      <w:bCs/>
+      <w:color w:val="4B5A60" w:themeColor="accent1"/>
     </w:rPr>
   </w:style>
   <w:style w:type="character" w:default="1" w:styleId="Standardskrifttypeiafsnit">
@@ -10003,6 +10749,19 @@
       <w:szCs w:val="18"/>
     </w:rPr>
   </w:style>
+  <w:style w:type="character" w:customStyle="1" w:styleId="Overskrift3Tegn">
+    <w:name w:val="Overskrift 3 Tegn"/>
+    <w:basedOn w:val="Standardskrifttypeiafsnit"/>
+    <w:link w:val="Overskrift3"/>
+    <w:uiPriority w:val="9"/>
+    <w:rsid w:val="00962BD6"/>
+    <w:rPr>
+      <w:rFonts w:asciiTheme="majorHAnsi" w:eastAsiaTheme="majorEastAsia" w:hAnsiTheme="majorHAnsi" w:cstheme="majorBidi"/>
+      <w:b/>
+      <w:bCs/>
+      <w:color w:val="4B5A60" w:themeColor="accent1"/>
+    </w:rPr>
+  </w:style>
 </w:styles>
 </file>
 

</xml_diff>

<commit_message>
Changed timeplan, added report as a task
</commit_message>
<xml_diff>
--- a/documentation/rapport.docx
+++ b/documentation/rapport.docx
@@ -128,6 +128,7 @@
           <w:szCs w:val="44"/>
         </w:rPr>
       </w:pPr>
+      <w:proofErr w:type="spellStart"/>
       <w:r>
         <w:rPr>
           <w:rFonts w:ascii="Gotham Book" w:eastAsia="Times New Roman" w:hAnsi="Gotham Book" w:cs="Times New Roman"/>
@@ -136,7 +137,18 @@
           <w:sz w:val="44"/>
           <w:szCs w:val="44"/>
         </w:rPr>
-        <w:t>Webcrawling til analyse af hjemmesider</w:t>
+        <w:t>Webcrawling</w:t>
+      </w:r>
+      <w:proofErr w:type="spellEnd"/>
+      <w:r>
+        <w:rPr>
+          <w:rFonts w:ascii="Gotham Book" w:eastAsia="Times New Roman" w:hAnsi="Gotham Book" w:cs="Times New Roman"/>
+          <w:iCs/>
+          <w:color w:val="333333"/>
+          <w:sz w:val="44"/>
+          <w:szCs w:val="44"/>
+        </w:rPr>
+        <w:t xml:space="preserve"> til analyse af hjemmesider</w:t>
       </w:r>
     </w:p>
     <w:p>
@@ -493,8 +505,16 @@
         <w:rPr>
           <w:rFonts w:ascii="Gotham Book" w:hAnsi="Gotham Book"/>
         </w:rPr>
-        <w:t>Ole Dolriis</w:t>
-      </w:r>
+        <w:t xml:space="preserve">Ole </w:t>
+      </w:r>
+      <w:proofErr w:type="spellStart"/>
+      <w:r>
+        <w:rPr>
+          <w:rFonts w:ascii="Gotham Book" w:hAnsi="Gotham Book"/>
+        </w:rPr>
+        <w:t>Dolriis</w:t>
+      </w:r>
+      <w:proofErr w:type="spellEnd"/>
       <w:r>
         <w:rPr>
           <w:rFonts w:ascii="Gotham Book" w:hAnsi="Gotham Book"/>
@@ -713,7 +733,21 @@
         <w:rPr>
           <w:rFonts w:ascii="Gotham Book" w:hAnsi="Gotham Book"/>
         </w:rPr>
-        <w:t>Projektet er lavet i samarbejde med Morning Train Technologies ApS (ref. Morning Train), hvor jeg har i fællesskab med Bjarne Bonde (CTO v/Morning Train) defineret projektets vision. Dette projekt er blevet vejledt af Ole Dolriis (lektor v/SDU) og Bjarne Bonde. Under projektforløbet har jeg fået råd fra alle konsulenter fra webbureaet Morning Train.</w:t>
+        <w:t xml:space="preserve">Projektet er lavet i samarbejde med Morning Train Technologies ApS (ref. Morning Train), hvor jeg har i fællesskab med Bjarne Bonde (CTO v/Morning Train) defineret projektets vision. Dette projekt er blevet vejledt af Ole </w:t>
+      </w:r>
+      <w:proofErr w:type="spellStart"/>
+      <w:r>
+        <w:rPr>
+          <w:rFonts w:ascii="Gotham Book" w:hAnsi="Gotham Book"/>
+        </w:rPr>
+        <w:t>Dolriis</w:t>
+      </w:r>
+      <w:proofErr w:type="spellEnd"/>
+      <w:r>
+        <w:rPr>
+          <w:rFonts w:ascii="Gotham Book" w:hAnsi="Gotham Book"/>
+        </w:rPr>
+        <w:t xml:space="preserve"> (lektor v/SDU) og Bjarne Bonde. Under projektforløbet har jeg fået råd fra alle konsulenter fra webbureaet Morning Train.</w:t>
       </w:r>
       <w:r>
         <w:rPr>
@@ -781,7 +815,21 @@
         <w:rPr>
           <w:rFonts w:ascii="Gotham Book" w:hAnsi="Gotham Book"/>
         </w:rPr>
-        <w:t xml:space="preserve"> og Ole Dolriis for at have vejledt mig igennem </w:t>
+        <w:t xml:space="preserve"> og Ole </w:t>
+      </w:r>
+      <w:proofErr w:type="spellStart"/>
+      <w:r>
+        <w:rPr>
+          <w:rFonts w:ascii="Gotham Book" w:hAnsi="Gotham Book"/>
+        </w:rPr>
+        <w:t>Dolriis</w:t>
+      </w:r>
+      <w:proofErr w:type="spellEnd"/>
+      <w:r>
+        <w:rPr>
+          <w:rFonts w:ascii="Gotham Book" w:hAnsi="Gotham Book"/>
+        </w:rPr>
+        <w:t xml:space="preserve"> for at have vejledt mig igennem </w:t>
       </w:r>
       <w:r>
         <w:rPr>
@@ -4068,13 +4116,27 @@
         <w:rPr>
           <w:rFonts w:ascii="Gotham Book" w:hAnsi="Gotham Book"/>
         </w:rPr>
-        <w:t>crawle deres søgemaskine – ret banalt. B</w:t>
-      </w:r>
-      <w:r>
-        <w:rPr>
-          <w:rFonts w:ascii="Gotham Book" w:hAnsi="Gotham Book"/>
-        </w:rPr>
-        <w:t xml:space="preserve">ackend afdelingen </w:t>
+        <w:t xml:space="preserve">crawle deres søgemaskine – ret banalt. </w:t>
+      </w:r>
+      <w:proofErr w:type="spellStart"/>
+      <w:r>
+        <w:rPr>
+          <w:rFonts w:ascii="Gotham Book" w:hAnsi="Gotham Book"/>
+        </w:rPr>
+        <w:t>B</w:t>
+      </w:r>
+      <w:r>
+        <w:rPr>
+          <w:rFonts w:ascii="Gotham Book" w:hAnsi="Gotham Book"/>
+        </w:rPr>
+        <w:t>ackend</w:t>
+      </w:r>
+      <w:proofErr w:type="spellEnd"/>
+      <w:r>
+        <w:rPr>
+          <w:rFonts w:ascii="Gotham Book" w:hAnsi="Gotham Book"/>
+        </w:rPr>
+        <w:t xml:space="preserve"> afdelingen </w:t>
       </w:r>
       <w:r>
         <w:rPr>
@@ -4198,7 +4260,35 @@
         <w:rPr>
           <w:rFonts w:ascii="Gotham Book" w:hAnsi="Gotham Book"/>
         </w:rPr>
-        <w:t>være til gavn for alle tre afdelinger blev ”webcrawling for analyse af hjemmesider”. I en mere forstående term: en bot som systematisk besøger hver eneste underside på en hjemmeside</w:t>
+        <w:t>være til gavn for alle tre afdelinger blev ”</w:t>
+      </w:r>
+      <w:proofErr w:type="spellStart"/>
+      <w:r>
+        <w:rPr>
+          <w:rFonts w:ascii="Gotham Book" w:hAnsi="Gotham Book"/>
+        </w:rPr>
+        <w:t>webcrawling</w:t>
+      </w:r>
+      <w:proofErr w:type="spellEnd"/>
+      <w:r>
+        <w:rPr>
+          <w:rFonts w:ascii="Gotham Book" w:hAnsi="Gotham Book"/>
+        </w:rPr>
+        <w:t xml:space="preserve"> for analyse af hjemmesider”. I en mere forstående term: en </w:t>
+      </w:r>
+      <w:proofErr w:type="spellStart"/>
+      <w:r>
+        <w:rPr>
+          <w:rFonts w:ascii="Gotham Book" w:hAnsi="Gotham Book"/>
+        </w:rPr>
+        <w:t>bot</w:t>
+      </w:r>
+      <w:proofErr w:type="spellEnd"/>
+      <w:r>
+        <w:rPr>
+          <w:rFonts w:ascii="Gotham Book" w:hAnsi="Gotham Book"/>
+        </w:rPr>
+        <w:t xml:space="preserve"> som systematisk besøger hver eneste underside på en hjemmeside</w:t>
       </w:r>
       <w:r>
         <w:rPr>
@@ -4362,29 +4452,113 @@
         <w:rPr>
           <w:rFonts w:ascii="Gotham Book" w:hAnsi="Gotham Book"/>
         </w:rPr>
-        <w:t xml:space="preserve">I samarbejde med Morning Train vil der blive udviklet et framework til crawling af hjemmesider. En webcrawler er en robot som systematisk besøger alle links på en hjemmeside. Man skal scripte sig op imod dette framework for at viderebehandle de data der opsamles under besøget. </w:t>
-      </w:r>
-    </w:p>
-    <w:p>
-      <w:pPr>
-        <w:spacing w:line="360" w:lineRule="auto"/>
-        <w:rPr>
-          <w:rFonts w:ascii="Gotham Book" w:hAnsi="Gotham Book"/>
-        </w:rPr>
-      </w:pPr>
-    </w:p>
-    <w:p>
-      <w:pPr>
-        <w:spacing w:line="360" w:lineRule="auto"/>
-        <w:rPr>
-          <w:rFonts w:ascii="Gotham Book" w:hAnsi="Gotham Book"/>
-        </w:rPr>
-      </w:pPr>
-      <w:r>
-        <w:rPr>
-          <w:rFonts w:ascii="Gotham Book" w:hAnsi="Gotham Book"/>
-        </w:rPr>
-        <w:t xml:space="preserve">Der opstilles en række testcases for at teste frameworket. Dette framework skal </w:t>
+        <w:t xml:space="preserve">I samarbejde med Morning Train vil der blive udviklet et </w:t>
+      </w:r>
+      <w:proofErr w:type="spellStart"/>
+      <w:r>
+        <w:rPr>
+          <w:rFonts w:ascii="Gotham Book" w:hAnsi="Gotham Book"/>
+        </w:rPr>
+        <w:t>framework</w:t>
+      </w:r>
+      <w:proofErr w:type="spellEnd"/>
+      <w:r>
+        <w:rPr>
+          <w:rFonts w:ascii="Gotham Book" w:hAnsi="Gotham Book"/>
+        </w:rPr>
+        <w:t xml:space="preserve"> til </w:t>
+      </w:r>
+      <w:proofErr w:type="spellStart"/>
+      <w:r>
+        <w:rPr>
+          <w:rFonts w:ascii="Gotham Book" w:hAnsi="Gotham Book"/>
+        </w:rPr>
+        <w:t>crawling</w:t>
+      </w:r>
+      <w:proofErr w:type="spellEnd"/>
+      <w:r>
+        <w:rPr>
+          <w:rFonts w:ascii="Gotham Book" w:hAnsi="Gotham Book"/>
+        </w:rPr>
+        <w:t xml:space="preserve"> af hjemmesider. En </w:t>
+      </w:r>
+      <w:proofErr w:type="spellStart"/>
+      <w:r>
+        <w:rPr>
+          <w:rFonts w:ascii="Gotham Book" w:hAnsi="Gotham Book"/>
+        </w:rPr>
+        <w:t>webcrawler</w:t>
+      </w:r>
+      <w:proofErr w:type="spellEnd"/>
+      <w:r>
+        <w:rPr>
+          <w:rFonts w:ascii="Gotham Book" w:hAnsi="Gotham Book"/>
+        </w:rPr>
+        <w:t xml:space="preserve"> er en robot som systematisk besøger alle links på en hjemmeside. Man skal scripte sig op imod dette </w:t>
+      </w:r>
+      <w:proofErr w:type="spellStart"/>
+      <w:r>
+        <w:rPr>
+          <w:rFonts w:ascii="Gotham Book" w:hAnsi="Gotham Book"/>
+        </w:rPr>
+        <w:t>framework</w:t>
+      </w:r>
+      <w:proofErr w:type="spellEnd"/>
+      <w:r>
+        <w:rPr>
+          <w:rFonts w:ascii="Gotham Book" w:hAnsi="Gotham Book"/>
+        </w:rPr>
+        <w:t xml:space="preserve"> for at viderebehandle de data der opsamles under besøget. </w:t>
+      </w:r>
+    </w:p>
+    <w:p>
+      <w:pPr>
+        <w:spacing w:line="360" w:lineRule="auto"/>
+        <w:rPr>
+          <w:rFonts w:ascii="Gotham Book" w:hAnsi="Gotham Book"/>
+        </w:rPr>
+      </w:pPr>
+    </w:p>
+    <w:p>
+      <w:pPr>
+        <w:spacing w:line="360" w:lineRule="auto"/>
+        <w:rPr>
+          <w:rFonts w:ascii="Gotham Book" w:hAnsi="Gotham Book"/>
+        </w:rPr>
+      </w:pPr>
+      <w:r>
+        <w:rPr>
+          <w:rFonts w:ascii="Gotham Book" w:hAnsi="Gotham Book"/>
+        </w:rPr>
+        <w:t xml:space="preserve">Der opstilles en række testcases for at teste </w:t>
+      </w:r>
+      <w:proofErr w:type="spellStart"/>
+      <w:r>
+        <w:rPr>
+          <w:rFonts w:ascii="Gotham Book" w:hAnsi="Gotham Book"/>
+        </w:rPr>
+        <w:t>frameworket</w:t>
+      </w:r>
+      <w:proofErr w:type="spellEnd"/>
+      <w:r>
+        <w:rPr>
+          <w:rFonts w:ascii="Gotham Book" w:hAnsi="Gotham Book"/>
+        </w:rPr>
+        <w:t xml:space="preserve">. Dette </w:t>
+      </w:r>
+      <w:proofErr w:type="spellStart"/>
+      <w:r>
+        <w:rPr>
+          <w:rFonts w:ascii="Gotham Book" w:hAnsi="Gotham Book"/>
+        </w:rPr>
+        <w:t>framework</w:t>
+      </w:r>
+      <w:proofErr w:type="spellEnd"/>
+      <w:r>
+        <w:rPr>
+          <w:rFonts w:ascii="Gotham Book" w:hAnsi="Gotham Book"/>
+        </w:rPr>
+        <w:t xml:space="preserve"> skal </w:t>
       </w:r>
       <w:r>
         <w:rPr>
@@ -4426,7 +4600,21 @@
         <w:rPr>
           <w:rFonts w:ascii="Gotham Book" w:hAnsi="Gotham Book"/>
         </w:rPr>
-        <w:t xml:space="preserve">så det er fleksibelt, skalerbart og ligetil at scripte op imod, uden at skulle koncentrere sig om skalering. </w:t>
+        <w:t xml:space="preserve">så det er fleksibelt, skalerbart og ligetil at scripte op imod, uden at skulle koncentrere sig om </w:t>
+      </w:r>
+      <w:proofErr w:type="spellStart"/>
+      <w:r>
+        <w:rPr>
+          <w:rFonts w:ascii="Gotham Book" w:hAnsi="Gotham Book"/>
+        </w:rPr>
+        <w:t>skalering</w:t>
+      </w:r>
+      <w:proofErr w:type="spellEnd"/>
+      <w:r>
+        <w:rPr>
+          <w:rFonts w:ascii="Gotham Book" w:hAnsi="Gotham Book"/>
+        </w:rPr>
+        <w:t xml:space="preserve">. </w:t>
       </w:r>
     </w:p>
     <w:p>
@@ -4441,12 +4629,21 @@
           <w:color w:val="000000"/>
         </w:rPr>
       </w:pPr>
+      <w:proofErr w:type="spellStart"/>
       <w:r>
         <w:rPr>
           <w:rFonts w:ascii="Gotham Book" w:hAnsi="Gotham Book" w:cs="Cambria Bold Italic"/>
           <w:color w:val="000000"/>
         </w:rPr>
-        <w:t xml:space="preserve">Frameworkets primære formål er at være så fleksibel at den kan understøtte en bred vifte af testcases. </w:t>
+        <w:t>Frameworkets</w:t>
+      </w:r>
+      <w:proofErr w:type="spellEnd"/>
+      <w:r>
+        <w:rPr>
+          <w:rFonts w:ascii="Gotham Book" w:hAnsi="Gotham Book" w:cs="Cambria Bold Italic"/>
+          <w:color w:val="000000"/>
+        </w:rPr>
+        <w:t xml:space="preserve"> primære formål er at være så fleksibel at den kan understøtte en bred vifte af testcases. </w:t>
       </w:r>
     </w:p>
     <w:p>
@@ -4461,12 +4658,21 @@
           <w:color w:val="000000"/>
         </w:rPr>
       </w:pPr>
+      <w:proofErr w:type="spellStart"/>
       <w:r>
         <w:rPr>
           <w:rFonts w:ascii="Gotham Book" w:hAnsi="Gotham Book" w:cs="Cambria Bold Italic"/>
           <w:color w:val="000000"/>
         </w:rPr>
-        <w:t xml:space="preserve">Frameworket skal til slut lave en teknisk rapport som påtaler alle forbedringsmuligheder den kan finde. </w:t>
+        <w:t>Frameworket</w:t>
+      </w:r>
+      <w:proofErr w:type="spellEnd"/>
+      <w:r>
+        <w:rPr>
+          <w:rFonts w:ascii="Gotham Book" w:hAnsi="Gotham Book" w:cs="Cambria Bold Italic"/>
+          <w:color w:val="000000"/>
+        </w:rPr>
+        <w:t xml:space="preserve"> skal til slut lave en teknisk rapport som påtaler alle forbedringsmuligheder den kan finde. </w:t>
       </w:r>
     </w:p>
     <w:p>
@@ -4486,7 +4692,23 @@
           <w:rFonts w:ascii="Gotham Book" w:hAnsi="Gotham Book" w:cs="Cambria Bold Italic"/>
           <w:color w:val="000000"/>
         </w:rPr>
-        <w:t xml:space="preserve">Følgende testcases kan være relevant til at validere frameworkets fleksibilitet ved at belyse forskellige brugstilfælde. </w:t>
+        <w:t xml:space="preserve">Følgende testcases kan være relevant til at validere </w:t>
+      </w:r>
+      <w:proofErr w:type="spellStart"/>
+      <w:r>
+        <w:rPr>
+          <w:rFonts w:ascii="Gotham Book" w:hAnsi="Gotham Book" w:cs="Cambria Bold Italic"/>
+          <w:color w:val="000000"/>
+        </w:rPr>
+        <w:t>frameworkets</w:t>
+      </w:r>
+      <w:proofErr w:type="spellEnd"/>
+      <w:r>
+        <w:rPr>
+          <w:rFonts w:ascii="Gotham Book" w:hAnsi="Gotham Book" w:cs="Cambria Bold Italic"/>
+          <w:color w:val="000000"/>
+        </w:rPr>
+        <w:t xml:space="preserve"> fleksibilitet ved at belyse forskellige brugstilfælde. </w:t>
       </w:r>
       <w:r>
         <w:rPr>
@@ -4604,7 +4826,39 @@
           <w:rFonts w:ascii="Gotham Book" w:hAnsi="Gotham Book" w:cs="Cambria Bold Italic"/>
           <w:color w:val="000000"/>
         </w:rPr>
-        <w:t xml:space="preserve"> en side som udløser en systemfejl. (500 – Internal server error, såkaldte http 5XX fejl) </w:t>
+        <w:t xml:space="preserve"> en side som udløser en systemfejl. (500 – </w:t>
+      </w:r>
+      <w:proofErr w:type="spellStart"/>
+      <w:r>
+        <w:rPr>
+          <w:rFonts w:ascii="Gotham Book" w:hAnsi="Gotham Book" w:cs="Cambria Bold Italic"/>
+          <w:color w:val="000000"/>
+        </w:rPr>
+        <w:t>Internal</w:t>
+      </w:r>
+      <w:proofErr w:type="spellEnd"/>
+      <w:r>
+        <w:rPr>
+          <w:rFonts w:ascii="Gotham Book" w:hAnsi="Gotham Book" w:cs="Cambria Bold Italic"/>
+          <w:color w:val="000000"/>
+        </w:rPr>
+        <w:t xml:space="preserve"> server </w:t>
+      </w:r>
+      <w:proofErr w:type="spellStart"/>
+      <w:r>
+        <w:rPr>
+          <w:rFonts w:ascii="Gotham Book" w:hAnsi="Gotham Book" w:cs="Cambria Bold Italic"/>
+          <w:color w:val="000000"/>
+        </w:rPr>
+        <w:t>error</w:t>
+      </w:r>
+      <w:proofErr w:type="spellEnd"/>
+      <w:r>
+        <w:rPr>
+          <w:rFonts w:ascii="Gotham Book" w:hAnsi="Gotham Book" w:cs="Cambria Bold Italic"/>
+          <w:color w:val="000000"/>
+        </w:rPr>
+        <w:t xml:space="preserve">, såkaldte http 5XX fejl) </w:t>
       </w:r>
       <w:r>
         <w:rPr>
@@ -4951,7 +5205,23 @@
           <w:rFonts w:ascii="Gotham Book" w:hAnsi="Gotham Book" w:cs="Cambria Bold Italic"/>
           <w:color w:val="000000"/>
         </w:rPr>
-        <w:t xml:space="preserve"> en side som ikke er mobil-, tablet- eller desktopvenlig (responsiv). +        <w:t xml:space="preserve"> en side som ikke er mobil-, tablet- eller desktopvenlig (</w:t>
+      </w:r>
+      <w:proofErr w:type="spellStart"/>
+      <w:r>
+        <w:rPr>
+          <w:rFonts w:ascii="Gotham Book" w:hAnsi="Gotham Book" w:cs="Cambria Bold Italic"/>
+          <w:color w:val="000000"/>
+        </w:rPr>
+        <w:t>responsiv</w:t>
+      </w:r>
+      <w:proofErr w:type="spellEnd"/>
+      <w:r>
+        <w:rPr>
+          <w:rFonts w:ascii="Gotham Book" w:hAnsi="Gotham Book" w:cs="Cambria Bold Italic"/>
+          <w:color w:val="000000"/>
+        </w:rPr>
+        <w:t>).  </w:t>
       </w:r>
       <w:r>
@@ -5063,7 +5333,21 @@
         <w:rPr>
           <w:rFonts w:ascii="Gotham Book" w:hAnsi="Gotham Book"/>
         </w:rPr>
-        <w:t xml:space="preserve"> har vi som udgangspunkt besluttet at jeg kun skal lave frameworket til at kunne understøtte de første to test cases (punkt </w:t>
+        <w:t xml:space="preserve"> har vi som udgangspunkt besluttet at jeg kun skal lave </w:t>
+      </w:r>
+      <w:proofErr w:type="spellStart"/>
+      <w:r>
+        <w:rPr>
+          <w:rFonts w:ascii="Gotham Book" w:hAnsi="Gotham Book"/>
+        </w:rPr>
+        <w:t>frameworket</w:t>
+      </w:r>
+      <w:proofErr w:type="spellEnd"/>
+      <w:r>
+        <w:rPr>
+          <w:rFonts w:ascii="Gotham Book" w:hAnsi="Gotham Book"/>
+        </w:rPr>
+        <w:t xml:space="preserve"> til at kunne understøtte de første to test cases (punkt </w:t>
       </w:r>
       <w:r>
         <w:rPr>
@@ -5105,7 +5389,21 @@
         <w:rPr>
           <w:rFonts w:ascii="Gotham Book" w:hAnsi="Gotham Book"/>
         </w:rPr>
-        <w:t xml:space="preserve"> – og lade frameworket fremtidig</w:t>
+        <w:t xml:space="preserve"> – og lade </w:t>
+      </w:r>
+      <w:proofErr w:type="spellStart"/>
+      <w:r>
+        <w:rPr>
+          <w:rFonts w:ascii="Gotham Book" w:hAnsi="Gotham Book"/>
+        </w:rPr>
+        <w:t>frameworket</w:t>
+      </w:r>
+      <w:proofErr w:type="spellEnd"/>
+      <w:r>
+        <w:rPr>
+          <w:rFonts w:ascii="Gotham Book" w:hAnsi="Gotham Book"/>
+        </w:rPr>
+        <w:t xml:space="preserve"> fremtidig</w:t>
       </w:r>
       <w:r>
         <w:rPr>
@@ -5277,7 +5575,21 @@
         <w:rPr>
           <w:rFonts w:ascii="Gotham Book" w:hAnsi="Gotham Book"/>
         </w:rPr>
-        <w:t>”Projects in Computing and Information Systems: A Student's Guide”</w:t>
+        <w:t xml:space="preserve">”Projects in Computing and Information Systems: A </w:t>
+      </w:r>
+      <w:proofErr w:type="spellStart"/>
+      <w:r>
+        <w:rPr>
+          <w:rFonts w:ascii="Gotham Book" w:hAnsi="Gotham Book"/>
+        </w:rPr>
+        <w:t>Student's</w:t>
+      </w:r>
+      <w:proofErr w:type="spellEnd"/>
+      <w:r>
+        <w:rPr>
+          <w:rFonts w:ascii="Gotham Book" w:hAnsi="Gotham Book"/>
+        </w:rPr>
+        <w:t xml:space="preserve"> Guide”</w:t>
       </w:r>
       <w:r>
         <w:rPr>
@@ -5301,8 +5613,16 @@
         <w:rPr>
           <w:rFonts w:ascii="Gotham Book" w:hAnsi="Gotham Book"/>
         </w:rPr>
-        <w:t xml:space="preserve"> Christian Dawson</w:t>
-      </w:r>
+        <w:t xml:space="preserve"> Christian </w:t>
+      </w:r>
+      <w:proofErr w:type="spellStart"/>
+      <w:r>
+        <w:rPr>
+          <w:rFonts w:ascii="Gotham Book" w:hAnsi="Gotham Book"/>
+        </w:rPr>
+        <w:t>Dawson</w:t>
+      </w:r>
+      <w:proofErr w:type="spellEnd"/>
       <w:r>
         <w:rPr>
           <w:rFonts w:ascii="Gotham Book" w:hAnsi="Gotham Book"/>
@@ -5470,14 +5790,36 @@
         <w:rPr>
           <w:rFonts w:ascii="Gotham Book" w:hAnsi="Gotham Book"/>
         </w:rPr>
-        <w:t>For at overskue projektet, lavede jeg på anbefaling af Dr. Christian Dawson’s bog, en ”Work Breakdown</w:t>
-      </w:r>
-      <w:r>
-        <w:rPr>
-          <w:rFonts w:ascii="Gotham Book" w:hAnsi="Gotham Book"/>
-        </w:rPr>
-        <w:t xml:space="preserve"> Structure</w:t>
-      </w:r>
+        <w:t xml:space="preserve">For at overskue projektet, lavede jeg på anbefaling af Dr. Christian </w:t>
+      </w:r>
+      <w:proofErr w:type="spellStart"/>
+      <w:r>
+        <w:rPr>
+          <w:rFonts w:ascii="Gotham Book" w:hAnsi="Gotham Book"/>
+        </w:rPr>
+        <w:t>Dawson’s</w:t>
+      </w:r>
+      <w:proofErr w:type="spellEnd"/>
+      <w:r>
+        <w:rPr>
+          <w:rFonts w:ascii="Gotham Book" w:hAnsi="Gotham Book"/>
+        </w:rPr>
+        <w:t xml:space="preserve"> bog, en ”Work Breakdown</w:t>
+      </w:r>
+      <w:r>
+        <w:rPr>
+          <w:rFonts w:ascii="Gotham Book" w:hAnsi="Gotham Book"/>
+        </w:rPr>
+        <w:t xml:space="preserve"> </w:t>
+      </w:r>
+      <w:proofErr w:type="spellStart"/>
+      <w:r>
+        <w:rPr>
+          <w:rFonts w:ascii="Gotham Book" w:hAnsi="Gotham Book"/>
+        </w:rPr>
+        <w:t>Structure</w:t>
+      </w:r>
+      <w:proofErr w:type="spellEnd"/>
       <w:r>
         <w:rPr>
           <w:rFonts w:ascii="Gotham Book" w:hAnsi="Gotham Book"/>
@@ -5558,14 +5900,36 @@
         <w:rPr>
           <w:rFonts w:ascii="Gotham Book" w:hAnsi="Gotham Book"/>
         </w:rPr>
-        <w:t>”work break</w:t>
-      </w:r>
-      <w:r>
-        <w:rPr>
-          <w:rFonts w:ascii="Gotham Book" w:hAnsi="Gotham Book"/>
-        </w:rPr>
-        <w:t>down structure</w:t>
-      </w:r>
+        <w:t>”</w:t>
+      </w:r>
+      <w:proofErr w:type="spellStart"/>
+      <w:r>
+        <w:rPr>
+          <w:rFonts w:ascii="Gotham Book" w:hAnsi="Gotham Book"/>
+        </w:rPr>
+        <w:t>work</w:t>
+      </w:r>
+      <w:proofErr w:type="spellEnd"/>
+      <w:r>
+        <w:rPr>
+          <w:rFonts w:ascii="Gotham Book" w:hAnsi="Gotham Book"/>
+        </w:rPr>
+        <w:t xml:space="preserve"> break</w:t>
+      </w:r>
+      <w:r>
+        <w:rPr>
+          <w:rFonts w:ascii="Gotham Book" w:hAnsi="Gotham Book"/>
+        </w:rPr>
+        <w:t xml:space="preserve">down </w:t>
+      </w:r>
+      <w:proofErr w:type="spellStart"/>
+      <w:r>
+        <w:rPr>
+          <w:rFonts w:ascii="Gotham Book" w:hAnsi="Gotham Book"/>
+        </w:rPr>
+        <w:t>structure</w:t>
+      </w:r>
+      <w:proofErr w:type="spellEnd"/>
       <w:r>
         <w:rPr>
           <w:rFonts w:ascii="Gotham Book" w:hAnsi="Gotham Book"/>
@@ -5691,7 +6055,15 @@
         <w:t>Opgave flow</w:t>
       </w:r>
       <w:r>
-        <w:t xml:space="preserve"> (Work breakdown structure)</w:t>
+        <w:t xml:space="preserve"> (Work breakdown </w:t>
+      </w:r>
+      <w:proofErr w:type="spellStart"/>
+      <w:r>
+        <w:t>structure</w:t>
+      </w:r>
+      <w:proofErr w:type="spellEnd"/>
+      <w:r>
+        <w:t>)</w:t>
       </w:r>
     </w:p>
     <w:p>
@@ -5725,6 +6097,9 @@
             <w:tcW w:w="2183" w:type="pct"/>
           </w:tcPr>
           <w:p>
+            <w:pPr>
+              <w:spacing w:line="360" w:lineRule="auto"/>
+            </w:pPr>
             <w:r>
               <w:t>Opgave</w:t>
             </w:r>
@@ -5736,6 +6111,7 @@
           </w:tcPr>
           <w:p>
             <w:pPr>
+              <w:spacing w:line="360" w:lineRule="auto"/>
               <w:cnfStyle w:val="100000000000" w:firstRow="1" w:lastRow="0" w:firstColumn="0" w:lastColumn="0" w:oddVBand="0" w:evenVBand="0" w:oddHBand="0" w:evenHBand="0" w:firstRowFirstColumn="0" w:firstRowLastColumn="0" w:lastRowFirstColumn="0" w:lastRowLastColumn="0"/>
             </w:pPr>
             <w:r>
@@ -5755,6 +6131,9 @@
             <w:tcW w:w="2183" w:type="pct"/>
           </w:tcPr>
           <w:p>
+            <w:pPr>
+              <w:spacing w:line="360" w:lineRule="auto"/>
+            </w:pPr>
             <w:r>
               <w:t xml:space="preserve">Idé </w:t>
             </w:r>
@@ -5769,6 +6148,7 @@
           </w:tcPr>
           <w:p>
             <w:pPr>
+              <w:spacing w:line="360" w:lineRule="auto"/>
               <w:cnfStyle w:val="000000100000" w:firstRow="0" w:lastRow="0" w:firstColumn="0" w:lastColumn="0" w:oddVBand="0" w:evenVBand="0" w:oddHBand="1" w:evenHBand="0" w:firstRowFirstColumn="0" w:firstRowLastColumn="0" w:lastRowFirstColumn="0" w:lastRowLastColumn="0"/>
             </w:pPr>
             <w:r>
@@ -5787,6 +6167,9 @@
             <w:tcW w:w="2183" w:type="pct"/>
           </w:tcPr>
           <w:p>
+            <w:pPr>
+              <w:spacing w:line="360" w:lineRule="auto"/>
+            </w:pPr>
             <w:r>
               <w:t>Projekt forslag</w:t>
             </w:r>
@@ -5798,6 +6181,7 @@
           </w:tcPr>
           <w:p>
             <w:pPr>
+              <w:spacing w:line="360" w:lineRule="auto"/>
               <w:cnfStyle w:val="000000000000" w:firstRow="0" w:lastRow="0" w:firstColumn="0" w:lastColumn="0" w:oddVBand="0" w:evenVBand="0" w:oddHBand="0" w:evenHBand="0" w:firstRowFirstColumn="0" w:firstRowLastColumn="0" w:lastRowFirstColumn="0" w:lastRowLastColumn="0"/>
             </w:pPr>
             <w:r>
@@ -5817,6 +6201,9 @@
             <w:tcW w:w="2183" w:type="pct"/>
           </w:tcPr>
           <w:p>
+            <w:pPr>
+              <w:spacing w:line="360" w:lineRule="auto"/>
+            </w:pPr>
             <w:r>
               <w:t>Projekt specifikation</w:t>
             </w:r>
@@ -5828,6 +6215,7 @@
           </w:tcPr>
           <w:p>
             <w:pPr>
+              <w:spacing w:line="360" w:lineRule="auto"/>
               <w:cnfStyle w:val="000000100000" w:firstRow="0" w:lastRow="0" w:firstColumn="0" w:lastColumn="0" w:oddVBand="0" w:evenVBand="0" w:oddHBand="1" w:evenHBand="0" w:firstRowFirstColumn="0" w:firstRowLastColumn="0" w:lastRowFirstColumn="0" w:lastRowLastColumn="0"/>
             </w:pPr>
             <w:r>
@@ -5846,6 +6234,9 @@
             <w:tcW w:w="2183" w:type="pct"/>
           </w:tcPr>
           <w:p>
+            <w:pPr>
+              <w:spacing w:line="360" w:lineRule="auto"/>
+            </w:pPr>
             <w:r>
               <w:t>Litteratur research</w:t>
             </w:r>
@@ -5857,6 +6248,7 @@
           </w:tcPr>
           <w:p>
             <w:pPr>
+              <w:spacing w:line="360" w:lineRule="auto"/>
               <w:cnfStyle w:val="000000000000" w:firstRow="0" w:lastRow="0" w:firstColumn="0" w:lastColumn="0" w:oddVBand="0" w:evenVBand="0" w:oddHBand="0" w:evenHBand="0" w:firstRowFirstColumn="0" w:firstRowLastColumn="0" w:lastRowFirstColumn="0" w:lastRowLastColumn="0"/>
             </w:pPr>
             <w:r>
@@ -5879,14 +6271,25 @@
             <w:tcW w:w="2183" w:type="pct"/>
           </w:tcPr>
           <w:p>
+            <w:pPr>
+              <w:spacing w:line="360" w:lineRule="auto"/>
+            </w:pPr>
             <w:r>
               <w:t>Projekt håndterings research</w:t>
             </w:r>
           </w:p>
           <w:p>
+            <w:pPr>
+              <w:spacing w:line="360" w:lineRule="auto"/>
+            </w:pPr>
             <w:r>
-              <w:t>+ Review</w:t>
+              <w:t xml:space="preserve">+ </w:t>
             </w:r>
+            <w:proofErr w:type="spellStart"/>
+            <w:r>
+              <w:t>Review</w:t>
+            </w:r>
+            <w:proofErr w:type="spellEnd"/>
           </w:p>
         </w:tc>
         <w:tc>
@@ -5895,6 +6298,7 @@
           </w:tcPr>
           <w:p>
             <w:pPr>
+              <w:spacing w:line="360" w:lineRule="auto"/>
               <w:cnfStyle w:val="000000100000" w:firstRow="0" w:lastRow="0" w:firstColumn="0" w:lastColumn="0" w:oddVBand="0" w:evenVBand="0" w:oddHBand="1" w:evenHBand="0" w:firstRowFirstColumn="0" w:firstRowLastColumn="0" w:lastRowFirstColumn="0" w:lastRowLastColumn="0"/>
             </w:pPr>
             <w:r>
@@ -5916,14 +6320,25 @@
             <w:tcW w:w="2183" w:type="pct"/>
           </w:tcPr>
           <w:p>
+            <w:pPr>
+              <w:spacing w:line="360" w:lineRule="auto"/>
+            </w:pPr>
             <w:r>
               <w:t>Teknologi research</w:t>
             </w:r>
           </w:p>
           <w:p>
+            <w:pPr>
+              <w:spacing w:line="360" w:lineRule="auto"/>
+            </w:pPr>
             <w:r>
-              <w:t>+ Review</w:t>
+              <w:t xml:space="preserve">+ </w:t>
             </w:r>
+            <w:proofErr w:type="spellStart"/>
+            <w:r>
+              <w:t>Review</w:t>
+            </w:r>
+            <w:proofErr w:type="spellEnd"/>
           </w:p>
         </w:tc>
         <w:tc>
@@ -5932,6 +6347,7 @@
           </w:tcPr>
           <w:p>
             <w:pPr>
+              <w:spacing w:line="360" w:lineRule="auto"/>
               <w:cnfStyle w:val="000000000000" w:firstRow="0" w:lastRow="0" w:firstColumn="0" w:lastColumn="0" w:oddVBand="0" w:evenVBand="0" w:oddHBand="0" w:evenHBand="0" w:firstRowFirstColumn="0" w:firstRowLastColumn="0" w:lastRowFirstColumn="0" w:lastRowLastColumn="0"/>
             </w:pPr>
             <w:r>
@@ -5954,6 +6370,9 @@
             <w:tcW w:w="2183" w:type="pct"/>
           </w:tcPr>
           <w:p>
+            <w:pPr>
+              <w:spacing w:line="360" w:lineRule="auto"/>
+            </w:pPr>
             <w:r>
               <w:t>Udvikling (opstart)</w:t>
             </w:r>
@@ -5965,6 +6384,7 @@
           </w:tcPr>
           <w:p>
             <w:pPr>
+              <w:spacing w:line="360" w:lineRule="auto"/>
               <w:cnfStyle w:val="000000100000" w:firstRow="0" w:lastRow="0" w:firstColumn="0" w:lastColumn="0" w:oddVBand="0" w:evenVBand="0" w:oddHBand="1" w:evenHBand="0" w:firstRowFirstColumn="0" w:firstRowLastColumn="0" w:lastRowFirstColumn="0" w:lastRowLastColumn="0"/>
             </w:pPr>
             <w:r>
@@ -5983,6 +6403,9 @@
             <w:tcW w:w="2183" w:type="pct"/>
           </w:tcPr>
           <w:p>
+            <w:pPr>
+              <w:spacing w:line="360" w:lineRule="auto"/>
+            </w:pPr>
             <w:r>
               <w:t xml:space="preserve">Produkt </w:t>
             </w:r>
@@ -5994,16 +6417,26 @@
             </w:r>
             <w:r>
               <w:br/>
-              <w:t>+ Sprint backlog</w:t>
+              <w:t xml:space="preserve">+ Sprint </w:t>
             </w:r>
+            <w:proofErr w:type="spellStart"/>
+            <w:r>
+              <w:t>backlog</w:t>
+            </w:r>
+            <w:proofErr w:type="spellEnd"/>
             <w:r>
               <w:br/>
               <w:t>+ Sprint</w:t>
             </w:r>
             <w:r>
               <w:br/>
-              <w:t>+ Produkt review</w:t>
+              <w:t xml:space="preserve">+ Produkt </w:t>
             </w:r>
+            <w:proofErr w:type="spellStart"/>
+            <w:r>
+              <w:t>review</w:t>
+            </w:r>
+            <w:proofErr w:type="spellEnd"/>
             <w:r>
               <w:br/>
               <w:t>+ Tests</w:t>
@@ -6020,6 +6453,7 @@
           </w:tcPr>
           <w:p>
             <w:pPr>
+              <w:spacing w:line="360" w:lineRule="auto"/>
               <w:cnfStyle w:val="000000000000" w:firstRow="0" w:lastRow="0" w:firstColumn="0" w:lastColumn="0" w:oddVBand="0" w:evenVBand="0" w:oddHBand="0" w:evenHBand="0" w:firstRowFirstColumn="0" w:firstRowLastColumn="0" w:lastRowFirstColumn="0" w:lastRowLastColumn="0"/>
             </w:pPr>
             <w:r>
@@ -6031,6 +6465,40 @@
           </w:p>
         </w:tc>
       </w:tr>
+      <w:tr>
+        <w:trPr>
+          <w:cnfStyle w:val="000000100000" w:firstRow="0" w:lastRow="0" w:firstColumn="0" w:lastColumn="0" w:oddVBand="0" w:evenVBand="0" w:oddHBand="1" w:evenHBand="0" w:firstRowFirstColumn="0" w:firstRowLastColumn="0" w:lastRowFirstColumn="0" w:lastRowLastColumn="0"/>
+          <w:trHeight w:val="224"/>
+        </w:trPr>
+        <w:tc>
+          <w:tcPr>
+            <w:cnfStyle w:val="001000000000" w:firstRow="0" w:lastRow="0" w:firstColumn="1" w:lastColumn="0" w:oddVBand="0" w:evenVBand="0" w:oddHBand="0" w:evenHBand="0" w:firstRowFirstColumn="0" w:firstRowLastColumn="0" w:lastRowFirstColumn="0" w:lastRowLastColumn="0"/>
+            <w:tcW w:w="2183" w:type="pct"/>
+          </w:tcPr>
+          <w:p>
+            <w:pPr>
+              <w:spacing w:line="360" w:lineRule="auto"/>
+            </w:pPr>
+            <w:r>
+              <w:t>Rapport skrivning</w:t>
+            </w:r>
+          </w:p>
+        </w:tc>
+        <w:tc>
+          <w:tcPr>
+            <w:tcW w:w="2817" w:type="pct"/>
+          </w:tcPr>
+          <w:p>
+            <w:pPr>
+              <w:spacing w:line="360" w:lineRule="auto"/>
+              <w:cnfStyle w:val="000000100000" w:firstRow="0" w:lastRow="0" w:firstColumn="0" w:lastColumn="0" w:oddVBand="0" w:evenVBand="0" w:oddHBand="1" w:evenHBand="0" w:firstRowFirstColumn="0" w:firstRowLastColumn="0" w:lastRowFirstColumn="0" w:lastRowLastColumn="0"/>
+            </w:pPr>
+            <w:r>
+              <w:t>Alle uger</w:t>
+            </w:r>
+          </w:p>
+        </w:tc>
+      </w:tr>
     </w:tbl>
     <w:p/>
     <w:p>
@@ -6089,15 +6557,14 @@
       </w:pPr>
       <w:r>
         <w:rPr>
-          <w:rFonts w:ascii="Gotham Book" w:hAnsi="Gotham Book"/>
           <w:noProof/>
           <w:lang w:val="en-US"/>
         </w:rPr>
         <w:drawing>
-          <wp:inline distT="0" distB="0" distL="0" distR="0" wp14:anchorId="0A42EF10" wp14:editId="4C1ACD56">
-            <wp:extent cx="6116320" cy="1491661"/>
-            <wp:effectExtent l="0" t="0" r="5080" b="6985"/>
-            <wp:docPr id="7" name="Billede 4"/>
+          <wp:inline distT="0" distB="0" distL="0" distR="0" wp14:anchorId="66AC577F" wp14:editId="36EE48BE">
+            <wp:extent cx="6116320" cy="1685072"/>
+            <wp:effectExtent l="0" t="0" r="5080" b="0"/>
+            <wp:docPr id="8" name="Billede 5"/>
             <wp:cNvGraphicFramePr>
               <a:graphicFrameLocks xmlns:a="http://schemas.openxmlformats.org/drawingml/2006/main" noChangeAspect="1"/>
             </wp:cNvGraphicFramePr>
@@ -6105,7 +6572,7 @@
               <a:graphicData uri="http://schemas.openxmlformats.org/drawingml/2006/picture">
                 <pic:pic xmlns:pic="http://schemas.openxmlformats.org/drawingml/2006/picture">
                   <pic:nvPicPr>
-                    <pic:cNvPr id="0" name="Picture 4"/>
+                    <pic:cNvPr id="0" name="Picture 5"/>
                     <pic:cNvPicPr>
                       <a:picLocks noChangeAspect="1" noChangeArrowheads="1"/>
                     </pic:cNvPicPr>
@@ -6126,7 +6593,7 @@
                   <pic:spPr bwMode="auto">
                     <a:xfrm>
                       <a:off x="0" y="0"/>
-                      <a:ext cx="6116320" cy="1491661"/>
+                      <a:ext cx="6116320" cy="1685072"/>
                     </a:xfrm>
                     <a:prstGeom prst="rect">
                       <a:avLst/>
@@ -6166,7 +6633,10 @@
         <w:t xml:space="preserve"> - Tidslinje over projektet</w:t>
       </w:r>
     </w:p>
-    <w:p/>
+    <w:p>
+      <w:bookmarkStart w:id="6" w:name="_GoBack"/>
+      <w:bookmarkEnd w:id="6"/>
+    </w:p>
     <w:p>
       <w:pPr>
         <w:pStyle w:val="Overskrift2"/>
@@ -6176,7 +6646,7 @@
           <w:b w:val="0"/>
         </w:rPr>
       </w:pPr>
-      <w:bookmarkStart w:id="6" w:name="_Toc352320502"/>
+      <w:bookmarkStart w:id="7" w:name="_Toc352320502"/>
       <w:r>
         <w:rPr>
           <w:rFonts w:ascii="Gotham Medium" w:hAnsi="Gotham Medium"/>
@@ -6212,7 +6682,7 @@
         </w:rPr>
         <w:t xml:space="preserve"> af produktet</w:t>
       </w:r>
-      <w:bookmarkEnd w:id="6"/>
+      <w:bookmarkEnd w:id="7"/>
     </w:p>
     <w:p>
       <w:pPr>
@@ -6257,11 +6727,33 @@
         </w:rPr>
         <w:t xml:space="preserve">i dette projekt er </w:t>
       </w:r>
-      <w:r>
-        <w:rPr>
-          <w:rFonts w:ascii="Gotham Book" w:hAnsi="Gotham Book"/>
-        </w:rPr>
-        <w:t>Scrum, årsagen til at jeg har valgt Scrum er på baggrund af dets agile tilgang til software</w:t>
+      <w:proofErr w:type="spellStart"/>
+      <w:r>
+        <w:rPr>
+          <w:rFonts w:ascii="Gotham Book" w:hAnsi="Gotham Book"/>
+        </w:rPr>
+        <w:t>Scrum</w:t>
+      </w:r>
+      <w:proofErr w:type="spellEnd"/>
+      <w:r>
+        <w:rPr>
+          <w:rFonts w:ascii="Gotham Book" w:hAnsi="Gotham Book"/>
+        </w:rPr>
+        <w:t xml:space="preserve">, årsagen til at jeg har valgt </w:t>
+      </w:r>
+      <w:proofErr w:type="spellStart"/>
+      <w:r>
+        <w:rPr>
+          <w:rFonts w:ascii="Gotham Book" w:hAnsi="Gotham Book"/>
+        </w:rPr>
+        <w:t>Scrum</w:t>
+      </w:r>
+      <w:proofErr w:type="spellEnd"/>
+      <w:r>
+        <w:rPr>
+          <w:rFonts w:ascii="Gotham Book" w:hAnsi="Gotham Book"/>
+        </w:rPr>
+        <w:t xml:space="preserve"> er på baggrund af dets agile tilgang til software</w:t>
       </w:r>
       <w:r>
         <w:rPr>
@@ -6273,7 +6765,21 @@
         <w:rPr>
           <w:rFonts w:ascii="Gotham Book" w:hAnsi="Gotham Book"/>
         </w:rPr>
-        <w:t xml:space="preserve"> For at kunne forklare hvordan jeg har implementeret Scrum, bliver jeg nød til at forklare hvordan min agile tilgang har været. Min agile tilgang har være</w:t>
+        <w:t xml:space="preserve"> For at kunne forklare hvordan jeg har implementeret </w:t>
+      </w:r>
+      <w:proofErr w:type="spellStart"/>
+      <w:r>
+        <w:rPr>
+          <w:rFonts w:ascii="Gotham Book" w:hAnsi="Gotham Book"/>
+        </w:rPr>
+        <w:t>Scrum</w:t>
+      </w:r>
+      <w:proofErr w:type="spellEnd"/>
+      <w:r>
+        <w:rPr>
+          <w:rFonts w:ascii="Gotham Book" w:hAnsi="Gotham Book"/>
+        </w:rPr>
+        <w:t>, bliver jeg nød til at forklare hvordan min agile tilgang har været. Min agile tilgang har være</w:t>
       </w:r>
       <w:r>
         <w:rPr>
@@ -6339,7 +6845,7 @@
           <w:b w:val="0"/>
         </w:rPr>
       </w:pPr>
-      <w:bookmarkStart w:id="7" w:name="_Toc352320503"/>
+      <w:bookmarkStart w:id="8" w:name="_Toc352320503"/>
       <w:r>
         <w:rPr>
           <w:rFonts w:ascii="Gotham Medium" w:hAnsi="Gotham Medium"/>
@@ -6382,7 +6888,7 @@
         </w:rPr>
         <w:t>gil softwareudvikling</w:t>
       </w:r>
-      <w:bookmarkEnd w:id="7"/>
+      <w:bookmarkEnd w:id="8"/>
     </w:p>
     <w:p>
       <w:pPr>
@@ -7010,7 +7516,35 @@
         <w:rPr>
           <w:rFonts w:ascii="Gotham Book" w:hAnsi="Gotham Book"/>
         </w:rPr>
-        <w:t xml:space="preserve">Simplicitet, hold det simpelt – KISS, Keep it straight, stupid. </w:t>
+        <w:t xml:space="preserve">Simplicitet, hold det simpelt – KISS, </w:t>
+      </w:r>
+      <w:proofErr w:type="spellStart"/>
+      <w:r>
+        <w:rPr>
+          <w:rFonts w:ascii="Gotham Book" w:hAnsi="Gotham Book"/>
+        </w:rPr>
+        <w:t>Keep</w:t>
+      </w:r>
+      <w:proofErr w:type="spellEnd"/>
+      <w:r>
+        <w:rPr>
+          <w:rFonts w:ascii="Gotham Book" w:hAnsi="Gotham Book"/>
+        </w:rPr>
+        <w:t xml:space="preserve"> it </w:t>
+      </w:r>
+      <w:proofErr w:type="spellStart"/>
+      <w:r>
+        <w:rPr>
+          <w:rFonts w:ascii="Gotham Book" w:hAnsi="Gotham Book"/>
+        </w:rPr>
+        <w:t>straight</w:t>
+      </w:r>
+      <w:proofErr w:type="spellEnd"/>
+      <w:r>
+        <w:rPr>
+          <w:rFonts w:ascii="Gotham Book" w:hAnsi="Gotham Book"/>
+        </w:rPr>
+        <w:t xml:space="preserve">, stupid. </w:t>
       </w:r>
       <w:r>
         <w:rPr>
@@ -7073,7 +7607,7 @@
           <w:b w:val="0"/>
         </w:rPr>
       </w:pPr>
-      <w:bookmarkStart w:id="8" w:name="_Toc352320504"/>
+      <w:bookmarkStart w:id="9" w:name="_Toc352320504"/>
       <w:r>
         <w:rPr>
           <w:rFonts w:ascii="Gotham Medium" w:hAnsi="Gotham Medium"/>
@@ -7100,22 +7634,45 @@
           <w:rFonts w:ascii="Gotham Medium" w:hAnsi="Gotham Medium"/>
           <w:b w:val="0"/>
         </w:rPr>
-        <w:t xml:space="preserve"> Scrum</w:t>
-      </w:r>
-      <w:bookmarkEnd w:id="8"/>
-    </w:p>
-    <w:p>
-      <w:pPr>
-        <w:spacing w:line="360" w:lineRule="auto"/>
-        <w:rPr>
-          <w:rFonts w:ascii="Gotham Book" w:hAnsi="Gotham Book"/>
-        </w:rPr>
-      </w:pPr>
-      <w:r>
-        <w:rPr>
-          <w:rFonts w:ascii="Gotham Book" w:hAnsi="Gotham Book"/>
-        </w:rPr>
-        <w:t xml:space="preserve">Årsagen til at jeg har valgt Scrum fremfor andre </w:t>
+        <w:t xml:space="preserve"> </w:t>
+      </w:r>
+      <w:proofErr w:type="spellStart"/>
+      <w:r>
+        <w:rPr>
+          <w:rFonts w:ascii="Gotham Medium" w:hAnsi="Gotham Medium"/>
+          <w:b w:val="0"/>
+        </w:rPr>
+        <w:t>Scrum</w:t>
+      </w:r>
+      <w:bookmarkEnd w:id="9"/>
+      <w:proofErr w:type="spellEnd"/>
+    </w:p>
+    <w:p>
+      <w:pPr>
+        <w:spacing w:line="360" w:lineRule="auto"/>
+        <w:rPr>
+          <w:rFonts w:ascii="Gotham Book" w:hAnsi="Gotham Book"/>
+        </w:rPr>
+      </w:pPr>
+      <w:r>
+        <w:rPr>
+          <w:rFonts w:ascii="Gotham Book" w:hAnsi="Gotham Book"/>
+        </w:rPr>
+        <w:t xml:space="preserve">Årsagen til at jeg har valgt </w:t>
+      </w:r>
+      <w:proofErr w:type="spellStart"/>
+      <w:r>
+        <w:rPr>
+          <w:rFonts w:ascii="Gotham Book" w:hAnsi="Gotham Book"/>
+        </w:rPr>
+        <w:t>Scrum</w:t>
+      </w:r>
+      <w:proofErr w:type="spellEnd"/>
+      <w:r>
+        <w:rPr>
+          <w:rFonts w:ascii="Gotham Book" w:hAnsi="Gotham Book"/>
+        </w:rPr>
+        <w:t xml:space="preserve"> fremfor andre </w:t>
       </w:r>
       <w:r>
         <w:rPr>
@@ -7213,11 +7770,19 @@
         </w:rPr>
         <w:t xml:space="preserve">valgte  </w:t>
       </w:r>
-      <w:r>
-        <w:rPr>
-          <w:rFonts w:ascii="Gotham Book" w:hAnsi="Gotham Book"/>
-        </w:rPr>
-        <w:t>Scrum fremfor vandfaldsmodellen:</w:t>
+      <w:proofErr w:type="spellStart"/>
+      <w:r>
+        <w:rPr>
+          <w:rFonts w:ascii="Gotham Book" w:hAnsi="Gotham Book"/>
+        </w:rPr>
+        <w:t>Scrum</w:t>
+      </w:r>
+      <w:proofErr w:type="spellEnd"/>
+      <w:r>
+        <w:rPr>
+          <w:rFonts w:ascii="Gotham Book" w:hAnsi="Gotham Book"/>
+        </w:rPr>
+        <w:t xml:space="preserve"> fremfor vandfaldsmodellen:</w:t>
       </w:r>
     </w:p>
     <w:p>
@@ -7248,8 +7813,16 @@
         <w:rPr>
           <w:rFonts w:ascii="Gotham Book" w:hAnsi="Gotham Book"/>
         </w:rPr>
-        <w:t>ændringer i projektets scope</w:t>
-      </w:r>
+        <w:t xml:space="preserve">ændringer i projektets </w:t>
+      </w:r>
+      <w:proofErr w:type="spellStart"/>
+      <w:r>
+        <w:rPr>
+          <w:rFonts w:ascii="Gotham Book" w:hAnsi="Gotham Book"/>
+        </w:rPr>
+        <w:t>scope</w:t>
+      </w:r>
+      <w:proofErr w:type="spellEnd"/>
       <w:r>
         <w:rPr>
           <w:rFonts w:ascii="Gotham Book" w:hAnsi="Gotham Book"/>
@@ -7357,27 +7930,101 @@
           <w:rFonts w:ascii="Gotham Medium" w:hAnsi="Gotham Medium"/>
           <w:b w:val="0"/>
         </w:rPr>
-        <w:t>2.4.1 Scrum’s oprindelse</w:t>
-      </w:r>
-    </w:p>
-    <w:p>
-      <w:pPr>
-        <w:spacing w:line="360" w:lineRule="auto"/>
-        <w:rPr>
-          <w:rFonts w:ascii="Gotham Book" w:hAnsi="Gotham Book"/>
-        </w:rPr>
-      </w:pPr>
-      <w:r>
-        <w:rPr>
-          <w:rFonts w:ascii="Gotham Book" w:hAnsi="Gotham Book"/>
-        </w:rPr>
-        <w:t xml:space="preserve">Scrum blev først nævnt af Hirotaka Takeuchi og </w:t>
-      </w:r>
-      <w:r>
-        <w:rPr>
-          <w:rFonts w:ascii="Gotham Book" w:hAnsi="Gotham Book"/>
-        </w:rPr>
-        <w:t xml:space="preserve">Ikujiro Nonaka </w:t>
+        <w:t xml:space="preserve">2.4.1 </w:t>
+      </w:r>
+      <w:proofErr w:type="spellStart"/>
+      <w:r>
+        <w:rPr>
+          <w:rFonts w:ascii="Gotham Medium" w:hAnsi="Gotham Medium"/>
+          <w:b w:val="0"/>
+        </w:rPr>
+        <w:t>Scrum’s</w:t>
+      </w:r>
+      <w:proofErr w:type="spellEnd"/>
+      <w:r>
+        <w:rPr>
+          <w:rFonts w:ascii="Gotham Medium" w:hAnsi="Gotham Medium"/>
+          <w:b w:val="0"/>
+        </w:rPr>
+        <w:t xml:space="preserve"> oprindelse</w:t>
+      </w:r>
+    </w:p>
+    <w:p>
+      <w:pPr>
+        <w:spacing w:line="360" w:lineRule="auto"/>
+        <w:rPr>
+          <w:rFonts w:ascii="Gotham Book" w:hAnsi="Gotham Book"/>
+        </w:rPr>
+      </w:pPr>
+      <w:proofErr w:type="spellStart"/>
+      <w:r>
+        <w:rPr>
+          <w:rFonts w:ascii="Gotham Book" w:hAnsi="Gotham Book"/>
+        </w:rPr>
+        <w:t>Scrum</w:t>
+      </w:r>
+      <w:proofErr w:type="spellEnd"/>
+      <w:r>
+        <w:rPr>
+          <w:rFonts w:ascii="Gotham Book" w:hAnsi="Gotham Book"/>
+        </w:rPr>
+        <w:t xml:space="preserve"> blev først nævnt af </w:t>
+      </w:r>
+      <w:proofErr w:type="spellStart"/>
+      <w:r>
+        <w:rPr>
+          <w:rFonts w:ascii="Gotham Book" w:hAnsi="Gotham Book"/>
+        </w:rPr>
+        <w:t>Hirotaka</w:t>
+      </w:r>
+      <w:proofErr w:type="spellEnd"/>
+      <w:r>
+        <w:rPr>
+          <w:rFonts w:ascii="Gotham Book" w:hAnsi="Gotham Book"/>
+        </w:rPr>
+        <w:t xml:space="preserve"> </w:t>
+      </w:r>
+      <w:proofErr w:type="spellStart"/>
+      <w:r>
+        <w:rPr>
+          <w:rFonts w:ascii="Gotham Book" w:hAnsi="Gotham Book"/>
+        </w:rPr>
+        <w:t>Takeuchi</w:t>
+      </w:r>
+      <w:proofErr w:type="spellEnd"/>
+      <w:r>
+        <w:rPr>
+          <w:rFonts w:ascii="Gotham Book" w:hAnsi="Gotham Book"/>
+        </w:rPr>
+        <w:t xml:space="preserve"> og </w:t>
+      </w:r>
+      <w:proofErr w:type="spellStart"/>
+      <w:r>
+        <w:rPr>
+          <w:rFonts w:ascii="Gotham Book" w:hAnsi="Gotham Book"/>
+        </w:rPr>
+        <w:t>Ikujiro</w:t>
+      </w:r>
+      <w:proofErr w:type="spellEnd"/>
+      <w:r>
+        <w:rPr>
+          <w:rFonts w:ascii="Gotham Book" w:hAnsi="Gotham Book"/>
+        </w:rPr>
+        <w:t xml:space="preserve"> </w:t>
+      </w:r>
+      <w:proofErr w:type="spellStart"/>
+      <w:r>
+        <w:rPr>
+          <w:rFonts w:ascii="Gotham Book" w:hAnsi="Gotham Book"/>
+        </w:rPr>
+        <w:t>Nonaka</w:t>
+      </w:r>
+      <w:proofErr w:type="spellEnd"/>
+      <w:r>
+        <w:rPr>
+          <w:rFonts w:ascii="Gotham Book" w:hAnsi="Gotham Book"/>
+        </w:rPr>
+        <w:t xml:space="preserve"> </w:t>
       </w:r>
       <w:r>
         <w:rPr>
@@ -7407,7 +8054,49 @@
         <w:rPr>
           <w:rFonts w:ascii="Gotham Book" w:hAnsi="Gotham Book"/>
         </w:rPr>
-        <w:t xml:space="preserve"> udvikling af produkter. Scrum referer til en strategi anvendt i hold spillet rugby. Strategien går ud på at få en bold tilbage i spillet, når bolden er ude. På grund af ligheder mellem principperne Scrum i spillet rugby og software udviklingsmetoden, blev det fastslået at navnet skulle være Scrum for software</w:t>
+        <w:t xml:space="preserve"> udvikling af produkter. </w:t>
+      </w:r>
+      <w:proofErr w:type="spellStart"/>
+      <w:r>
+        <w:rPr>
+          <w:rFonts w:ascii="Gotham Book" w:hAnsi="Gotham Book"/>
+        </w:rPr>
+        <w:t>Scrum</w:t>
+      </w:r>
+      <w:proofErr w:type="spellEnd"/>
+      <w:r>
+        <w:rPr>
+          <w:rFonts w:ascii="Gotham Book" w:hAnsi="Gotham Book"/>
+        </w:rPr>
+        <w:t xml:space="preserve"> referer til en strategi anvendt i hold spillet rugby. Strategien går ud på at få en bold tilbage i spillet, når bolden er ude. På grund af ligheder mellem principperne </w:t>
+      </w:r>
+      <w:proofErr w:type="spellStart"/>
+      <w:r>
+        <w:rPr>
+          <w:rFonts w:ascii="Gotham Book" w:hAnsi="Gotham Book"/>
+        </w:rPr>
+        <w:t>Scrum</w:t>
+      </w:r>
+      <w:proofErr w:type="spellEnd"/>
+      <w:r>
+        <w:rPr>
+          <w:rFonts w:ascii="Gotham Book" w:hAnsi="Gotham Book"/>
+        </w:rPr>
+        <w:t xml:space="preserve"> i spillet rugby og software udviklingsmetoden, blev det fastslået at navnet skulle være </w:t>
+      </w:r>
+      <w:proofErr w:type="spellStart"/>
+      <w:r>
+        <w:rPr>
+          <w:rFonts w:ascii="Gotham Book" w:hAnsi="Gotham Book"/>
+        </w:rPr>
+        <w:t>Scrum</w:t>
+      </w:r>
+      <w:proofErr w:type="spellEnd"/>
+      <w:r>
+        <w:rPr>
+          <w:rFonts w:ascii="Gotham Book" w:hAnsi="Gotham Book"/>
+        </w:rPr>
+        <w:t xml:space="preserve"> for software</w:t>
       </w:r>
       <w:r>
         <w:rPr>
@@ -7450,7 +8139,23 @@
           <w:rFonts w:ascii="Gotham Medium" w:hAnsi="Gotham Medium"/>
           <w:b w:val="0"/>
         </w:rPr>
-        <w:t xml:space="preserve"> Scrum’s </w:t>
+        <w:t xml:space="preserve"> </w:t>
+      </w:r>
+      <w:proofErr w:type="spellStart"/>
+      <w:r>
+        <w:rPr>
+          <w:rFonts w:ascii="Gotham Medium" w:hAnsi="Gotham Medium"/>
+          <w:b w:val="0"/>
+        </w:rPr>
+        <w:t>Scrum’s</w:t>
+      </w:r>
+      <w:proofErr w:type="spellEnd"/>
+      <w:r>
+        <w:rPr>
+          <w:rFonts w:ascii="Gotham Medium" w:hAnsi="Gotham Medium"/>
+          <w:b w:val="0"/>
+        </w:rPr>
+        <w:t xml:space="preserve"> </w:t>
       </w:r>
       <w:r>
         <w:rPr>
@@ -7467,17 +8172,33 @@
           <w:rFonts w:ascii="Gotham Book" w:hAnsi="Gotham Book"/>
         </w:rPr>
       </w:pPr>
+      <w:proofErr w:type="spellStart"/>
       <w:r>
         <w:rPr>
           <w:rFonts w:ascii="Gotham Book" w:hAnsi="Gotham Book"/>
         </w:rPr>
         <w:t>Scrum</w:t>
       </w:r>
-      <w:r>
-        <w:rPr>
-          <w:rFonts w:ascii="Gotham Book" w:hAnsi="Gotham Book"/>
-        </w:rPr>
-        <w:t xml:space="preserve"> er baseret på nogle fundamentale værdier, disse værdier styrker grundlaget for Scrum. </w:t>
+      <w:proofErr w:type="spellEnd"/>
+      <w:r>
+        <w:rPr>
+          <w:rFonts w:ascii="Gotham Book" w:hAnsi="Gotham Book"/>
+        </w:rPr>
+        <w:t xml:space="preserve"> er baseret på nogle fundamentale værdier, disse værdier styrker grundlaget for </w:t>
+      </w:r>
+      <w:proofErr w:type="spellStart"/>
+      <w:r>
+        <w:rPr>
+          <w:rFonts w:ascii="Gotham Book" w:hAnsi="Gotham Book"/>
+        </w:rPr>
+        <w:t>Scrum</w:t>
+      </w:r>
+      <w:proofErr w:type="spellEnd"/>
+      <w:r>
+        <w:rPr>
+          <w:rFonts w:ascii="Gotham Book" w:hAnsi="Gotham Book"/>
+        </w:rPr>
+        <w:t xml:space="preserve">. </w:t>
       </w:r>
       <w:r>
         <w:rPr>
@@ -7491,11 +8212,19 @@
         </w:rPr>
         <w:t xml:space="preserve">værdier er essentielt for mit </w:t>
       </w:r>
-      <w:r>
-        <w:rPr>
-          <w:rFonts w:ascii="Gotham Book" w:hAnsi="Gotham Book"/>
-        </w:rPr>
-        <w:t xml:space="preserve">Scrum projekt. </w:t>
+      <w:proofErr w:type="spellStart"/>
+      <w:r>
+        <w:rPr>
+          <w:rFonts w:ascii="Gotham Book" w:hAnsi="Gotham Book"/>
+        </w:rPr>
+        <w:t>Scrum</w:t>
+      </w:r>
+      <w:proofErr w:type="spellEnd"/>
+      <w:r>
+        <w:rPr>
+          <w:rFonts w:ascii="Gotham Book" w:hAnsi="Gotham Book"/>
+        </w:rPr>
+        <w:t xml:space="preserve"> projekt. </w:t>
       </w:r>
     </w:p>
     <w:p>
@@ -7659,11 +8388,19 @@
           <w:rFonts w:ascii="Gotham Book" w:hAnsi="Gotham Book"/>
         </w:rPr>
       </w:pPr>
-      <w:r>
-        <w:rPr>
-          <w:rFonts w:ascii="Gotham Book" w:hAnsi="Gotham Book"/>
-        </w:rPr>
-        <w:t>Scrum bifalder ændringer. At kunne udskifte standarder og processer er ikke altid l</w:t>
+      <w:proofErr w:type="spellStart"/>
+      <w:r>
+        <w:rPr>
+          <w:rFonts w:ascii="Gotham Book" w:hAnsi="Gotham Book"/>
+        </w:rPr>
+        <w:t>Scrum</w:t>
+      </w:r>
+      <w:proofErr w:type="spellEnd"/>
+      <w:r>
+        <w:rPr>
+          <w:rFonts w:ascii="Gotham Book" w:hAnsi="Gotham Book"/>
+        </w:rPr>
+        <w:t xml:space="preserve"> bifalder ændringer. At kunne udskifte standarder og processer er ikke altid l</w:t>
       </w:r>
       <w:r>
         <w:rPr>
@@ -7723,8 +8460,6 @@
         </w:rPr>
         <w:t xml:space="preserve">Jeg skal holde alt transparent, alt skal være åbent for feedback og forbedringer. </w:t>
       </w:r>
-      <w:bookmarkStart w:id="9" w:name="_GoBack"/>
-      <w:bookmarkEnd w:id="9"/>
     </w:p>
     <w:p>
       <w:pPr>
@@ -7781,7 +8516,23 @@
           <w:rFonts w:ascii="Gotham Medium" w:hAnsi="Gotham Medium"/>
           <w:b w:val="0"/>
         </w:rPr>
-        <w:t xml:space="preserve"> Scrum’s </w:t>
+        <w:t xml:space="preserve"> </w:t>
+      </w:r>
+      <w:proofErr w:type="spellStart"/>
+      <w:r>
+        <w:rPr>
+          <w:rFonts w:ascii="Gotham Medium" w:hAnsi="Gotham Medium"/>
+          <w:b w:val="0"/>
+        </w:rPr>
+        <w:t>Scrum’s</w:t>
+      </w:r>
+      <w:proofErr w:type="spellEnd"/>
+      <w:r>
+        <w:rPr>
+          <w:rFonts w:ascii="Gotham Medium" w:hAnsi="Gotham Medium"/>
+          <w:b w:val="0"/>
+        </w:rPr>
+        <w:t xml:space="preserve"> </w:t>
       </w:r>
       <w:r>
         <w:rPr>
@@ -7818,7 +8569,23 @@
           <w:rFonts w:ascii="Gotham Medium" w:hAnsi="Gotham Medium"/>
           <w:b w:val="0"/>
         </w:rPr>
-        <w:t xml:space="preserve"> Scrum’s </w:t>
+        <w:t xml:space="preserve"> </w:t>
+      </w:r>
+      <w:proofErr w:type="spellStart"/>
+      <w:r>
+        <w:rPr>
+          <w:rFonts w:ascii="Gotham Medium" w:hAnsi="Gotham Medium"/>
+          <w:b w:val="0"/>
+        </w:rPr>
+        <w:t>Scrum’s</w:t>
+      </w:r>
+      <w:proofErr w:type="spellEnd"/>
+      <w:r>
+        <w:rPr>
+          <w:rFonts w:ascii="Gotham Medium" w:hAnsi="Gotham Medium"/>
+          <w:b w:val="0"/>
+        </w:rPr>
+        <w:t xml:space="preserve"> </w:t>
       </w:r>
       <w:r>
         <w:rPr>
@@ -7848,7 +8615,23 @@
           <w:rFonts w:ascii="Gotham Medium" w:hAnsi="Gotham Medium"/>
           <w:b w:val="0"/>
         </w:rPr>
-        <w:t xml:space="preserve"> Scrum’s </w:t>
+        <w:t xml:space="preserve"> </w:t>
+      </w:r>
+      <w:proofErr w:type="spellStart"/>
+      <w:r>
+        <w:rPr>
+          <w:rFonts w:ascii="Gotham Medium" w:hAnsi="Gotham Medium"/>
+          <w:b w:val="0"/>
+        </w:rPr>
+        <w:t>Scrum’s</w:t>
+      </w:r>
+      <w:proofErr w:type="spellEnd"/>
+      <w:r>
+        <w:rPr>
+          <w:rFonts w:ascii="Gotham Medium" w:hAnsi="Gotham Medium"/>
+          <w:b w:val="0"/>
+        </w:rPr>
+        <w:t xml:space="preserve"> </w:t>
       </w:r>
       <w:r>
         <w:rPr>
@@ -8135,12 +8918,21 @@
         </w:rPr>
         <w:t xml:space="preserve">. </w:t>
       </w:r>
-      <w:r>
-        <w:rPr>
-          <w:rFonts w:ascii="Gotham Medium" w:hAnsi="Gotham Medium"/>
-          <w:b w:val="0"/>
-        </w:rPr>
-        <w:t>Implementation og test</w:t>
+      <w:proofErr w:type="spellStart"/>
+      <w:r>
+        <w:rPr>
+          <w:rFonts w:ascii="Gotham Medium" w:hAnsi="Gotham Medium"/>
+          <w:b w:val="0"/>
+        </w:rPr>
+        <w:t>Implementation</w:t>
+      </w:r>
+      <w:proofErr w:type="spellEnd"/>
+      <w:r>
+        <w:rPr>
+          <w:rFonts w:ascii="Gotham Medium" w:hAnsi="Gotham Medium"/>
+          <w:b w:val="0"/>
+        </w:rPr>
+        <w:t xml:space="preserve"> og test</w:t>
       </w:r>
       <w:bookmarkEnd w:id="16"/>
     </w:p>
@@ -8753,7 +9545,7 @@
         <w:noProof/>
         <w:lang w:val="en-US"/>
       </w:rPr>
-      <w:t>11</w:t>
+      <w:t>10</w:t>
     </w:r>
     <w:r>
       <w:rPr>
@@ -8767,7 +9559,23 @@
         <w:rFonts w:ascii="Gotham Extra Light" w:hAnsi="Gotham Extra Light" w:cs="Times New Roman"/>
         <w:lang w:val="en-US"/>
       </w:rPr>
-      <w:t xml:space="preserve"> af </w:t>
+      <w:t xml:space="preserve"> </w:t>
+    </w:r>
+    <w:proofErr w:type="spellStart"/>
+    <w:r>
+      <w:rPr>
+        <w:rFonts w:ascii="Gotham Extra Light" w:hAnsi="Gotham Extra Light" w:cs="Times New Roman"/>
+        <w:lang w:val="en-US"/>
+      </w:rPr>
+      <w:t>af</w:t>
+    </w:r>
+    <w:proofErr w:type="spellEnd"/>
+    <w:r>
+      <w:rPr>
+        <w:rFonts w:ascii="Gotham Extra Light" w:hAnsi="Gotham Extra Light" w:cs="Times New Roman"/>
+        <w:lang w:val="en-US"/>
+      </w:rPr>
+      <w:t xml:space="preserve"> </w:t>
     </w:r>
     <w:r>
       <w:rPr>
@@ -8796,7 +9604,7 @@
         <w:noProof/>
         <w:lang w:val="en-US"/>
       </w:rPr>
-      <w:t>21</w:t>
+      <w:t>22</w:t>
     </w:r>
     <w:r>
       <w:rPr>

</xml_diff>